<commit_message>
Planteamientos e inicio de la solucion
</commit_message>
<xml_diff>
--- a/Primera ideas.docx
+++ b/Primera ideas.docx
@@ -3,8 +3,471 @@
 <w:document xmlns:wpc="http://schemas.microsoft.com/office/word/2010/wordprocessingCanvas" xmlns:cx="http://schemas.microsoft.com/office/drawing/2014/chartex" xmlns:cx1="http://schemas.microsoft.com/office/drawing/2015/9/8/chartex" xmlns:cx2="http://schemas.microsoft.com/office/drawing/2015/10/21/chartex" xmlns:cx3="http://schemas.microsoft.com/office/drawing/2016/5/9/chartex" xmlns:cx4="http://schemas.microsoft.com/office/drawing/2016/5/10/chartex" xmlns:cx5="http://schemas.microsoft.com/office/drawing/2016/5/11/chartex" xmlns:cx6="http://schemas.microsoft.com/office/drawing/2016/5/12/chartex" xmlns:cx7="http://schemas.microsoft.com/office/drawing/2016/5/13/chartex" xmlns:cx8="http://schemas.microsoft.com/office/drawing/2016/5/14/chartex" xmlns:mc="http://schemas.openxmlformats.org/markup-compatibility/2006" xmlns:aink="http://schemas.microsoft.com/office/drawing/2016/ink" xmlns:am3d="http://schemas.microsoft.com/office/drawing/2017/model3d" xmlns:o="urn:schemas-microsoft-com:office:office" xmlns:r="http://schemas.openxmlformats.org/officeDocument/2006/relationships" xmlns:m="http://schemas.openxmlformats.org/officeDocument/2006/math" xmlns:v="urn:schemas-microsoft-com:vml" xmlns:wp14="http://schemas.microsoft.com/office/word/2010/wordprocessingDrawing" xmlns:wp="http://schemas.openxmlformats.org/drawingml/2006/wordprocessingDrawing" xmlns:w10="urn:schemas-microsoft-com:office:word" xmlns:w="http://schemas.openxmlformats.org/wordprocessingml/2006/main" xmlns:w14="http://schemas.microsoft.com/office/word/2010/wordml" xmlns:w15="http://schemas.microsoft.com/office/word/2012/wordml" xmlns:w16cex="http://schemas.microsoft.com/office/word/2018/wordml/cex" xmlns:w16cid="http://schemas.microsoft.com/office/word/2016/wordml/cid" xmlns:w16="http://schemas.microsoft.com/office/word/2018/wordml" xmlns:w16sdtdh="http://schemas.microsoft.com/office/word/2020/wordml/sdtdatahash" xmlns:w16se="http://schemas.microsoft.com/office/word/2015/wordml/symex" xmlns:wpg="http://schemas.microsoft.com/office/word/2010/wordprocessingGroup" xmlns:wpi="http://schemas.microsoft.com/office/word/2010/wordprocessingInk" xmlns:wne="http://schemas.microsoft.com/office/word/2006/wordml" xmlns:wps="http://schemas.microsoft.com/office/word/2010/wordprocessingShape" mc:Ignorable="w14 w15 w16se w16cid w16 w16cex w16sdtdh wp14">
   <w:body>
     <w:p>
-      <w:r>
-        <w:t xml:space="preserve">Archivo para después </w:t>
+      <w:pPr>
+        <w:spacing w:before="240" w:after="240" w:line="240" w:lineRule="auto"/>
+        <w:rPr>
+          <w:rFonts w:ascii="Times New Roman" w:eastAsia="Times New Roman" w:hAnsi="Times New Roman" w:cs="Times New Roman"/>
+          <w:sz w:val="24"/>
+          <w:szCs w:val="24"/>
+          <w:lang w:eastAsia="es-CO"/>
+        </w:rPr>
+      </w:pPr>
+      <w:r>
+        <w:rPr>
+          <w:rFonts w:ascii="Arial" w:eastAsia="Times New Roman" w:hAnsi="Arial" w:cs="Arial"/>
+          <w:b/>
+          <w:bCs/>
+          <w:color w:val="FF0000"/>
+          <w:sz w:val="26"/>
+          <w:szCs w:val="26"/>
+          <w:lang w:eastAsia="es-CO"/>
+        </w:rPr>
+        <w:t>18/04/2021</w:t>
+      </w:r>
+    </w:p>
+    <w:p>
+      <w:pPr>
+        <w:spacing w:before="240" w:after="240" w:line="240" w:lineRule="auto"/>
+        <w:rPr>
+          <w:rFonts w:ascii="Times New Roman" w:eastAsia="Times New Roman" w:hAnsi="Times New Roman" w:cs="Times New Roman"/>
+          <w:sz w:val="24"/>
+          <w:szCs w:val="24"/>
+          <w:lang w:eastAsia="es-CO"/>
+        </w:rPr>
+      </w:pPr>
+      <w:r>
+        <w:rPr>
+          <w:rFonts w:ascii="Arial" w:eastAsia="Times New Roman" w:hAnsi="Arial" w:cs="Arial"/>
+          <w:b/>
+          <w:bCs/>
+          <w:color w:val="FF0000"/>
+          <w:sz w:val="26"/>
+          <w:szCs w:val="26"/>
+          <w:lang w:eastAsia="es-CO"/>
+        </w:rPr>
+        <w:t>Ideas</w:t>
+      </w:r>
+    </w:p>
+    <w:p>
+      <w:pPr>
+        <w:numPr>
+          <w:ilvl w:val="0"/>
+          <w:numId w:val="1"/>
+        </w:numPr>
+        <w:spacing w:before="240" w:after="0" w:line="240" w:lineRule="auto"/>
+        <w:textAlignment w:val="baseline"/>
+        <w:rPr>
+          <w:rFonts w:ascii="Arial" w:eastAsia="Times New Roman" w:hAnsi="Arial" w:cs="Arial"/>
+          <w:color w:val="000000"/>
+          <w:lang w:eastAsia="es-CO"/>
+        </w:rPr>
+      </w:pPr>
+      <w:r>
+        <w:rPr>
+          <w:rFonts w:ascii="Arial" w:eastAsia="Times New Roman" w:hAnsi="Arial" w:cs="Arial"/>
+          <w:color w:val="000000"/>
+          <w:lang w:eastAsia="es-CO"/>
+        </w:rPr>
+        <w:t>Hacer menú</w:t>
+      </w:r>
+    </w:p>
+    <w:p>
+      <w:pPr>
+        <w:numPr>
+          <w:ilvl w:val="0"/>
+          <w:numId w:val="1"/>
+        </w:numPr>
+        <w:spacing w:after="0" w:line="240" w:lineRule="auto"/>
+        <w:textAlignment w:val="baseline"/>
+        <w:rPr>
+          <w:rFonts w:ascii="Arial" w:eastAsia="Times New Roman" w:hAnsi="Arial" w:cs="Arial"/>
+          <w:color w:val="000000"/>
+          <w:lang w:eastAsia="es-CO"/>
+        </w:rPr>
+      </w:pPr>
+      <w:r>
+        <w:rPr>
+          <w:rFonts w:ascii="Arial" w:eastAsia="Times New Roman" w:hAnsi="Arial" w:cs="Arial"/>
+          <w:color w:val="000000"/>
+          <w:lang w:eastAsia="es-CO"/>
+        </w:rPr>
+        <w:t>Verificación: Prender todos los LEDS al mismo tiempo.</w:t>
+      </w:r>
+    </w:p>
+    <w:p>
+      <w:pPr>
+        <w:numPr>
+          <w:ilvl w:val="0"/>
+          <w:numId w:val="1"/>
+        </w:numPr>
+        <w:spacing w:after="240" w:line="240" w:lineRule="auto"/>
+        <w:textAlignment w:val="baseline"/>
+        <w:rPr>
+          <w:rFonts w:ascii="Arial" w:eastAsia="Times New Roman" w:hAnsi="Arial" w:cs="Arial"/>
+          <w:color w:val="000000"/>
+          <w:lang w:eastAsia="es-CO"/>
+        </w:rPr>
+      </w:pPr>
+      <w:r>
+        <w:rPr>
+          <w:rFonts w:ascii="Arial" w:eastAsia="Times New Roman" w:hAnsi="Arial" w:cs="Arial"/>
+          <w:color w:val="000000"/>
+          <w:lang w:eastAsia="es-CO"/>
+        </w:rPr>
+        <w:t>Prender LEDS uno a uno sin apagar el anterior, siguiendo el ejemplo dado en el parcial: </w:t>
+      </w:r>
+    </w:p>
+    <w:p>
+      <w:pPr>
+        <w:spacing w:after="0" w:line="240" w:lineRule="auto"/>
+        <w:rPr>
+          <w:rFonts w:ascii="Times New Roman" w:eastAsia="Times New Roman" w:hAnsi="Times New Roman" w:cs="Times New Roman"/>
+          <w:sz w:val="24"/>
+          <w:szCs w:val="24"/>
+          <w:lang w:eastAsia="es-CO"/>
+        </w:rPr>
+      </w:pPr>
+      <w:r>
+        <w:rPr>
+          <w:rFonts w:ascii="Arial" w:eastAsia="Times New Roman" w:hAnsi="Arial" w:cs="Arial"/>
+          <w:noProof/>
+          <w:color w:val="000000"/>
+          <w:bdr w:val="none" w:sz="0" w:space="0" w:color="auto" w:frame="1"/>
+          <w:lang w:eastAsia="es-CO"/>
+        </w:rPr>
+        <w:drawing>
+          <wp:inline distT="0" distB="0" distL="0" distR="0" wp14:anchorId="70AB944B" wp14:editId="290EB993">
+            <wp:extent cx="5607050" cy="3714750"/>
+            <wp:effectExtent l="0" t="0" r="0" b="0"/>
+            <wp:docPr id="2" name="Imagen 2"/>
+            <wp:cNvGraphicFramePr>
+              <a:graphicFrameLocks xmlns:a="http://schemas.openxmlformats.org/drawingml/2006/main" noChangeAspect="1"/>
+            </wp:cNvGraphicFramePr>
+            <a:graphic xmlns:a="http://schemas.openxmlformats.org/drawingml/2006/main">
+              <a:graphicData uri="http://schemas.openxmlformats.org/drawingml/2006/picture">
+                <pic:pic xmlns:pic="http://schemas.openxmlformats.org/drawingml/2006/picture">
+                  <pic:nvPicPr>
+                    <pic:cNvPr id="0" name="Picture 1"/>
+                    <pic:cNvPicPr>
+                      <a:picLocks noChangeAspect="1" noChangeArrowheads="1"/>
+                    </pic:cNvPicPr>
+                  </pic:nvPicPr>
+                  <pic:blipFill>
+                    <a:blip r:embed="rId5">
+                      <a:extLst>
+                        <a:ext uri="{28A0092B-C50C-407E-A947-70E740481C1C}">
+                          <a14:useLocalDpi xmlns:a14="http://schemas.microsoft.com/office/drawing/2010/main" val="0"/>
+                        </a:ext>
+                      </a:extLst>
+                    </a:blip>
+                    <a:srcRect/>
+                    <a:stretch>
+                      <a:fillRect/>
+                    </a:stretch>
+                  </pic:blipFill>
+                  <pic:spPr bwMode="auto">
+                    <a:xfrm>
+                      <a:off x="0" y="0"/>
+                      <a:ext cx="5607050" cy="3714750"/>
+                    </a:xfrm>
+                    <a:prstGeom prst="rect">
+                      <a:avLst/>
+                    </a:prstGeom>
+                    <a:noFill/>
+                    <a:ln>
+                      <a:noFill/>
+                    </a:ln>
+                  </pic:spPr>
+                </pic:pic>
+              </a:graphicData>
+            </a:graphic>
+          </wp:inline>
+        </w:drawing>
+      </w:r>
+    </w:p>
+    <w:p>
+      <w:pPr>
+        <w:spacing w:after="240" w:line="240" w:lineRule="auto"/>
+        <w:rPr>
+          <w:rFonts w:ascii="Times New Roman" w:eastAsia="Times New Roman" w:hAnsi="Times New Roman" w:cs="Times New Roman"/>
+          <w:sz w:val="24"/>
+          <w:szCs w:val="24"/>
+          <w:lang w:eastAsia="es-CO"/>
+        </w:rPr>
+      </w:pPr>
+      <w:r>
+        <w:rPr>
+          <w:rFonts w:ascii="Times New Roman" w:eastAsia="Times New Roman" w:hAnsi="Times New Roman" w:cs="Times New Roman"/>
+          <w:sz w:val="24"/>
+          <w:szCs w:val="24"/>
+          <w:lang w:eastAsia="es-CO"/>
+        </w:rPr>
+        <w:br/>
+      </w:r>
+      <w:r>
+        <w:rPr>
+          <w:rFonts w:ascii="Times New Roman" w:eastAsia="Times New Roman" w:hAnsi="Times New Roman" w:cs="Times New Roman"/>
+          <w:sz w:val="24"/>
+          <w:szCs w:val="24"/>
+          <w:lang w:eastAsia="es-CO"/>
+        </w:rPr>
+        <w:br/>
+      </w:r>
+      <w:r>
+        <w:rPr>
+          <w:rFonts w:ascii="Times New Roman" w:eastAsia="Times New Roman" w:hAnsi="Times New Roman" w:cs="Times New Roman"/>
+          <w:sz w:val="24"/>
+          <w:szCs w:val="24"/>
+          <w:lang w:eastAsia="es-CO"/>
+        </w:rPr>
+        <w:br/>
+      </w:r>
+      <w:r>
+        <w:rPr>
+          <w:rFonts w:ascii="Times New Roman" w:eastAsia="Times New Roman" w:hAnsi="Times New Roman" w:cs="Times New Roman"/>
+          <w:sz w:val="24"/>
+          <w:szCs w:val="24"/>
+          <w:lang w:eastAsia="es-CO"/>
+        </w:rPr>
+        <w:br/>
+      </w:r>
+      <w:r>
+        <w:rPr>
+          <w:rFonts w:ascii="Times New Roman" w:eastAsia="Times New Roman" w:hAnsi="Times New Roman" w:cs="Times New Roman"/>
+          <w:sz w:val="24"/>
+          <w:szCs w:val="24"/>
+          <w:lang w:eastAsia="es-CO"/>
+        </w:rPr>
+        <w:br/>
+      </w:r>
+      <w:r>
+        <w:rPr>
+          <w:rFonts w:ascii="Times New Roman" w:eastAsia="Times New Roman" w:hAnsi="Times New Roman" w:cs="Times New Roman"/>
+          <w:sz w:val="24"/>
+          <w:szCs w:val="24"/>
+          <w:lang w:eastAsia="es-CO"/>
+        </w:rPr>
+        <w:br/>
+      </w:r>
+      <w:r>
+        <w:rPr>
+          <w:rFonts w:ascii="Times New Roman" w:eastAsia="Times New Roman" w:hAnsi="Times New Roman" w:cs="Times New Roman"/>
+          <w:sz w:val="24"/>
+          <w:szCs w:val="24"/>
+          <w:lang w:eastAsia="es-CO"/>
+        </w:rPr>
+        <w:br/>
+      </w:r>
+      <w:r>
+        <w:rPr>
+          <w:rFonts w:ascii="Times New Roman" w:eastAsia="Times New Roman" w:hAnsi="Times New Roman" w:cs="Times New Roman"/>
+          <w:sz w:val="24"/>
+          <w:szCs w:val="24"/>
+          <w:lang w:eastAsia="es-CO"/>
+        </w:rPr>
+        <w:br/>
+      </w:r>
+      <w:r>
+        <w:rPr>
+          <w:rFonts w:ascii="Times New Roman" w:eastAsia="Times New Roman" w:hAnsi="Times New Roman" w:cs="Times New Roman"/>
+          <w:sz w:val="24"/>
+          <w:szCs w:val="24"/>
+          <w:lang w:eastAsia="es-CO"/>
+        </w:rPr>
+        <w:br/>
+      </w:r>
+      <w:r>
+        <w:rPr>
+          <w:rFonts w:ascii="Times New Roman" w:eastAsia="Times New Roman" w:hAnsi="Times New Roman" w:cs="Times New Roman"/>
+          <w:sz w:val="24"/>
+          <w:szCs w:val="24"/>
+          <w:lang w:eastAsia="es-CO"/>
+        </w:rPr>
+        <w:br/>
+      </w:r>
+      <w:r>
+        <w:rPr>
+          <w:rFonts w:ascii="Times New Roman" w:eastAsia="Times New Roman" w:hAnsi="Times New Roman" w:cs="Times New Roman"/>
+          <w:sz w:val="24"/>
+          <w:szCs w:val="24"/>
+          <w:lang w:eastAsia="es-CO"/>
+        </w:rPr>
+        <w:br/>
+      </w:r>
+      <w:r>
+        <w:rPr>
+          <w:rFonts w:ascii="Times New Roman" w:eastAsia="Times New Roman" w:hAnsi="Times New Roman" w:cs="Times New Roman"/>
+          <w:sz w:val="24"/>
+          <w:szCs w:val="24"/>
+          <w:lang w:eastAsia="es-CO"/>
+        </w:rPr>
+        <w:br/>
+      </w:r>
+      <w:r>
+        <w:rPr>
+          <w:rFonts w:ascii="Times New Roman" w:eastAsia="Times New Roman" w:hAnsi="Times New Roman" w:cs="Times New Roman"/>
+          <w:sz w:val="24"/>
+          <w:szCs w:val="24"/>
+          <w:lang w:eastAsia="es-CO"/>
+        </w:rPr>
+        <w:br/>
+      </w:r>
+      <w:r>
+        <w:rPr>
+          <w:rFonts w:ascii="Times New Roman" w:eastAsia="Times New Roman" w:hAnsi="Times New Roman" w:cs="Times New Roman"/>
+          <w:sz w:val="24"/>
+          <w:szCs w:val="24"/>
+          <w:lang w:eastAsia="es-CO"/>
+        </w:rPr>
+        <w:br/>
+      </w:r>
+      <w:r>
+        <w:rPr>
+          <w:rFonts w:ascii="Times New Roman" w:eastAsia="Times New Roman" w:hAnsi="Times New Roman" w:cs="Times New Roman"/>
+          <w:sz w:val="24"/>
+          <w:szCs w:val="24"/>
+          <w:lang w:eastAsia="es-CO"/>
+        </w:rPr>
+        <w:br/>
+      </w:r>
+    </w:p>
+    <w:p>
+      <w:pPr>
+        <w:spacing w:after="0" w:line="240" w:lineRule="auto"/>
+        <w:rPr>
+          <w:rFonts w:ascii="Times New Roman" w:eastAsia="Times New Roman" w:hAnsi="Times New Roman" w:cs="Times New Roman"/>
+          <w:sz w:val="24"/>
+          <w:szCs w:val="24"/>
+          <w:lang w:eastAsia="es-CO"/>
+        </w:rPr>
+      </w:pPr>
+      <w:r>
+        <w:rPr>
+          <w:rFonts w:ascii="Arial" w:eastAsia="Times New Roman" w:hAnsi="Arial" w:cs="Arial"/>
+          <w:b/>
+          <w:bCs/>
+          <w:color w:val="FF0000"/>
+          <w:lang w:eastAsia="es-CO"/>
+        </w:rPr>
+        <w:lastRenderedPageBreak/>
+        <w:t>Análisis y propuesta de solución:</w:t>
+      </w:r>
+    </w:p>
+    <w:p>
+      <w:pPr>
+        <w:spacing w:after="0" w:line="240" w:lineRule="auto"/>
+        <w:rPr>
+          <w:rFonts w:ascii="Times New Roman" w:eastAsia="Times New Roman" w:hAnsi="Times New Roman" w:cs="Times New Roman"/>
+          <w:sz w:val="24"/>
+          <w:szCs w:val="24"/>
+          <w:lang w:eastAsia="es-CO"/>
+        </w:rPr>
+      </w:pPr>
+      <w:r>
+        <w:rPr>
+          <w:rFonts w:ascii="Arial" w:eastAsia="Times New Roman" w:hAnsi="Arial" w:cs="Arial"/>
+          <w:color w:val="000000"/>
+          <w:lang w:eastAsia="es-CO"/>
+        </w:rPr>
+        <w:t>Se plantea el uso de 2 Circuitos Integrados 74HC595 para recibir la información de los leds que se deben encender, diferenciados por filas y columnas. Esta diferenciación se hace con el fin de poder optimizar el proceso, formando parejas entre el número de fila y columna para poder trabajar la matriz como una matriz de 8 filas x 8 columnas, donde cada elemento de la misma representa un led. Adicionalmente, se implementa este sistema para reducir el número de resistencias, conexiones y circuitos integrados, aumentando así la eficiencia.</w:t>
+      </w:r>
+    </w:p>
+    <w:p>
+      <w:pPr>
+        <w:spacing w:after="240" w:line="240" w:lineRule="auto"/>
+        <w:rPr>
+          <w:rFonts w:ascii="Times New Roman" w:eastAsia="Times New Roman" w:hAnsi="Times New Roman" w:cs="Times New Roman"/>
+          <w:sz w:val="24"/>
+          <w:szCs w:val="24"/>
+          <w:lang w:eastAsia="es-CO"/>
+        </w:rPr>
+      </w:pPr>
+    </w:p>
+    <w:p>
+      <w:pPr>
+        <w:spacing w:after="0" w:line="240" w:lineRule="auto"/>
+        <w:rPr>
+          <w:rFonts w:ascii="Times New Roman" w:eastAsia="Times New Roman" w:hAnsi="Times New Roman" w:cs="Times New Roman"/>
+          <w:sz w:val="24"/>
+          <w:szCs w:val="24"/>
+          <w:lang w:eastAsia="es-CO"/>
+        </w:rPr>
+      </w:pPr>
+      <w:r>
+        <w:rPr>
+          <w:rFonts w:ascii="Arial" w:eastAsia="Times New Roman" w:hAnsi="Arial" w:cs="Arial"/>
+          <w:color w:val="000000"/>
+          <w:lang w:eastAsia="es-CO"/>
+        </w:rPr>
+        <w:t>Foto de las primeras conexiones: </w:t>
+      </w:r>
+    </w:p>
+    <w:p>
+      <w:pPr>
+        <w:spacing w:after="0" w:line="240" w:lineRule="auto"/>
+        <w:rPr>
+          <w:rFonts w:ascii="Times New Roman" w:eastAsia="Times New Roman" w:hAnsi="Times New Roman" w:cs="Times New Roman"/>
+          <w:sz w:val="24"/>
+          <w:szCs w:val="24"/>
+          <w:lang w:eastAsia="es-CO"/>
+        </w:rPr>
+      </w:pPr>
+      <w:r>
+        <w:rPr>
+          <w:rFonts w:ascii="Arial" w:eastAsia="Times New Roman" w:hAnsi="Arial" w:cs="Arial"/>
+          <w:noProof/>
+          <w:color w:val="000000"/>
+          <w:bdr w:val="none" w:sz="0" w:space="0" w:color="auto" w:frame="1"/>
+          <w:lang w:eastAsia="es-CO"/>
+        </w:rPr>
+        <w:drawing>
+          <wp:inline distT="0" distB="0" distL="0" distR="0" wp14:anchorId="0164FF81" wp14:editId="607E3099">
+            <wp:extent cx="5612130" cy="3159125"/>
+            <wp:effectExtent l="0" t="0" r="7620" b="3175"/>
+            <wp:docPr id="1" name="Imagen 1"/>
+            <wp:cNvGraphicFramePr>
+              <a:graphicFrameLocks xmlns:a="http://schemas.openxmlformats.org/drawingml/2006/main" noChangeAspect="1"/>
+            </wp:cNvGraphicFramePr>
+            <a:graphic xmlns:a="http://schemas.openxmlformats.org/drawingml/2006/main">
+              <a:graphicData uri="http://schemas.openxmlformats.org/drawingml/2006/picture">
+                <pic:pic xmlns:pic="http://schemas.openxmlformats.org/drawingml/2006/picture">
+                  <pic:nvPicPr>
+                    <pic:cNvPr id="0" name="Picture 2"/>
+                    <pic:cNvPicPr>
+                      <a:picLocks noChangeAspect="1" noChangeArrowheads="1"/>
+                    </pic:cNvPicPr>
+                  </pic:nvPicPr>
+                  <pic:blipFill>
+                    <a:blip r:embed="rId6" cstate="print">
+                      <a:extLst>
+                        <a:ext uri="{28A0092B-C50C-407E-A947-70E740481C1C}">
+                          <a14:useLocalDpi xmlns:a14="http://schemas.microsoft.com/office/drawing/2010/main" val="0"/>
+                        </a:ext>
+                      </a:extLst>
+                    </a:blip>
+                    <a:srcRect/>
+                    <a:stretch>
+                      <a:fillRect/>
+                    </a:stretch>
+                  </pic:blipFill>
+                  <pic:spPr bwMode="auto">
+                    <a:xfrm>
+                      <a:off x="0" y="0"/>
+                      <a:ext cx="5612130" cy="3159125"/>
+                    </a:xfrm>
+                    <a:prstGeom prst="rect">
+                      <a:avLst/>
+                    </a:prstGeom>
+                    <a:noFill/>
+                    <a:ln>
+                      <a:noFill/>
+                    </a:ln>
+                  </pic:spPr>
+                </pic:pic>
+              </a:graphicData>
+            </a:graphic>
+          </wp:inline>
+        </w:drawing>
       </w:r>
     </w:p>
     <w:p/>
@@ -16,6 +479,163 @@
     </w:sectPr>
   </w:body>
 </w:document>
+</file>
+
+<file path=word/numbering.xml><?xml version="1.0" encoding="utf-8"?>
+<w:numbering xmlns:wpc="http://schemas.microsoft.com/office/word/2010/wordprocessingCanvas" xmlns:cx="http://schemas.microsoft.com/office/drawing/2014/chartex" xmlns:cx1="http://schemas.microsoft.com/office/drawing/2015/9/8/chartex" xmlns:cx2="http://schemas.microsoft.com/office/drawing/2015/10/21/chartex" xmlns:cx3="http://schemas.microsoft.com/office/drawing/2016/5/9/chartex" xmlns:cx4="http://schemas.microsoft.com/office/drawing/2016/5/10/chartex" xmlns:cx5="http://schemas.microsoft.com/office/drawing/2016/5/11/chartex" xmlns:cx6="http://schemas.microsoft.com/office/drawing/2016/5/12/chartex" xmlns:cx7="http://schemas.microsoft.com/office/drawing/2016/5/13/chartex" xmlns:cx8="http://schemas.microsoft.com/office/drawing/2016/5/14/chartex" xmlns:mc="http://schemas.openxmlformats.org/markup-compatibility/2006" xmlns:aink="http://schemas.microsoft.com/office/drawing/2016/ink" xmlns:am3d="http://schemas.microsoft.com/office/drawing/2017/model3d" xmlns:o="urn:schemas-microsoft-com:office:office" xmlns:r="http://schemas.openxmlformats.org/officeDocument/2006/relationships" xmlns:m="http://schemas.openxmlformats.org/officeDocument/2006/math" xmlns:v="urn:schemas-microsoft-com:vml" xmlns:wp14="http://schemas.microsoft.com/office/word/2010/wordprocessingDrawing" xmlns:wp="http://schemas.openxmlformats.org/drawingml/2006/wordprocessingDrawing" xmlns:w10="urn:schemas-microsoft-com:office:word" xmlns:w="http://schemas.openxmlformats.org/wordprocessingml/2006/main" xmlns:w14="http://schemas.microsoft.com/office/word/2010/wordml" xmlns:w15="http://schemas.microsoft.com/office/word/2012/wordml" xmlns:w16cex="http://schemas.microsoft.com/office/word/2018/wordml/cex" xmlns:w16cid="http://schemas.microsoft.com/office/word/2016/wordml/cid" xmlns:w16="http://schemas.microsoft.com/office/word/2018/wordml" xmlns:w16sdtdh="http://schemas.microsoft.com/office/word/2020/wordml/sdtdatahash" xmlns:w16se="http://schemas.microsoft.com/office/word/2015/wordml/symex" xmlns:wpg="http://schemas.microsoft.com/office/word/2010/wordprocessingGroup" xmlns:wpi="http://schemas.microsoft.com/office/word/2010/wordprocessingInk" xmlns:wne="http://schemas.microsoft.com/office/word/2006/wordml" xmlns:wps="http://schemas.microsoft.com/office/word/2010/wordprocessingShape" mc:Ignorable="w14 w15 w16se w16cid w16 w16cex w16sdtdh wp14">
+  <w:abstractNum w:abstractNumId="0" w15:restartNumberingAfterBreak="0">
+    <w:nsid w:val="604451A4"/>
+    <w:multiLevelType w:val="multilevel"/>
+    <w:tmpl w:val="8AAC8C80"/>
+    <w:lvl w:ilvl="0">
+      <w:start w:val="1"/>
+      <w:numFmt w:val="bullet"/>
+      <w:lvlText w:val=""/>
+      <w:lvlJc w:val="left"/>
+      <w:pPr>
+        <w:tabs>
+          <w:tab w:val="num" w:pos="720"/>
+        </w:tabs>
+        <w:ind w:left="720" w:hanging="360"/>
+      </w:pPr>
+      <w:rPr>
+        <w:rFonts w:ascii="Symbol" w:hAnsi="Symbol" w:hint="default"/>
+        <w:sz w:val="20"/>
+      </w:rPr>
+    </w:lvl>
+    <w:lvl w:ilvl="1" w:tentative="1">
+      <w:start w:val="1"/>
+      <w:numFmt w:val="bullet"/>
+      <w:lvlText w:val="o"/>
+      <w:lvlJc w:val="left"/>
+      <w:pPr>
+        <w:tabs>
+          <w:tab w:val="num" w:pos="1440"/>
+        </w:tabs>
+        <w:ind w:left="1440" w:hanging="360"/>
+      </w:pPr>
+      <w:rPr>
+        <w:rFonts w:ascii="Courier New" w:hAnsi="Courier New" w:hint="default"/>
+        <w:sz w:val="20"/>
+      </w:rPr>
+    </w:lvl>
+    <w:lvl w:ilvl="2" w:tentative="1">
+      <w:start w:val="1"/>
+      <w:numFmt w:val="bullet"/>
+      <w:lvlText w:val=""/>
+      <w:lvlJc w:val="left"/>
+      <w:pPr>
+        <w:tabs>
+          <w:tab w:val="num" w:pos="2160"/>
+        </w:tabs>
+        <w:ind w:left="2160" w:hanging="360"/>
+      </w:pPr>
+      <w:rPr>
+        <w:rFonts w:ascii="Wingdings" w:hAnsi="Wingdings" w:hint="default"/>
+        <w:sz w:val="20"/>
+      </w:rPr>
+    </w:lvl>
+    <w:lvl w:ilvl="3" w:tentative="1">
+      <w:start w:val="1"/>
+      <w:numFmt w:val="bullet"/>
+      <w:lvlText w:val=""/>
+      <w:lvlJc w:val="left"/>
+      <w:pPr>
+        <w:tabs>
+          <w:tab w:val="num" w:pos="2880"/>
+        </w:tabs>
+        <w:ind w:left="2880" w:hanging="360"/>
+      </w:pPr>
+      <w:rPr>
+        <w:rFonts w:ascii="Wingdings" w:hAnsi="Wingdings" w:hint="default"/>
+        <w:sz w:val="20"/>
+      </w:rPr>
+    </w:lvl>
+    <w:lvl w:ilvl="4" w:tentative="1">
+      <w:start w:val="1"/>
+      <w:numFmt w:val="bullet"/>
+      <w:lvlText w:val=""/>
+      <w:lvlJc w:val="left"/>
+      <w:pPr>
+        <w:tabs>
+          <w:tab w:val="num" w:pos="3600"/>
+        </w:tabs>
+        <w:ind w:left="3600" w:hanging="360"/>
+      </w:pPr>
+      <w:rPr>
+        <w:rFonts w:ascii="Wingdings" w:hAnsi="Wingdings" w:hint="default"/>
+        <w:sz w:val="20"/>
+      </w:rPr>
+    </w:lvl>
+    <w:lvl w:ilvl="5" w:tentative="1">
+      <w:start w:val="1"/>
+      <w:numFmt w:val="bullet"/>
+      <w:lvlText w:val=""/>
+      <w:lvlJc w:val="left"/>
+      <w:pPr>
+        <w:tabs>
+          <w:tab w:val="num" w:pos="4320"/>
+        </w:tabs>
+        <w:ind w:left="4320" w:hanging="360"/>
+      </w:pPr>
+      <w:rPr>
+        <w:rFonts w:ascii="Wingdings" w:hAnsi="Wingdings" w:hint="default"/>
+        <w:sz w:val="20"/>
+      </w:rPr>
+    </w:lvl>
+    <w:lvl w:ilvl="6" w:tentative="1">
+      <w:start w:val="1"/>
+      <w:numFmt w:val="bullet"/>
+      <w:lvlText w:val=""/>
+      <w:lvlJc w:val="left"/>
+      <w:pPr>
+        <w:tabs>
+          <w:tab w:val="num" w:pos="5040"/>
+        </w:tabs>
+        <w:ind w:left="5040" w:hanging="360"/>
+      </w:pPr>
+      <w:rPr>
+        <w:rFonts w:ascii="Wingdings" w:hAnsi="Wingdings" w:hint="default"/>
+        <w:sz w:val="20"/>
+      </w:rPr>
+    </w:lvl>
+    <w:lvl w:ilvl="7" w:tentative="1">
+      <w:start w:val="1"/>
+      <w:numFmt w:val="bullet"/>
+      <w:lvlText w:val=""/>
+      <w:lvlJc w:val="left"/>
+      <w:pPr>
+        <w:tabs>
+          <w:tab w:val="num" w:pos="5760"/>
+        </w:tabs>
+        <w:ind w:left="5760" w:hanging="360"/>
+      </w:pPr>
+      <w:rPr>
+        <w:rFonts w:ascii="Wingdings" w:hAnsi="Wingdings" w:hint="default"/>
+        <w:sz w:val="20"/>
+      </w:rPr>
+    </w:lvl>
+    <w:lvl w:ilvl="8" w:tentative="1">
+      <w:start w:val="1"/>
+      <w:numFmt w:val="bullet"/>
+      <w:lvlText w:val=""/>
+      <w:lvlJc w:val="left"/>
+      <w:pPr>
+        <w:tabs>
+          <w:tab w:val="num" w:pos="6480"/>
+        </w:tabs>
+        <w:ind w:left="6480" w:hanging="360"/>
+      </w:pPr>
+      <w:rPr>
+        <w:rFonts w:ascii="Wingdings" w:hAnsi="Wingdings" w:hint="default"/>
+        <w:sz w:val="20"/>
+      </w:rPr>
+    </w:lvl>
+  </w:abstractNum>
+  <w:num w:numId="1">
+    <w:abstractNumId w:val="0"/>
+  </w:num>
+</w:numbering>
 </file>
 
 <file path=word/styles.xml><?xml version="1.0" encoding="utf-8"?>
@@ -444,6 +1064,23 @@
     <w:semiHidden/>
     <w:unhideWhenUsed/>
   </w:style>
+  <w:style w:type="paragraph" w:styleId="NormalWeb">
+    <w:name w:val="Normal (Web)"/>
+    <w:basedOn w:val="Normal"/>
+    <w:uiPriority w:val="99"/>
+    <w:semiHidden/>
+    <w:unhideWhenUsed/>
+    <w:rsid w:val="00562A79"/>
+    <w:pPr>
+      <w:spacing w:before="100" w:beforeAutospacing="1" w:after="100" w:afterAutospacing="1" w:line="240" w:lineRule="auto"/>
+    </w:pPr>
+    <w:rPr>
+      <w:rFonts w:ascii="Times New Roman" w:eastAsia="Times New Roman" w:hAnsi="Times New Roman" w:cs="Times New Roman"/>
+      <w:sz w:val="24"/>
+      <w:szCs w:val="24"/>
+      <w:lang w:eastAsia="es-CO"/>
+    </w:rPr>
+  </w:style>
 </w:styles>
 </file>
 

</xml_diff>

<commit_message>
Circuito final domingo + planteamiento del problema
</commit_message>
<xml_diff>
--- a/Primera ideas.docx
+++ b/Primera ideas.docx
@@ -369,7 +369,25 @@
           <w:color w:val="000000"/>
           <w:lang w:eastAsia="es-CO"/>
         </w:rPr>
-        <w:t>Se plantea el uso de 2 Circuitos Integrados 74HC595 para recibir la información de los leds que se deben encender, diferenciados por filas y columnas. Esta diferenciación se hace con el fin de poder optimizar el proceso, formando parejas entre el número de fila y columna para poder trabajar la matriz como una matriz de 8 filas x 8 columnas, donde cada elemento de la misma representa un led. Adicionalmente, se implementa este sistema para reducir el número de resistencias, conexiones y circuitos integrados, aumentando así la eficiencia.</w:t>
+        <w:t xml:space="preserve">Se plantea el uso de 2 Circuitos Integrados 74HC595 para recibir la información de los leds que se deben encender, diferenciados por filas y columnas. Esta diferenciación se hace con el fin de poder optimizar el proceso, formando parejas entre el número de fila y columna para poder trabajar la matriz como una matriz de 8 filas x 8 columnas, donde cada elemento de </w:t>
+      </w:r>
+      <w:proofErr w:type="gramStart"/>
+      <w:r>
+        <w:rPr>
+          <w:rFonts w:ascii="Arial" w:eastAsia="Times New Roman" w:hAnsi="Arial" w:cs="Arial"/>
+          <w:color w:val="000000"/>
+          <w:lang w:eastAsia="es-CO"/>
+        </w:rPr>
+        <w:t>la misma</w:t>
+      </w:r>
+      <w:proofErr w:type="gramEnd"/>
+      <w:r>
+        <w:rPr>
+          <w:rFonts w:ascii="Arial" w:eastAsia="Times New Roman" w:hAnsi="Arial" w:cs="Arial"/>
+          <w:color w:val="000000"/>
+          <w:lang w:eastAsia="es-CO"/>
+        </w:rPr>
+        <w:t xml:space="preserve"> representa un led. Adicionalmente, se implementa este sistema para reducir el número de resistencias, conexiones y circuitos integrados, aumentando así la eficiencia.</w:t>
       </w:r>
     </w:p>
     <w:p>
@@ -454,6 +472,106 @@
                     <a:xfrm>
                       <a:off x="0" y="0"/>
                       <a:ext cx="5612130" cy="3159125"/>
+                    </a:xfrm>
+                    <a:prstGeom prst="rect">
+                      <a:avLst/>
+                    </a:prstGeom>
+                    <a:noFill/>
+                    <a:ln>
+                      <a:noFill/>
+                    </a:ln>
+                  </pic:spPr>
+                </pic:pic>
+              </a:graphicData>
+            </a:graphic>
+          </wp:inline>
+        </w:drawing>
+      </w:r>
+    </w:p>
+    <w:p/>
+    <w:p/>
+    <w:p/>
+    <w:p/>
+    <w:p/>
+    <w:p/>
+    <w:p/>
+    <w:p/>
+    <w:p/>
+    <w:p/>
+    <w:p/>
+    <w:p/>
+    <w:p>
+      <w:pPr>
+        <w:spacing w:after="0" w:line="240" w:lineRule="auto"/>
+        <w:rPr>
+          <w:rFonts w:ascii="Times New Roman" w:eastAsia="Times New Roman" w:hAnsi="Times New Roman" w:cs="Times New Roman"/>
+          <w:sz w:val="24"/>
+          <w:szCs w:val="24"/>
+          <w:lang w:eastAsia="es-CO"/>
+        </w:rPr>
+      </w:pPr>
+      <w:r>
+        <w:rPr>
+          <w:rFonts w:ascii="Arial" w:eastAsia="Times New Roman" w:hAnsi="Arial" w:cs="Arial"/>
+          <w:color w:val="000000"/>
+          <w:lang w:eastAsia="es-CO"/>
+        </w:rPr>
+        <w:lastRenderedPageBreak/>
+        <w:t>Foto de interconexiones entre los LEDS y conexiones del circuito integrado:</w:t>
+      </w:r>
+    </w:p>
+    <w:p>
+      <w:pPr>
+        <w:spacing w:after="0" w:line="240" w:lineRule="auto"/>
+        <w:rPr>
+          <w:rFonts w:ascii="Times New Roman" w:eastAsia="Times New Roman" w:hAnsi="Times New Roman" w:cs="Times New Roman"/>
+          <w:sz w:val="24"/>
+          <w:szCs w:val="24"/>
+          <w:lang w:eastAsia="es-CO"/>
+        </w:rPr>
+      </w:pPr>
+      <w:r>
+        <w:rPr>
+          <w:rFonts w:ascii="Arial" w:eastAsia="Times New Roman" w:hAnsi="Arial" w:cs="Arial"/>
+          <w:noProof/>
+          <w:color w:val="000000"/>
+          <w:bdr w:val="none" w:sz="0" w:space="0" w:color="auto" w:frame="1"/>
+          <w:lang w:eastAsia="es-CO"/>
+        </w:rPr>
+        <w:drawing>
+          <wp:inline distT="0" distB="0" distL="0" distR="0" wp14:anchorId="282FAFAA" wp14:editId="72D839C0">
+            <wp:extent cx="5263515" cy="3800475"/>
+            <wp:effectExtent l="0" t="0" r="0" b="9525"/>
+            <wp:docPr id="3" name="Imagen 3"/>
+            <wp:cNvGraphicFramePr>
+              <a:graphicFrameLocks xmlns:a="http://schemas.openxmlformats.org/drawingml/2006/main" noChangeAspect="1"/>
+            </wp:cNvGraphicFramePr>
+            <a:graphic xmlns:a="http://schemas.openxmlformats.org/drawingml/2006/main">
+              <a:graphicData uri="http://schemas.openxmlformats.org/drawingml/2006/picture">
+                <pic:pic xmlns:pic="http://schemas.openxmlformats.org/drawingml/2006/picture">
+                  <pic:nvPicPr>
+                    <pic:cNvPr id="0" name="Picture 1"/>
+                    <pic:cNvPicPr>
+                      <a:picLocks noChangeAspect="1" noChangeArrowheads="1"/>
+                    </pic:cNvPicPr>
+                  </pic:nvPicPr>
+                  <pic:blipFill>
+                    <a:blip r:embed="rId7">
+                      <a:extLst>
+                        <a:ext uri="{28A0092B-C50C-407E-A947-70E740481C1C}">
+                          <a14:useLocalDpi xmlns:a14="http://schemas.microsoft.com/office/drawing/2010/main" val="0"/>
+                        </a:ext>
+                      </a:extLst>
+                    </a:blip>
+                    <a:srcRect/>
+                    <a:stretch>
+                      <a:fillRect/>
+                    </a:stretch>
+                  </pic:blipFill>
+                  <pic:spPr bwMode="auto">
+                    <a:xfrm>
+                      <a:off x="0" y="0"/>
+                      <a:ext cx="5263515" cy="3800475"/>
                     </a:xfrm>
                     <a:prstGeom prst="rect">
                       <a:avLst/>

</xml_diff>

<commit_message>
Conexiones iniciales del lunes
</commit_message>
<xml_diff>
--- a/Primera ideas.docx
+++ b/Primera ideas.docx
@@ -589,6 +589,108 @@
       </w:r>
     </w:p>
     <w:p/>
+    <w:p/>
+    <w:p/>
+    <w:p/>
+    <w:p/>
+    <w:p/>
+    <w:p/>
+    <w:p/>
+    <w:p/>
+    <w:p/>
+    <w:p/>
+    <w:p/>
+    <w:p/>
+    <w:p/>
+    <w:p/>
+    <w:p>
+      <w:pPr>
+        <w:rPr>
+          <w:b/>
+          <w:bCs/>
+          <w:color w:val="FF0000"/>
+          <w:sz w:val="32"/>
+          <w:szCs w:val="32"/>
+        </w:rPr>
+      </w:pPr>
+      <w:r>
+        <w:rPr>
+          <w:b/>
+          <w:bCs/>
+          <w:color w:val="FF0000"/>
+          <w:sz w:val="32"/>
+          <w:szCs w:val="32"/>
+        </w:rPr>
+        <w:lastRenderedPageBreak/>
+        <w:t>Avances del lunes</w:t>
+      </w:r>
+    </w:p>
+    <w:p>
+      <w:r>
+        <w:t>Con</w:t>
+      </w:r>
+      <w:r>
+        <w:t>exiones iniciales del lunes con el uso de transistores</w:t>
+      </w:r>
+    </w:p>
+    <w:p>
+      <w:r>
+        <w:rPr>
+          <w:rFonts w:ascii="Arial" w:hAnsi="Arial" w:cs="Arial"/>
+          <w:noProof/>
+          <w:color w:val="000000"/>
+          <w:bdr w:val="none" w:sz="0" w:space="0" w:color="auto" w:frame="1"/>
+        </w:rPr>
+        <w:drawing>
+          <wp:inline distT="0" distB="0" distL="0" distR="0" wp14:anchorId="184AD486" wp14:editId="07AC43F7">
+            <wp:extent cx="5612130" cy="4236720"/>
+            <wp:effectExtent l="0" t="0" r="7620" b="0"/>
+            <wp:docPr id="4" name="Imagen 4"/>
+            <wp:cNvGraphicFramePr>
+              <a:graphicFrameLocks xmlns:a="http://schemas.openxmlformats.org/drawingml/2006/main" noChangeAspect="1"/>
+            </wp:cNvGraphicFramePr>
+            <a:graphic xmlns:a="http://schemas.openxmlformats.org/drawingml/2006/main">
+              <a:graphicData uri="http://schemas.openxmlformats.org/drawingml/2006/picture">
+                <pic:pic xmlns:pic="http://schemas.openxmlformats.org/drawingml/2006/picture">
+                  <pic:nvPicPr>
+                    <pic:cNvPr id="0" name="Picture 1"/>
+                    <pic:cNvPicPr>
+                      <a:picLocks noChangeAspect="1" noChangeArrowheads="1"/>
+                    </pic:cNvPicPr>
+                  </pic:nvPicPr>
+                  <pic:blipFill>
+                    <a:blip r:embed="rId8">
+                      <a:extLst>
+                        <a:ext uri="{28A0092B-C50C-407E-A947-70E740481C1C}">
+                          <a14:useLocalDpi xmlns:a14="http://schemas.microsoft.com/office/drawing/2010/main" val="0"/>
+                        </a:ext>
+                      </a:extLst>
+                    </a:blip>
+                    <a:srcRect/>
+                    <a:stretch>
+                      <a:fillRect/>
+                    </a:stretch>
+                  </pic:blipFill>
+                  <pic:spPr bwMode="auto">
+                    <a:xfrm>
+                      <a:off x="0" y="0"/>
+                      <a:ext cx="5612130" cy="4236720"/>
+                    </a:xfrm>
+                    <a:prstGeom prst="rect">
+                      <a:avLst/>
+                    </a:prstGeom>
+                    <a:noFill/>
+                    <a:ln>
+                      <a:noFill/>
+                    </a:ln>
+                  </pic:spPr>
+                </pic:pic>
+              </a:graphicData>
+            </a:graphic>
+          </wp:inline>
+        </w:drawing>
+      </w:r>
+    </w:p>
     <w:sectPr>
       <w:pgSz w:w="12240" w:h="15840"/>
       <w:pgMar w:top="1417" w:right="1701" w:bottom="1417" w:left="1701" w:header="708" w:footer="708" w:gutter="0"/>

</xml_diff>

<commit_message>
Circuito con transistores(guardado por seguridad
</commit_message>
<xml_diff>
--- a/Primera ideas.docx
+++ b/Primera ideas.docx
@@ -642,9 +642,9 @@
           <w:bdr w:val="none" w:sz="0" w:space="0" w:color="auto" w:frame="1"/>
         </w:rPr>
         <w:drawing>
-          <wp:inline distT="0" distB="0" distL="0" distR="0" wp14:anchorId="184AD486" wp14:editId="07AC43F7">
-            <wp:extent cx="5612130" cy="4236720"/>
-            <wp:effectExtent l="0" t="0" r="7620" b="0"/>
+          <wp:inline distT="0" distB="0" distL="0" distR="0" wp14:anchorId="184AD486" wp14:editId="5CA3FDDD">
+            <wp:extent cx="4515148" cy="3408584"/>
+            <wp:effectExtent l="0" t="0" r="0" b="1905"/>
             <wp:docPr id="4" name="Imagen 4"/>
             <wp:cNvGraphicFramePr>
               <a:graphicFrameLocks xmlns:a="http://schemas.openxmlformats.org/drawingml/2006/main" noChangeAspect="1"/>
@@ -674,7 +674,7 @@
                   <pic:spPr bwMode="auto">
                     <a:xfrm>
                       <a:off x="0" y="0"/>
-                      <a:ext cx="5612130" cy="4236720"/>
+                      <a:ext cx="4523611" cy="3414973"/>
                     </a:xfrm>
                     <a:prstGeom prst="rect">
                       <a:avLst/>
@@ -689,6 +689,80 @@
             </a:graphic>
           </wp:inline>
         </w:drawing>
+      </w:r>
+    </w:p>
+    <w:p>
+      <w:r>
+        <w:t>Continuación conexiones (Se guarda para mantener referencia)</w:t>
+      </w:r>
+    </w:p>
+    <w:p>
+      <w:r>
+        <w:rPr>
+          <w:rFonts w:ascii="Arial" w:hAnsi="Arial" w:cs="Arial"/>
+          <w:noProof/>
+          <w:color w:val="000000"/>
+          <w:bdr w:val="none" w:sz="0" w:space="0" w:color="auto" w:frame="1"/>
+        </w:rPr>
+        <w:drawing>
+          <wp:anchor distT="0" distB="0" distL="114300" distR="114300" simplePos="0" relativeHeight="251658240" behindDoc="0" locked="0" layoutInCell="1" allowOverlap="1" wp14:anchorId="29EA3882" wp14:editId="3A6EBCB2">
+            <wp:simplePos x="1078302" y="5365630"/>
+            <wp:positionH relativeFrom="column">
+              <wp:align>left</wp:align>
+            </wp:positionH>
+            <wp:positionV relativeFrom="paragraph">
+              <wp:align>top</wp:align>
+            </wp:positionV>
+            <wp:extent cx="4080294" cy="2926565"/>
+            <wp:effectExtent l="0" t="0" r="0" b="7620"/>
+            <wp:wrapSquare wrapText="bothSides"/>
+            <wp:docPr id="5" name="Imagen 5"/>
+            <wp:cNvGraphicFramePr>
+              <a:graphicFrameLocks xmlns:a="http://schemas.openxmlformats.org/drawingml/2006/main" noChangeAspect="1"/>
+            </wp:cNvGraphicFramePr>
+            <a:graphic xmlns:a="http://schemas.openxmlformats.org/drawingml/2006/main">
+              <a:graphicData uri="http://schemas.openxmlformats.org/drawingml/2006/picture">
+                <pic:pic xmlns:pic="http://schemas.openxmlformats.org/drawingml/2006/picture">
+                  <pic:nvPicPr>
+                    <pic:cNvPr id="0" name="Picture 1"/>
+                    <pic:cNvPicPr>
+                      <a:picLocks noChangeAspect="1" noChangeArrowheads="1"/>
+                    </pic:cNvPicPr>
+                  </pic:nvPicPr>
+                  <pic:blipFill>
+                    <a:blip r:embed="rId9" cstate="print">
+                      <a:extLst>
+                        <a:ext uri="{28A0092B-C50C-407E-A947-70E740481C1C}">
+                          <a14:useLocalDpi xmlns:a14="http://schemas.microsoft.com/office/drawing/2010/main" val="0"/>
+                        </a:ext>
+                      </a:extLst>
+                    </a:blip>
+                    <a:srcRect/>
+                    <a:stretch>
+                      <a:fillRect/>
+                    </a:stretch>
+                  </pic:blipFill>
+                  <pic:spPr bwMode="auto">
+                    <a:xfrm>
+                      <a:off x="0" y="0"/>
+                      <a:ext cx="4080294" cy="2926565"/>
+                    </a:xfrm>
+                    <a:prstGeom prst="rect">
+                      <a:avLst/>
+                    </a:prstGeom>
+                    <a:noFill/>
+                    <a:ln>
+                      <a:noFill/>
+                    </a:ln>
+                  </pic:spPr>
+                </pic:pic>
+              </a:graphicData>
+            </a:graphic>
+          </wp:anchor>
+        </w:drawing>
+      </w:r>
+      <w:r>
+        <w:br w:type="textWrapping" w:clear="all"/>
       </w:r>
     </w:p>
     <w:sectPr>

</xml_diff>

<commit_message>
Diseño final del circuito (lunes)
</commit_message>
<xml_diff>
--- a/Primera ideas.docx
+++ b/Primera ideas.docx
@@ -765,6 +765,115 @@
         <w:br w:type="textWrapping" w:clear="all"/>
       </w:r>
     </w:p>
+    <w:p/>
+    <w:p/>
+    <w:p>
+      <w:pPr>
+        <w:spacing w:after="0" w:line="240" w:lineRule="auto"/>
+        <w:rPr>
+          <w:rFonts w:ascii="Times New Roman" w:eastAsia="Times New Roman" w:hAnsi="Times New Roman" w:cs="Times New Roman"/>
+          <w:sz w:val="24"/>
+          <w:szCs w:val="24"/>
+          <w:lang w:eastAsia="es-CO"/>
+        </w:rPr>
+      </w:pPr>
+      <w:r>
+        <w:rPr>
+          <w:rFonts w:ascii="Arial" w:eastAsia="Times New Roman" w:hAnsi="Arial" w:cs="Arial"/>
+          <w:color w:val="000000"/>
+          <w:lang w:eastAsia="es-CO"/>
+        </w:rPr>
+        <w:lastRenderedPageBreak/>
+        <w:t xml:space="preserve">Parte </w:t>
+      </w:r>
+      <w:proofErr w:type="spellStart"/>
+      <w:r>
+        <w:rPr>
+          <w:rFonts w:ascii="Arial" w:eastAsia="Times New Roman" w:hAnsi="Arial" w:cs="Arial"/>
+          <w:color w:val="000000"/>
+          <w:lang w:eastAsia="es-CO"/>
+        </w:rPr>
+        <w:t>circuital</w:t>
+      </w:r>
+      <w:proofErr w:type="spellEnd"/>
+      <w:r>
+        <w:rPr>
+          <w:rFonts w:ascii="Arial" w:eastAsia="Times New Roman" w:hAnsi="Arial" w:cs="Arial"/>
+          <w:color w:val="000000"/>
+          <w:lang w:eastAsia="es-CO"/>
+        </w:rPr>
+        <w:t xml:space="preserve"> finalizada:</w:t>
+      </w:r>
+    </w:p>
+    <w:p>
+      <w:pPr>
+        <w:spacing w:after="0" w:line="240" w:lineRule="auto"/>
+        <w:rPr>
+          <w:rFonts w:ascii="Times New Roman" w:eastAsia="Times New Roman" w:hAnsi="Times New Roman" w:cs="Times New Roman"/>
+          <w:sz w:val="24"/>
+          <w:szCs w:val="24"/>
+          <w:lang w:eastAsia="es-CO"/>
+        </w:rPr>
+      </w:pPr>
+      <w:r>
+        <w:rPr>
+          <w:rFonts w:ascii="Arial" w:eastAsia="Times New Roman" w:hAnsi="Arial" w:cs="Arial"/>
+          <w:noProof/>
+          <w:color w:val="000000"/>
+          <w:bdr w:val="none" w:sz="0" w:space="0" w:color="auto" w:frame="1"/>
+          <w:lang w:eastAsia="es-CO"/>
+        </w:rPr>
+        <w:drawing>
+          <wp:inline distT="0" distB="0" distL="0" distR="0" wp14:anchorId="4B51E543" wp14:editId="665E3E06">
+            <wp:extent cx="5612130" cy="3122295"/>
+            <wp:effectExtent l="0" t="0" r="7620" b="1905"/>
+            <wp:docPr id="6" name="Imagen 6"/>
+            <wp:cNvGraphicFramePr>
+              <a:graphicFrameLocks xmlns:a="http://schemas.openxmlformats.org/drawingml/2006/main" noChangeAspect="1"/>
+            </wp:cNvGraphicFramePr>
+            <a:graphic xmlns:a="http://schemas.openxmlformats.org/drawingml/2006/main">
+              <a:graphicData uri="http://schemas.openxmlformats.org/drawingml/2006/picture">
+                <pic:pic xmlns:pic="http://schemas.openxmlformats.org/drawingml/2006/picture">
+                  <pic:nvPicPr>
+                    <pic:cNvPr id="0" name="Picture 1"/>
+                    <pic:cNvPicPr>
+                      <a:picLocks noChangeAspect="1" noChangeArrowheads="1"/>
+                    </pic:cNvPicPr>
+                  </pic:nvPicPr>
+                  <pic:blipFill>
+                    <a:blip r:embed="rId10">
+                      <a:extLst>
+                        <a:ext uri="{28A0092B-C50C-407E-A947-70E740481C1C}">
+                          <a14:useLocalDpi xmlns:a14="http://schemas.microsoft.com/office/drawing/2010/main" val="0"/>
+                        </a:ext>
+                      </a:extLst>
+                    </a:blip>
+                    <a:srcRect/>
+                    <a:stretch>
+                      <a:fillRect/>
+                    </a:stretch>
+                  </pic:blipFill>
+                  <pic:spPr bwMode="auto">
+                    <a:xfrm>
+                      <a:off x="0" y="0"/>
+                      <a:ext cx="5612130" cy="3122295"/>
+                    </a:xfrm>
+                    <a:prstGeom prst="rect">
+                      <a:avLst/>
+                    </a:prstGeom>
+                    <a:noFill/>
+                    <a:ln>
+                      <a:noFill/>
+                    </a:ln>
+                  </pic:spPr>
+                </pic:pic>
+              </a:graphicData>
+            </a:graphic>
+          </wp:inline>
+        </w:drawing>
+      </w:r>
+    </w:p>
+    <w:p/>
     <w:sectPr>
       <w:pgSz w:w="12240" w:h="15840"/>
       <w:pgMar w:top="1417" w:right="1701" w:bottom="1417" w:left="1701" w:header="708" w:footer="708" w:gutter="0"/>

</xml_diff>

<commit_message>
Nueva adaptación del circuito (eliminación de los transistores)
</commit_message>
<xml_diff>
--- a/Primera ideas.docx
+++ b/Primera ideas.docx
@@ -369,25 +369,7 @@
           <w:color w:val="000000"/>
           <w:lang w:eastAsia="es-CO"/>
         </w:rPr>
-        <w:t xml:space="preserve">Se plantea el uso de 2 Circuitos Integrados 74HC595 para recibir la información de los leds que se deben encender, diferenciados por filas y columnas. Esta diferenciación se hace con el fin de poder optimizar el proceso, formando parejas entre el número de fila y columna para poder trabajar la matriz como una matriz de 8 filas x 8 columnas, donde cada elemento de </w:t>
-      </w:r>
-      <w:proofErr w:type="gramStart"/>
-      <w:r>
-        <w:rPr>
-          <w:rFonts w:ascii="Arial" w:eastAsia="Times New Roman" w:hAnsi="Arial" w:cs="Arial"/>
-          <w:color w:val="000000"/>
-          <w:lang w:eastAsia="es-CO"/>
-        </w:rPr>
-        <w:t>la misma</w:t>
-      </w:r>
-      <w:proofErr w:type="gramEnd"/>
-      <w:r>
-        <w:rPr>
-          <w:rFonts w:ascii="Arial" w:eastAsia="Times New Roman" w:hAnsi="Arial" w:cs="Arial"/>
-          <w:color w:val="000000"/>
-          <w:lang w:eastAsia="es-CO"/>
-        </w:rPr>
-        <w:t xml:space="preserve"> representa un led. Adicionalmente, se implementa este sistema para reducir el número de resistencias, conexiones y circuitos integrados, aumentando así la eficiencia.</w:t>
+        <w:t>Se plantea el uso de 2 Circuitos Integrados 74HC595 para recibir la información de los leds que se deben encender, diferenciados por filas y columnas. Esta diferenciación se hace con el fin de poder optimizar el proceso, formando parejas entre el número de fila y columna para poder trabajar la matriz como una matriz de 8 filas x 8 columnas, donde cada elemento de la misma representa un led. Adicionalmente, se implementa este sistema para reducir el número de resistencias, conexiones y circuitos integrados, aumentando así la eficiencia.</w:t>
       </w:r>
     </w:p>
     <w:p>
@@ -784,25 +766,7 @@
           <w:lang w:eastAsia="es-CO"/>
         </w:rPr>
         <w:lastRenderedPageBreak/>
-        <w:t xml:space="preserve">Parte </w:t>
-      </w:r>
-      <w:proofErr w:type="spellStart"/>
-      <w:r>
-        <w:rPr>
-          <w:rFonts w:ascii="Arial" w:eastAsia="Times New Roman" w:hAnsi="Arial" w:cs="Arial"/>
-          <w:color w:val="000000"/>
-          <w:lang w:eastAsia="es-CO"/>
-        </w:rPr>
-        <w:t>circuital</w:t>
-      </w:r>
-      <w:proofErr w:type="spellEnd"/>
-      <w:r>
-        <w:rPr>
-          <w:rFonts w:ascii="Arial" w:eastAsia="Times New Roman" w:hAnsi="Arial" w:cs="Arial"/>
-          <w:color w:val="000000"/>
-          <w:lang w:eastAsia="es-CO"/>
-        </w:rPr>
-        <w:t xml:space="preserve"> finalizada:</w:t>
+        <w:t>Parte circuital finalizada:</w:t>
       </w:r>
     </w:p>
     <w:p>
@@ -874,6 +838,435 @@
       </w:r>
     </w:p>
     <w:p/>
+    <w:p>
+      <w:r>
+        <w:t>Primera versión de código:</w:t>
+      </w:r>
+    </w:p>
+    <w:p/>
+    <w:p>
+      <w:r>
+        <w:t>#define Reloj1F = 2</w:t>
+      </w:r>
+    </w:p>
+    <w:p>
+      <w:pPr>
+        <w:rPr>
+          <w:lang w:val="en-US"/>
+        </w:rPr>
+      </w:pPr>
+      <w:r>
+        <w:rPr>
+          <w:lang w:val="en-US"/>
+        </w:rPr>
+        <w:t>#define Reloj2 = 4</w:t>
+      </w:r>
+    </w:p>
+    <w:p>
+      <w:pPr>
+        <w:rPr>
+          <w:lang w:val="en-US"/>
+        </w:rPr>
+      </w:pPr>
+      <w:r>
+        <w:rPr>
+          <w:lang w:val="en-US"/>
+        </w:rPr>
+        <w:t>#define Reloj1C = 3</w:t>
+      </w:r>
+    </w:p>
+    <w:p>
+      <w:pPr>
+        <w:rPr>
+          <w:lang w:val="en-US"/>
+        </w:rPr>
+      </w:pPr>
+      <w:r>
+        <w:rPr>
+          <w:lang w:val="en-US"/>
+        </w:rPr>
+        <w:t>#define Reloj2C = 5</w:t>
+      </w:r>
+    </w:p>
+    <w:p>
+      <w:pPr>
+        <w:rPr>
+          <w:lang w:val="en-US"/>
+        </w:rPr>
+      </w:pPr>
+      <w:r>
+        <w:rPr>
+          <w:lang w:val="en-US"/>
+        </w:rPr>
+        <w:t>#define Serial = 6</w:t>
+      </w:r>
+    </w:p>
+    <w:p>
+      <w:pPr>
+        <w:rPr>
+          <w:lang w:val="en-US"/>
+        </w:rPr>
+      </w:pPr>
+    </w:p>
+    <w:p>
+      <w:pPr>
+        <w:rPr>
+          <w:lang w:val="en-US"/>
+        </w:rPr>
+      </w:pPr>
+    </w:p>
+    <w:p>
+      <w:pPr>
+        <w:rPr>
+          <w:lang w:val="en-US"/>
+        </w:rPr>
+      </w:pPr>
+      <w:r>
+        <w:rPr>
+          <w:lang w:val="en-US"/>
+        </w:rPr>
+        <w:t>void setup()</w:t>
+      </w:r>
+    </w:p>
+    <w:p>
+      <w:pPr>
+        <w:rPr>
+          <w:lang w:val="en-US"/>
+        </w:rPr>
+      </w:pPr>
+      <w:r>
+        <w:rPr>
+          <w:lang w:val="en-US"/>
+        </w:rPr>
+        <w:t>{</w:t>
+      </w:r>
+    </w:p>
+    <w:p>
+      <w:pPr>
+        <w:rPr>
+          <w:lang w:val="en-US"/>
+        </w:rPr>
+      </w:pPr>
+      <w:r>
+        <w:rPr>
+          <w:lang w:val="en-US"/>
+        </w:rPr>
+        <w:t xml:space="preserve">  Serial.begin(9600);</w:t>
+      </w:r>
+    </w:p>
+    <w:p>
+      <w:pPr>
+        <w:rPr>
+          <w:lang w:val="en-US"/>
+        </w:rPr>
+      </w:pPr>
+      <w:r>
+        <w:rPr>
+          <w:lang w:val="en-US"/>
+        </w:rPr>
+        <w:t xml:space="preserve">  pinMode(Reloj1F, OUTPUT);</w:t>
+      </w:r>
+    </w:p>
+    <w:p>
+      <w:pPr>
+        <w:rPr>
+          <w:lang w:val="en-US"/>
+        </w:rPr>
+      </w:pPr>
+      <w:r>
+        <w:rPr>
+          <w:lang w:val="en-US"/>
+        </w:rPr>
+        <w:t xml:space="preserve">  pinMode(Reloj2F, OUTPUT);</w:t>
+      </w:r>
+    </w:p>
+    <w:p>
+      <w:pPr>
+        <w:rPr>
+          <w:lang w:val="en-US"/>
+        </w:rPr>
+      </w:pPr>
+      <w:r>
+        <w:rPr>
+          <w:lang w:val="en-US"/>
+        </w:rPr>
+        <w:t xml:space="preserve">  pinMode(Reloj1C, OUTPUT);</w:t>
+      </w:r>
+    </w:p>
+    <w:p>
+      <w:pPr>
+        <w:rPr>
+          <w:lang w:val="en-US"/>
+        </w:rPr>
+      </w:pPr>
+      <w:r>
+        <w:rPr>
+          <w:lang w:val="en-US"/>
+        </w:rPr>
+        <w:t xml:space="preserve">  pinMode(Reloj2C, OUTPUT);</w:t>
+      </w:r>
+    </w:p>
+    <w:p>
+      <w:pPr>
+        <w:rPr>
+          <w:lang w:val="en-US"/>
+        </w:rPr>
+      </w:pPr>
+      <w:r>
+        <w:rPr>
+          <w:lang w:val="en-US"/>
+        </w:rPr>
+        <w:lastRenderedPageBreak/>
+        <w:t>}</w:t>
+      </w:r>
+    </w:p>
+    <w:p>
+      <w:pPr>
+        <w:rPr>
+          <w:lang w:val="en-US"/>
+        </w:rPr>
+      </w:pPr>
+    </w:p>
+    <w:p>
+      <w:pPr>
+        <w:rPr>
+          <w:lang w:val="en-US"/>
+        </w:rPr>
+      </w:pPr>
+      <w:r>
+        <w:rPr>
+          <w:lang w:val="en-US"/>
+        </w:rPr>
+        <w:t>void loop()</w:t>
+      </w:r>
+    </w:p>
+    <w:p>
+      <w:r>
+        <w:t>{</w:t>
+      </w:r>
+    </w:p>
+    <w:p>
+      <w:r>
+        <w:t xml:space="preserve">  if (Serial.available()&gt;0){</w:t>
+      </w:r>
+    </w:p>
+    <w:p>
+      <w:r>
+        <w:t xml:space="preserve">  //Se Establece el menu para el usuario  </w:t>
+      </w:r>
+    </w:p>
+    <w:p>
+      <w:r>
+        <w:t xml:space="preserve">  Serial.print("BIENVENIDO");</w:t>
+      </w:r>
+    </w:p>
+    <w:p>
+      <w:r>
+        <w:t xml:space="preserve">  Serial.print("Escoja una de las opciones del menu";</w:t>
+      </w:r>
+    </w:p>
+    <w:p>
+      <w:r>
+        <w:t xml:space="preserve">  Serial.print("1. Secuencia de VERIFICACION del estado de los LED")</w:t>
+      </w:r>
+    </w:p>
+    <w:p>
+      <w:r>
+        <w:t xml:space="preserve">  Serial.print("2. Ingrese y visualice su propia IMAGEN");</w:t>
+      </w:r>
+    </w:p>
+    <w:p>
+      <w:r>
+        <w:t xml:space="preserve">  Serial.print("3. Ingrese sus patrones a visualizar")</w:t>
+      </w:r>
+    </w:p>
+    <w:p>
+      <w:r>
+        <w:t xml:space="preserve">  delay(1000);</w:t>
+      </w:r>
+    </w:p>
+    <w:p>
+      <w:r>
+        <w:t xml:space="preserve">  caso = Serial.parseint();</w:t>
+      </w:r>
+    </w:p>
+    <w:p>
+      <w:r>
+        <w:t xml:space="preserve">  </w:t>
+      </w:r>
+    </w:p>
+    <w:p>
+      <w:r>
+        <w:t xml:space="preserve">  switch(caso){</w:t>
+      </w:r>
+    </w:p>
+    <w:p>
+      <w:r>
+        <w:t xml:space="preserve">               </w:t>
+      </w:r>
+    </w:p>
+    <w:p>
+      <w:r>
+        <w:t xml:space="preserve">    case 1:</w:t>
+      </w:r>
+    </w:p>
+    <w:p>
+      <w:r>
+        <w:t xml:space="preserve">    //Funcion VERIFICACION para probar que todos los led estan buenos</w:t>
+      </w:r>
+    </w:p>
+    <w:p>
+      <w:r>
+        <w:t xml:space="preserve">    </w:t>
+      </w:r>
+    </w:p>
+    <w:p>
+      <w:r>
+        <w:t xml:space="preserve">    break;</w:t>
+      </w:r>
+    </w:p>
+    <w:p>
+      <w:r>
+        <w:t xml:space="preserve">    </w:t>
+      </w:r>
+    </w:p>
+    <w:p>
+      <w:r>
+        <w:t xml:space="preserve">               </w:t>
+      </w:r>
+    </w:p>
+    <w:p>
+      <w:r>
+        <w:t xml:space="preserve">       </w:t>
+      </w:r>
+      <w:r>
+        <w:t>}</w:t>
+      </w:r>
+    </w:p>
+    <w:p>
+      <w:r>
+        <w:t xml:space="preserve">  }</w:t>
+      </w:r>
+    </w:p>
+    <w:p>
+      <w:r>
+        <w:t xml:space="preserve">  </w:t>
+      </w:r>
+    </w:p>
+    <w:p>
+      <w:r>
+        <w:t xml:space="preserve">  </w:t>
+      </w:r>
+    </w:p>
+    <w:p>
+      <w:r>
+        <w:t>}</w:t>
+      </w:r>
+    </w:p>
+    <w:p/>
+    <w:p>
+      <w:pPr>
+        <w:rPr>
+          <w:b/>
+          <w:bCs/>
+          <w:color w:val="FF0000"/>
+          <w:sz w:val="24"/>
+          <w:szCs w:val="24"/>
+        </w:rPr>
+      </w:pPr>
+    </w:p>
+    <w:p>
+      <w:pPr>
+        <w:rPr>
+          <w:b/>
+          <w:bCs/>
+          <w:color w:val="FF0000"/>
+          <w:sz w:val="32"/>
+          <w:szCs w:val="32"/>
+        </w:rPr>
+      </w:pPr>
+      <w:r>
+        <w:rPr>
+          <w:b/>
+          <w:bCs/>
+          <w:color w:val="FF0000"/>
+          <w:sz w:val="32"/>
+          <w:szCs w:val="32"/>
+        </w:rPr>
+        <w:lastRenderedPageBreak/>
+        <w:t>Avances 20/04/2020</w:t>
+      </w:r>
+    </w:p>
+    <w:p>
+      <w:pPr>
+        <w:rPr>
+          <w:sz w:val="24"/>
+          <w:szCs w:val="24"/>
+        </w:rPr>
+      </w:pPr>
+      <w:r>
+        <w:rPr>
+          <w:sz w:val="24"/>
+          <w:szCs w:val="24"/>
+        </w:rPr>
+        <w:t>Hoy el profesor nos informó que no estaba permitido utilizar transistores en la solución del circuito, por lo que nos adaptamos a una nueva estrategia donde se emplea un integrado 595 para el control independiente de cada columna, el cual representa un circuito más grande pero que requiere menor cantidad de pines del Arduino.</w:t>
+      </w:r>
+    </w:p>
+    <w:p>
+      <w:pPr>
+        <w:rPr>
+          <w:sz w:val="24"/>
+          <w:szCs w:val="24"/>
+        </w:rPr>
+      </w:pPr>
+      <w:r>
+        <w:rPr>
+          <w:noProof/>
+        </w:rPr>
+        <w:drawing>
+          <wp:inline distT="0" distB="0" distL="0" distR="0" wp14:anchorId="3F0C9AA9" wp14:editId="5DFE3F7D">
+            <wp:extent cx="5943600" cy="3007433"/>
+            <wp:effectExtent l="0" t="0" r="0" b="2540"/>
+            <wp:docPr id="7" name="Imagen 7"/>
+            <wp:cNvGraphicFramePr>
+              <a:graphicFrameLocks xmlns:a="http://schemas.openxmlformats.org/drawingml/2006/main" noChangeAspect="1"/>
+            </wp:cNvGraphicFramePr>
+            <a:graphic xmlns:a="http://schemas.openxmlformats.org/drawingml/2006/main">
+              <a:graphicData uri="http://schemas.openxmlformats.org/drawingml/2006/picture">
+                <pic:pic xmlns:pic="http://schemas.openxmlformats.org/drawingml/2006/picture">
+                  <pic:nvPicPr>
+                    <pic:cNvPr id="1" name=""/>
+                    <pic:cNvPicPr/>
+                  </pic:nvPicPr>
+                  <pic:blipFill rotWithShape="1">
+                    <a:blip r:embed="rId11"/>
+                    <a:srcRect l="15614" t="26264" r="13612" b="10042"/>
+                    <a:stretch/>
+                  </pic:blipFill>
+                  <pic:spPr bwMode="auto">
+                    <a:xfrm>
+                      <a:off x="0" y="0"/>
+                      <a:ext cx="5997167" cy="3034538"/>
+                    </a:xfrm>
+                    <a:prstGeom prst="rect">
+                      <a:avLst/>
+                    </a:prstGeom>
+                    <a:ln>
+                      <a:noFill/>
+                    </a:ln>
+                    <a:extLst>
+                      <a:ext uri="{53640926-AAD7-44D8-BBD7-CCE9431645EC}">
+                        <a14:shadowObscured xmlns:a14="http://schemas.microsoft.com/office/drawing/2010/main"/>
+                      </a:ext>
+                    </a:extLst>
+                  </pic:spPr>
+                </pic:pic>
+              </a:graphicData>
+            </a:graphic>
+          </wp:inline>
+        </w:drawing>
+      </w:r>
+    </w:p>
     <w:sectPr>
       <w:pgSz w:w="12240" w:h="15840"/>
       <w:pgMar w:top="1417" w:right="1701" w:bottom="1417" w:left="1701" w:header="708" w:footer="708" w:gutter="0"/>

</xml_diff>

<commit_message>
Version del codigo con la funcion VERIFICACION
</commit_message>
<xml_diff>
--- a/Primera ideas.docx
+++ b/Primera ideas.docx
@@ -766,7 +766,25 @@
           <w:lang w:eastAsia="es-CO"/>
         </w:rPr>
         <w:lastRenderedPageBreak/>
-        <w:t>Parte circuital finalizada:</w:t>
+        <w:t xml:space="preserve">Parte </w:t>
+      </w:r>
+      <w:proofErr w:type="spellStart"/>
+      <w:r>
+        <w:rPr>
+          <w:rFonts w:ascii="Arial" w:eastAsia="Times New Roman" w:hAnsi="Arial" w:cs="Arial"/>
+          <w:color w:val="000000"/>
+          <w:lang w:eastAsia="es-CO"/>
+        </w:rPr>
+        <w:t>circuital</w:t>
+      </w:r>
+      <w:proofErr w:type="spellEnd"/>
+      <w:r>
+        <w:rPr>
+          <w:rFonts w:ascii="Arial" w:eastAsia="Times New Roman" w:hAnsi="Arial" w:cs="Arial"/>
+          <w:color w:val="000000"/>
+          <w:lang w:eastAsia="es-CO"/>
+        </w:rPr>
+        <w:t xml:space="preserve"> finalizada:</w:t>
       </w:r>
     </w:p>
     <w:p>
@@ -951,59 +969,129 @@
         <w:rPr>
           <w:lang w:val="en-US"/>
         </w:rPr>
-        <w:t xml:space="preserve">  Serial.begin(9600);</w:t>
-      </w:r>
-    </w:p>
-    <w:p>
-      <w:pPr>
-        <w:rPr>
-          <w:lang w:val="en-US"/>
-        </w:rPr>
-      </w:pPr>
-      <w:r>
-        <w:rPr>
-          <w:lang w:val="en-US"/>
-        </w:rPr>
-        <w:t xml:space="preserve">  pinMode(Reloj1F, OUTPUT);</w:t>
-      </w:r>
-    </w:p>
-    <w:p>
-      <w:pPr>
-        <w:rPr>
-          <w:lang w:val="en-US"/>
-        </w:rPr>
-      </w:pPr>
-      <w:r>
-        <w:rPr>
-          <w:lang w:val="en-US"/>
-        </w:rPr>
-        <w:t xml:space="preserve">  pinMode(Reloj2F, OUTPUT);</w:t>
-      </w:r>
-    </w:p>
-    <w:p>
-      <w:pPr>
-        <w:rPr>
-          <w:lang w:val="en-US"/>
-        </w:rPr>
-      </w:pPr>
-      <w:r>
-        <w:rPr>
-          <w:lang w:val="en-US"/>
-        </w:rPr>
-        <w:t xml:space="preserve">  pinMode(Reloj1C, OUTPUT);</w:t>
-      </w:r>
-    </w:p>
-    <w:p>
-      <w:pPr>
-        <w:rPr>
-          <w:lang w:val="en-US"/>
-        </w:rPr>
-      </w:pPr>
-      <w:r>
-        <w:rPr>
-          <w:lang w:val="en-US"/>
-        </w:rPr>
-        <w:t xml:space="preserve">  pinMode(Reloj2C, OUTPUT);</w:t>
+        <w:t xml:space="preserve">  </w:t>
+      </w:r>
+      <w:proofErr w:type="spellStart"/>
+      <w:r>
+        <w:rPr>
+          <w:lang w:val="en-US"/>
+        </w:rPr>
+        <w:t>Serial.begin</w:t>
+      </w:r>
+      <w:proofErr w:type="spellEnd"/>
+      <w:r>
+        <w:rPr>
+          <w:lang w:val="en-US"/>
+        </w:rPr>
+        <w:t>(9600);</w:t>
+      </w:r>
+    </w:p>
+    <w:p>
+      <w:pPr>
+        <w:rPr>
+          <w:lang w:val="en-US"/>
+        </w:rPr>
+      </w:pPr>
+      <w:r>
+        <w:rPr>
+          <w:lang w:val="en-US"/>
+        </w:rPr>
+        <w:t xml:space="preserve">  </w:t>
+      </w:r>
+      <w:proofErr w:type="spellStart"/>
+      <w:r>
+        <w:rPr>
+          <w:lang w:val="en-US"/>
+        </w:rPr>
+        <w:t>pinMode</w:t>
+      </w:r>
+      <w:proofErr w:type="spellEnd"/>
+      <w:r>
+        <w:rPr>
+          <w:lang w:val="en-US"/>
+        </w:rPr>
+        <w:t>(Reloj1F, OUTPUT);</w:t>
+      </w:r>
+    </w:p>
+    <w:p>
+      <w:pPr>
+        <w:rPr>
+          <w:lang w:val="en-US"/>
+        </w:rPr>
+      </w:pPr>
+      <w:r>
+        <w:rPr>
+          <w:lang w:val="en-US"/>
+        </w:rPr>
+        <w:t xml:space="preserve">  </w:t>
+      </w:r>
+      <w:proofErr w:type="spellStart"/>
+      <w:r>
+        <w:rPr>
+          <w:lang w:val="en-US"/>
+        </w:rPr>
+        <w:t>pinMode</w:t>
+      </w:r>
+      <w:proofErr w:type="spellEnd"/>
+      <w:r>
+        <w:rPr>
+          <w:lang w:val="en-US"/>
+        </w:rPr>
+        <w:t>(Reloj2F, OUTPUT);</w:t>
+      </w:r>
+    </w:p>
+    <w:p>
+      <w:pPr>
+        <w:rPr>
+          <w:lang w:val="en-US"/>
+        </w:rPr>
+      </w:pPr>
+      <w:r>
+        <w:rPr>
+          <w:lang w:val="en-US"/>
+        </w:rPr>
+        <w:t xml:space="preserve">  </w:t>
+      </w:r>
+      <w:proofErr w:type="spellStart"/>
+      <w:r>
+        <w:rPr>
+          <w:lang w:val="en-US"/>
+        </w:rPr>
+        <w:t>pinMode</w:t>
+      </w:r>
+      <w:proofErr w:type="spellEnd"/>
+      <w:r>
+        <w:rPr>
+          <w:lang w:val="en-US"/>
+        </w:rPr>
+        <w:t>(Reloj1C, OUTPUT);</w:t>
+      </w:r>
+    </w:p>
+    <w:p>
+      <w:pPr>
+        <w:rPr>
+          <w:lang w:val="en-US"/>
+        </w:rPr>
+      </w:pPr>
+      <w:r>
+        <w:rPr>
+          <w:lang w:val="en-US"/>
+        </w:rPr>
+        <w:t xml:space="preserve">  </w:t>
+      </w:r>
+      <w:proofErr w:type="spellStart"/>
+      <w:r>
+        <w:rPr>
+          <w:lang w:val="en-US"/>
+        </w:rPr>
+        <w:t>pinMode</w:t>
+      </w:r>
+      <w:proofErr w:type="spellEnd"/>
+      <w:r>
+        <w:rPr>
+          <w:lang w:val="en-US"/>
+        </w:rPr>
+        <w:t>(Reloj2C, OUTPUT);</w:t>
       </w:r>
     </w:p>
     <w:p>
@@ -1047,57 +1135,153 @@
     </w:p>
     <w:p>
       <w:r>
-        <w:t xml:space="preserve">  if (Serial.available()&gt;0){</w:t>
-      </w:r>
-    </w:p>
-    <w:p>
-      <w:r>
-        <w:t xml:space="preserve">  //Se Establece el menu para el usuario  </w:t>
-      </w:r>
-    </w:p>
-    <w:p>
-      <w:r>
-        <w:t xml:space="preserve">  Serial.print("BIENVENIDO");</w:t>
-      </w:r>
-    </w:p>
-    <w:p>
-      <w:r>
-        <w:t xml:space="preserve">  Serial.print("Escoja una de las opciones del menu";</w:t>
-      </w:r>
-    </w:p>
-    <w:p>
-      <w:r>
-        <w:t xml:space="preserve">  Serial.print("1. Secuencia de VERIFICACION del estado de los LED")</w:t>
-      </w:r>
-    </w:p>
-    <w:p>
-      <w:r>
-        <w:t xml:space="preserve">  Serial.print("2. Ingrese y visualice su propia IMAGEN");</w:t>
-      </w:r>
-    </w:p>
-    <w:p>
-      <w:r>
-        <w:t xml:space="preserve">  Serial.print("3. Ingrese sus patrones a visualizar")</w:t>
-      </w:r>
-    </w:p>
-    <w:p>
-      <w:r>
-        <w:t xml:space="preserve">  delay(1000);</w:t>
-      </w:r>
-    </w:p>
-    <w:p>
-      <w:r>
-        <w:t xml:space="preserve">  caso = Serial.parseint();</w:t>
-      </w:r>
-    </w:p>
-    <w:p>
-      <w:r>
-        <w:t xml:space="preserve">  </w:t>
-      </w:r>
-    </w:p>
-    <w:p>
-      <w:r>
-        <w:t xml:space="preserve">  switch(caso){</w:t>
+        <w:t xml:space="preserve">  </w:t>
+      </w:r>
+      <w:proofErr w:type="spellStart"/>
+      <w:r>
+        <w:t>if</w:t>
+      </w:r>
+      <w:proofErr w:type="spellEnd"/>
+      <w:r>
+        <w:t xml:space="preserve"> (</w:t>
+      </w:r>
+      <w:proofErr w:type="spellStart"/>
+      <w:r>
+        <w:t>Serial.available</w:t>
+      </w:r>
+      <w:proofErr w:type="spellEnd"/>
+      <w:r>
+        <w:t>()&gt;0){</w:t>
+      </w:r>
+    </w:p>
+    <w:p>
+      <w:r>
+        <w:t xml:space="preserve">  //Se Establece el </w:t>
+      </w:r>
+      <w:proofErr w:type="spellStart"/>
+      <w:r>
+        <w:t>menu</w:t>
+      </w:r>
+      <w:proofErr w:type="spellEnd"/>
+      <w:r>
+        <w:t xml:space="preserve"> para el usuario  </w:t>
+      </w:r>
+    </w:p>
+    <w:p>
+      <w:r>
+        <w:t xml:space="preserve">  </w:t>
+      </w:r>
+      <w:proofErr w:type="spellStart"/>
+      <w:r>
+        <w:t>Serial.print</w:t>
+      </w:r>
+      <w:proofErr w:type="spellEnd"/>
+      <w:r>
+        <w:t>("BIENVENIDO");</w:t>
+      </w:r>
+    </w:p>
+    <w:p>
+      <w:r>
+        <w:t xml:space="preserve">  </w:t>
+      </w:r>
+      <w:proofErr w:type="spellStart"/>
+      <w:r>
+        <w:t>Serial.print</w:t>
+      </w:r>
+      <w:proofErr w:type="spellEnd"/>
+      <w:r>
+        <w:t xml:space="preserve">("Escoja una de las opciones del </w:t>
+      </w:r>
+      <w:proofErr w:type="spellStart"/>
+      <w:r>
+        <w:t>menu</w:t>
+      </w:r>
+      <w:proofErr w:type="spellEnd"/>
+      <w:r>
+        <w:t>";</w:t>
+      </w:r>
+    </w:p>
+    <w:p>
+      <w:r>
+        <w:t xml:space="preserve">  </w:t>
+      </w:r>
+      <w:proofErr w:type="spellStart"/>
+      <w:r>
+        <w:t>Serial.print</w:t>
+      </w:r>
+      <w:proofErr w:type="spellEnd"/>
+      <w:r>
+        <w:t>("1. Secuencia de VERIFICACION del estado de los LED")</w:t>
+      </w:r>
+    </w:p>
+    <w:p>
+      <w:r>
+        <w:t xml:space="preserve">  </w:t>
+      </w:r>
+      <w:proofErr w:type="spellStart"/>
+      <w:r>
+        <w:t>Serial.print</w:t>
+      </w:r>
+      <w:proofErr w:type="spellEnd"/>
+      <w:r>
+        <w:t>("2. Ingrese y visualice su propia IMAGEN");</w:t>
+      </w:r>
+    </w:p>
+    <w:p>
+      <w:r>
+        <w:t xml:space="preserve">  </w:t>
+      </w:r>
+      <w:proofErr w:type="spellStart"/>
+      <w:r>
+        <w:t>Serial.print</w:t>
+      </w:r>
+      <w:proofErr w:type="spellEnd"/>
+      <w:r>
+        <w:t>("3. Ingrese sus patrones a visualizar")</w:t>
+      </w:r>
+    </w:p>
+    <w:p>
+      <w:r>
+        <w:t xml:space="preserve">  </w:t>
+      </w:r>
+      <w:proofErr w:type="spellStart"/>
+      <w:r>
+        <w:t>delay</w:t>
+      </w:r>
+      <w:proofErr w:type="spellEnd"/>
+      <w:r>
+        <w:t>(1000);</w:t>
+      </w:r>
+    </w:p>
+    <w:p>
+      <w:r>
+        <w:t xml:space="preserve">  caso = </w:t>
+      </w:r>
+      <w:proofErr w:type="spellStart"/>
+      <w:r>
+        <w:t>Serial.parseint</w:t>
+      </w:r>
+      <w:proofErr w:type="spellEnd"/>
+      <w:r>
+        <w:t>();</w:t>
+      </w:r>
+    </w:p>
+    <w:p>
+      <w:r>
+        <w:t xml:space="preserve">  </w:t>
+      </w:r>
+    </w:p>
+    <w:p>
+      <w:r>
+        <w:t xml:space="preserve">  </w:t>
+      </w:r>
+      <w:proofErr w:type="spellStart"/>
+      <w:r>
+        <w:t>switch</w:t>
+      </w:r>
+      <w:proofErr w:type="spellEnd"/>
+      <w:r>
+        <w:t>(caso){</w:t>
       </w:r>
     </w:p>
     <w:p>
@@ -1112,7 +1296,23 @@
     </w:p>
     <w:p>
       <w:r>
-        <w:t xml:space="preserve">    //Funcion VERIFICACION para probar que todos los led estan buenos</w:t>
+        <w:t xml:space="preserve">    //</w:t>
+      </w:r>
+      <w:proofErr w:type="spellStart"/>
+      <w:r>
+        <w:t>Funcion</w:t>
+      </w:r>
+      <w:proofErr w:type="spellEnd"/>
+      <w:r>
+        <w:t xml:space="preserve"> VERIFICACION para probar que todos los led </w:t>
+      </w:r>
+      <w:proofErr w:type="spellStart"/>
+      <w:r>
+        <w:t>estan</w:t>
+      </w:r>
+      <w:proofErr w:type="spellEnd"/>
+      <w:r>
+        <w:t xml:space="preserve"> buenos</w:t>
       </w:r>
     </w:p>
     <w:p>
@@ -1137,10 +1337,7 @@
     </w:p>
     <w:p>
       <w:r>
-        <w:t xml:space="preserve">       </w:t>
-      </w:r>
-      <w:r>
-        <w:t>}</w:t>
+        <w:t xml:space="preserve">       }</w:t>
       </w:r>
     </w:p>
     <w:p>
@@ -1265,6 +1462,4483 @@
             </a:graphic>
           </wp:inline>
         </w:drawing>
+      </w:r>
+    </w:p>
+    <w:p>
+      <w:pPr>
+        <w:rPr>
+          <w:sz w:val="24"/>
+          <w:szCs w:val="24"/>
+        </w:rPr>
+      </w:pPr>
+      <w:r>
+        <w:rPr>
+          <w:sz w:val="24"/>
+          <w:szCs w:val="24"/>
+        </w:rPr>
+        <w:t>VERSION DE HOY PARA EL CODIGO</w:t>
+      </w:r>
+    </w:p>
+    <w:p>
+      <w:pPr>
+        <w:rPr>
+          <w:sz w:val="24"/>
+          <w:szCs w:val="24"/>
+          <w:lang w:val="en-US"/>
+        </w:rPr>
+      </w:pPr>
+      <w:r>
+        <w:rPr>
+          <w:sz w:val="24"/>
+          <w:szCs w:val="24"/>
+          <w:lang w:val="en-US"/>
+        </w:rPr>
+        <w:t>#define SERIAL 2</w:t>
+      </w:r>
+    </w:p>
+    <w:p>
+      <w:pPr>
+        <w:rPr>
+          <w:sz w:val="24"/>
+          <w:szCs w:val="24"/>
+          <w:lang w:val="en-US"/>
+        </w:rPr>
+      </w:pPr>
+      <w:r>
+        <w:rPr>
+          <w:sz w:val="24"/>
+          <w:szCs w:val="24"/>
+          <w:lang w:val="en-US"/>
+        </w:rPr>
+        <w:t>#define CLOCK1 3</w:t>
+      </w:r>
+    </w:p>
+    <w:p>
+      <w:pPr>
+        <w:rPr>
+          <w:sz w:val="24"/>
+          <w:szCs w:val="24"/>
+          <w:lang w:val="en-US"/>
+        </w:rPr>
+      </w:pPr>
+      <w:r>
+        <w:rPr>
+          <w:sz w:val="24"/>
+          <w:szCs w:val="24"/>
+          <w:lang w:val="en-US"/>
+        </w:rPr>
+        <w:t>#define CLOCK2 4</w:t>
+      </w:r>
+    </w:p>
+    <w:p>
+      <w:pPr>
+        <w:rPr>
+          <w:sz w:val="24"/>
+          <w:szCs w:val="24"/>
+          <w:lang w:val="en-US"/>
+        </w:rPr>
+      </w:pPr>
+      <w:r>
+        <w:rPr>
+          <w:sz w:val="24"/>
+          <w:szCs w:val="24"/>
+          <w:lang w:val="en-US"/>
+        </w:rPr>
+        <w:t>#define tiempo 1</w:t>
+      </w:r>
+    </w:p>
+    <w:p>
+      <w:pPr>
+        <w:rPr>
+          <w:sz w:val="24"/>
+          <w:szCs w:val="24"/>
+          <w:lang w:val="en-US"/>
+        </w:rPr>
+      </w:pPr>
+    </w:p>
+    <w:p>
+      <w:pPr>
+        <w:rPr>
+          <w:sz w:val="24"/>
+          <w:szCs w:val="24"/>
+          <w:lang w:val="en-US"/>
+        </w:rPr>
+      </w:pPr>
+    </w:p>
+    <w:p>
+      <w:pPr>
+        <w:rPr>
+          <w:sz w:val="24"/>
+          <w:szCs w:val="24"/>
+          <w:lang w:val="en-US"/>
+        </w:rPr>
+      </w:pPr>
+      <w:r>
+        <w:rPr>
+          <w:sz w:val="24"/>
+          <w:szCs w:val="24"/>
+          <w:lang w:val="en-US"/>
+        </w:rPr>
+        <w:t>void setup()</w:t>
+      </w:r>
+    </w:p>
+    <w:p>
+      <w:pPr>
+        <w:rPr>
+          <w:sz w:val="24"/>
+          <w:szCs w:val="24"/>
+          <w:lang w:val="en-US"/>
+        </w:rPr>
+      </w:pPr>
+      <w:r>
+        <w:rPr>
+          <w:sz w:val="24"/>
+          <w:szCs w:val="24"/>
+          <w:lang w:val="en-US"/>
+        </w:rPr>
+        <w:t>{</w:t>
+      </w:r>
+    </w:p>
+    <w:p>
+      <w:pPr>
+        <w:rPr>
+          <w:sz w:val="24"/>
+          <w:szCs w:val="24"/>
+          <w:lang w:val="en-US"/>
+        </w:rPr>
+      </w:pPr>
+      <w:r>
+        <w:rPr>
+          <w:sz w:val="24"/>
+          <w:szCs w:val="24"/>
+          <w:lang w:val="en-US"/>
+        </w:rPr>
+        <w:t xml:space="preserve">  Serial.begin(9600);</w:t>
+      </w:r>
+    </w:p>
+    <w:p>
+      <w:pPr>
+        <w:rPr>
+          <w:sz w:val="24"/>
+          <w:szCs w:val="24"/>
+          <w:lang w:val="en-US"/>
+        </w:rPr>
+      </w:pPr>
+      <w:r>
+        <w:rPr>
+          <w:sz w:val="24"/>
+          <w:szCs w:val="24"/>
+          <w:lang w:val="en-US"/>
+        </w:rPr>
+        <w:t xml:space="preserve">  pinMode(SERIAL, OUTPUT);</w:t>
+      </w:r>
+    </w:p>
+    <w:p>
+      <w:pPr>
+        <w:rPr>
+          <w:sz w:val="24"/>
+          <w:szCs w:val="24"/>
+          <w:lang w:val="en-US"/>
+        </w:rPr>
+      </w:pPr>
+      <w:r>
+        <w:rPr>
+          <w:sz w:val="24"/>
+          <w:szCs w:val="24"/>
+          <w:lang w:val="en-US"/>
+        </w:rPr>
+        <w:t xml:space="preserve">  pinMode(CLOCK1, OUTPUT);</w:t>
+      </w:r>
+    </w:p>
+    <w:p>
+      <w:pPr>
+        <w:rPr>
+          <w:sz w:val="24"/>
+          <w:szCs w:val="24"/>
+        </w:rPr>
+      </w:pPr>
+      <w:r>
+        <w:rPr>
+          <w:sz w:val="24"/>
+          <w:szCs w:val="24"/>
+          <w:lang w:val="en-US"/>
+        </w:rPr>
+        <w:t xml:space="preserve">  </w:t>
+      </w:r>
+      <w:proofErr w:type="spellStart"/>
+      <w:r>
+        <w:rPr>
+          <w:sz w:val="24"/>
+          <w:szCs w:val="24"/>
+        </w:rPr>
+        <w:t>pinMode</w:t>
+      </w:r>
+      <w:proofErr w:type="spellEnd"/>
+      <w:r>
+        <w:rPr>
+          <w:sz w:val="24"/>
+          <w:szCs w:val="24"/>
+        </w:rPr>
+        <w:t>(CLOCK2, OUTPUT);</w:t>
+      </w:r>
+    </w:p>
+    <w:p>
+      <w:pPr>
+        <w:rPr>
+          <w:sz w:val="24"/>
+          <w:szCs w:val="24"/>
+        </w:rPr>
+      </w:pPr>
+    </w:p>
+    <w:p>
+      <w:pPr>
+        <w:rPr>
+          <w:sz w:val="24"/>
+          <w:szCs w:val="24"/>
+        </w:rPr>
+      </w:pPr>
+      <w:r>
+        <w:rPr>
+          <w:sz w:val="24"/>
+          <w:szCs w:val="24"/>
+        </w:rPr>
+        <w:t>}</w:t>
+      </w:r>
+    </w:p>
+    <w:p>
+      <w:pPr>
+        <w:rPr>
+          <w:sz w:val="24"/>
+          <w:szCs w:val="24"/>
+        </w:rPr>
+      </w:pPr>
+    </w:p>
+    <w:p>
+      <w:pPr>
+        <w:rPr>
+          <w:sz w:val="24"/>
+          <w:szCs w:val="24"/>
+        </w:rPr>
+      </w:pPr>
+      <w:r>
+        <w:rPr>
+          <w:sz w:val="24"/>
+          <w:szCs w:val="24"/>
+        </w:rPr>
+        <w:t>//EMPIEZO A CREAR MIS FUNCIONES</w:t>
+      </w:r>
+    </w:p>
+    <w:p>
+      <w:pPr>
+        <w:rPr>
+          <w:sz w:val="24"/>
+          <w:szCs w:val="24"/>
+        </w:rPr>
+      </w:pPr>
+    </w:p>
+    <w:p>
+      <w:pPr>
+        <w:rPr>
+          <w:sz w:val="24"/>
+          <w:szCs w:val="24"/>
+          <w:lang w:val="en-US"/>
+        </w:rPr>
+      </w:pPr>
+      <w:r>
+        <w:rPr>
+          <w:sz w:val="24"/>
+          <w:szCs w:val="24"/>
+          <w:lang w:val="en-US"/>
+        </w:rPr>
+        <w:t>void verf(int p1, int p2, int p3, int p4, int p5, int p6, int p7, int p8){</w:t>
+      </w:r>
+    </w:p>
+    <w:p>
+      <w:pPr>
+        <w:rPr>
+          <w:sz w:val="24"/>
+          <w:szCs w:val="24"/>
+        </w:rPr>
+      </w:pPr>
+      <w:r>
+        <w:rPr>
+          <w:sz w:val="24"/>
+          <w:szCs w:val="24"/>
+          <w:lang w:val="en-US"/>
+        </w:rPr>
+        <w:tab/>
+      </w:r>
+      <w:r>
+        <w:rPr>
+          <w:sz w:val="24"/>
+          <w:szCs w:val="24"/>
+        </w:rPr>
+        <w:t xml:space="preserve">//Le voy metiendo los datos </w:t>
+      </w:r>
+      <w:proofErr w:type="spellStart"/>
+      <w:r>
+        <w:rPr>
+          <w:sz w:val="24"/>
+          <w:szCs w:val="24"/>
+        </w:rPr>
+        <w:t>unoa</w:t>
+      </w:r>
+      <w:proofErr w:type="spellEnd"/>
+      <w:r>
+        <w:rPr>
+          <w:sz w:val="24"/>
+          <w:szCs w:val="24"/>
+        </w:rPr>
+        <w:t xml:space="preserve"> uno al integrado</w:t>
+      </w:r>
+    </w:p>
+    <w:p>
+      <w:pPr>
+        <w:rPr>
+          <w:sz w:val="24"/>
+          <w:szCs w:val="24"/>
+        </w:rPr>
+      </w:pPr>
+      <w:r>
+        <w:rPr>
+          <w:sz w:val="24"/>
+          <w:szCs w:val="24"/>
+        </w:rPr>
+        <w:t xml:space="preserve">  </w:t>
+      </w:r>
+      <w:r>
+        <w:rPr>
+          <w:sz w:val="24"/>
+          <w:szCs w:val="24"/>
+        </w:rPr>
+        <w:tab/>
+        <w:t>//Activando el reloj 1 para dejar entrar cada dato que</w:t>
+      </w:r>
+    </w:p>
+    <w:p>
+      <w:pPr>
+        <w:rPr>
+          <w:sz w:val="24"/>
+          <w:szCs w:val="24"/>
+          <w:lang w:val="en-US"/>
+        </w:rPr>
+      </w:pPr>
+      <w:r>
+        <w:rPr>
+          <w:sz w:val="24"/>
+          <w:szCs w:val="24"/>
+        </w:rPr>
+        <w:t xml:space="preserve">  </w:t>
+      </w:r>
+      <w:r>
+        <w:rPr>
+          <w:sz w:val="24"/>
+          <w:szCs w:val="24"/>
+        </w:rPr>
+        <w:tab/>
+      </w:r>
+      <w:r>
+        <w:rPr>
+          <w:sz w:val="24"/>
+          <w:szCs w:val="24"/>
+          <w:lang w:val="en-US"/>
+        </w:rPr>
+        <w:t>//Entra por el serial</w:t>
+      </w:r>
+    </w:p>
+    <w:p>
+      <w:pPr>
+        <w:rPr>
+          <w:sz w:val="24"/>
+          <w:szCs w:val="24"/>
+          <w:lang w:val="en-US"/>
+        </w:rPr>
+      </w:pPr>
+      <w:r>
+        <w:rPr>
+          <w:sz w:val="24"/>
+          <w:szCs w:val="24"/>
+          <w:lang w:val="en-US"/>
+        </w:rPr>
+        <w:t xml:space="preserve">  </w:t>
+      </w:r>
+      <w:r>
+        <w:rPr>
+          <w:sz w:val="24"/>
+          <w:szCs w:val="24"/>
+          <w:lang w:val="en-US"/>
+        </w:rPr>
+        <w:tab/>
+        <w:t>shiftOut(SERIAL, CLOCK1, MSBFIRST, p1);</w:t>
+      </w:r>
+    </w:p>
+    <w:p>
+      <w:pPr>
+        <w:rPr>
+          <w:sz w:val="24"/>
+          <w:szCs w:val="24"/>
+          <w:lang w:val="en-US"/>
+        </w:rPr>
+      </w:pPr>
+      <w:r>
+        <w:rPr>
+          <w:sz w:val="24"/>
+          <w:szCs w:val="24"/>
+          <w:lang w:val="en-US"/>
+        </w:rPr>
+        <w:t xml:space="preserve">  </w:t>
+      </w:r>
+      <w:r>
+        <w:rPr>
+          <w:sz w:val="24"/>
+          <w:szCs w:val="24"/>
+          <w:lang w:val="en-US"/>
+        </w:rPr>
+        <w:tab/>
+        <w:t>shiftOut(SERIAL, CLOCK1, MSBFIRST, p2);</w:t>
+      </w:r>
+    </w:p>
+    <w:p>
+      <w:pPr>
+        <w:rPr>
+          <w:sz w:val="24"/>
+          <w:szCs w:val="24"/>
+          <w:lang w:val="en-US"/>
+        </w:rPr>
+      </w:pPr>
+      <w:r>
+        <w:rPr>
+          <w:sz w:val="24"/>
+          <w:szCs w:val="24"/>
+          <w:lang w:val="en-US"/>
+        </w:rPr>
+        <w:t xml:space="preserve">  </w:t>
+      </w:r>
+      <w:r>
+        <w:rPr>
+          <w:sz w:val="24"/>
+          <w:szCs w:val="24"/>
+          <w:lang w:val="en-US"/>
+        </w:rPr>
+        <w:tab/>
+        <w:t>shiftOut(SERIAL, CLOCK1, MSBFIRST, p3);</w:t>
+      </w:r>
+    </w:p>
+    <w:p>
+      <w:pPr>
+        <w:rPr>
+          <w:sz w:val="24"/>
+          <w:szCs w:val="24"/>
+          <w:lang w:val="en-US"/>
+        </w:rPr>
+      </w:pPr>
+      <w:r>
+        <w:rPr>
+          <w:sz w:val="24"/>
+          <w:szCs w:val="24"/>
+          <w:lang w:val="en-US"/>
+        </w:rPr>
+        <w:t xml:space="preserve">  </w:t>
+      </w:r>
+      <w:r>
+        <w:rPr>
+          <w:sz w:val="24"/>
+          <w:szCs w:val="24"/>
+          <w:lang w:val="en-US"/>
+        </w:rPr>
+        <w:tab/>
+        <w:t>shiftOut(SERIAL, CLOCK1, MSBFIRST, p4);</w:t>
+      </w:r>
+    </w:p>
+    <w:p>
+      <w:pPr>
+        <w:rPr>
+          <w:sz w:val="24"/>
+          <w:szCs w:val="24"/>
+          <w:lang w:val="en-US"/>
+        </w:rPr>
+      </w:pPr>
+      <w:r>
+        <w:rPr>
+          <w:sz w:val="24"/>
+          <w:szCs w:val="24"/>
+          <w:lang w:val="en-US"/>
+        </w:rPr>
+        <w:t xml:space="preserve">  </w:t>
+      </w:r>
+      <w:r>
+        <w:rPr>
+          <w:sz w:val="24"/>
+          <w:szCs w:val="24"/>
+          <w:lang w:val="en-US"/>
+        </w:rPr>
+        <w:tab/>
+        <w:t>shiftOut(SERIAL, CLOCK1, MSBFIRST, p5);</w:t>
+      </w:r>
+    </w:p>
+    <w:p>
+      <w:pPr>
+        <w:rPr>
+          <w:sz w:val="24"/>
+          <w:szCs w:val="24"/>
+          <w:lang w:val="en-US"/>
+        </w:rPr>
+      </w:pPr>
+      <w:r>
+        <w:rPr>
+          <w:sz w:val="24"/>
+          <w:szCs w:val="24"/>
+          <w:lang w:val="en-US"/>
+        </w:rPr>
+        <w:t xml:space="preserve">  </w:t>
+      </w:r>
+      <w:r>
+        <w:rPr>
+          <w:sz w:val="24"/>
+          <w:szCs w:val="24"/>
+          <w:lang w:val="en-US"/>
+        </w:rPr>
+        <w:tab/>
+        <w:t>shiftOut(SERIAL, CLOCK1, MSBFIRST, p6);</w:t>
+      </w:r>
+    </w:p>
+    <w:p>
+      <w:pPr>
+        <w:rPr>
+          <w:sz w:val="24"/>
+          <w:szCs w:val="24"/>
+          <w:lang w:val="en-US"/>
+        </w:rPr>
+      </w:pPr>
+      <w:r>
+        <w:rPr>
+          <w:sz w:val="24"/>
+          <w:szCs w:val="24"/>
+          <w:lang w:val="en-US"/>
+        </w:rPr>
+        <w:t xml:space="preserve">  </w:t>
+      </w:r>
+      <w:r>
+        <w:rPr>
+          <w:sz w:val="24"/>
+          <w:szCs w:val="24"/>
+          <w:lang w:val="en-US"/>
+        </w:rPr>
+        <w:tab/>
+        <w:t>shiftOut(SERIAL, CLOCK1, MSBFIRST, p7);</w:t>
+      </w:r>
+    </w:p>
+    <w:p>
+      <w:pPr>
+        <w:rPr>
+          <w:sz w:val="24"/>
+          <w:szCs w:val="24"/>
+          <w:lang w:val="en-US"/>
+        </w:rPr>
+      </w:pPr>
+      <w:r>
+        <w:rPr>
+          <w:sz w:val="24"/>
+          <w:szCs w:val="24"/>
+          <w:lang w:val="en-US"/>
+        </w:rPr>
+        <w:t xml:space="preserve">  </w:t>
+      </w:r>
+      <w:r>
+        <w:rPr>
+          <w:sz w:val="24"/>
+          <w:szCs w:val="24"/>
+          <w:lang w:val="en-US"/>
+        </w:rPr>
+        <w:tab/>
+        <w:t>shiftOut(SERIAL, CLOCK1, MSBFIRST, p8);</w:t>
+      </w:r>
+    </w:p>
+    <w:p>
+      <w:pPr>
+        <w:rPr>
+          <w:sz w:val="24"/>
+          <w:szCs w:val="24"/>
+        </w:rPr>
+      </w:pPr>
+      <w:r>
+        <w:rPr>
+          <w:sz w:val="24"/>
+          <w:szCs w:val="24"/>
+          <w:lang w:val="en-US"/>
+        </w:rPr>
+        <w:t xml:space="preserve">  </w:t>
+      </w:r>
+      <w:r>
+        <w:rPr>
+          <w:sz w:val="24"/>
+          <w:szCs w:val="24"/>
+          <w:lang w:val="en-US"/>
+        </w:rPr>
+        <w:tab/>
+      </w:r>
+      <w:r>
+        <w:rPr>
+          <w:sz w:val="24"/>
+          <w:szCs w:val="24"/>
+        </w:rPr>
+        <w:t>//Le activo el reloj 2 al integrado para que me saque todos los datos</w:t>
+      </w:r>
+    </w:p>
+    <w:p>
+      <w:pPr>
+        <w:rPr>
+          <w:sz w:val="24"/>
+          <w:szCs w:val="24"/>
+        </w:rPr>
+      </w:pPr>
+      <w:r>
+        <w:rPr>
+          <w:sz w:val="24"/>
+          <w:szCs w:val="24"/>
+        </w:rPr>
+        <w:t xml:space="preserve">  </w:t>
+      </w:r>
+      <w:r>
+        <w:rPr>
+          <w:sz w:val="24"/>
+          <w:szCs w:val="24"/>
+        </w:rPr>
+        <w:tab/>
+        <w:t>//También esto me activa la salida de la salida invertida 8</w:t>
+      </w:r>
+    </w:p>
+    <w:p>
+      <w:pPr>
+        <w:rPr>
+          <w:sz w:val="24"/>
+          <w:szCs w:val="24"/>
+          <w:lang w:val="en-US"/>
+        </w:rPr>
+      </w:pPr>
+      <w:r>
+        <w:rPr>
+          <w:sz w:val="24"/>
+          <w:szCs w:val="24"/>
+        </w:rPr>
+        <w:t xml:space="preserve">  </w:t>
+      </w:r>
+      <w:r>
+        <w:rPr>
+          <w:sz w:val="24"/>
+          <w:szCs w:val="24"/>
+        </w:rPr>
+        <w:tab/>
+      </w:r>
+      <w:r>
+        <w:rPr>
+          <w:sz w:val="24"/>
+          <w:szCs w:val="24"/>
+          <w:lang w:val="en-US"/>
+        </w:rPr>
+        <w:t>digitalWrite(CLOCK2, HIGH);</w:t>
+      </w:r>
+    </w:p>
+    <w:p>
+      <w:pPr>
+        <w:rPr>
+          <w:sz w:val="24"/>
+          <w:szCs w:val="24"/>
+          <w:lang w:val="en-US"/>
+        </w:rPr>
+      </w:pPr>
+      <w:r>
+        <w:rPr>
+          <w:sz w:val="24"/>
+          <w:szCs w:val="24"/>
+          <w:lang w:val="en-US"/>
+        </w:rPr>
+        <w:t xml:space="preserve">  </w:t>
+      </w:r>
+      <w:r>
+        <w:rPr>
+          <w:sz w:val="24"/>
+          <w:szCs w:val="24"/>
+          <w:lang w:val="en-US"/>
+        </w:rPr>
+        <w:tab/>
+        <w:t>digitalWrite(CLOCK2, LOW);</w:t>
+      </w:r>
+    </w:p>
+    <w:p>
+      <w:pPr>
+        <w:rPr>
+          <w:sz w:val="24"/>
+          <w:szCs w:val="24"/>
+        </w:rPr>
+      </w:pPr>
+      <w:r>
+        <w:rPr>
+          <w:sz w:val="24"/>
+          <w:szCs w:val="24"/>
+        </w:rPr>
+        <w:t>}</w:t>
+      </w:r>
+    </w:p>
+    <w:p>
+      <w:pPr>
+        <w:rPr>
+          <w:sz w:val="24"/>
+          <w:szCs w:val="24"/>
+        </w:rPr>
+      </w:pPr>
+    </w:p>
+    <w:p>
+      <w:pPr>
+        <w:rPr>
+          <w:sz w:val="24"/>
+          <w:szCs w:val="24"/>
+        </w:rPr>
+      </w:pPr>
+      <w:proofErr w:type="spellStart"/>
+      <w:r>
+        <w:rPr>
+          <w:sz w:val="24"/>
+          <w:szCs w:val="24"/>
+        </w:rPr>
+        <w:t>void</w:t>
+      </w:r>
+      <w:proofErr w:type="spellEnd"/>
+      <w:r>
+        <w:rPr>
+          <w:sz w:val="24"/>
+          <w:szCs w:val="24"/>
+        </w:rPr>
+        <w:t xml:space="preserve"> </w:t>
+      </w:r>
+      <w:proofErr w:type="spellStart"/>
+      <w:r>
+        <w:rPr>
+          <w:sz w:val="24"/>
+          <w:szCs w:val="24"/>
+        </w:rPr>
+        <w:t>verificacion</w:t>
+      </w:r>
+      <w:proofErr w:type="spellEnd"/>
+      <w:r>
+        <w:rPr>
+          <w:sz w:val="24"/>
+          <w:szCs w:val="24"/>
+        </w:rPr>
+        <w:t>(){</w:t>
+      </w:r>
+    </w:p>
+    <w:p>
+      <w:pPr>
+        <w:rPr>
+          <w:sz w:val="24"/>
+          <w:szCs w:val="24"/>
+        </w:rPr>
+      </w:pPr>
+    </w:p>
+    <w:p>
+      <w:pPr>
+        <w:rPr>
+          <w:sz w:val="24"/>
+          <w:szCs w:val="24"/>
+        </w:rPr>
+      </w:pPr>
+      <w:r>
+        <w:rPr>
+          <w:sz w:val="24"/>
+          <w:szCs w:val="24"/>
+        </w:rPr>
+        <w:t xml:space="preserve">  </w:t>
+      </w:r>
+      <w:proofErr w:type="spellStart"/>
+      <w:r>
+        <w:rPr>
+          <w:sz w:val="24"/>
+          <w:szCs w:val="24"/>
+        </w:rPr>
+        <w:t>verf</w:t>
+      </w:r>
+      <w:proofErr w:type="spellEnd"/>
+      <w:r>
+        <w:rPr>
+          <w:sz w:val="24"/>
+          <w:szCs w:val="24"/>
+        </w:rPr>
+        <w:t xml:space="preserve">(0,0,0,0,0,0,0,1); </w:t>
+      </w:r>
+      <w:proofErr w:type="spellStart"/>
+      <w:r>
+        <w:rPr>
+          <w:sz w:val="24"/>
+          <w:szCs w:val="24"/>
+        </w:rPr>
+        <w:t>delay</w:t>
+      </w:r>
+      <w:proofErr w:type="spellEnd"/>
+      <w:r>
+        <w:rPr>
+          <w:sz w:val="24"/>
+          <w:szCs w:val="24"/>
+        </w:rPr>
+        <w:t>(tiempo);</w:t>
+      </w:r>
+    </w:p>
+    <w:p>
+      <w:pPr>
+        <w:rPr>
+          <w:sz w:val="24"/>
+          <w:szCs w:val="24"/>
+        </w:rPr>
+      </w:pPr>
+      <w:r>
+        <w:rPr>
+          <w:sz w:val="24"/>
+          <w:szCs w:val="24"/>
+        </w:rPr>
+        <w:t xml:space="preserve">  </w:t>
+      </w:r>
+      <w:proofErr w:type="spellStart"/>
+      <w:r>
+        <w:rPr>
+          <w:sz w:val="24"/>
+          <w:szCs w:val="24"/>
+        </w:rPr>
+        <w:t>verf</w:t>
+      </w:r>
+      <w:proofErr w:type="spellEnd"/>
+      <w:r>
+        <w:rPr>
+          <w:sz w:val="24"/>
+          <w:szCs w:val="24"/>
+        </w:rPr>
+        <w:t xml:space="preserve">(0,0,0,0,0,0,1,0); </w:t>
+      </w:r>
+      <w:proofErr w:type="spellStart"/>
+      <w:r>
+        <w:rPr>
+          <w:sz w:val="24"/>
+          <w:szCs w:val="24"/>
+        </w:rPr>
+        <w:t>delay</w:t>
+      </w:r>
+      <w:proofErr w:type="spellEnd"/>
+      <w:r>
+        <w:rPr>
+          <w:sz w:val="24"/>
+          <w:szCs w:val="24"/>
+        </w:rPr>
+        <w:t>(tiempo);</w:t>
+      </w:r>
+    </w:p>
+    <w:p>
+      <w:pPr>
+        <w:rPr>
+          <w:sz w:val="24"/>
+          <w:szCs w:val="24"/>
+        </w:rPr>
+      </w:pPr>
+      <w:r>
+        <w:rPr>
+          <w:sz w:val="24"/>
+          <w:szCs w:val="24"/>
+        </w:rPr>
+        <w:lastRenderedPageBreak/>
+        <w:t xml:space="preserve">  </w:t>
+      </w:r>
+      <w:proofErr w:type="spellStart"/>
+      <w:r>
+        <w:rPr>
+          <w:sz w:val="24"/>
+          <w:szCs w:val="24"/>
+        </w:rPr>
+        <w:t>verf</w:t>
+      </w:r>
+      <w:proofErr w:type="spellEnd"/>
+      <w:r>
+        <w:rPr>
+          <w:sz w:val="24"/>
+          <w:szCs w:val="24"/>
+        </w:rPr>
+        <w:t xml:space="preserve">(0,0,0,0,0,1,0,0); </w:t>
+      </w:r>
+      <w:proofErr w:type="spellStart"/>
+      <w:r>
+        <w:rPr>
+          <w:sz w:val="24"/>
+          <w:szCs w:val="24"/>
+        </w:rPr>
+        <w:t>delay</w:t>
+      </w:r>
+      <w:proofErr w:type="spellEnd"/>
+      <w:r>
+        <w:rPr>
+          <w:sz w:val="24"/>
+          <w:szCs w:val="24"/>
+        </w:rPr>
+        <w:t>(tiempo);</w:t>
+      </w:r>
+    </w:p>
+    <w:p>
+      <w:pPr>
+        <w:rPr>
+          <w:sz w:val="24"/>
+          <w:szCs w:val="24"/>
+        </w:rPr>
+      </w:pPr>
+      <w:r>
+        <w:rPr>
+          <w:sz w:val="24"/>
+          <w:szCs w:val="24"/>
+        </w:rPr>
+        <w:t xml:space="preserve">  </w:t>
+      </w:r>
+      <w:proofErr w:type="spellStart"/>
+      <w:r>
+        <w:rPr>
+          <w:sz w:val="24"/>
+          <w:szCs w:val="24"/>
+        </w:rPr>
+        <w:t>verf</w:t>
+      </w:r>
+      <w:proofErr w:type="spellEnd"/>
+      <w:r>
+        <w:rPr>
+          <w:sz w:val="24"/>
+          <w:szCs w:val="24"/>
+        </w:rPr>
+        <w:t xml:space="preserve">(0,0,0,0,1,0,0,0); </w:t>
+      </w:r>
+      <w:proofErr w:type="spellStart"/>
+      <w:r>
+        <w:rPr>
+          <w:sz w:val="24"/>
+          <w:szCs w:val="24"/>
+        </w:rPr>
+        <w:t>delay</w:t>
+      </w:r>
+      <w:proofErr w:type="spellEnd"/>
+      <w:r>
+        <w:rPr>
+          <w:sz w:val="24"/>
+          <w:szCs w:val="24"/>
+        </w:rPr>
+        <w:t>(tiempo);</w:t>
+      </w:r>
+    </w:p>
+    <w:p>
+      <w:pPr>
+        <w:rPr>
+          <w:sz w:val="24"/>
+          <w:szCs w:val="24"/>
+        </w:rPr>
+      </w:pPr>
+      <w:r>
+        <w:rPr>
+          <w:sz w:val="24"/>
+          <w:szCs w:val="24"/>
+        </w:rPr>
+        <w:t xml:space="preserve">  </w:t>
+      </w:r>
+      <w:proofErr w:type="spellStart"/>
+      <w:r>
+        <w:rPr>
+          <w:sz w:val="24"/>
+          <w:szCs w:val="24"/>
+        </w:rPr>
+        <w:t>verf</w:t>
+      </w:r>
+      <w:proofErr w:type="spellEnd"/>
+      <w:r>
+        <w:rPr>
+          <w:sz w:val="24"/>
+          <w:szCs w:val="24"/>
+        </w:rPr>
+        <w:t xml:space="preserve">(0,0,0,1,0,0,0,0); </w:t>
+      </w:r>
+      <w:proofErr w:type="spellStart"/>
+      <w:r>
+        <w:rPr>
+          <w:sz w:val="24"/>
+          <w:szCs w:val="24"/>
+        </w:rPr>
+        <w:t>delay</w:t>
+      </w:r>
+      <w:proofErr w:type="spellEnd"/>
+      <w:r>
+        <w:rPr>
+          <w:sz w:val="24"/>
+          <w:szCs w:val="24"/>
+        </w:rPr>
+        <w:t>(tiempo);</w:t>
+      </w:r>
+    </w:p>
+    <w:p>
+      <w:pPr>
+        <w:rPr>
+          <w:sz w:val="24"/>
+          <w:szCs w:val="24"/>
+        </w:rPr>
+      </w:pPr>
+      <w:r>
+        <w:rPr>
+          <w:sz w:val="24"/>
+          <w:szCs w:val="24"/>
+        </w:rPr>
+        <w:t xml:space="preserve">  </w:t>
+      </w:r>
+      <w:proofErr w:type="spellStart"/>
+      <w:r>
+        <w:rPr>
+          <w:sz w:val="24"/>
+          <w:szCs w:val="24"/>
+        </w:rPr>
+        <w:t>verf</w:t>
+      </w:r>
+      <w:proofErr w:type="spellEnd"/>
+      <w:r>
+        <w:rPr>
+          <w:sz w:val="24"/>
+          <w:szCs w:val="24"/>
+        </w:rPr>
+        <w:t xml:space="preserve">(0,0,1,0,0,0,0,0); </w:t>
+      </w:r>
+      <w:proofErr w:type="spellStart"/>
+      <w:r>
+        <w:rPr>
+          <w:sz w:val="24"/>
+          <w:szCs w:val="24"/>
+        </w:rPr>
+        <w:t>delay</w:t>
+      </w:r>
+      <w:proofErr w:type="spellEnd"/>
+      <w:r>
+        <w:rPr>
+          <w:sz w:val="24"/>
+          <w:szCs w:val="24"/>
+        </w:rPr>
+        <w:t>(tiempo);</w:t>
+      </w:r>
+    </w:p>
+    <w:p>
+      <w:pPr>
+        <w:rPr>
+          <w:sz w:val="24"/>
+          <w:szCs w:val="24"/>
+        </w:rPr>
+      </w:pPr>
+      <w:r>
+        <w:rPr>
+          <w:sz w:val="24"/>
+          <w:szCs w:val="24"/>
+        </w:rPr>
+        <w:t xml:space="preserve">  </w:t>
+      </w:r>
+      <w:proofErr w:type="spellStart"/>
+      <w:r>
+        <w:rPr>
+          <w:sz w:val="24"/>
+          <w:szCs w:val="24"/>
+        </w:rPr>
+        <w:t>verf</w:t>
+      </w:r>
+      <w:proofErr w:type="spellEnd"/>
+      <w:r>
+        <w:rPr>
+          <w:sz w:val="24"/>
+          <w:szCs w:val="24"/>
+        </w:rPr>
+        <w:t xml:space="preserve">(0,1,0,0,0,0,0,0); </w:t>
+      </w:r>
+      <w:proofErr w:type="spellStart"/>
+      <w:r>
+        <w:rPr>
+          <w:sz w:val="24"/>
+          <w:szCs w:val="24"/>
+        </w:rPr>
+        <w:t>delay</w:t>
+      </w:r>
+      <w:proofErr w:type="spellEnd"/>
+      <w:r>
+        <w:rPr>
+          <w:sz w:val="24"/>
+          <w:szCs w:val="24"/>
+        </w:rPr>
+        <w:t>(tiempo);</w:t>
+      </w:r>
+    </w:p>
+    <w:p>
+      <w:pPr>
+        <w:rPr>
+          <w:sz w:val="24"/>
+          <w:szCs w:val="24"/>
+        </w:rPr>
+      </w:pPr>
+      <w:r>
+        <w:rPr>
+          <w:sz w:val="24"/>
+          <w:szCs w:val="24"/>
+        </w:rPr>
+        <w:t xml:space="preserve">  </w:t>
+      </w:r>
+      <w:proofErr w:type="spellStart"/>
+      <w:r>
+        <w:rPr>
+          <w:sz w:val="24"/>
+          <w:szCs w:val="24"/>
+        </w:rPr>
+        <w:t>verf</w:t>
+      </w:r>
+      <w:proofErr w:type="spellEnd"/>
+      <w:r>
+        <w:rPr>
+          <w:sz w:val="24"/>
+          <w:szCs w:val="24"/>
+        </w:rPr>
+        <w:t xml:space="preserve">(1,0,0,0,0,0,0,2); </w:t>
+      </w:r>
+      <w:proofErr w:type="spellStart"/>
+      <w:r>
+        <w:rPr>
+          <w:sz w:val="24"/>
+          <w:szCs w:val="24"/>
+        </w:rPr>
+        <w:t>delay</w:t>
+      </w:r>
+      <w:proofErr w:type="spellEnd"/>
+      <w:r>
+        <w:rPr>
+          <w:sz w:val="24"/>
+          <w:szCs w:val="24"/>
+        </w:rPr>
+        <w:t>(tiempo);</w:t>
+      </w:r>
+    </w:p>
+    <w:p>
+      <w:pPr>
+        <w:rPr>
+          <w:sz w:val="24"/>
+          <w:szCs w:val="24"/>
+        </w:rPr>
+      </w:pPr>
+      <w:r>
+        <w:rPr>
+          <w:sz w:val="24"/>
+          <w:szCs w:val="24"/>
+        </w:rPr>
+        <w:t xml:space="preserve">  </w:t>
+      </w:r>
+      <w:proofErr w:type="spellStart"/>
+      <w:r>
+        <w:rPr>
+          <w:sz w:val="24"/>
+          <w:szCs w:val="24"/>
+        </w:rPr>
+        <w:t>verf</w:t>
+      </w:r>
+      <w:proofErr w:type="spellEnd"/>
+      <w:r>
+        <w:rPr>
+          <w:sz w:val="24"/>
+          <w:szCs w:val="24"/>
+        </w:rPr>
+        <w:t xml:space="preserve">(0,0,0,0,0,0,2,0); </w:t>
+      </w:r>
+      <w:proofErr w:type="spellStart"/>
+      <w:r>
+        <w:rPr>
+          <w:sz w:val="24"/>
+          <w:szCs w:val="24"/>
+        </w:rPr>
+        <w:t>delay</w:t>
+      </w:r>
+      <w:proofErr w:type="spellEnd"/>
+      <w:r>
+        <w:rPr>
+          <w:sz w:val="24"/>
+          <w:szCs w:val="24"/>
+        </w:rPr>
+        <w:t>(tiempo);</w:t>
+      </w:r>
+    </w:p>
+    <w:p>
+      <w:pPr>
+        <w:rPr>
+          <w:sz w:val="24"/>
+          <w:szCs w:val="24"/>
+        </w:rPr>
+      </w:pPr>
+      <w:r>
+        <w:rPr>
+          <w:sz w:val="24"/>
+          <w:szCs w:val="24"/>
+        </w:rPr>
+        <w:t xml:space="preserve">  </w:t>
+      </w:r>
+      <w:proofErr w:type="spellStart"/>
+      <w:r>
+        <w:rPr>
+          <w:sz w:val="24"/>
+          <w:szCs w:val="24"/>
+        </w:rPr>
+        <w:t>verf</w:t>
+      </w:r>
+      <w:proofErr w:type="spellEnd"/>
+      <w:r>
+        <w:rPr>
+          <w:sz w:val="24"/>
+          <w:szCs w:val="24"/>
+        </w:rPr>
+        <w:t xml:space="preserve">(0,0,0,0,0,2,0,0); </w:t>
+      </w:r>
+      <w:proofErr w:type="spellStart"/>
+      <w:r>
+        <w:rPr>
+          <w:sz w:val="24"/>
+          <w:szCs w:val="24"/>
+        </w:rPr>
+        <w:t>delay</w:t>
+      </w:r>
+      <w:proofErr w:type="spellEnd"/>
+      <w:r>
+        <w:rPr>
+          <w:sz w:val="24"/>
+          <w:szCs w:val="24"/>
+        </w:rPr>
+        <w:t>(tiempo);</w:t>
+      </w:r>
+    </w:p>
+    <w:p>
+      <w:pPr>
+        <w:rPr>
+          <w:sz w:val="24"/>
+          <w:szCs w:val="24"/>
+        </w:rPr>
+      </w:pPr>
+      <w:r>
+        <w:rPr>
+          <w:sz w:val="24"/>
+          <w:szCs w:val="24"/>
+        </w:rPr>
+        <w:t xml:space="preserve">  </w:t>
+      </w:r>
+      <w:proofErr w:type="spellStart"/>
+      <w:r>
+        <w:rPr>
+          <w:sz w:val="24"/>
+          <w:szCs w:val="24"/>
+        </w:rPr>
+        <w:t>verf</w:t>
+      </w:r>
+      <w:proofErr w:type="spellEnd"/>
+      <w:r>
+        <w:rPr>
+          <w:sz w:val="24"/>
+          <w:szCs w:val="24"/>
+        </w:rPr>
+        <w:t xml:space="preserve">(0,0,0,0,2,0,0,0); </w:t>
+      </w:r>
+      <w:proofErr w:type="spellStart"/>
+      <w:r>
+        <w:rPr>
+          <w:sz w:val="24"/>
+          <w:szCs w:val="24"/>
+        </w:rPr>
+        <w:t>delay</w:t>
+      </w:r>
+      <w:proofErr w:type="spellEnd"/>
+      <w:r>
+        <w:rPr>
+          <w:sz w:val="24"/>
+          <w:szCs w:val="24"/>
+        </w:rPr>
+        <w:t>(tiempo);</w:t>
+      </w:r>
+    </w:p>
+    <w:p>
+      <w:pPr>
+        <w:rPr>
+          <w:sz w:val="24"/>
+          <w:szCs w:val="24"/>
+        </w:rPr>
+      </w:pPr>
+      <w:r>
+        <w:rPr>
+          <w:sz w:val="24"/>
+          <w:szCs w:val="24"/>
+        </w:rPr>
+        <w:t xml:space="preserve">  </w:t>
+      </w:r>
+      <w:proofErr w:type="spellStart"/>
+      <w:r>
+        <w:rPr>
+          <w:sz w:val="24"/>
+          <w:szCs w:val="24"/>
+        </w:rPr>
+        <w:t>verf</w:t>
+      </w:r>
+      <w:proofErr w:type="spellEnd"/>
+      <w:r>
+        <w:rPr>
+          <w:sz w:val="24"/>
+          <w:szCs w:val="24"/>
+        </w:rPr>
+        <w:t xml:space="preserve">(0,0,0,2,0,0,0,0); </w:t>
+      </w:r>
+      <w:proofErr w:type="spellStart"/>
+      <w:r>
+        <w:rPr>
+          <w:sz w:val="24"/>
+          <w:szCs w:val="24"/>
+        </w:rPr>
+        <w:t>delay</w:t>
+      </w:r>
+      <w:proofErr w:type="spellEnd"/>
+      <w:r>
+        <w:rPr>
+          <w:sz w:val="24"/>
+          <w:szCs w:val="24"/>
+        </w:rPr>
+        <w:t>(tiempo);</w:t>
+      </w:r>
+    </w:p>
+    <w:p>
+      <w:pPr>
+        <w:rPr>
+          <w:sz w:val="24"/>
+          <w:szCs w:val="24"/>
+        </w:rPr>
+      </w:pPr>
+      <w:r>
+        <w:rPr>
+          <w:sz w:val="24"/>
+          <w:szCs w:val="24"/>
+        </w:rPr>
+        <w:t xml:space="preserve">  </w:t>
+      </w:r>
+      <w:proofErr w:type="spellStart"/>
+      <w:r>
+        <w:rPr>
+          <w:sz w:val="24"/>
+          <w:szCs w:val="24"/>
+        </w:rPr>
+        <w:t>verf</w:t>
+      </w:r>
+      <w:proofErr w:type="spellEnd"/>
+      <w:r>
+        <w:rPr>
+          <w:sz w:val="24"/>
+          <w:szCs w:val="24"/>
+        </w:rPr>
+        <w:t xml:space="preserve">(0,0,2,0,0,0,0,0); </w:t>
+      </w:r>
+      <w:proofErr w:type="spellStart"/>
+      <w:r>
+        <w:rPr>
+          <w:sz w:val="24"/>
+          <w:szCs w:val="24"/>
+        </w:rPr>
+        <w:t>delay</w:t>
+      </w:r>
+      <w:proofErr w:type="spellEnd"/>
+      <w:r>
+        <w:rPr>
+          <w:sz w:val="24"/>
+          <w:szCs w:val="24"/>
+        </w:rPr>
+        <w:t>(tiempo);</w:t>
+      </w:r>
+    </w:p>
+    <w:p>
+      <w:pPr>
+        <w:rPr>
+          <w:sz w:val="24"/>
+          <w:szCs w:val="24"/>
+        </w:rPr>
+      </w:pPr>
+      <w:r>
+        <w:rPr>
+          <w:sz w:val="24"/>
+          <w:szCs w:val="24"/>
+        </w:rPr>
+        <w:t xml:space="preserve">  </w:t>
+      </w:r>
+      <w:proofErr w:type="spellStart"/>
+      <w:r>
+        <w:rPr>
+          <w:sz w:val="24"/>
+          <w:szCs w:val="24"/>
+        </w:rPr>
+        <w:t>verf</w:t>
+      </w:r>
+      <w:proofErr w:type="spellEnd"/>
+      <w:r>
+        <w:rPr>
+          <w:sz w:val="24"/>
+          <w:szCs w:val="24"/>
+        </w:rPr>
+        <w:t xml:space="preserve">(0,2,0,0,0,0,0,0); </w:t>
+      </w:r>
+      <w:proofErr w:type="spellStart"/>
+      <w:r>
+        <w:rPr>
+          <w:sz w:val="24"/>
+          <w:szCs w:val="24"/>
+        </w:rPr>
+        <w:t>delay</w:t>
+      </w:r>
+      <w:proofErr w:type="spellEnd"/>
+      <w:r>
+        <w:rPr>
+          <w:sz w:val="24"/>
+          <w:szCs w:val="24"/>
+        </w:rPr>
+        <w:t>(tiempo);</w:t>
+      </w:r>
+    </w:p>
+    <w:p>
+      <w:pPr>
+        <w:rPr>
+          <w:sz w:val="24"/>
+          <w:szCs w:val="24"/>
+        </w:rPr>
+      </w:pPr>
+      <w:r>
+        <w:rPr>
+          <w:sz w:val="24"/>
+          <w:szCs w:val="24"/>
+        </w:rPr>
+        <w:t xml:space="preserve">  </w:t>
+      </w:r>
+      <w:proofErr w:type="spellStart"/>
+      <w:r>
+        <w:rPr>
+          <w:sz w:val="24"/>
+          <w:szCs w:val="24"/>
+        </w:rPr>
+        <w:t>verf</w:t>
+      </w:r>
+      <w:proofErr w:type="spellEnd"/>
+      <w:r>
+        <w:rPr>
+          <w:sz w:val="24"/>
+          <w:szCs w:val="24"/>
+        </w:rPr>
+        <w:t xml:space="preserve">(2,0,0,0,0,0,0,0); </w:t>
+      </w:r>
+      <w:proofErr w:type="spellStart"/>
+      <w:r>
+        <w:rPr>
+          <w:sz w:val="24"/>
+          <w:szCs w:val="24"/>
+        </w:rPr>
+        <w:t>delay</w:t>
+      </w:r>
+      <w:proofErr w:type="spellEnd"/>
+      <w:r>
+        <w:rPr>
+          <w:sz w:val="24"/>
+          <w:szCs w:val="24"/>
+        </w:rPr>
+        <w:t>(tiempo);</w:t>
+      </w:r>
+    </w:p>
+    <w:p>
+      <w:pPr>
+        <w:rPr>
+          <w:sz w:val="24"/>
+          <w:szCs w:val="24"/>
+        </w:rPr>
+      </w:pPr>
+      <w:r>
+        <w:rPr>
+          <w:sz w:val="24"/>
+          <w:szCs w:val="24"/>
+        </w:rPr>
+        <w:t xml:space="preserve">  </w:t>
+      </w:r>
+      <w:proofErr w:type="spellStart"/>
+      <w:r>
+        <w:rPr>
+          <w:sz w:val="24"/>
+          <w:szCs w:val="24"/>
+        </w:rPr>
+        <w:t>verf</w:t>
+      </w:r>
+      <w:proofErr w:type="spellEnd"/>
+      <w:r>
+        <w:rPr>
+          <w:sz w:val="24"/>
+          <w:szCs w:val="24"/>
+        </w:rPr>
+        <w:t xml:space="preserve">(0,0,0,0,0,0,0,4); </w:t>
+      </w:r>
+      <w:proofErr w:type="spellStart"/>
+      <w:r>
+        <w:rPr>
+          <w:sz w:val="24"/>
+          <w:szCs w:val="24"/>
+        </w:rPr>
+        <w:t>delay</w:t>
+      </w:r>
+      <w:proofErr w:type="spellEnd"/>
+      <w:r>
+        <w:rPr>
+          <w:sz w:val="24"/>
+          <w:szCs w:val="24"/>
+        </w:rPr>
+        <w:t>(tiempo);</w:t>
+      </w:r>
+    </w:p>
+    <w:p>
+      <w:pPr>
+        <w:rPr>
+          <w:sz w:val="24"/>
+          <w:szCs w:val="24"/>
+        </w:rPr>
+      </w:pPr>
+      <w:r>
+        <w:rPr>
+          <w:sz w:val="24"/>
+          <w:szCs w:val="24"/>
+        </w:rPr>
+        <w:t xml:space="preserve">  </w:t>
+      </w:r>
+      <w:proofErr w:type="spellStart"/>
+      <w:r>
+        <w:rPr>
+          <w:sz w:val="24"/>
+          <w:szCs w:val="24"/>
+        </w:rPr>
+        <w:t>verf</w:t>
+      </w:r>
+      <w:proofErr w:type="spellEnd"/>
+      <w:r>
+        <w:rPr>
+          <w:sz w:val="24"/>
+          <w:szCs w:val="24"/>
+        </w:rPr>
+        <w:t xml:space="preserve">(0,0,0,0,0,0,4,0); </w:t>
+      </w:r>
+      <w:proofErr w:type="spellStart"/>
+      <w:r>
+        <w:rPr>
+          <w:sz w:val="24"/>
+          <w:szCs w:val="24"/>
+        </w:rPr>
+        <w:t>delay</w:t>
+      </w:r>
+      <w:proofErr w:type="spellEnd"/>
+      <w:r>
+        <w:rPr>
+          <w:sz w:val="24"/>
+          <w:szCs w:val="24"/>
+        </w:rPr>
+        <w:t>(tiempo);</w:t>
+      </w:r>
+    </w:p>
+    <w:p>
+      <w:pPr>
+        <w:rPr>
+          <w:sz w:val="24"/>
+          <w:szCs w:val="24"/>
+        </w:rPr>
+      </w:pPr>
+      <w:r>
+        <w:rPr>
+          <w:sz w:val="24"/>
+          <w:szCs w:val="24"/>
+        </w:rPr>
+        <w:t xml:space="preserve">  </w:t>
+      </w:r>
+      <w:proofErr w:type="spellStart"/>
+      <w:r>
+        <w:rPr>
+          <w:sz w:val="24"/>
+          <w:szCs w:val="24"/>
+        </w:rPr>
+        <w:t>verf</w:t>
+      </w:r>
+      <w:proofErr w:type="spellEnd"/>
+      <w:r>
+        <w:rPr>
+          <w:sz w:val="24"/>
+          <w:szCs w:val="24"/>
+        </w:rPr>
+        <w:t xml:space="preserve">(0,0,0,0,0,4,0,0); </w:t>
+      </w:r>
+      <w:proofErr w:type="spellStart"/>
+      <w:r>
+        <w:rPr>
+          <w:sz w:val="24"/>
+          <w:szCs w:val="24"/>
+        </w:rPr>
+        <w:t>delay</w:t>
+      </w:r>
+      <w:proofErr w:type="spellEnd"/>
+      <w:r>
+        <w:rPr>
+          <w:sz w:val="24"/>
+          <w:szCs w:val="24"/>
+        </w:rPr>
+        <w:t>(tiempo);</w:t>
+      </w:r>
+    </w:p>
+    <w:p>
+      <w:pPr>
+        <w:rPr>
+          <w:sz w:val="24"/>
+          <w:szCs w:val="24"/>
+        </w:rPr>
+      </w:pPr>
+      <w:r>
+        <w:rPr>
+          <w:sz w:val="24"/>
+          <w:szCs w:val="24"/>
+        </w:rPr>
+        <w:t xml:space="preserve">  </w:t>
+      </w:r>
+      <w:proofErr w:type="spellStart"/>
+      <w:r>
+        <w:rPr>
+          <w:sz w:val="24"/>
+          <w:szCs w:val="24"/>
+        </w:rPr>
+        <w:t>verf</w:t>
+      </w:r>
+      <w:proofErr w:type="spellEnd"/>
+      <w:r>
+        <w:rPr>
+          <w:sz w:val="24"/>
+          <w:szCs w:val="24"/>
+        </w:rPr>
+        <w:t xml:space="preserve">(0,0,0,0,4,0,0,0); </w:t>
+      </w:r>
+      <w:proofErr w:type="spellStart"/>
+      <w:r>
+        <w:rPr>
+          <w:sz w:val="24"/>
+          <w:szCs w:val="24"/>
+        </w:rPr>
+        <w:t>delay</w:t>
+      </w:r>
+      <w:proofErr w:type="spellEnd"/>
+      <w:r>
+        <w:rPr>
+          <w:sz w:val="24"/>
+          <w:szCs w:val="24"/>
+        </w:rPr>
+        <w:t>(tiempo);</w:t>
+      </w:r>
+    </w:p>
+    <w:p>
+      <w:pPr>
+        <w:rPr>
+          <w:sz w:val="24"/>
+          <w:szCs w:val="24"/>
+        </w:rPr>
+      </w:pPr>
+      <w:r>
+        <w:rPr>
+          <w:sz w:val="24"/>
+          <w:szCs w:val="24"/>
+        </w:rPr>
+        <w:t xml:space="preserve">  </w:t>
+      </w:r>
+      <w:proofErr w:type="spellStart"/>
+      <w:r>
+        <w:rPr>
+          <w:sz w:val="24"/>
+          <w:szCs w:val="24"/>
+        </w:rPr>
+        <w:t>verf</w:t>
+      </w:r>
+      <w:proofErr w:type="spellEnd"/>
+      <w:r>
+        <w:rPr>
+          <w:sz w:val="24"/>
+          <w:szCs w:val="24"/>
+        </w:rPr>
+        <w:t xml:space="preserve">(0,0,0,4,0,0,0,0); </w:t>
+      </w:r>
+      <w:proofErr w:type="spellStart"/>
+      <w:r>
+        <w:rPr>
+          <w:sz w:val="24"/>
+          <w:szCs w:val="24"/>
+        </w:rPr>
+        <w:t>delay</w:t>
+      </w:r>
+      <w:proofErr w:type="spellEnd"/>
+      <w:r>
+        <w:rPr>
+          <w:sz w:val="24"/>
+          <w:szCs w:val="24"/>
+        </w:rPr>
+        <w:t>(tiempo);</w:t>
+      </w:r>
+    </w:p>
+    <w:p>
+      <w:pPr>
+        <w:rPr>
+          <w:sz w:val="24"/>
+          <w:szCs w:val="24"/>
+        </w:rPr>
+      </w:pPr>
+      <w:r>
+        <w:rPr>
+          <w:sz w:val="24"/>
+          <w:szCs w:val="24"/>
+        </w:rPr>
+        <w:t xml:space="preserve">  </w:t>
+      </w:r>
+      <w:proofErr w:type="spellStart"/>
+      <w:r>
+        <w:rPr>
+          <w:sz w:val="24"/>
+          <w:szCs w:val="24"/>
+        </w:rPr>
+        <w:t>verf</w:t>
+      </w:r>
+      <w:proofErr w:type="spellEnd"/>
+      <w:r>
+        <w:rPr>
+          <w:sz w:val="24"/>
+          <w:szCs w:val="24"/>
+        </w:rPr>
+        <w:t xml:space="preserve">(0,0,4,0,0,0,0,0); </w:t>
+      </w:r>
+      <w:proofErr w:type="spellStart"/>
+      <w:r>
+        <w:rPr>
+          <w:sz w:val="24"/>
+          <w:szCs w:val="24"/>
+        </w:rPr>
+        <w:t>delay</w:t>
+      </w:r>
+      <w:proofErr w:type="spellEnd"/>
+      <w:r>
+        <w:rPr>
+          <w:sz w:val="24"/>
+          <w:szCs w:val="24"/>
+        </w:rPr>
+        <w:t>(tiempo);</w:t>
+      </w:r>
+    </w:p>
+    <w:p>
+      <w:pPr>
+        <w:rPr>
+          <w:sz w:val="24"/>
+          <w:szCs w:val="24"/>
+        </w:rPr>
+      </w:pPr>
+      <w:r>
+        <w:rPr>
+          <w:sz w:val="24"/>
+          <w:szCs w:val="24"/>
+        </w:rPr>
+        <w:t xml:space="preserve">  </w:t>
+      </w:r>
+      <w:proofErr w:type="spellStart"/>
+      <w:r>
+        <w:rPr>
+          <w:sz w:val="24"/>
+          <w:szCs w:val="24"/>
+        </w:rPr>
+        <w:t>verf</w:t>
+      </w:r>
+      <w:proofErr w:type="spellEnd"/>
+      <w:r>
+        <w:rPr>
+          <w:sz w:val="24"/>
+          <w:szCs w:val="24"/>
+        </w:rPr>
+        <w:t xml:space="preserve">(0,4,0,0,0,0,0,0); </w:t>
+      </w:r>
+      <w:proofErr w:type="spellStart"/>
+      <w:r>
+        <w:rPr>
+          <w:sz w:val="24"/>
+          <w:szCs w:val="24"/>
+        </w:rPr>
+        <w:t>delay</w:t>
+      </w:r>
+      <w:proofErr w:type="spellEnd"/>
+      <w:r>
+        <w:rPr>
+          <w:sz w:val="24"/>
+          <w:szCs w:val="24"/>
+        </w:rPr>
+        <w:t>(tiempo);</w:t>
+      </w:r>
+    </w:p>
+    <w:p>
+      <w:pPr>
+        <w:rPr>
+          <w:sz w:val="24"/>
+          <w:szCs w:val="24"/>
+        </w:rPr>
+      </w:pPr>
+      <w:r>
+        <w:rPr>
+          <w:sz w:val="24"/>
+          <w:szCs w:val="24"/>
+        </w:rPr>
+        <w:t xml:space="preserve">  </w:t>
+      </w:r>
+      <w:proofErr w:type="spellStart"/>
+      <w:r>
+        <w:rPr>
+          <w:sz w:val="24"/>
+          <w:szCs w:val="24"/>
+        </w:rPr>
+        <w:t>verf</w:t>
+      </w:r>
+      <w:proofErr w:type="spellEnd"/>
+      <w:r>
+        <w:rPr>
+          <w:sz w:val="24"/>
+          <w:szCs w:val="24"/>
+        </w:rPr>
+        <w:t xml:space="preserve">(4,0,0,0,0,0,0,0); </w:t>
+      </w:r>
+      <w:proofErr w:type="spellStart"/>
+      <w:r>
+        <w:rPr>
+          <w:sz w:val="24"/>
+          <w:szCs w:val="24"/>
+        </w:rPr>
+        <w:t>delay</w:t>
+      </w:r>
+      <w:proofErr w:type="spellEnd"/>
+      <w:r>
+        <w:rPr>
+          <w:sz w:val="24"/>
+          <w:szCs w:val="24"/>
+        </w:rPr>
+        <w:t>(tiempo);</w:t>
+      </w:r>
+    </w:p>
+    <w:p>
+      <w:pPr>
+        <w:rPr>
+          <w:sz w:val="24"/>
+          <w:szCs w:val="24"/>
+        </w:rPr>
+      </w:pPr>
+      <w:r>
+        <w:rPr>
+          <w:sz w:val="24"/>
+          <w:szCs w:val="24"/>
+        </w:rPr>
+        <w:t xml:space="preserve">  </w:t>
+      </w:r>
+      <w:proofErr w:type="spellStart"/>
+      <w:r>
+        <w:rPr>
+          <w:sz w:val="24"/>
+          <w:szCs w:val="24"/>
+        </w:rPr>
+        <w:t>verf</w:t>
+      </w:r>
+      <w:proofErr w:type="spellEnd"/>
+      <w:r>
+        <w:rPr>
+          <w:sz w:val="24"/>
+          <w:szCs w:val="24"/>
+        </w:rPr>
+        <w:t xml:space="preserve">(0,0,0,0,0,0,0,8); </w:t>
+      </w:r>
+      <w:proofErr w:type="spellStart"/>
+      <w:r>
+        <w:rPr>
+          <w:sz w:val="24"/>
+          <w:szCs w:val="24"/>
+        </w:rPr>
+        <w:t>delay</w:t>
+      </w:r>
+      <w:proofErr w:type="spellEnd"/>
+      <w:r>
+        <w:rPr>
+          <w:sz w:val="24"/>
+          <w:szCs w:val="24"/>
+        </w:rPr>
+        <w:t>(tiempo);</w:t>
+      </w:r>
+    </w:p>
+    <w:p>
+      <w:pPr>
+        <w:rPr>
+          <w:sz w:val="24"/>
+          <w:szCs w:val="24"/>
+        </w:rPr>
+      </w:pPr>
+      <w:r>
+        <w:rPr>
+          <w:sz w:val="24"/>
+          <w:szCs w:val="24"/>
+        </w:rPr>
+        <w:t xml:space="preserve">  </w:t>
+      </w:r>
+      <w:proofErr w:type="spellStart"/>
+      <w:r>
+        <w:rPr>
+          <w:sz w:val="24"/>
+          <w:szCs w:val="24"/>
+        </w:rPr>
+        <w:t>verf</w:t>
+      </w:r>
+      <w:proofErr w:type="spellEnd"/>
+      <w:r>
+        <w:rPr>
+          <w:sz w:val="24"/>
+          <w:szCs w:val="24"/>
+        </w:rPr>
+        <w:t xml:space="preserve">(0,0,0,0,0,0,8,0); </w:t>
+      </w:r>
+      <w:proofErr w:type="spellStart"/>
+      <w:r>
+        <w:rPr>
+          <w:sz w:val="24"/>
+          <w:szCs w:val="24"/>
+        </w:rPr>
+        <w:t>delay</w:t>
+      </w:r>
+      <w:proofErr w:type="spellEnd"/>
+      <w:r>
+        <w:rPr>
+          <w:sz w:val="24"/>
+          <w:szCs w:val="24"/>
+        </w:rPr>
+        <w:t>(tiempo);</w:t>
+      </w:r>
+    </w:p>
+    <w:p>
+      <w:pPr>
+        <w:rPr>
+          <w:sz w:val="24"/>
+          <w:szCs w:val="24"/>
+        </w:rPr>
+      </w:pPr>
+      <w:r>
+        <w:rPr>
+          <w:sz w:val="24"/>
+          <w:szCs w:val="24"/>
+        </w:rPr>
+        <w:t xml:space="preserve">  </w:t>
+      </w:r>
+      <w:proofErr w:type="spellStart"/>
+      <w:r>
+        <w:rPr>
+          <w:sz w:val="24"/>
+          <w:szCs w:val="24"/>
+        </w:rPr>
+        <w:t>verf</w:t>
+      </w:r>
+      <w:proofErr w:type="spellEnd"/>
+      <w:r>
+        <w:rPr>
+          <w:sz w:val="24"/>
+          <w:szCs w:val="24"/>
+        </w:rPr>
+        <w:t xml:space="preserve">(0,0,0,0,0,8,0,0); </w:t>
+      </w:r>
+      <w:proofErr w:type="spellStart"/>
+      <w:r>
+        <w:rPr>
+          <w:sz w:val="24"/>
+          <w:szCs w:val="24"/>
+        </w:rPr>
+        <w:t>delay</w:t>
+      </w:r>
+      <w:proofErr w:type="spellEnd"/>
+      <w:r>
+        <w:rPr>
+          <w:sz w:val="24"/>
+          <w:szCs w:val="24"/>
+        </w:rPr>
+        <w:t>(tiempo);</w:t>
+      </w:r>
+    </w:p>
+    <w:p>
+      <w:pPr>
+        <w:rPr>
+          <w:sz w:val="24"/>
+          <w:szCs w:val="24"/>
+        </w:rPr>
+      </w:pPr>
+      <w:r>
+        <w:rPr>
+          <w:sz w:val="24"/>
+          <w:szCs w:val="24"/>
+        </w:rPr>
+        <w:t xml:space="preserve">  </w:t>
+      </w:r>
+      <w:proofErr w:type="spellStart"/>
+      <w:r>
+        <w:rPr>
+          <w:sz w:val="24"/>
+          <w:szCs w:val="24"/>
+        </w:rPr>
+        <w:t>verf</w:t>
+      </w:r>
+      <w:proofErr w:type="spellEnd"/>
+      <w:r>
+        <w:rPr>
+          <w:sz w:val="24"/>
+          <w:szCs w:val="24"/>
+        </w:rPr>
+        <w:t xml:space="preserve">(0,0,0,0,8,0,0,0); </w:t>
+      </w:r>
+      <w:proofErr w:type="spellStart"/>
+      <w:r>
+        <w:rPr>
+          <w:sz w:val="24"/>
+          <w:szCs w:val="24"/>
+        </w:rPr>
+        <w:t>delay</w:t>
+      </w:r>
+      <w:proofErr w:type="spellEnd"/>
+      <w:r>
+        <w:rPr>
+          <w:sz w:val="24"/>
+          <w:szCs w:val="24"/>
+        </w:rPr>
+        <w:t>(tiempo);</w:t>
+      </w:r>
+    </w:p>
+    <w:p>
+      <w:pPr>
+        <w:rPr>
+          <w:sz w:val="24"/>
+          <w:szCs w:val="24"/>
+        </w:rPr>
+      </w:pPr>
+      <w:r>
+        <w:rPr>
+          <w:sz w:val="24"/>
+          <w:szCs w:val="24"/>
+        </w:rPr>
+        <w:t xml:space="preserve">  </w:t>
+      </w:r>
+      <w:proofErr w:type="spellStart"/>
+      <w:r>
+        <w:rPr>
+          <w:sz w:val="24"/>
+          <w:szCs w:val="24"/>
+        </w:rPr>
+        <w:t>verf</w:t>
+      </w:r>
+      <w:proofErr w:type="spellEnd"/>
+      <w:r>
+        <w:rPr>
+          <w:sz w:val="24"/>
+          <w:szCs w:val="24"/>
+        </w:rPr>
+        <w:t xml:space="preserve">(0,0,0,8,0,0,0,0); </w:t>
+      </w:r>
+      <w:proofErr w:type="spellStart"/>
+      <w:r>
+        <w:rPr>
+          <w:sz w:val="24"/>
+          <w:szCs w:val="24"/>
+        </w:rPr>
+        <w:t>delay</w:t>
+      </w:r>
+      <w:proofErr w:type="spellEnd"/>
+      <w:r>
+        <w:rPr>
+          <w:sz w:val="24"/>
+          <w:szCs w:val="24"/>
+        </w:rPr>
+        <w:t>(tiempo);</w:t>
+      </w:r>
+    </w:p>
+    <w:p>
+      <w:pPr>
+        <w:rPr>
+          <w:sz w:val="24"/>
+          <w:szCs w:val="24"/>
+        </w:rPr>
+      </w:pPr>
+      <w:r>
+        <w:rPr>
+          <w:sz w:val="24"/>
+          <w:szCs w:val="24"/>
+        </w:rPr>
+        <w:t xml:space="preserve">  </w:t>
+      </w:r>
+      <w:proofErr w:type="spellStart"/>
+      <w:r>
+        <w:rPr>
+          <w:sz w:val="24"/>
+          <w:szCs w:val="24"/>
+        </w:rPr>
+        <w:t>verf</w:t>
+      </w:r>
+      <w:proofErr w:type="spellEnd"/>
+      <w:r>
+        <w:rPr>
+          <w:sz w:val="24"/>
+          <w:szCs w:val="24"/>
+        </w:rPr>
+        <w:t xml:space="preserve">(0,0,8,0,0,0,0,0); </w:t>
+      </w:r>
+      <w:proofErr w:type="spellStart"/>
+      <w:r>
+        <w:rPr>
+          <w:sz w:val="24"/>
+          <w:szCs w:val="24"/>
+        </w:rPr>
+        <w:t>delay</w:t>
+      </w:r>
+      <w:proofErr w:type="spellEnd"/>
+      <w:r>
+        <w:rPr>
+          <w:sz w:val="24"/>
+          <w:szCs w:val="24"/>
+        </w:rPr>
+        <w:t>(tiempo);</w:t>
+      </w:r>
+    </w:p>
+    <w:p>
+      <w:pPr>
+        <w:rPr>
+          <w:sz w:val="24"/>
+          <w:szCs w:val="24"/>
+        </w:rPr>
+      </w:pPr>
+      <w:r>
+        <w:rPr>
+          <w:sz w:val="24"/>
+          <w:szCs w:val="24"/>
+        </w:rPr>
+        <w:lastRenderedPageBreak/>
+        <w:t xml:space="preserve">  </w:t>
+      </w:r>
+      <w:proofErr w:type="spellStart"/>
+      <w:r>
+        <w:rPr>
+          <w:sz w:val="24"/>
+          <w:szCs w:val="24"/>
+        </w:rPr>
+        <w:t>verf</w:t>
+      </w:r>
+      <w:proofErr w:type="spellEnd"/>
+      <w:r>
+        <w:rPr>
+          <w:sz w:val="24"/>
+          <w:szCs w:val="24"/>
+        </w:rPr>
+        <w:t xml:space="preserve">(0,8,0,0,0,0,0,0); </w:t>
+      </w:r>
+      <w:proofErr w:type="spellStart"/>
+      <w:r>
+        <w:rPr>
+          <w:sz w:val="24"/>
+          <w:szCs w:val="24"/>
+        </w:rPr>
+        <w:t>delay</w:t>
+      </w:r>
+      <w:proofErr w:type="spellEnd"/>
+      <w:r>
+        <w:rPr>
+          <w:sz w:val="24"/>
+          <w:szCs w:val="24"/>
+        </w:rPr>
+        <w:t>(tiempo);</w:t>
+      </w:r>
+    </w:p>
+    <w:p>
+      <w:pPr>
+        <w:rPr>
+          <w:sz w:val="24"/>
+          <w:szCs w:val="24"/>
+        </w:rPr>
+      </w:pPr>
+      <w:r>
+        <w:rPr>
+          <w:sz w:val="24"/>
+          <w:szCs w:val="24"/>
+        </w:rPr>
+        <w:t xml:space="preserve">  </w:t>
+      </w:r>
+      <w:proofErr w:type="spellStart"/>
+      <w:r>
+        <w:rPr>
+          <w:sz w:val="24"/>
+          <w:szCs w:val="24"/>
+        </w:rPr>
+        <w:t>verf</w:t>
+      </w:r>
+      <w:proofErr w:type="spellEnd"/>
+      <w:r>
+        <w:rPr>
+          <w:sz w:val="24"/>
+          <w:szCs w:val="24"/>
+        </w:rPr>
+        <w:t xml:space="preserve">(8,0,0,0,0,0,0,0); </w:t>
+      </w:r>
+      <w:proofErr w:type="spellStart"/>
+      <w:r>
+        <w:rPr>
+          <w:sz w:val="24"/>
+          <w:szCs w:val="24"/>
+        </w:rPr>
+        <w:t>delay</w:t>
+      </w:r>
+      <w:proofErr w:type="spellEnd"/>
+      <w:r>
+        <w:rPr>
+          <w:sz w:val="24"/>
+          <w:szCs w:val="24"/>
+        </w:rPr>
+        <w:t>(tiempo);</w:t>
+      </w:r>
+    </w:p>
+    <w:p>
+      <w:pPr>
+        <w:rPr>
+          <w:sz w:val="24"/>
+          <w:szCs w:val="24"/>
+        </w:rPr>
+      </w:pPr>
+      <w:r>
+        <w:rPr>
+          <w:sz w:val="24"/>
+          <w:szCs w:val="24"/>
+        </w:rPr>
+        <w:t xml:space="preserve">  </w:t>
+      </w:r>
+      <w:proofErr w:type="spellStart"/>
+      <w:r>
+        <w:rPr>
+          <w:sz w:val="24"/>
+          <w:szCs w:val="24"/>
+        </w:rPr>
+        <w:t>verf</w:t>
+      </w:r>
+      <w:proofErr w:type="spellEnd"/>
+      <w:r>
+        <w:rPr>
+          <w:sz w:val="24"/>
+          <w:szCs w:val="24"/>
+        </w:rPr>
+        <w:t xml:space="preserve">(0,0,0,0,0,0,0,16); </w:t>
+      </w:r>
+      <w:proofErr w:type="spellStart"/>
+      <w:r>
+        <w:rPr>
+          <w:sz w:val="24"/>
+          <w:szCs w:val="24"/>
+        </w:rPr>
+        <w:t>delay</w:t>
+      </w:r>
+      <w:proofErr w:type="spellEnd"/>
+      <w:r>
+        <w:rPr>
+          <w:sz w:val="24"/>
+          <w:szCs w:val="24"/>
+        </w:rPr>
+        <w:t>(tiempo);</w:t>
+      </w:r>
+    </w:p>
+    <w:p>
+      <w:pPr>
+        <w:rPr>
+          <w:sz w:val="24"/>
+          <w:szCs w:val="24"/>
+        </w:rPr>
+      </w:pPr>
+      <w:r>
+        <w:rPr>
+          <w:sz w:val="24"/>
+          <w:szCs w:val="24"/>
+        </w:rPr>
+        <w:t xml:space="preserve">  </w:t>
+      </w:r>
+      <w:proofErr w:type="spellStart"/>
+      <w:r>
+        <w:rPr>
+          <w:sz w:val="24"/>
+          <w:szCs w:val="24"/>
+        </w:rPr>
+        <w:t>verf</w:t>
+      </w:r>
+      <w:proofErr w:type="spellEnd"/>
+      <w:r>
+        <w:rPr>
+          <w:sz w:val="24"/>
+          <w:szCs w:val="24"/>
+        </w:rPr>
+        <w:t xml:space="preserve">(0,0,0,0,0,0,16,0); </w:t>
+      </w:r>
+      <w:proofErr w:type="spellStart"/>
+      <w:r>
+        <w:rPr>
+          <w:sz w:val="24"/>
+          <w:szCs w:val="24"/>
+        </w:rPr>
+        <w:t>delay</w:t>
+      </w:r>
+      <w:proofErr w:type="spellEnd"/>
+      <w:r>
+        <w:rPr>
+          <w:sz w:val="24"/>
+          <w:szCs w:val="24"/>
+        </w:rPr>
+        <w:t>(tiempo);</w:t>
+      </w:r>
+    </w:p>
+    <w:p>
+      <w:pPr>
+        <w:rPr>
+          <w:sz w:val="24"/>
+          <w:szCs w:val="24"/>
+        </w:rPr>
+      </w:pPr>
+      <w:r>
+        <w:rPr>
+          <w:sz w:val="24"/>
+          <w:szCs w:val="24"/>
+        </w:rPr>
+        <w:t xml:space="preserve">  </w:t>
+      </w:r>
+      <w:proofErr w:type="spellStart"/>
+      <w:r>
+        <w:rPr>
+          <w:sz w:val="24"/>
+          <w:szCs w:val="24"/>
+        </w:rPr>
+        <w:t>verf</w:t>
+      </w:r>
+      <w:proofErr w:type="spellEnd"/>
+      <w:r>
+        <w:rPr>
+          <w:sz w:val="24"/>
+          <w:szCs w:val="24"/>
+        </w:rPr>
+        <w:t xml:space="preserve">(0,0,0,0,0,16,0,0); </w:t>
+      </w:r>
+      <w:proofErr w:type="spellStart"/>
+      <w:r>
+        <w:rPr>
+          <w:sz w:val="24"/>
+          <w:szCs w:val="24"/>
+        </w:rPr>
+        <w:t>delay</w:t>
+      </w:r>
+      <w:proofErr w:type="spellEnd"/>
+      <w:r>
+        <w:rPr>
+          <w:sz w:val="24"/>
+          <w:szCs w:val="24"/>
+        </w:rPr>
+        <w:t>(tiempo);</w:t>
+      </w:r>
+    </w:p>
+    <w:p>
+      <w:pPr>
+        <w:rPr>
+          <w:sz w:val="24"/>
+          <w:szCs w:val="24"/>
+        </w:rPr>
+      </w:pPr>
+      <w:r>
+        <w:rPr>
+          <w:sz w:val="24"/>
+          <w:szCs w:val="24"/>
+        </w:rPr>
+        <w:t xml:space="preserve">  </w:t>
+      </w:r>
+      <w:proofErr w:type="spellStart"/>
+      <w:r>
+        <w:rPr>
+          <w:sz w:val="24"/>
+          <w:szCs w:val="24"/>
+        </w:rPr>
+        <w:t>verf</w:t>
+      </w:r>
+      <w:proofErr w:type="spellEnd"/>
+      <w:r>
+        <w:rPr>
+          <w:sz w:val="24"/>
+          <w:szCs w:val="24"/>
+        </w:rPr>
+        <w:t xml:space="preserve">(0,0,0,0,16,0,0,0); </w:t>
+      </w:r>
+      <w:proofErr w:type="spellStart"/>
+      <w:r>
+        <w:rPr>
+          <w:sz w:val="24"/>
+          <w:szCs w:val="24"/>
+        </w:rPr>
+        <w:t>delay</w:t>
+      </w:r>
+      <w:proofErr w:type="spellEnd"/>
+      <w:r>
+        <w:rPr>
+          <w:sz w:val="24"/>
+          <w:szCs w:val="24"/>
+        </w:rPr>
+        <w:t>(tiempo);</w:t>
+      </w:r>
+    </w:p>
+    <w:p>
+      <w:pPr>
+        <w:rPr>
+          <w:sz w:val="24"/>
+          <w:szCs w:val="24"/>
+        </w:rPr>
+      </w:pPr>
+      <w:r>
+        <w:rPr>
+          <w:sz w:val="24"/>
+          <w:szCs w:val="24"/>
+        </w:rPr>
+        <w:t xml:space="preserve">  </w:t>
+      </w:r>
+      <w:proofErr w:type="spellStart"/>
+      <w:r>
+        <w:rPr>
+          <w:sz w:val="24"/>
+          <w:szCs w:val="24"/>
+        </w:rPr>
+        <w:t>verf</w:t>
+      </w:r>
+      <w:proofErr w:type="spellEnd"/>
+      <w:r>
+        <w:rPr>
+          <w:sz w:val="24"/>
+          <w:szCs w:val="24"/>
+        </w:rPr>
+        <w:t xml:space="preserve">(0,0,0,16,0,0,0,0); </w:t>
+      </w:r>
+      <w:proofErr w:type="spellStart"/>
+      <w:r>
+        <w:rPr>
+          <w:sz w:val="24"/>
+          <w:szCs w:val="24"/>
+        </w:rPr>
+        <w:t>delay</w:t>
+      </w:r>
+      <w:proofErr w:type="spellEnd"/>
+      <w:r>
+        <w:rPr>
+          <w:sz w:val="24"/>
+          <w:szCs w:val="24"/>
+        </w:rPr>
+        <w:t>(tiempo);</w:t>
+      </w:r>
+    </w:p>
+    <w:p>
+      <w:pPr>
+        <w:rPr>
+          <w:sz w:val="24"/>
+          <w:szCs w:val="24"/>
+        </w:rPr>
+      </w:pPr>
+      <w:r>
+        <w:rPr>
+          <w:sz w:val="24"/>
+          <w:szCs w:val="24"/>
+        </w:rPr>
+        <w:t xml:space="preserve">  </w:t>
+      </w:r>
+      <w:proofErr w:type="spellStart"/>
+      <w:r>
+        <w:rPr>
+          <w:sz w:val="24"/>
+          <w:szCs w:val="24"/>
+        </w:rPr>
+        <w:t>verf</w:t>
+      </w:r>
+      <w:proofErr w:type="spellEnd"/>
+      <w:r>
+        <w:rPr>
+          <w:sz w:val="24"/>
+          <w:szCs w:val="24"/>
+        </w:rPr>
+        <w:t xml:space="preserve">(0,0,16,0,0,0,0,0); </w:t>
+      </w:r>
+      <w:proofErr w:type="spellStart"/>
+      <w:r>
+        <w:rPr>
+          <w:sz w:val="24"/>
+          <w:szCs w:val="24"/>
+        </w:rPr>
+        <w:t>delay</w:t>
+      </w:r>
+      <w:proofErr w:type="spellEnd"/>
+      <w:r>
+        <w:rPr>
+          <w:sz w:val="24"/>
+          <w:szCs w:val="24"/>
+        </w:rPr>
+        <w:t>(tiempo);</w:t>
+      </w:r>
+    </w:p>
+    <w:p>
+      <w:pPr>
+        <w:rPr>
+          <w:sz w:val="24"/>
+          <w:szCs w:val="24"/>
+        </w:rPr>
+      </w:pPr>
+      <w:r>
+        <w:rPr>
+          <w:sz w:val="24"/>
+          <w:szCs w:val="24"/>
+        </w:rPr>
+        <w:t xml:space="preserve">  </w:t>
+      </w:r>
+      <w:proofErr w:type="spellStart"/>
+      <w:r>
+        <w:rPr>
+          <w:sz w:val="24"/>
+          <w:szCs w:val="24"/>
+        </w:rPr>
+        <w:t>verf</w:t>
+      </w:r>
+      <w:proofErr w:type="spellEnd"/>
+      <w:r>
+        <w:rPr>
+          <w:sz w:val="24"/>
+          <w:szCs w:val="24"/>
+        </w:rPr>
+        <w:t xml:space="preserve">(0,16,0,0,0,0,0,0); </w:t>
+      </w:r>
+      <w:proofErr w:type="spellStart"/>
+      <w:r>
+        <w:rPr>
+          <w:sz w:val="24"/>
+          <w:szCs w:val="24"/>
+        </w:rPr>
+        <w:t>delay</w:t>
+      </w:r>
+      <w:proofErr w:type="spellEnd"/>
+      <w:r>
+        <w:rPr>
+          <w:sz w:val="24"/>
+          <w:szCs w:val="24"/>
+        </w:rPr>
+        <w:t>(tiempo);</w:t>
+      </w:r>
+    </w:p>
+    <w:p>
+      <w:pPr>
+        <w:rPr>
+          <w:sz w:val="24"/>
+          <w:szCs w:val="24"/>
+        </w:rPr>
+      </w:pPr>
+      <w:r>
+        <w:rPr>
+          <w:sz w:val="24"/>
+          <w:szCs w:val="24"/>
+        </w:rPr>
+        <w:t xml:space="preserve">  </w:t>
+      </w:r>
+      <w:proofErr w:type="spellStart"/>
+      <w:r>
+        <w:rPr>
+          <w:sz w:val="24"/>
+          <w:szCs w:val="24"/>
+        </w:rPr>
+        <w:t>verf</w:t>
+      </w:r>
+      <w:proofErr w:type="spellEnd"/>
+      <w:r>
+        <w:rPr>
+          <w:sz w:val="24"/>
+          <w:szCs w:val="24"/>
+        </w:rPr>
+        <w:t xml:space="preserve">(16,0,0,0,0,0,0,0); </w:t>
+      </w:r>
+      <w:proofErr w:type="spellStart"/>
+      <w:r>
+        <w:rPr>
+          <w:sz w:val="24"/>
+          <w:szCs w:val="24"/>
+        </w:rPr>
+        <w:t>delay</w:t>
+      </w:r>
+      <w:proofErr w:type="spellEnd"/>
+      <w:r>
+        <w:rPr>
+          <w:sz w:val="24"/>
+          <w:szCs w:val="24"/>
+        </w:rPr>
+        <w:t>(tiempo);</w:t>
+      </w:r>
+    </w:p>
+    <w:p>
+      <w:pPr>
+        <w:rPr>
+          <w:sz w:val="24"/>
+          <w:szCs w:val="24"/>
+        </w:rPr>
+      </w:pPr>
+      <w:r>
+        <w:rPr>
+          <w:sz w:val="24"/>
+          <w:szCs w:val="24"/>
+        </w:rPr>
+        <w:t xml:space="preserve">  </w:t>
+      </w:r>
+      <w:proofErr w:type="spellStart"/>
+      <w:r>
+        <w:rPr>
+          <w:sz w:val="24"/>
+          <w:szCs w:val="24"/>
+        </w:rPr>
+        <w:t>verf</w:t>
+      </w:r>
+      <w:proofErr w:type="spellEnd"/>
+      <w:r>
+        <w:rPr>
+          <w:sz w:val="24"/>
+          <w:szCs w:val="24"/>
+        </w:rPr>
+        <w:t xml:space="preserve">(0,0,0,0,0,0,0,32); </w:t>
+      </w:r>
+      <w:proofErr w:type="spellStart"/>
+      <w:r>
+        <w:rPr>
+          <w:sz w:val="24"/>
+          <w:szCs w:val="24"/>
+        </w:rPr>
+        <w:t>delay</w:t>
+      </w:r>
+      <w:proofErr w:type="spellEnd"/>
+      <w:r>
+        <w:rPr>
+          <w:sz w:val="24"/>
+          <w:szCs w:val="24"/>
+        </w:rPr>
+        <w:t>(tiempo);</w:t>
+      </w:r>
+    </w:p>
+    <w:p>
+      <w:pPr>
+        <w:rPr>
+          <w:sz w:val="24"/>
+          <w:szCs w:val="24"/>
+        </w:rPr>
+      </w:pPr>
+      <w:r>
+        <w:rPr>
+          <w:sz w:val="24"/>
+          <w:szCs w:val="24"/>
+        </w:rPr>
+        <w:t xml:space="preserve">  </w:t>
+      </w:r>
+      <w:proofErr w:type="spellStart"/>
+      <w:r>
+        <w:rPr>
+          <w:sz w:val="24"/>
+          <w:szCs w:val="24"/>
+        </w:rPr>
+        <w:t>verf</w:t>
+      </w:r>
+      <w:proofErr w:type="spellEnd"/>
+      <w:r>
+        <w:rPr>
+          <w:sz w:val="24"/>
+          <w:szCs w:val="24"/>
+        </w:rPr>
+        <w:t xml:space="preserve">(0,0,0,0,0,0,32,0); </w:t>
+      </w:r>
+      <w:proofErr w:type="spellStart"/>
+      <w:r>
+        <w:rPr>
+          <w:sz w:val="24"/>
+          <w:szCs w:val="24"/>
+        </w:rPr>
+        <w:t>delay</w:t>
+      </w:r>
+      <w:proofErr w:type="spellEnd"/>
+      <w:r>
+        <w:rPr>
+          <w:sz w:val="24"/>
+          <w:szCs w:val="24"/>
+        </w:rPr>
+        <w:t>(tiempo);</w:t>
+      </w:r>
+    </w:p>
+    <w:p>
+      <w:pPr>
+        <w:rPr>
+          <w:sz w:val="24"/>
+          <w:szCs w:val="24"/>
+        </w:rPr>
+      </w:pPr>
+      <w:r>
+        <w:rPr>
+          <w:sz w:val="24"/>
+          <w:szCs w:val="24"/>
+        </w:rPr>
+        <w:t xml:space="preserve">  </w:t>
+      </w:r>
+      <w:proofErr w:type="spellStart"/>
+      <w:r>
+        <w:rPr>
+          <w:sz w:val="24"/>
+          <w:szCs w:val="24"/>
+        </w:rPr>
+        <w:t>verf</w:t>
+      </w:r>
+      <w:proofErr w:type="spellEnd"/>
+      <w:r>
+        <w:rPr>
+          <w:sz w:val="24"/>
+          <w:szCs w:val="24"/>
+        </w:rPr>
+        <w:t xml:space="preserve">(0,0,0,0,0,32,0,0); </w:t>
+      </w:r>
+      <w:proofErr w:type="spellStart"/>
+      <w:r>
+        <w:rPr>
+          <w:sz w:val="24"/>
+          <w:szCs w:val="24"/>
+        </w:rPr>
+        <w:t>delay</w:t>
+      </w:r>
+      <w:proofErr w:type="spellEnd"/>
+      <w:r>
+        <w:rPr>
+          <w:sz w:val="24"/>
+          <w:szCs w:val="24"/>
+        </w:rPr>
+        <w:t>(tiempo);</w:t>
+      </w:r>
+    </w:p>
+    <w:p>
+      <w:pPr>
+        <w:rPr>
+          <w:sz w:val="24"/>
+          <w:szCs w:val="24"/>
+        </w:rPr>
+      </w:pPr>
+      <w:r>
+        <w:rPr>
+          <w:sz w:val="24"/>
+          <w:szCs w:val="24"/>
+        </w:rPr>
+        <w:t xml:space="preserve">  </w:t>
+      </w:r>
+      <w:proofErr w:type="spellStart"/>
+      <w:r>
+        <w:rPr>
+          <w:sz w:val="24"/>
+          <w:szCs w:val="24"/>
+        </w:rPr>
+        <w:t>verf</w:t>
+      </w:r>
+      <w:proofErr w:type="spellEnd"/>
+      <w:r>
+        <w:rPr>
+          <w:sz w:val="24"/>
+          <w:szCs w:val="24"/>
+        </w:rPr>
+        <w:t xml:space="preserve">(0,0,0,0,32,0,0,0); </w:t>
+      </w:r>
+      <w:proofErr w:type="spellStart"/>
+      <w:r>
+        <w:rPr>
+          <w:sz w:val="24"/>
+          <w:szCs w:val="24"/>
+        </w:rPr>
+        <w:t>delay</w:t>
+      </w:r>
+      <w:proofErr w:type="spellEnd"/>
+      <w:r>
+        <w:rPr>
+          <w:sz w:val="24"/>
+          <w:szCs w:val="24"/>
+        </w:rPr>
+        <w:t>(tiempo);</w:t>
+      </w:r>
+    </w:p>
+    <w:p>
+      <w:pPr>
+        <w:rPr>
+          <w:sz w:val="24"/>
+          <w:szCs w:val="24"/>
+        </w:rPr>
+      </w:pPr>
+      <w:r>
+        <w:rPr>
+          <w:sz w:val="24"/>
+          <w:szCs w:val="24"/>
+        </w:rPr>
+        <w:t xml:space="preserve">  </w:t>
+      </w:r>
+      <w:proofErr w:type="spellStart"/>
+      <w:r>
+        <w:rPr>
+          <w:sz w:val="24"/>
+          <w:szCs w:val="24"/>
+        </w:rPr>
+        <w:t>verf</w:t>
+      </w:r>
+      <w:proofErr w:type="spellEnd"/>
+      <w:r>
+        <w:rPr>
+          <w:sz w:val="24"/>
+          <w:szCs w:val="24"/>
+        </w:rPr>
+        <w:t xml:space="preserve">(0,0,0,32,0,0,0,0); </w:t>
+      </w:r>
+      <w:proofErr w:type="spellStart"/>
+      <w:r>
+        <w:rPr>
+          <w:sz w:val="24"/>
+          <w:szCs w:val="24"/>
+        </w:rPr>
+        <w:t>delay</w:t>
+      </w:r>
+      <w:proofErr w:type="spellEnd"/>
+      <w:r>
+        <w:rPr>
+          <w:sz w:val="24"/>
+          <w:szCs w:val="24"/>
+        </w:rPr>
+        <w:t>(tiempo);</w:t>
+      </w:r>
+    </w:p>
+    <w:p>
+      <w:pPr>
+        <w:rPr>
+          <w:sz w:val="24"/>
+          <w:szCs w:val="24"/>
+        </w:rPr>
+      </w:pPr>
+      <w:r>
+        <w:rPr>
+          <w:sz w:val="24"/>
+          <w:szCs w:val="24"/>
+        </w:rPr>
+        <w:t xml:space="preserve">  </w:t>
+      </w:r>
+      <w:proofErr w:type="spellStart"/>
+      <w:r>
+        <w:rPr>
+          <w:sz w:val="24"/>
+          <w:szCs w:val="24"/>
+        </w:rPr>
+        <w:t>verf</w:t>
+      </w:r>
+      <w:proofErr w:type="spellEnd"/>
+      <w:r>
+        <w:rPr>
+          <w:sz w:val="24"/>
+          <w:szCs w:val="24"/>
+        </w:rPr>
+        <w:t xml:space="preserve">(0,0,32,0,0,0,0,0); </w:t>
+      </w:r>
+      <w:proofErr w:type="spellStart"/>
+      <w:r>
+        <w:rPr>
+          <w:sz w:val="24"/>
+          <w:szCs w:val="24"/>
+        </w:rPr>
+        <w:t>delay</w:t>
+      </w:r>
+      <w:proofErr w:type="spellEnd"/>
+      <w:r>
+        <w:rPr>
+          <w:sz w:val="24"/>
+          <w:szCs w:val="24"/>
+        </w:rPr>
+        <w:t>(tiempo);</w:t>
+      </w:r>
+    </w:p>
+    <w:p>
+      <w:pPr>
+        <w:rPr>
+          <w:sz w:val="24"/>
+          <w:szCs w:val="24"/>
+        </w:rPr>
+      </w:pPr>
+      <w:r>
+        <w:rPr>
+          <w:sz w:val="24"/>
+          <w:szCs w:val="24"/>
+        </w:rPr>
+        <w:t xml:space="preserve">  </w:t>
+      </w:r>
+      <w:proofErr w:type="spellStart"/>
+      <w:r>
+        <w:rPr>
+          <w:sz w:val="24"/>
+          <w:szCs w:val="24"/>
+        </w:rPr>
+        <w:t>verf</w:t>
+      </w:r>
+      <w:proofErr w:type="spellEnd"/>
+      <w:r>
+        <w:rPr>
+          <w:sz w:val="24"/>
+          <w:szCs w:val="24"/>
+        </w:rPr>
+        <w:t xml:space="preserve">(0,32,0,0,0,0,0,0); </w:t>
+      </w:r>
+      <w:proofErr w:type="spellStart"/>
+      <w:r>
+        <w:rPr>
+          <w:sz w:val="24"/>
+          <w:szCs w:val="24"/>
+        </w:rPr>
+        <w:t>delay</w:t>
+      </w:r>
+      <w:proofErr w:type="spellEnd"/>
+      <w:r>
+        <w:rPr>
+          <w:sz w:val="24"/>
+          <w:szCs w:val="24"/>
+        </w:rPr>
+        <w:t>(tiempo);</w:t>
+      </w:r>
+    </w:p>
+    <w:p>
+      <w:pPr>
+        <w:rPr>
+          <w:sz w:val="24"/>
+          <w:szCs w:val="24"/>
+        </w:rPr>
+      </w:pPr>
+      <w:r>
+        <w:rPr>
+          <w:sz w:val="24"/>
+          <w:szCs w:val="24"/>
+        </w:rPr>
+        <w:t xml:space="preserve">  </w:t>
+      </w:r>
+      <w:proofErr w:type="spellStart"/>
+      <w:r>
+        <w:rPr>
+          <w:sz w:val="24"/>
+          <w:szCs w:val="24"/>
+        </w:rPr>
+        <w:t>verf</w:t>
+      </w:r>
+      <w:proofErr w:type="spellEnd"/>
+      <w:r>
+        <w:rPr>
+          <w:sz w:val="24"/>
+          <w:szCs w:val="24"/>
+        </w:rPr>
+        <w:t xml:space="preserve">(32,0,0,0,0,0,0,0); </w:t>
+      </w:r>
+      <w:proofErr w:type="spellStart"/>
+      <w:r>
+        <w:rPr>
+          <w:sz w:val="24"/>
+          <w:szCs w:val="24"/>
+        </w:rPr>
+        <w:t>delay</w:t>
+      </w:r>
+      <w:proofErr w:type="spellEnd"/>
+      <w:r>
+        <w:rPr>
+          <w:sz w:val="24"/>
+          <w:szCs w:val="24"/>
+        </w:rPr>
+        <w:t>(tiempo);</w:t>
+      </w:r>
+    </w:p>
+    <w:p>
+      <w:pPr>
+        <w:rPr>
+          <w:sz w:val="24"/>
+          <w:szCs w:val="24"/>
+        </w:rPr>
+      </w:pPr>
+      <w:r>
+        <w:rPr>
+          <w:sz w:val="24"/>
+          <w:szCs w:val="24"/>
+        </w:rPr>
+        <w:t xml:space="preserve">  </w:t>
+      </w:r>
+      <w:proofErr w:type="spellStart"/>
+      <w:r>
+        <w:rPr>
+          <w:sz w:val="24"/>
+          <w:szCs w:val="24"/>
+        </w:rPr>
+        <w:t>verf</w:t>
+      </w:r>
+      <w:proofErr w:type="spellEnd"/>
+      <w:r>
+        <w:rPr>
+          <w:sz w:val="24"/>
+          <w:szCs w:val="24"/>
+        </w:rPr>
+        <w:t xml:space="preserve">(0,0,0,0,0,0,0,64); </w:t>
+      </w:r>
+      <w:proofErr w:type="spellStart"/>
+      <w:r>
+        <w:rPr>
+          <w:sz w:val="24"/>
+          <w:szCs w:val="24"/>
+        </w:rPr>
+        <w:t>delay</w:t>
+      </w:r>
+      <w:proofErr w:type="spellEnd"/>
+      <w:r>
+        <w:rPr>
+          <w:sz w:val="24"/>
+          <w:szCs w:val="24"/>
+        </w:rPr>
+        <w:t>(tiempo);</w:t>
+      </w:r>
+    </w:p>
+    <w:p>
+      <w:pPr>
+        <w:rPr>
+          <w:sz w:val="24"/>
+          <w:szCs w:val="24"/>
+        </w:rPr>
+      </w:pPr>
+      <w:r>
+        <w:rPr>
+          <w:sz w:val="24"/>
+          <w:szCs w:val="24"/>
+        </w:rPr>
+        <w:t xml:space="preserve">  </w:t>
+      </w:r>
+      <w:proofErr w:type="spellStart"/>
+      <w:r>
+        <w:rPr>
+          <w:sz w:val="24"/>
+          <w:szCs w:val="24"/>
+        </w:rPr>
+        <w:t>verf</w:t>
+      </w:r>
+      <w:proofErr w:type="spellEnd"/>
+      <w:r>
+        <w:rPr>
+          <w:sz w:val="24"/>
+          <w:szCs w:val="24"/>
+        </w:rPr>
+        <w:t xml:space="preserve">(0,0,0,0,0,0,64,0); </w:t>
+      </w:r>
+      <w:proofErr w:type="spellStart"/>
+      <w:r>
+        <w:rPr>
+          <w:sz w:val="24"/>
+          <w:szCs w:val="24"/>
+        </w:rPr>
+        <w:t>delay</w:t>
+      </w:r>
+      <w:proofErr w:type="spellEnd"/>
+      <w:r>
+        <w:rPr>
+          <w:sz w:val="24"/>
+          <w:szCs w:val="24"/>
+        </w:rPr>
+        <w:t>(tiempo);</w:t>
+      </w:r>
+    </w:p>
+    <w:p>
+      <w:pPr>
+        <w:rPr>
+          <w:sz w:val="24"/>
+          <w:szCs w:val="24"/>
+        </w:rPr>
+      </w:pPr>
+      <w:r>
+        <w:rPr>
+          <w:sz w:val="24"/>
+          <w:szCs w:val="24"/>
+        </w:rPr>
+        <w:t xml:space="preserve">  </w:t>
+      </w:r>
+      <w:proofErr w:type="spellStart"/>
+      <w:r>
+        <w:rPr>
+          <w:sz w:val="24"/>
+          <w:szCs w:val="24"/>
+        </w:rPr>
+        <w:t>verf</w:t>
+      </w:r>
+      <w:proofErr w:type="spellEnd"/>
+      <w:r>
+        <w:rPr>
+          <w:sz w:val="24"/>
+          <w:szCs w:val="24"/>
+        </w:rPr>
+        <w:t xml:space="preserve">(0,0,0,0,0,64,0,0); </w:t>
+      </w:r>
+      <w:proofErr w:type="spellStart"/>
+      <w:r>
+        <w:rPr>
+          <w:sz w:val="24"/>
+          <w:szCs w:val="24"/>
+        </w:rPr>
+        <w:t>delay</w:t>
+      </w:r>
+      <w:proofErr w:type="spellEnd"/>
+      <w:r>
+        <w:rPr>
+          <w:sz w:val="24"/>
+          <w:szCs w:val="24"/>
+        </w:rPr>
+        <w:t>(tiempo);</w:t>
+      </w:r>
+    </w:p>
+    <w:p>
+      <w:pPr>
+        <w:rPr>
+          <w:sz w:val="24"/>
+          <w:szCs w:val="24"/>
+        </w:rPr>
+      </w:pPr>
+      <w:r>
+        <w:rPr>
+          <w:sz w:val="24"/>
+          <w:szCs w:val="24"/>
+        </w:rPr>
+        <w:t xml:space="preserve">  </w:t>
+      </w:r>
+      <w:proofErr w:type="spellStart"/>
+      <w:r>
+        <w:rPr>
+          <w:sz w:val="24"/>
+          <w:szCs w:val="24"/>
+        </w:rPr>
+        <w:t>verf</w:t>
+      </w:r>
+      <w:proofErr w:type="spellEnd"/>
+      <w:r>
+        <w:rPr>
+          <w:sz w:val="24"/>
+          <w:szCs w:val="24"/>
+        </w:rPr>
+        <w:t xml:space="preserve">(0,0,0,0,64,0,0,0); </w:t>
+      </w:r>
+      <w:proofErr w:type="spellStart"/>
+      <w:r>
+        <w:rPr>
+          <w:sz w:val="24"/>
+          <w:szCs w:val="24"/>
+        </w:rPr>
+        <w:t>delay</w:t>
+      </w:r>
+      <w:proofErr w:type="spellEnd"/>
+      <w:r>
+        <w:rPr>
+          <w:sz w:val="24"/>
+          <w:szCs w:val="24"/>
+        </w:rPr>
+        <w:t>(tiempo);</w:t>
+      </w:r>
+    </w:p>
+    <w:p>
+      <w:pPr>
+        <w:rPr>
+          <w:sz w:val="24"/>
+          <w:szCs w:val="24"/>
+        </w:rPr>
+      </w:pPr>
+      <w:r>
+        <w:rPr>
+          <w:sz w:val="24"/>
+          <w:szCs w:val="24"/>
+        </w:rPr>
+        <w:t xml:space="preserve">  </w:t>
+      </w:r>
+      <w:proofErr w:type="spellStart"/>
+      <w:r>
+        <w:rPr>
+          <w:sz w:val="24"/>
+          <w:szCs w:val="24"/>
+        </w:rPr>
+        <w:t>verf</w:t>
+      </w:r>
+      <w:proofErr w:type="spellEnd"/>
+      <w:r>
+        <w:rPr>
+          <w:sz w:val="24"/>
+          <w:szCs w:val="24"/>
+        </w:rPr>
+        <w:t xml:space="preserve">(0,0,0,64,0,0,0,0); </w:t>
+      </w:r>
+      <w:proofErr w:type="spellStart"/>
+      <w:r>
+        <w:rPr>
+          <w:sz w:val="24"/>
+          <w:szCs w:val="24"/>
+        </w:rPr>
+        <w:t>delay</w:t>
+      </w:r>
+      <w:proofErr w:type="spellEnd"/>
+      <w:r>
+        <w:rPr>
+          <w:sz w:val="24"/>
+          <w:szCs w:val="24"/>
+        </w:rPr>
+        <w:t>(tiempo);</w:t>
+      </w:r>
+    </w:p>
+    <w:p>
+      <w:pPr>
+        <w:rPr>
+          <w:sz w:val="24"/>
+          <w:szCs w:val="24"/>
+        </w:rPr>
+      </w:pPr>
+      <w:r>
+        <w:rPr>
+          <w:sz w:val="24"/>
+          <w:szCs w:val="24"/>
+        </w:rPr>
+        <w:t xml:space="preserve">  </w:t>
+      </w:r>
+      <w:proofErr w:type="spellStart"/>
+      <w:r>
+        <w:rPr>
+          <w:sz w:val="24"/>
+          <w:szCs w:val="24"/>
+        </w:rPr>
+        <w:t>verf</w:t>
+      </w:r>
+      <w:proofErr w:type="spellEnd"/>
+      <w:r>
+        <w:rPr>
+          <w:sz w:val="24"/>
+          <w:szCs w:val="24"/>
+        </w:rPr>
+        <w:t xml:space="preserve">(0,0,0,64,0,0,0,0); </w:t>
+      </w:r>
+      <w:proofErr w:type="spellStart"/>
+      <w:r>
+        <w:rPr>
+          <w:sz w:val="24"/>
+          <w:szCs w:val="24"/>
+        </w:rPr>
+        <w:t>delay</w:t>
+      </w:r>
+      <w:proofErr w:type="spellEnd"/>
+      <w:r>
+        <w:rPr>
+          <w:sz w:val="24"/>
+          <w:szCs w:val="24"/>
+        </w:rPr>
+        <w:t>(tiempo);</w:t>
+      </w:r>
+    </w:p>
+    <w:p>
+      <w:pPr>
+        <w:rPr>
+          <w:sz w:val="24"/>
+          <w:szCs w:val="24"/>
+        </w:rPr>
+      </w:pPr>
+      <w:r>
+        <w:rPr>
+          <w:sz w:val="24"/>
+          <w:szCs w:val="24"/>
+        </w:rPr>
+        <w:t xml:space="preserve">  </w:t>
+      </w:r>
+      <w:proofErr w:type="spellStart"/>
+      <w:r>
+        <w:rPr>
+          <w:sz w:val="24"/>
+          <w:szCs w:val="24"/>
+        </w:rPr>
+        <w:t>verf</w:t>
+      </w:r>
+      <w:proofErr w:type="spellEnd"/>
+      <w:r>
+        <w:rPr>
+          <w:sz w:val="24"/>
+          <w:szCs w:val="24"/>
+        </w:rPr>
+        <w:t xml:space="preserve">(0,0,64,0,0,0,0,0); </w:t>
+      </w:r>
+      <w:proofErr w:type="spellStart"/>
+      <w:r>
+        <w:rPr>
+          <w:sz w:val="24"/>
+          <w:szCs w:val="24"/>
+        </w:rPr>
+        <w:t>delay</w:t>
+      </w:r>
+      <w:proofErr w:type="spellEnd"/>
+      <w:r>
+        <w:rPr>
+          <w:sz w:val="24"/>
+          <w:szCs w:val="24"/>
+        </w:rPr>
+        <w:t>(tiempo);</w:t>
+      </w:r>
+    </w:p>
+    <w:p>
+      <w:pPr>
+        <w:rPr>
+          <w:sz w:val="24"/>
+          <w:szCs w:val="24"/>
+        </w:rPr>
+      </w:pPr>
+      <w:r>
+        <w:rPr>
+          <w:sz w:val="24"/>
+          <w:szCs w:val="24"/>
+        </w:rPr>
+        <w:t xml:space="preserve">  </w:t>
+      </w:r>
+      <w:proofErr w:type="spellStart"/>
+      <w:r>
+        <w:rPr>
+          <w:sz w:val="24"/>
+          <w:szCs w:val="24"/>
+        </w:rPr>
+        <w:t>verf</w:t>
+      </w:r>
+      <w:proofErr w:type="spellEnd"/>
+      <w:r>
+        <w:rPr>
+          <w:sz w:val="24"/>
+          <w:szCs w:val="24"/>
+        </w:rPr>
+        <w:t xml:space="preserve">(0,64,0,0,0,0,0,0); </w:t>
+      </w:r>
+      <w:proofErr w:type="spellStart"/>
+      <w:r>
+        <w:rPr>
+          <w:sz w:val="24"/>
+          <w:szCs w:val="24"/>
+        </w:rPr>
+        <w:t>delay</w:t>
+      </w:r>
+      <w:proofErr w:type="spellEnd"/>
+      <w:r>
+        <w:rPr>
+          <w:sz w:val="24"/>
+          <w:szCs w:val="24"/>
+        </w:rPr>
+        <w:t>(tiempo);</w:t>
+      </w:r>
+    </w:p>
+    <w:p>
+      <w:pPr>
+        <w:rPr>
+          <w:sz w:val="24"/>
+          <w:szCs w:val="24"/>
+        </w:rPr>
+      </w:pPr>
+      <w:r>
+        <w:rPr>
+          <w:sz w:val="24"/>
+          <w:szCs w:val="24"/>
+        </w:rPr>
+        <w:t xml:space="preserve">  </w:t>
+      </w:r>
+      <w:proofErr w:type="spellStart"/>
+      <w:r>
+        <w:rPr>
+          <w:sz w:val="24"/>
+          <w:szCs w:val="24"/>
+        </w:rPr>
+        <w:t>verf</w:t>
+      </w:r>
+      <w:proofErr w:type="spellEnd"/>
+      <w:r>
+        <w:rPr>
+          <w:sz w:val="24"/>
+          <w:szCs w:val="24"/>
+        </w:rPr>
+        <w:t xml:space="preserve">(64,0,0,0,0,0,0,0); </w:t>
+      </w:r>
+      <w:proofErr w:type="spellStart"/>
+      <w:r>
+        <w:rPr>
+          <w:sz w:val="24"/>
+          <w:szCs w:val="24"/>
+        </w:rPr>
+        <w:t>delay</w:t>
+      </w:r>
+      <w:proofErr w:type="spellEnd"/>
+      <w:r>
+        <w:rPr>
+          <w:sz w:val="24"/>
+          <w:szCs w:val="24"/>
+        </w:rPr>
+        <w:t>(tiempo);</w:t>
+      </w:r>
+    </w:p>
+    <w:p>
+      <w:pPr>
+        <w:rPr>
+          <w:sz w:val="24"/>
+          <w:szCs w:val="24"/>
+        </w:rPr>
+      </w:pPr>
+      <w:r>
+        <w:rPr>
+          <w:sz w:val="24"/>
+          <w:szCs w:val="24"/>
+        </w:rPr>
+        <w:lastRenderedPageBreak/>
+        <w:t xml:space="preserve">  </w:t>
+      </w:r>
+      <w:proofErr w:type="spellStart"/>
+      <w:r>
+        <w:rPr>
+          <w:sz w:val="24"/>
+          <w:szCs w:val="24"/>
+        </w:rPr>
+        <w:t>verf</w:t>
+      </w:r>
+      <w:proofErr w:type="spellEnd"/>
+      <w:r>
+        <w:rPr>
+          <w:sz w:val="24"/>
+          <w:szCs w:val="24"/>
+        </w:rPr>
+        <w:t xml:space="preserve">(0,0,0,0,0,0,0,128); </w:t>
+      </w:r>
+      <w:proofErr w:type="spellStart"/>
+      <w:r>
+        <w:rPr>
+          <w:sz w:val="24"/>
+          <w:szCs w:val="24"/>
+        </w:rPr>
+        <w:t>delay</w:t>
+      </w:r>
+      <w:proofErr w:type="spellEnd"/>
+      <w:r>
+        <w:rPr>
+          <w:sz w:val="24"/>
+          <w:szCs w:val="24"/>
+        </w:rPr>
+        <w:t>(tiempo);</w:t>
+      </w:r>
+    </w:p>
+    <w:p>
+      <w:pPr>
+        <w:rPr>
+          <w:sz w:val="24"/>
+          <w:szCs w:val="24"/>
+        </w:rPr>
+      </w:pPr>
+      <w:r>
+        <w:rPr>
+          <w:sz w:val="24"/>
+          <w:szCs w:val="24"/>
+        </w:rPr>
+        <w:t xml:space="preserve">  </w:t>
+      </w:r>
+      <w:proofErr w:type="spellStart"/>
+      <w:r>
+        <w:rPr>
+          <w:sz w:val="24"/>
+          <w:szCs w:val="24"/>
+        </w:rPr>
+        <w:t>verf</w:t>
+      </w:r>
+      <w:proofErr w:type="spellEnd"/>
+      <w:r>
+        <w:rPr>
+          <w:sz w:val="24"/>
+          <w:szCs w:val="24"/>
+        </w:rPr>
+        <w:t xml:space="preserve">(0,0,0,0,0,0,128,0); </w:t>
+      </w:r>
+      <w:proofErr w:type="spellStart"/>
+      <w:r>
+        <w:rPr>
+          <w:sz w:val="24"/>
+          <w:szCs w:val="24"/>
+        </w:rPr>
+        <w:t>delay</w:t>
+      </w:r>
+      <w:proofErr w:type="spellEnd"/>
+      <w:r>
+        <w:rPr>
+          <w:sz w:val="24"/>
+          <w:szCs w:val="24"/>
+        </w:rPr>
+        <w:t>(tiempo);</w:t>
+      </w:r>
+    </w:p>
+    <w:p>
+      <w:pPr>
+        <w:rPr>
+          <w:sz w:val="24"/>
+          <w:szCs w:val="24"/>
+        </w:rPr>
+      </w:pPr>
+      <w:r>
+        <w:rPr>
+          <w:sz w:val="24"/>
+          <w:szCs w:val="24"/>
+        </w:rPr>
+        <w:t xml:space="preserve">  </w:t>
+      </w:r>
+      <w:proofErr w:type="spellStart"/>
+      <w:r>
+        <w:rPr>
+          <w:sz w:val="24"/>
+          <w:szCs w:val="24"/>
+        </w:rPr>
+        <w:t>verf</w:t>
+      </w:r>
+      <w:proofErr w:type="spellEnd"/>
+      <w:r>
+        <w:rPr>
+          <w:sz w:val="24"/>
+          <w:szCs w:val="24"/>
+        </w:rPr>
+        <w:t xml:space="preserve">(0,0,0,0,0,128,0,0); </w:t>
+      </w:r>
+      <w:proofErr w:type="spellStart"/>
+      <w:r>
+        <w:rPr>
+          <w:sz w:val="24"/>
+          <w:szCs w:val="24"/>
+        </w:rPr>
+        <w:t>delay</w:t>
+      </w:r>
+      <w:proofErr w:type="spellEnd"/>
+      <w:r>
+        <w:rPr>
+          <w:sz w:val="24"/>
+          <w:szCs w:val="24"/>
+        </w:rPr>
+        <w:t>(tiempo);</w:t>
+      </w:r>
+    </w:p>
+    <w:p>
+      <w:pPr>
+        <w:rPr>
+          <w:sz w:val="24"/>
+          <w:szCs w:val="24"/>
+        </w:rPr>
+      </w:pPr>
+      <w:r>
+        <w:rPr>
+          <w:sz w:val="24"/>
+          <w:szCs w:val="24"/>
+        </w:rPr>
+        <w:t xml:space="preserve">  </w:t>
+      </w:r>
+      <w:proofErr w:type="spellStart"/>
+      <w:r>
+        <w:rPr>
+          <w:sz w:val="24"/>
+          <w:szCs w:val="24"/>
+        </w:rPr>
+        <w:t>verf</w:t>
+      </w:r>
+      <w:proofErr w:type="spellEnd"/>
+      <w:r>
+        <w:rPr>
+          <w:sz w:val="24"/>
+          <w:szCs w:val="24"/>
+        </w:rPr>
+        <w:t xml:space="preserve">(0,0,0,0,128,0,0,0); </w:t>
+      </w:r>
+      <w:proofErr w:type="spellStart"/>
+      <w:r>
+        <w:rPr>
+          <w:sz w:val="24"/>
+          <w:szCs w:val="24"/>
+        </w:rPr>
+        <w:t>delay</w:t>
+      </w:r>
+      <w:proofErr w:type="spellEnd"/>
+      <w:r>
+        <w:rPr>
+          <w:sz w:val="24"/>
+          <w:szCs w:val="24"/>
+        </w:rPr>
+        <w:t>(tiempo);</w:t>
+      </w:r>
+    </w:p>
+    <w:p>
+      <w:pPr>
+        <w:rPr>
+          <w:sz w:val="24"/>
+          <w:szCs w:val="24"/>
+        </w:rPr>
+      </w:pPr>
+      <w:r>
+        <w:rPr>
+          <w:sz w:val="24"/>
+          <w:szCs w:val="24"/>
+        </w:rPr>
+        <w:t xml:space="preserve">  </w:t>
+      </w:r>
+      <w:proofErr w:type="spellStart"/>
+      <w:r>
+        <w:rPr>
+          <w:sz w:val="24"/>
+          <w:szCs w:val="24"/>
+        </w:rPr>
+        <w:t>verf</w:t>
+      </w:r>
+      <w:proofErr w:type="spellEnd"/>
+      <w:r>
+        <w:rPr>
+          <w:sz w:val="24"/>
+          <w:szCs w:val="24"/>
+        </w:rPr>
+        <w:t xml:space="preserve">(0,0,0,128,0,0,0,0); </w:t>
+      </w:r>
+      <w:proofErr w:type="spellStart"/>
+      <w:r>
+        <w:rPr>
+          <w:sz w:val="24"/>
+          <w:szCs w:val="24"/>
+        </w:rPr>
+        <w:t>delay</w:t>
+      </w:r>
+      <w:proofErr w:type="spellEnd"/>
+      <w:r>
+        <w:rPr>
+          <w:sz w:val="24"/>
+          <w:szCs w:val="24"/>
+        </w:rPr>
+        <w:t>(tiempo);</w:t>
+      </w:r>
+    </w:p>
+    <w:p>
+      <w:pPr>
+        <w:rPr>
+          <w:sz w:val="24"/>
+          <w:szCs w:val="24"/>
+        </w:rPr>
+      </w:pPr>
+      <w:r>
+        <w:rPr>
+          <w:sz w:val="24"/>
+          <w:szCs w:val="24"/>
+        </w:rPr>
+        <w:t xml:space="preserve">  </w:t>
+      </w:r>
+      <w:proofErr w:type="spellStart"/>
+      <w:r>
+        <w:rPr>
+          <w:sz w:val="24"/>
+          <w:szCs w:val="24"/>
+        </w:rPr>
+        <w:t>verf</w:t>
+      </w:r>
+      <w:proofErr w:type="spellEnd"/>
+      <w:r>
+        <w:rPr>
+          <w:sz w:val="24"/>
+          <w:szCs w:val="24"/>
+        </w:rPr>
+        <w:t xml:space="preserve">(0,0,128,0,0,0,0,0); </w:t>
+      </w:r>
+      <w:proofErr w:type="spellStart"/>
+      <w:r>
+        <w:rPr>
+          <w:sz w:val="24"/>
+          <w:szCs w:val="24"/>
+        </w:rPr>
+        <w:t>delay</w:t>
+      </w:r>
+      <w:proofErr w:type="spellEnd"/>
+      <w:r>
+        <w:rPr>
+          <w:sz w:val="24"/>
+          <w:szCs w:val="24"/>
+        </w:rPr>
+        <w:t>(tiempo);</w:t>
+      </w:r>
+    </w:p>
+    <w:p>
+      <w:pPr>
+        <w:rPr>
+          <w:sz w:val="24"/>
+          <w:szCs w:val="24"/>
+        </w:rPr>
+      </w:pPr>
+      <w:r>
+        <w:rPr>
+          <w:sz w:val="24"/>
+          <w:szCs w:val="24"/>
+        </w:rPr>
+        <w:t xml:space="preserve">  </w:t>
+      </w:r>
+      <w:proofErr w:type="spellStart"/>
+      <w:r>
+        <w:rPr>
+          <w:sz w:val="24"/>
+          <w:szCs w:val="24"/>
+        </w:rPr>
+        <w:t>verf</w:t>
+      </w:r>
+      <w:proofErr w:type="spellEnd"/>
+      <w:r>
+        <w:rPr>
+          <w:sz w:val="24"/>
+          <w:szCs w:val="24"/>
+        </w:rPr>
+        <w:t xml:space="preserve">(128,0,0,0,0,0,0,0); </w:t>
+      </w:r>
+      <w:proofErr w:type="spellStart"/>
+      <w:r>
+        <w:rPr>
+          <w:sz w:val="24"/>
+          <w:szCs w:val="24"/>
+        </w:rPr>
+        <w:t>delay</w:t>
+      </w:r>
+      <w:proofErr w:type="spellEnd"/>
+      <w:r>
+        <w:rPr>
+          <w:sz w:val="24"/>
+          <w:szCs w:val="24"/>
+        </w:rPr>
+        <w:t>(tiempo);</w:t>
+      </w:r>
+    </w:p>
+    <w:p>
+      <w:pPr>
+        <w:rPr>
+          <w:sz w:val="24"/>
+          <w:szCs w:val="24"/>
+        </w:rPr>
+      </w:pPr>
+    </w:p>
+    <w:p>
+      <w:pPr>
+        <w:rPr>
+          <w:sz w:val="24"/>
+          <w:szCs w:val="24"/>
+          <w:lang w:val="en-US"/>
+        </w:rPr>
+      </w:pPr>
+      <w:r>
+        <w:rPr>
+          <w:sz w:val="24"/>
+          <w:szCs w:val="24"/>
+          <w:lang w:val="en-US"/>
+        </w:rPr>
+        <w:t>}</w:t>
+      </w:r>
+    </w:p>
+    <w:p>
+      <w:pPr>
+        <w:rPr>
+          <w:sz w:val="24"/>
+          <w:szCs w:val="24"/>
+          <w:lang w:val="en-US"/>
+        </w:rPr>
+      </w:pPr>
+    </w:p>
+    <w:p>
+      <w:pPr>
+        <w:rPr>
+          <w:sz w:val="24"/>
+          <w:szCs w:val="24"/>
+          <w:lang w:val="en-US"/>
+        </w:rPr>
+      </w:pPr>
+    </w:p>
+    <w:p>
+      <w:pPr>
+        <w:rPr>
+          <w:sz w:val="24"/>
+          <w:szCs w:val="24"/>
+          <w:lang w:val="en-US"/>
+        </w:rPr>
+      </w:pPr>
+    </w:p>
+    <w:p>
+      <w:pPr>
+        <w:rPr>
+          <w:sz w:val="24"/>
+          <w:szCs w:val="24"/>
+          <w:lang w:val="en-US"/>
+        </w:rPr>
+      </w:pPr>
+      <w:r>
+        <w:rPr>
+          <w:sz w:val="24"/>
+          <w:szCs w:val="24"/>
+          <w:lang w:val="en-US"/>
+        </w:rPr>
+        <w:t>void loop()</w:t>
+      </w:r>
+    </w:p>
+    <w:p>
+      <w:pPr>
+        <w:rPr>
+          <w:sz w:val="24"/>
+          <w:szCs w:val="24"/>
+          <w:lang w:val="en-US"/>
+        </w:rPr>
+      </w:pPr>
+      <w:r>
+        <w:rPr>
+          <w:sz w:val="24"/>
+          <w:szCs w:val="24"/>
+          <w:lang w:val="en-US"/>
+        </w:rPr>
+        <w:t>{</w:t>
+      </w:r>
+    </w:p>
+    <w:p>
+      <w:pPr>
+        <w:rPr>
+          <w:sz w:val="24"/>
+          <w:szCs w:val="24"/>
+          <w:lang w:val="en-US"/>
+        </w:rPr>
+      </w:pPr>
+      <w:r>
+        <w:rPr>
+          <w:sz w:val="24"/>
+          <w:szCs w:val="24"/>
+          <w:lang w:val="en-US"/>
+        </w:rPr>
+        <w:t xml:space="preserve">  if (Serial.available()&gt;0){</w:t>
+      </w:r>
+    </w:p>
+    <w:p>
+      <w:pPr>
+        <w:rPr>
+          <w:sz w:val="24"/>
+          <w:szCs w:val="24"/>
+        </w:rPr>
+      </w:pPr>
+      <w:r>
+        <w:rPr>
+          <w:sz w:val="24"/>
+          <w:szCs w:val="24"/>
+          <w:lang w:val="en-US"/>
+        </w:rPr>
+        <w:t xml:space="preserve">  </w:t>
+      </w:r>
+      <w:r>
+        <w:rPr>
+          <w:sz w:val="24"/>
+          <w:szCs w:val="24"/>
+        </w:rPr>
+        <w:t xml:space="preserve">//Se Establece el </w:t>
+      </w:r>
+      <w:proofErr w:type="spellStart"/>
+      <w:r>
+        <w:rPr>
+          <w:sz w:val="24"/>
+          <w:szCs w:val="24"/>
+        </w:rPr>
+        <w:t>menu</w:t>
+      </w:r>
+      <w:proofErr w:type="spellEnd"/>
+      <w:r>
+        <w:rPr>
+          <w:sz w:val="24"/>
+          <w:szCs w:val="24"/>
+        </w:rPr>
+        <w:t xml:space="preserve"> para el usuario  </w:t>
+      </w:r>
+    </w:p>
+    <w:p>
+      <w:pPr>
+        <w:rPr>
+          <w:sz w:val="24"/>
+          <w:szCs w:val="24"/>
+        </w:rPr>
+      </w:pPr>
+      <w:r>
+        <w:rPr>
+          <w:sz w:val="24"/>
+          <w:szCs w:val="24"/>
+        </w:rPr>
+        <w:t xml:space="preserve">  </w:t>
+      </w:r>
+      <w:proofErr w:type="spellStart"/>
+      <w:r>
+        <w:rPr>
+          <w:sz w:val="24"/>
+          <w:szCs w:val="24"/>
+        </w:rPr>
+        <w:t>Serial.print</w:t>
+      </w:r>
+      <w:proofErr w:type="spellEnd"/>
+      <w:r>
+        <w:rPr>
+          <w:sz w:val="24"/>
+          <w:szCs w:val="24"/>
+        </w:rPr>
+        <w:t>("BIENVENIDO");</w:t>
+      </w:r>
+    </w:p>
+    <w:p>
+      <w:pPr>
+        <w:rPr>
+          <w:sz w:val="24"/>
+          <w:szCs w:val="24"/>
+        </w:rPr>
+      </w:pPr>
+      <w:r>
+        <w:rPr>
+          <w:sz w:val="24"/>
+          <w:szCs w:val="24"/>
+        </w:rPr>
+        <w:t xml:space="preserve">  </w:t>
+      </w:r>
+      <w:proofErr w:type="spellStart"/>
+      <w:r>
+        <w:rPr>
+          <w:sz w:val="24"/>
+          <w:szCs w:val="24"/>
+        </w:rPr>
+        <w:t>Serial.print</w:t>
+      </w:r>
+      <w:proofErr w:type="spellEnd"/>
+      <w:r>
+        <w:rPr>
+          <w:sz w:val="24"/>
+          <w:szCs w:val="24"/>
+        </w:rPr>
+        <w:t>("\n");</w:t>
+      </w:r>
+    </w:p>
+    <w:p>
+      <w:pPr>
+        <w:rPr>
+          <w:sz w:val="24"/>
+          <w:szCs w:val="24"/>
+        </w:rPr>
+      </w:pPr>
+      <w:r>
+        <w:rPr>
+          <w:sz w:val="24"/>
+          <w:szCs w:val="24"/>
+        </w:rPr>
+        <w:t xml:space="preserve">  </w:t>
+      </w:r>
+      <w:proofErr w:type="spellStart"/>
+      <w:r>
+        <w:rPr>
+          <w:sz w:val="24"/>
+          <w:szCs w:val="24"/>
+        </w:rPr>
+        <w:t>Serial.print</w:t>
+      </w:r>
+      <w:proofErr w:type="spellEnd"/>
+      <w:r>
+        <w:rPr>
+          <w:sz w:val="24"/>
+          <w:szCs w:val="24"/>
+        </w:rPr>
+        <w:t xml:space="preserve">("Escoja una de las opciones del </w:t>
+      </w:r>
+      <w:proofErr w:type="spellStart"/>
+      <w:r>
+        <w:rPr>
+          <w:sz w:val="24"/>
+          <w:szCs w:val="24"/>
+        </w:rPr>
+        <w:t>menu</w:t>
+      </w:r>
+      <w:proofErr w:type="spellEnd"/>
+      <w:r>
+        <w:rPr>
+          <w:sz w:val="24"/>
+          <w:szCs w:val="24"/>
+        </w:rPr>
+        <w:t>");</w:t>
+      </w:r>
+    </w:p>
+    <w:p>
+      <w:pPr>
+        <w:rPr>
+          <w:sz w:val="24"/>
+          <w:szCs w:val="24"/>
+          <w:lang w:val="en-US"/>
+        </w:rPr>
+      </w:pPr>
+      <w:r>
+        <w:rPr>
+          <w:sz w:val="24"/>
+          <w:szCs w:val="24"/>
+        </w:rPr>
+        <w:t xml:space="preserve">  </w:t>
+      </w:r>
+      <w:r>
+        <w:rPr>
+          <w:sz w:val="24"/>
+          <w:szCs w:val="24"/>
+          <w:lang w:val="en-US"/>
+        </w:rPr>
+        <w:t>Serial.print("\n");</w:t>
+      </w:r>
+    </w:p>
+    <w:p>
+      <w:pPr>
+        <w:rPr>
+          <w:sz w:val="24"/>
+          <w:szCs w:val="24"/>
+        </w:rPr>
+      </w:pPr>
+      <w:r>
+        <w:rPr>
+          <w:sz w:val="24"/>
+          <w:szCs w:val="24"/>
+          <w:lang w:val="en-US"/>
+        </w:rPr>
+        <w:t xml:space="preserve">  Serial.print("1. </w:t>
+      </w:r>
+      <w:r>
+        <w:rPr>
+          <w:sz w:val="24"/>
+          <w:szCs w:val="24"/>
+        </w:rPr>
+        <w:t>Secuencia de VERIFICACION del estado de los LED");</w:t>
+      </w:r>
+    </w:p>
+    <w:p>
+      <w:pPr>
+        <w:rPr>
+          <w:sz w:val="24"/>
+          <w:szCs w:val="24"/>
+          <w:lang w:val="en-US"/>
+        </w:rPr>
+      </w:pPr>
+      <w:r>
+        <w:rPr>
+          <w:sz w:val="24"/>
+          <w:szCs w:val="24"/>
+        </w:rPr>
+        <w:t xml:space="preserve">  </w:t>
+      </w:r>
+      <w:r>
+        <w:rPr>
+          <w:sz w:val="24"/>
+          <w:szCs w:val="24"/>
+          <w:lang w:val="en-US"/>
+        </w:rPr>
+        <w:t>Serial.print("\n");</w:t>
+      </w:r>
+    </w:p>
+    <w:p>
+      <w:pPr>
+        <w:rPr>
+          <w:sz w:val="24"/>
+          <w:szCs w:val="24"/>
+        </w:rPr>
+      </w:pPr>
+      <w:r>
+        <w:rPr>
+          <w:sz w:val="24"/>
+          <w:szCs w:val="24"/>
+          <w:lang w:val="en-US"/>
+        </w:rPr>
+        <w:t xml:space="preserve">  Serial.print("2. </w:t>
+      </w:r>
+      <w:r>
+        <w:rPr>
+          <w:sz w:val="24"/>
+          <w:szCs w:val="24"/>
+        </w:rPr>
+        <w:t>Ingrese y visualice su propia IMAGEN");</w:t>
+      </w:r>
+    </w:p>
+    <w:p>
+      <w:pPr>
+        <w:rPr>
+          <w:sz w:val="24"/>
+          <w:szCs w:val="24"/>
+          <w:lang w:val="en-US"/>
+        </w:rPr>
+      </w:pPr>
+      <w:r>
+        <w:rPr>
+          <w:sz w:val="24"/>
+          <w:szCs w:val="24"/>
+        </w:rPr>
+        <w:t xml:space="preserve">  </w:t>
+      </w:r>
+      <w:r>
+        <w:rPr>
+          <w:sz w:val="24"/>
+          <w:szCs w:val="24"/>
+          <w:lang w:val="en-US"/>
+        </w:rPr>
+        <w:t>Serial.print("\n");</w:t>
+      </w:r>
+    </w:p>
+    <w:p>
+      <w:pPr>
+        <w:rPr>
+          <w:sz w:val="24"/>
+          <w:szCs w:val="24"/>
+        </w:rPr>
+      </w:pPr>
+      <w:r>
+        <w:rPr>
+          <w:sz w:val="24"/>
+          <w:szCs w:val="24"/>
+          <w:lang w:val="en-US"/>
+        </w:rPr>
+        <w:t xml:space="preserve">  Serial.print("3. </w:t>
+      </w:r>
+      <w:r>
+        <w:rPr>
+          <w:sz w:val="24"/>
+          <w:szCs w:val="24"/>
+        </w:rPr>
+        <w:t>Ingrese sus patrones a visualizar");</w:t>
+      </w:r>
+    </w:p>
+    <w:p>
+      <w:pPr>
+        <w:rPr>
+          <w:sz w:val="24"/>
+          <w:szCs w:val="24"/>
+          <w:lang w:val="en-US"/>
+        </w:rPr>
+      </w:pPr>
+      <w:r>
+        <w:rPr>
+          <w:sz w:val="24"/>
+          <w:szCs w:val="24"/>
+        </w:rPr>
+        <w:t xml:space="preserve">  </w:t>
+      </w:r>
+      <w:r>
+        <w:rPr>
+          <w:sz w:val="24"/>
+          <w:szCs w:val="24"/>
+          <w:lang w:val="en-US"/>
+        </w:rPr>
+        <w:t>Serial.print("\n");</w:t>
+      </w:r>
+    </w:p>
+    <w:p>
+      <w:pPr>
+        <w:rPr>
+          <w:sz w:val="24"/>
+          <w:szCs w:val="24"/>
+          <w:lang w:val="en-US"/>
+        </w:rPr>
+      </w:pPr>
+      <w:r>
+        <w:rPr>
+          <w:sz w:val="24"/>
+          <w:szCs w:val="24"/>
+          <w:lang w:val="en-US"/>
+        </w:rPr>
+        <w:t xml:space="preserve">  int caso = Serial.parseInt(); </w:t>
+      </w:r>
+    </w:p>
+    <w:p>
+      <w:pPr>
+        <w:rPr>
+          <w:sz w:val="24"/>
+          <w:szCs w:val="24"/>
+          <w:lang w:val="en-US"/>
+        </w:rPr>
+      </w:pPr>
+      <w:r>
+        <w:rPr>
+          <w:sz w:val="24"/>
+          <w:szCs w:val="24"/>
+          <w:lang w:val="en-US"/>
+        </w:rPr>
+        <w:lastRenderedPageBreak/>
+        <w:t xml:space="preserve">  delay(10000);</w:t>
+      </w:r>
+    </w:p>
+    <w:p>
+      <w:pPr>
+        <w:rPr>
+          <w:sz w:val="24"/>
+          <w:szCs w:val="24"/>
+          <w:lang w:val="en-US"/>
+        </w:rPr>
+      </w:pPr>
+      <w:r>
+        <w:rPr>
+          <w:sz w:val="24"/>
+          <w:szCs w:val="24"/>
+          <w:lang w:val="en-US"/>
+        </w:rPr>
+        <w:t xml:space="preserve">   </w:t>
+      </w:r>
+    </w:p>
+    <w:p>
+      <w:pPr>
+        <w:rPr>
+          <w:sz w:val="24"/>
+          <w:szCs w:val="24"/>
+          <w:lang w:val="en-US"/>
+        </w:rPr>
+      </w:pPr>
+      <w:r>
+        <w:rPr>
+          <w:sz w:val="24"/>
+          <w:szCs w:val="24"/>
+          <w:lang w:val="en-US"/>
+        </w:rPr>
+        <w:t xml:space="preserve">  switch(caso){      </w:t>
+      </w:r>
+    </w:p>
+    <w:p>
+      <w:pPr>
+        <w:rPr>
+          <w:sz w:val="24"/>
+          <w:szCs w:val="24"/>
+        </w:rPr>
+      </w:pPr>
+      <w:r>
+        <w:rPr>
+          <w:sz w:val="24"/>
+          <w:szCs w:val="24"/>
+          <w:lang w:val="en-US"/>
+        </w:rPr>
+        <w:t xml:space="preserve">   </w:t>
+      </w:r>
+      <w:r>
+        <w:rPr>
+          <w:sz w:val="24"/>
+          <w:szCs w:val="24"/>
+        </w:rPr>
+        <w:t>case 1:</w:t>
+      </w:r>
+    </w:p>
+    <w:p>
+      <w:pPr>
+        <w:rPr>
+          <w:sz w:val="24"/>
+          <w:szCs w:val="24"/>
+        </w:rPr>
+      </w:pPr>
+      <w:r>
+        <w:rPr>
+          <w:sz w:val="24"/>
+          <w:szCs w:val="24"/>
+        </w:rPr>
+        <w:t xml:space="preserve">    //</w:t>
+      </w:r>
+      <w:proofErr w:type="spellStart"/>
+      <w:r>
+        <w:rPr>
+          <w:sz w:val="24"/>
+          <w:szCs w:val="24"/>
+        </w:rPr>
+        <w:t>Funcion</w:t>
+      </w:r>
+      <w:proofErr w:type="spellEnd"/>
+      <w:r>
+        <w:rPr>
+          <w:sz w:val="24"/>
+          <w:szCs w:val="24"/>
+        </w:rPr>
+        <w:t xml:space="preserve"> VERIFICACION para probar que todos los led </w:t>
+      </w:r>
+      <w:proofErr w:type="spellStart"/>
+      <w:r>
+        <w:rPr>
+          <w:sz w:val="24"/>
+          <w:szCs w:val="24"/>
+        </w:rPr>
+        <w:t>estan</w:t>
+      </w:r>
+      <w:proofErr w:type="spellEnd"/>
+      <w:r>
+        <w:rPr>
+          <w:sz w:val="24"/>
+          <w:szCs w:val="24"/>
+        </w:rPr>
+        <w:t xml:space="preserve"> buenos</w:t>
+      </w:r>
+    </w:p>
+    <w:p>
+      <w:pPr>
+        <w:rPr>
+          <w:sz w:val="24"/>
+          <w:szCs w:val="24"/>
+          <w:lang w:val="en-US"/>
+        </w:rPr>
+      </w:pPr>
+      <w:r>
+        <w:rPr>
+          <w:sz w:val="24"/>
+          <w:szCs w:val="24"/>
+        </w:rPr>
+        <w:t xml:space="preserve">    </w:t>
+      </w:r>
+      <w:r>
+        <w:rPr>
+          <w:sz w:val="24"/>
+          <w:szCs w:val="24"/>
+          <w:lang w:val="en-US"/>
+        </w:rPr>
+        <w:t>//for(int i = 0; i&lt;5 ; i++) {</w:t>
+      </w:r>
+    </w:p>
+    <w:p>
+      <w:pPr>
+        <w:rPr>
+          <w:sz w:val="24"/>
+          <w:szCs w:val="24"/>
+          <w:lang w:val="en-US"/>
+        </w:rPr>
+      </w:pPr>
+      <w:r>
+        <w:rPr>
+          <w:sz w:val="24"/>
+          <w:szCs w:val="24"/>
+          <w:lang w:val="en-US"/>
+        </w:rPr>
+        <w:t xml:space="preserve">      verificacion();</w:t>
+      </w:r>
+    </w:p>
+    <w:p>
+      <w:pPr>
+        <w:rPr>
+          <w:sz w:val="24"/>
+          <w:szCs w:val="24"/>
+        </w:rPr>
+      </w:pPr>
+      <w:r>
+        <w:rPr>
+          <w:sz w:val="24"/>
+          <w:szCs w:val="24"/>
+          <w:lang w:val="en-US"/>
+        </w:rPr>
+        <w:t xml:space="preserve">      </w:t>
+      </w:r>
+      <w:r>
+        <w:rPr>
+          <w:sz w:val="24"/>
+          <w:szCs w:val="24"/>
+        </w:rPr>
+        <w:t>//</w:t>
+      </w:r>
+      <w:proofErr w:type="spellStart"/>
+      <w:r>
+        <w:rPr>
+          <w:sz w:val="24"/>
+          <w:szCs w:val="24"/>
+        </w:rPr>
+        <w:t>delay</w:t>
+      </w:r>
+      <w:proofErr w:type="spellEnd"/>
+      <w:r>
+        <w:rPr>
+          <w:sz w:val="24"/>
+          <w:szCs w:val="24"/>
+        </w:rPr>
+        <w:t>(4000);</w:t>
+      </w:r>
+    </w:p>
+    <w:p>
+      <w:pPr>
+        <w:rPr>
+          <w:sz w:val="24"/>
+          <w:szCs w:val="24"/>
+        </w:rPr>
+      </w:pPr>
+      <w:r>
+        <w:rPr>
+          <w:sz w:val="24"/>
+          <w:szCs w:val="24"/>
+        </w:rPr>
+        <w:t xml:space="preserve">    //}</w:t>
+      </w:r>
+    </w:p>
+    <w:p>
+      <w:pPr>
+        <w:rPr>
+          <w:sz w:val="24"/>
+          <w:szCs w:val="24"/>
+        </w:rPr>
+      </w:pPr>
+      <w:r>
+        <w:rPr>
+          <w:sz w:val="24"/>
+          <w:szCs w:val="24"/>
+        </w:rPr>
+        <w:t xml:space="preserve">    </w:t>
+      </w:r>
+    </w:p>
+    <w:p>
+      <w:pPr>
+        <w:rPr>
+          <w:sz w:val="24"/>
+          <w:szCs w:val="24"/>
+        </w:rPr>
+      </w:pPr>
+      <w:r>
+        <w:rPr>
+          <w:sz w:val="24"/>
+          <w:szCs w:val="24"/>
+        </w:rPr>
+        <w:t xml:space="preserve">    break;</w:t>
+      </w:r>
+    </w:p>
+    <w:p>
+      <w:pPr>
+        <w:rPr>
+          <w:sz w:val="24"/>
+          <w:szCs w:val="24"/>
+        </w:rPr>
+      </w:pPr>
+      <w:r>
+        <w:rPr>
+          <w:sz w:val="24"/>
+          <w:szCs w:val="24"/>
+        </w:rPr>
+        <w:t xml:space="preserve">  }</w:t>
+      </w:r>
+    </w:p>
+    <w:p>
+      <w:pPr>
+        <w:rPr>
+          <w:sz w:val="24"/>
+          <w:szCs w:val="24"/>
+        </w:rPr>
+      </w:pPr>
+    </w:p>
+    <w:p>
+      <w:pPr>
+        <w:rPr>
+          <w:sz w:val="24"/>
+          <w:szCs w:val="24"/>
+        </w:rPr>
+      </w:pPr>
+      <w:r>
+        <w:rPr>
+          <w:sz w:val="24"/>
+          <w:szCs w:val="24"/>
+        </w:rPr>
+        <w:t xml:space="preserve">  }</w:t>
+      </w:r>
+    </w:p>
+    <w:p>
+      <w:pPr>
+        <w:rPr>
+          <w:sz w:val="24"/>
+          <w:szCs w:val="24"/>
+        </w:rPr>
+      </w:pPr>
+    </w:p>
+    <w:p>
+      <w:pPr>
+        <w:rPr>
+          <w:sz w:val="24"/>
+          <w:szCs w:val="24"/>
+        </w:rPr>
+      </w:pPr>
+      <w:r>
+        <w:rPr>
+          <w:sz w:val="24"/>
+          <w:szCs w:val="24"/>
+        </w:rPr>
+        <w:t>}</w:t>
       </w:r>
     </w:p>
     <w:sectPr>

</xml_diff>

<commit_message>
Se actualiza la funcion VERIFICAR sin usar shiftOut()
</commit_message>
<xml_diff>
--- a/Primera ideas.docx
+++ b/Primera ideas.docx
@@ -5937,6 +5937,1167 @@
         <w:rPr>
           <w:sz w:val="24"/>
           <w:szCs w:val="24"/>
+        </w:rPr>
+        <w:t>}</w:t>
+      </w:r>
+    </w:p>
+    <w:p>
+      <w:pPr>
+        <w:rPr>
+          <w:sz w:val="24"/>
+          <w:szCs w:val="24"/>
+        </w:rPr>
+      </w:pPr>
+    </w:p>
+    <w:p>
+      <w:pPr>
+        <w:rPr>
+          <w:sz w:val="24"/>
+          <w:szCs w:val="24"/>
+        </w:rPr>
+      </w:pPr>
+    </w:p>
+    <w:p>
+      <w:pPr>
+        <w:rPr>
+          <w:sz w:val="24"/>
+          <w:szCs w:val="24"/>
+        </w:rPr>
+      </w:pPr>
+    </w:p>
+    <w:p>
+      <w:pPr>
+        <w:rPr>
+          <w:sz w:val="24"/>
+          <w:szCs w:val="24"/>
+        </w:rPr>
+      </w:pPr>
+    </w:p>
+    <w:p>
+      <w:pPr>
+        <w:rPr>
+          <w:sz w:val="24"/>
+          <w:szCs w:val="24"/>
+        </w:rPr>
+      </w:pPr>
+    </w:p>
+    <w:p>
+      <w:pPr>
+        <w:rPr>
+          <w:sz w:val="24"/>
+          <w:szCs w:val="24"/>
+        </w:rPr>
+      </w:pPr>
+    </w:p>
+    <w:p>
+      <w:pPr>
+        <w:rPr>
+          <w:sz w:val="24"/>
+          <w:szCs w:val="24"/>
+        </w:rPr>
+      </w:pPr>
+    </w:p>
+    <w:p>
+      <w:pPr>
+        <w:rPr>
+          <w:sz w:val="24"/>
+          <w:szCs w:val="24"/>
+        </w:rPr>
+      </w:pPr>
+    </w:p>
+    <w:p>
+      <w:pPr>
+        <w:rPr>
+          <w:sz w:val="24"/>
+          <w:szCs w:val="24"/>
+        </w:rPr>
+      </w:pPr>
+    </w:p>
+    <w:p>
+      <w:pPr>
+        <w:rPr>
+          <w:sz w:val="24"/>
+          <w:szCs w:val="24"/>
+        </w:rPr>
+      </w:pPr>
+    </w:p>
+    <w:p>
+      <w:pPr>
+        <w:rPr>
+          <w:sz w:val="24"/>
+          <w:szCs w:val="24"/>
+        </w:rPr>
+      </w:pPr>
+    </w:p>
+    <w:p>
+      <w:pPr>
+        <w:rPr>
+          <w:color w:val="FF0000"/>
+          <w:sz w:val="28"/>
+          <w:szCs w:val="28"/>
+        </w:rPr>
+      </w:pPr>
+      <w:r>
+        <w:rPr>
+          <w:color w:val="FF0000"/>
+          <w:sz w:val="28"/>
+          <w:szCs w:val="28"/>
+        </w:rPr>
+        <w:lastRenderedPageBreak/>
+        <w:t>AVANCES DEL 21/04/2021</w:t>
+      </w:r>
+    </w:p>
+    <w:p>
+      <w:pPr>
+        <w:rPr>
+          <w:sz w:val="24"/>
+          <w:szCs w:val="24"/>
+        </w:rPr>
+      </w:pPr>
+      <w:r>
+        <w:rPr>
+          <w:sz w:val="24"/>
+          <w:szCs w:val="24"/>
+        </w:rPr>
+        <w:t xml:space="preserve">Se perfecciona la función VERIFICACION con una versión más corta y sin la función </w:t>
+      </w:r>
+      <w:proofErr w:type="spellStart"/>
+      <w:r>
+        <w:rPr>
+          <w:sz w:val="24"/>
+          <w:szCs w:val="24"/>
+        </w:rPr>
+        <w:t>shirtOut</w:t>
+      </w:r>
+      <w:proofErr w:type="spellEnd"/>
+      <w:r>
+        <w:rPr>
+          <w:sz w:val="24"/>
+          <w:szCs w:val="24"/>
+        </w:rPr>
+        <w:t>()</w:t>
+      </w:r>
+    </w:p>
+    <w:p>
+      <w:pPr>
+        <w:rPr>
+          <w:sz w:val="28"/>
+          <w:szCs w:val="28"/>
+        </w:rPr>
+      </w:pPr>
+      <w:r>
+        <w:rPr>
+          <w:sz w:val="28"/>
+          <w:szCs w:val="28"/>
+        </w:rPr>
+        <w:t>#define SER 2</w:t>
+      </w:r>
+      <w:r>
+        <w:rPr>
+          <w:sz w:val="28"/>
+          <w:szCs w:val="28"/>
+        </w:rPr>
+        <w:tab/>
+        <w:t>//ENTRADA SERIAL</w:t>
+      </w:r>
+    </w:p>
+    <w:p>
+      <w:pPr>
+        <w:rPr>
+          <w:sz w:val="28"/>
+          <w:szCs w:val="28"/>
+        </w:rPr>
+      </w:pPr>
+      <w:r>
+        <w:rPr>
+          <w:sz w:val="28"/>
+          <w:szCs w:val="28"/>
+        </w:rPr>
+        <w:t>#define RCLK 3</w:t>
+      </w:r>
+      <w:r>
+        <w:rPr>
+          <w:sz w:val="28"/>
+          <w:szCs w:val="28"/>
+        </w:rPr>
+        <w:tab/>
+        <w:t>//RELOJ REGISTRO DESPLAZAMIENTO</w:t>
+      </w:r>
+    </w:p>
+    <w:p>
+      <w:pPr>
+        <w:rPr>
+          <w:sz w:val="28"/>
+          <w:szCs w:val="28"/>
+        </w:rPr>
+      </w:pPr>
+      <w:r>
+        <w:rPr>
+          <w:sz w:val="28"/>
+          <w:szCs w:val="28"/>
+        </w:rPr>
+        <w:t>#define SRCLK 4  //REGISTRO DE SALIDA</w:t>
+      </w:r>
+    </w:p>
+    <w:p>
+      <w:pPr>
+        <w:rPr>
+          <w:sz w:val="28"/>
+          <w:szCs w:val="28"/>
+        </w:rPr>
+      </w:pPr>
+    </w:p>
+    <w:p>
+      <w:pPr>
+        <w:rPr>
+          <w:sz w:val="28"/>
+          <w:szCs w:val="28"/>
+        </w:rPr>
+      </w:pPr>
+      <w:r>
+        <w:rPr>
+          <w:sz w:val="28"/>
+          <w:szCs w:val="28"/>
+        </w:rPr>
+        <w:t>//</w:t>
+      </w:r>
+      <w:proofErr w:type="spellStart"/>
+      <w:r>
+        <w:rPr>
+          <w:sz w:val="28"/>
+          <w:szCs w:val="28"/>
+        </w:rPr>
+        <w:t>funcion</w:t>
+      </w:r>
+      <w:proofErr w:type="spellEnd"/>
+      <w:r>
+        <w:rPr>
+          <w:sz w:val="28"/>
+          <w:szCs w:val="28"/>
+        </w:rPr>
+        <w:t xml:space="preserve"> que recibe 4 variables tipo </w:t>
+      </w:r>
+      <w:proofErr w:type="spellStart"/>
+      <w:r>
+        <w:rPr>
+          <w:sz w:val="28"/>
+          <w:szCs w:val="28"/>
+        </w:rPr>
+        <w:t>int</w:t>
+      </w:r>
+      <w:proofErr w:type="spellEnd"/>
+      <w:r>
+        <w:rPr>
+          <w:sz w:val="28"/>
+          <w:szCs w:val="28"/>
+        </w:rPr>
+        <w:t xml:space="preserve">, la primera el valor que se le </w:t>
+      </w:r>
+      <w:proofErr w:type="spellStart"/>
+      <w:r>
+        <w:rPr>
+          <w:sz w:val="28"/>
+          <w:szCs w:val="28"/>
+        </w:rPr>
+        <w:t>dara</w:t>
+      </w:r>
+      <w:proofErr w:type="spellEnd"/>
+      <w:r>
+        <w:rPr>
+          <w:sz w:val="28"/>
+          <w:szCs w:val="28"/>
+        </w:rPr>
+        <w:t xml:space="preserve"> a cada led y las siguientes los puertos </w:t>
+      </w:r>
+      <w:proofErr w:type="spellStart"/>
+      <w:r>
+        <w:rPr>
+          <w:sz w:val="28"/>
+          <w:szCs w:val="28"/>
+        </w:rPr>
+        <w:t>analogos</w:t>
+      </w:r>
+      <w:proofErr w:type="spellEnd"/>
+      <w:r>
+        <w:rPr>
+          <w:sz w:val="28"/>
+          <w:szCs w:val="28"/>
+        </w:rPr>
+        <w:t xml:space="preserve"> del </w:t>
+      </w:r>
+      <w:proofErr w:type="spellStart"/>
+      <w:r>
+        <w:rPr>
+          <w:sz w:val="28"/>
+          <w:szCs w:val="28"/>
+        </w:rPr>
+        <w:t>arduino</w:t>
+      </w:r>
+      <w:proofErr w:type="spellEnd"/>
+    </w:p>
+    <w:p>
+      <w:pPr>
+        <w:rPr>
+          <w:sz w:val="28"/>
+          <w:szCs w:val="28"/>
+          <w:lang w:val="en-US"/>
+        </w:rPr>
+      </w:pPr>
+      <w:r>
+        <w:rPr>
+          <w:sz w:val="28"/>
+          <w:szCs w:val="28"/>
+          <w:lang w:val="en-US"/>
+        </w:rPr>
+        <w:t>void Verificacion(int num, int serial,int despla,int salida);</w:t>
+      </w:r>
+    </w:p>
+    <w:p>
+      <w:pPr>
+        <w:rPr>
+          <w:sz w:val="28"/>
+          <w:szCs w:val="28"/>
+          <w:lang w:val="en-US"/>
+        </w:rPr>
+      </w:pPr>
+    </w:p>
+    <w:p>
+      <w:pPr>
+        <w:rPr>
+          <w:sz w:val="28"/>
+          <w:szCs w:val="28"/>
+          <w:lang w:val="en-US"/>
+        </w:rPr>
+      </w:pPr>
+      <w:r>
+        <w:rPr>
+          <w:sz w:val="28"/>
+          <w:szCs w:val="28"/>
+          <w:lang w:val="en-US"/>
+        </w:rPr>
+        <w:t>void setup()</w:t>
+      </w:r>
+    </w:p>
+    <w:p>
+      <w:pPr>
+        <w:rPr>
+          <w:sz w:val="28"/>
+          <w:szCs w:val="28"/>
+        </w:rPr>
+      </w:pPr>
+      <w:r>
+        <w:rPr>
+          <w:sz w:val="28"/>
+          <w:szCs w:val="28"/>
+        </w:rPr>
+        <w:t>{</w:t>
+      </w:r>
+    </w:p>
+    <w:p>
+      <w:pPr>
+        <w:rPr>
+          <w:sz w:val="28"/>
+          <w:szCs w:val="28"/>
+        </w:rPr>
+      </w:pPr>
+      <w:r>
+        <w:rPr>
+          <w:sz w:val="28"/>
+          <w:szCs w:val="28"/>
+        </w:rPr>
+        <w:t xml:space="preserve">  //</w:t>
+      </w:r>
+      <w:proofErr w:type="spellStart"/>
+      <w:r>
+        <w:rPr>
+          <w:sz w:val="28"/>
+          <w:szCs w:val="28"/>
+        </w:rPr>
+        <w:t>configuracion</w:t>
+      </w:r>
+      <w:proofErr w:type="spellEnd"/>
+      <w:r>
+        <w:rPr>
+          <w:sz w:val="28"/>
+          <w:szCs w:val="28"/>
+        </w:rPr>
+        <w:t xml:space="preserve"> de puertos digitales de forma: OUTPUT</w:t>
+      </w:r>
+    </w:p>
+    <w:p>
+      <w:pPr>
+        <w:rPr>
+          <w:sz w:val="28"/>
+          <w:szCs w:val="28"/>
+          <w:lang w:val="en-US"/>
+        </w:rPr>
+      </w:pPr>
+      <w:r>
+        <w:rPr>
+          <w:sz w:val="28"/>
+          <w:szCs w:val="28"/>
+        </w:rPr>
+        <w:t xml:space="preserve">  </w:t>
+      </w:r>
+      <w:r>
+        <w:rPr>
+          <w:sz w:val="28"/>
+          <w:szCs w:val="28"/>
+          <w:lang w:val="en-US"/>
+        </w:rPr>
+        <w:t>pinMode(SER, OUTPUT);</w:t>
+      </w:r>
+    </w:p>
+    <w:p>
+      <w:pPr>
+        <w:rPr>
+          <w:sz w:val="28"/>
+          <w:szCs w:val="28"/>
+          <w:lang w:val="en-US"/>
+        </w:rPr>
+      </w:pPr>
+      <w:r>
+        <w:rPr>
+          <w:sz w:val="28"/>
+          <w:szCs w:val="28"/>
+          <w:lang w:val="en-US"/>
+        </w:rPr>
+        <w:t xml:space="preserve">  pinMode(RCLK, OUTPUT);</w:t>
+      </w:r>
+    </w:p>
+    <w:p>
+      <w:pPr>
+        <w:rPr>
+          <w:sz w:val="28"/>
+          <w:szCs w:val="28"/>
+        </w:rPr>
+      </w:pPr>
+      <w:r>
+        <w:rPr>
+          <w:sz w:val="28"/>
+          <w:szCs w:val="28"/>
+          <w:lang w:val="en-US"/>
+        </w:rPr>
+        <w:t xml:space="preserve">  </w:t>
+      </w:r>
+      <w:proofErr w:type="spellStart"/>
+      <w:r>
+        <w:rPr>
+          <w:sz w:val="28"/>
+          <w:szCs w:val="28"/>
+        </w:rPr>
+        <w:t>pinMode</w:t>
+      </w:r>
+      <w:proofErr w:type="spellEnd"/>
+      <w:r>
+        <w:rPr>
+          <w:sz w:val="28"/>
+          <w:szCs w:val="28"/>
+        </w:rPr>
+        <w:t>(SRCLK, OUTPUT);</w:t>
+      </w:r>
+    </w:p>
+    <w:p>
+      <w:pPr>
+        <w:rPr>
+          <w:sz w:val="28"/>
+          <w:szCs w:val="28"/>
+        </w:rPr>
+      </w:pPr>
+      <w:r>
+        <w:rPr>
+          <w:sz w:val="28"/>
+          <w:szCs w:val="28"/>
+        </w:rPr>
+        <w:t xml:space="preserve">  </w:t>
+      </w:r>
+    </w:p>
+    <w:p>
+      <w:pPr>
+        <w:rPr>
+          <w:sz w:val="28"/>
+          <w:szCs w:val="28"/>
+        </w:rPr>
+      </w:pPr>
+      <w:r>
+        <w:rPr>
+          <w:sz w:val="28"/>
+          <w:szCs w:val="28"/>
+        </w:rPr>
+        <w:t xml:space="preserve">  //Inicializar la entrada serial y los relojes en bajo</w:t>
+      </w:r>
+    </w:p>
+    <w:p>
+      <w:pPr>
+        <w:rPr>
+          <w:sz w:val="28"/>
+          <w:szCs w:val="28"/>
+        </w:rPr>
+      </w:pPr>
+      <w:r>
+        <w:rPr>
+          <w:sz w:val="28"/>
+          <w:szCs w:val="28"/>
+        </w:rPr>
+        <w:t xml:space="preserve">  </w:t>
+      </w:r>
+      <w:proofErr w:type="spellStart"/>
+      <w:r>
+        <w:rPr>
+          <w:sz w:val="28"/>
+          <w:szCs w:val="28"/>
+        </w:rPr>
+        <w:t>digitalWrite</w:t>
+      </w:r>
+      <w:proofErr w:type="spellEnd"/>
+      <w:r>
+        <w:rPr>
+          <w:sz w:val="28"/>
+          <w:szCs w:val="28"/>
+        </w:rPr>
+        <w:t>(SER, 0);</w:t>
+      </w:r>
+    </w:p>
+    <w:p>
+      <w:pPr>
+        <w:rPr>
+          <w:sz w:val="28"/>
+          <w:szCs w:val="28"/>
+        </w:rPr>
+      </w:pPr>
+      <w:r>
+        <w:rPr>
+          <w:sz w:val="28"/>
+          <w:szCs w:val="28"/>
+        </w:rPr>
+        <w:t xml:space="preserve">  </w:t>
+      </w:r>
+      <w:proofErr w:type="spellStart"/>
+      <w:r>
+        <w:rPr>
+          <w:sz w:val="28"/>
+          <w:szCs w:val="28"/>
+        </w:rPr>
+        <w:t>digitalWrite</w:t>
+      </w:r>
+      <w:proofErr w:type="spellEnd"/>
+      <w:r>
+        <w:rPr>
+          <w:sz w:val="28"/>
+          <w:szCs w:val="28"/>
+        </w:rPr>
+        <w:t>(RCLK, 0);</w:t>
+      </w:r>
+    </w:p>
+    <w:p>
+      <w:pPr>
+        <w:rPr>
+          <w:sz w:val="28"/>
+          <w:szCs w:val="28"/>
+        </w:rPr>
+      </w:pPr>
+      <w:r>
+        <w:rPr>
+          <w:sz w:val="28"/>
+          <w:szCs w:val="28"/>
+        </w:rPr>
+        <w:t xml:space="preserve">  </w:t>
+      </w:r>
+      <w:proofErr w:type="spellStart"/>
+      <w:r>
+        <w:rPr>
+          <w:sz w:val="28"/>
+          <w:szCs w:val="28"/>
+        </w:rPr>
+        <w:t>digitalWrite</w:t>
+      </w:r>
+      <w:proofErr w:type="spellEnd"/>
+      <w:r>
+        <w:rPr>
+          <w:sz w:val="28"/>
+          <w:szCs w:val="28"/>
+        </w:rPr>
+        <w:t>(SRCLK, 0);</w:t>
+      </w:r>
+    </w:p>
+    <w:p>
+      <w:pPr>
+        <w:rPr>
+          <w:sz w:val="28"/>
+          <w:szCs w:val="28"/>
+        </w:rPr>
+      </w:pPr>
+      <w:r>
+        <w:rPr>
+          <w:sz w:val="28"/>
+          <w:szCs w:val="28"/>
+        </w:rPr>
+        <w:t xml:space="preserve">  </w:t>
+      </w:r>
+    </w:p>
+    <w:p>
+      <w:pPr>
+        <w:rPr>
+          <w:sz w:val="28"/>
+          <w:szCs w:val="28"/>
+          <w:lang w:val="en-US"/>
+        </w:rPr>
+      </w:pPr>
+      <w:r>
+        <w:rPr>
+          <w:sz w:val="28"/>
+          <w:szCs w:val="28"/>
+        </w:rPr>
+        <w:t xml:space="preserve">  </w:t>
+      </w:r>
+      <w:r>
+        <w:rPr>
+          <w:sz w:val="28"/>
+          <w:szCs w:val="28"/>
+          <w:lang w:val="en-US"/>
+        </w:rPr>
+        <w:t>for(int i = 1; i&lt;=65; i++)</w:t>
+      </w:r>
+    </w:p>
+    <w:p>
+      <w:pPr>
+        <w:rPr>
+          <w:sz w:val="28"/>
+          <w:szCs w:val="28"/>
+          <w:lang w:val="en-US"/>
+        </w:rPr>
+      </w:pPr>
+      <w:r>
+        <w:rPr>
+          <w:sz w:val="28"/>
+          <w:szCs w:val="28"/>
+          <w:lang w:val="en-US"/>
+        </w:rPr>
+        <w:t xml:space="preserve">  {</w:t>
+      </w:r>
+    </w:p>
+    <w:p>
+      <w:pPr>
+        <w:rPr>
+          <w:sz w:val="28"/>
+          <w:szCs w:val="28"/>
+          <w:lang w:val="en-US"/>
+        </w:rPr>
+      </w:pPr>
+      <w:r>
+        <w:rPr>
+          <w:sz w:val="28"/>
+          <w:szCs w:val="28"/>
+          <w:lang w:val="en-US"/>
+        </w:rPr>
+        <w:lastRenderedPageBreak/>
+        <w:t xml:space="preserve">    Verificacion(i,SER,RCLK,SRCLK);    </w:t>
+      </w:r>
+    </w:p>
+    <w:p>
+      <w:pPr>
+        <w:rPr>
+          <w:sz w:val="28"/>
+          <w:szCs w:val="28"/>
+          <w:lang w:val="en-US"/>
+        </w:rPr>
+      </w:pPr>
+      <w:r>
+        <w:rPr>
+          <w:sz w:val="28"/>
+          <w:szCs w:val="28"/>
+          <w:lang w:val="en-US"/>
+        </w:rPr>
+        <w:t xml:space="preserve">  } </w:t>
+      </w:r>
+    </w:p>
+    <w:p>
+      <w:pPr>
+        <w:rPr>
+          <w:sz w:val="28"/>
+          <w:szCs w:val="28"/>
+          <w:lang w:val="en-US"/>
+        </w:rPr>
+      </w:pPr>
+      <w:r>
+        <w:rPr>
+          <w:sz w:val="28"/>
+          <w:szCs w:val="28"/>
+          <w:lang w:val="en-US"/>
+        </w:rPr>
+        <w:t>}</w:t>
+      </w:r>
+    </w:p>
+    <w:p>
+      <w:pPr>
+        <w:rPr>
+          <w:sz w:val="28"/>
+          <w:szCs w:val="28"/>
+          <w:lang w:val="en-US"/>
+        </w:rPr>
+      </w:pPr>
+    </w:p>
+    <w:p>
+      <w:pPr>
+        <w:rPr>
+          <w:sz w:val="28"/>
+          <w:szCs w:val="28"/>
+          <w:lang w:val="en-US"/>
+        </w:rPr>
+      </w:pPr>
+      <w:r>
+        <w:rPr>
+          <w:sz w:val="28"/>
+          <w:szCs w:val="28"/>
+          <w:lang w:val="en-US"/>
+        </w:rPr>
+        <w:t>void loop()</w:t>
+      </w:r>
+    </w:p>
+    <w:p>
+      <w:pPr>
+        <w:rPr>
+          <w:sz w:val="28"/>
+          <w:szCs w:val="28"/>
+          <w:lang w:val="en-US"/>
+        </w:rPr>
+      </w:pPr>
+      <w:r>
+        <w:rPr>
+          <w:sz w:val="28"/>
+          <w:szCs w:val="28"/>
+          <w:lang w:val="en-US"/>
+        </w:rPr>
+        <w:t xml:space="preserve">{   </w:t>
+      </w:r>
+    </w:p>
+    <w:p>
+      <w:pPr>
+        <w:rPr>
+          <w:sz w:val="28"/>
+          <w:szCs w:val="28"/>
+          <w:lang w:val="en-US"/>
+        </w:rPr>
+      </w:pPr>
+    </w:p>
+    <w:p>
+      <w:pPr>
+        <w:rPr>
+          <w:sz w:val="28"/>
+          <w:szCs w:val="28"/>
+          <w:lang w:val="en-US"/>
+        </w:rPr>
+      </w:pPr>
+      <w:r>
+        <w:rPr>
+          <w:sz w:val="28"/>
+          <w:szCs w:val="28"/>
+          <w:lang w:val="en-US"/>
+        </w:rPr>
+        <w:t>}</w:t>
+      </w:r>
+    </w:p>
+    <w:p>
+      <w:pPr>
+        <w:rPr>
+          <w:sz w:val="28"/>
+          <w:szCs w:val="28"/>
+          <w:lang w:val="en-US"/>
+        </w:rPr>
+      </w:pPr>
+    </w:p>
+    <w:p>
+      <w:pPr>
+        <w:rPr>
+          <w:sz w:val="28"/>
+          <w:szCs w:val="28"/>
+          <w:lang w:val="en-US"/>
+        </w:rPr>
+      </w:pPr>
+      <w:r>
+        <w:rPr>
+          <w:sz w:val="28"/>
+          <w:szCs w:val="28"/>
+          <w:lang w:val="en-US"/>
+        </w:rPr>
+        <w:t>void Verificacion(int num, int serial ,int dezpla,int salida)</w:t>
+      </w:r>
+    </w:p>
+    <w:p>
+      <w:pPr>
+        <w:rPr>
+          <w:sz w:val="28"/>
+          <w:szCs w:val="28"/>
+        </w:rPr>
+      </w:pPr>
+      <w:r>
+        <w:rPr>
+          <w:sz w:val="28"/>
+          <w:szCs w:val="28"/>
+        </w:rPr>
+        <w:t>{</w:t>
+      </w:r>
+    </w:p>
+    <w:p>
+      <w:pPr>
+        <w:rPr>
+          <w:sz w:val="28"/>
+          <w:szCs w:val="28"/>
+        </w:rPr>
+      </w:pPr>
+      <w:r>
+        <w:rPr>
+          <w:sz w:val="28"/>
+          <w:szCs w:val="28"/>
+        </w:rPr>
+        <w:t xml:space="preserve">  </w:t>
+      </w:r>
+      <w:proofErr w:type="spellStart"/>
+      <w:r>
+        <w:rPr>
+          <w:sz w:val="28"/>
+          <w:szCs w:val="28"/>
+        </w:rPr>
+        <w:t>digitalWrite</w:t>
+      </w:r>
+      <w:proofErr w:type="spellEnd"/>
+      <w:r>
+        <w:rPr>
+          <w:sz w:val="28"/>
+          <w:szCs w:val="28"/>
+        </w:rPr>
+        <w:t xml:space="preserve">(serial, </w:t>
+      </w:r>
+      <w:proofErr w:type="spellStart"/>
+      <w:r>
+        <w:rPr>
+          <w:sz w:val="28"/>
+          <w:szCs w:val="28"/>
+        </w:rPr>
+        <w:t>num</w:t>
+      </w:r>
+      <w:proofErr w:type="spellEnd"/>
+      <w:r>
+        <w:rPr>
+          <w:sz w:val="28"/>
+          <w:szCs w:val="28"/>
+        </w:rPr>
+        <w:t xml:space="preserve">);//se le da el valor para al serial el cual pasara el numero </w:t>
+      </w:r>
+    </w:p>
+    <w:p>
+      <w:pPr>
+        <w:rPr>
+          <w:sz w:val="28"/>
+          <w:szCs w:val="28"/>
+        </w:rPr>
+      </w:pPr>
+      <w:r>
+        <w:rPr>
+          <w:sz w:val="28"/>
+          <w:szCs w:val="28"/>
+        </w:rPr>
+        <w:t xml:space="preserve">  </w:t>
+      </w:r>
+    </w:p>
+    <w:p>
+      <w:pPr>
+        <w:rPr>
+          <w:sz w:val="28"/>
+          <w:szCs w:val="28"/>
+        </w:rPr>
+      </w:pPr>
+      <w:r>
+        <w:rPr>
+          <w:sz w:val="28"/>
+          <w:szCs w:val="28"/>
+        </w:rPr>
+        <w:t xml:space="preserve">  </w:t>
+      </w:r>
+      <w:proofErr w:type="spellStart"/>
+      <w:r>
+        <w:rPr>
+          <w:sz w:val="28"/>
+          <w:szCs w:val="28"/>
+        </w:rPr>
+        <w:t>digitalWrite</w:t>
+      </w:r>
+      <w:proofErr w:type="spellEnd"/>
+      <w:r>
+        <w:rPr>
+          <w:sz w:val="28"/>
+          <w:szCs w:val="28"/>
+        </w:rPr>
+        <w:t>(salida, 0);</w:t>
+      </w:r>
+    </w:p>
+    <w:p>
+      <w:pPr>
+        <w:rPr>
+          <w:sz w:val="28"/>
+          <w:szCs w:val="28"/>
+        </w:rPr>
+      </w:pPr>
+      <w:r>
+        <w:rPr>
+          <w:sz w:val="28"/>
+          <w:szCs w:val="28"/>
+        </w:rPr>
+        <w:t xml:space="preserve">  </w:t>
+      </w:r>
+      <w:proofErr w:type="spellStart"/>
+      <w:r>
+        <w:rPr>
+          <w:sz w:val="28"/>
+          <w:szCs w:val="28"/>
+        </w:rPr>
+        <w:t>digitalWrite</w:t>
+      </w:r>
+      <w:proofErr w:type="spellEnd"/>
+      <w:r>
+        <w:rPr>
+          <w:sz w:val="28"/>
+          <w:szCs w:val="28"/>
+        </w:rPr>
+        <w:t>(salida, 1);</w:t>
+      </w:r>
+    </w:p>
+    <w:p>
+      <w:pPr>
+        <w:rPr>
+          <w:sz w:val="28"/>
+          <w:szCs w:val="28"/>
+        </w:rPr>
+      </w:pPr>
+      <w:r>
+        <w:rPr>
+          <w:sz w:val="28"/>
+          <w:szCs w:val="28"/>
+        </w:rPr>
+        <w:t xml:space="preserve">  </w:t>
+      </w:r>
+      <w:proofErr w:type="spellStart"/>
+      <w:r>
+        <w:rPr>
+          <w:sz w:val="28"/>
+          <w:szCs w:val="28"/>
+        </w:rPr>
+        <w:t>digitalWrite</w:t>
+      </w:r>
+      <w:proofErr w:type="spellEnd"/>
+      <w:r>
+        <w:rPr>
+          <w:sz w:val="28"/>
+          <w:szCs w:val="28"/>
+        </w:rPr>
+        <w:t>(salida, 0);</w:t>
+      </w:r>
+    </w:p>
+    <w:p>
+      <w:pPr>
+        <w:rPr>
+          <w:sz w:val="28"/>
+          <w:szCs w:val="28"/>
+        </w:rPr>
+      </w:pPr>
+      <w:r>
+        <w:rPr>
+          <w:sz w:val="28"/>
+          <w:szCs w:val="28"/>
+        </w:rPr>
+        <w:t xml:space="preserve">  </w:t>
+      </w:r>
+    </w:p>
+    <w:p>
+      <w:pPr>
+        <w:rPr>
+          <w:sz w:val="28"/>
+          <w:szCs w:val="28"/>
+        </w:rPr>
+      </w:pPr>
+      <w:r>
+        <w:rPr>
+          <w:sz w:val="28"/>
+          <w:szCs w:val="28"/>
+        </w:rPr>
+        <w:t xml:space="preserve">  </w:t>
+      </w:r>
+      <w:proofErr w:type="spellStart"/>
+      <w:r>
+        <w:rPr>
+          <w:sz w:val="28"/>
+          <w:szCs w:val="28"/>
+        </w:rPr>
+        <w:t>digitalWrite</w:t>
+      </w:r>
+      <w:proofErr w:type="spellEnd"/>
+      <w:r>
+        <w:rPr>
+          <w:sz w:val="28"/>
+          <w:szCs w:val="28"/>
+        </w:rPr>
+        <w:t>(</w:t>
+      </w:r>
+      <w:proofErr w:type="spellStart"/>
+      <w:r>
+        <w:rPr>
+          <w:sz w:val="28"/>
+          <w:szCs w:val="28"/>
+        </w:rPr>
+        <w:t>dezpla</w:t>
+      </w:r>
+      <w:proofErr w:type="spellEnd"/>
+      <w:r>
+        <w:rPr>
+          <w:sz w:val="28"/>
+          <w:szCs w:val="28"/>
+        </w:rPr>
+        <w:t>, 0);</w:t>
+      </w:r>
+    </w:p>
+    <w:p>
+      <w:pPr>
+        <w:rPr>
+          <w:sz w:val="28"/>
+          <w:szCs w:val="28"/>
+        </w:rPr>
+      </w:pPr>
+      <w:r>
+        <w:rPr>
+          <w:sz w:val="28"/>
+          <w:szCs w:val="28"/>
+        </w:rPr>
+        <w:t xml:space="preserve">  </w:t>
+      </w:r>
+      <w:proofErr w:type="spellStart"/>
+      <w:r>
+        <w:rPr>
+          <w:sz w:val="28"/>
+          <w:szCs w:val="28"/>
+        </w:rPr>
+        <w:t>digitalWrite</w:t>
+      </w:r>
+      <w:proofErr w:type="spellEnd"/>
+      <w:r>
+        <w:rPr>
+          <w:sz w:val="28"/>
+          <w:szCs w:val="28"/>
+        </w:rPr>
+        <w:t>(</w:t>
+      </w:r>
+      <w:proofErr w:type="spellStart"/>
+      <w:r>
+        <w:rPr>
+          <w:sz w:val="28"/>
+          <w:szCs w:val="28"/>
+        </w:rPr>
+        <w:t>dezpla</w:t>
+      </w:r>
+      <w:proofErr w:type="spellEnd"/>
+      <w:r>
+        <w:rPr>
+          <w:sz w:val="28"/>
+          <w:szCs w:val="28"/>
+        </w:rPr>
+        <w:t>, 1);</w:t>
+      </w:r>
+    </w:p>
+    <w:p>
+      <w:pPr>
+        <w:rPr>
+          <w:sz w:val="28"/>
+          <w:szCs w:val="28"/>
+        </w:rPr>
+      </w:pPr>
+      <w:r>
+        <w:rPr>
+          <w:sz w:val="28"/>
+          <w:szCs w:val="28"/>
+        </w:rPr>
+        <w:t xml:space="preserve">  </w:t>
+      </w:r>
+      <w:proofErr w:type="spellStart"/>
+      <w:r>
+        <w:rPr>
+          <w:sz w:val="28"/>
+          <w:szCs w:val="28"/>
+        </w:rPr>
+        <w:t>digitalWrite</w:t>
+      </w:r>
+      <w:proofErr w:type="spellEnd"/>
+      <w:r>
+        <w:rPr>
+          <w:sz w:val="28"/>
+          <w:szCs w:val="28"/>
+        </w:rPr>
+        <w:t>(</w:t>
+      </w:r>
+      <w:proofErr w:type="spellStart"/>
+      <w:r>
+        <w:rPr>
+          <w:sz w:val="28"/>
+          <w:szCs w:val="28"/>
+        </w:rPr>
+        <w:t>dezpla</w:t>
+      </w:r>
+      <w:proofErr w:type="spellEnd"/>
+      <w:r>
+        <w:rPr>
+          <w:sz w:val="28"/>
+          <w:szCs w:val="28"/>
+        </w:rPr>
+        <w:t>, 0);</w:t>
+      </w:r>
+    </w:p>
+    <w:p>
+      <w:pPr>
+        <w:rPr>
+          <w:sz w:val="28"/>
+          <w:szCs w:val="28"/>
+        </w:rPr>
+      </w:pPr>
+      <w:r>
+        <w:rPr>
+          <w:sz w:val="28"/>
+          <w:szCs w:val="28"/>
+        </w:rPr>
+        <w:t xml:space="preserve">  </w:t>
+      </w:r>
+    </w:p>
+    <w:p>
+      <w:pPr>
+        <w:rPr>
+          <w:sz w:val="28"/>
+          <w:szCs w:val="28"/>
+        </w:rPr>
+      </w:pPr>
+    </w:p>
+    <w:p>
+      <w:pPr>
+        <w:rPr>
+          <w:sz w:val="28"/>
+          <w:szCs w:val="28"/>
+        </w:rPr>
+      </w:pPr>
+      <w:r>
+        <w:rPr>
+          <w:sz w:val="28"/>
+          <w:szCs w:val="28"/>
+        </w:rPr>
+        <w:t xml:space="preserve">  </w:t>
+      </w:r>
+    </w:p>
+    <w:p>
+      <w:pPr>
+        <w:rPr>
+          <w:sz w:val="28"/>
+          <w:szCs w:val="28"/>
+        </w:rPr>
+      </w:pPr>
+      <w:r>
+        <w:rPr>
+          <w:sz w:val="28"/>
+          <w:szCs w:val="28"/>
         </w:rPr>
         <w:t>}</w:t>
       </w:r>

</xml_diff>

<commit_message>
Primeras ideas para la funcion imagen
</commit_message>
<xml_diff>
--- a/Primera ideas.docx
+++ b/Primera ideas.docx
@@ -6249,7 +6249,79 @@
           <w:szCs w:val="28"/>
           <w:lang w:val="en-US"/>
         </w:rPr>
-        <w:t>void Verificacion(int num, int serial,int despla,int salida);</w:t>
+        <w:t xml:space="preserve">void </w:t>
+      </w:r>
+      <w:proofErr w:type="spellStart"/>
+      <w:r>
+        <w:rPr>
+          <w:sz w:val="28"/>
+          <w:szCs w:val="28"/>
+          <w:lang w:val="en-US"/>
+        </w:rPr>
+        <w:t>Verificacion</w:t>
+      </w:r>
+      <w:proofErr w:type="spellEnd"/>
+      <w:r>
+        <w:rPr>
+          <w:sz w:val="28"/>
+          <w:szCs w:val="28"/>
+          <w:lang w:val="en-US"/>
+        </w:rPr>
+        <w:t xml:space="preserve">(int num, int </w:t>
+      </w:r>
+      <w:proofErr w:type="spellStart"/>
+      <w:r>
+        <w:rPr>
+          <w:sz w:val="28"/>
+          <w:szCs w:val="28"/>
+          <w:lang w:val="en-US"/>
+        </w:rPr>
+        <w:t>serial,int</w:t>
+      </w:r>
+      <w:proofErr w:type="spellEnd"/>
+      <w:r>
+        <w:rPr>
+          <w:sz w:val="28"/>
+          <w:szCs w:val="28"/>
+          <w:lang w:val="en-US"/>
+        </w:rPr>
+        <w:t xml:space="preserve"> </w:t>
+      </w:r>
+      <w:proofErr w:type="spellStart"/>
+      <w:r>
+        <w:rPr>
+          <w:sz w:val="28"/>
+          <w:szCs w:val="28"/>
+          <w:lang w:val="en-US"/>
+        </w:rPr>
+        <w:t>despla,int</w:t>
+      </w:r>
+      <w:proofErr w:type="spellEnd"/>
+      <w:r>
+        <w:rPr>
+          <w:sz w:val="28"/>
+          <w:szCs w:val="28"/>
+          <w:lang w:val="en-US"/>
+        </w:rPr>
+        <w:t xml:space="preserve"> </w:t>
+      </w:r>
+      <w:proofErr w:type="spellStart"/>
+      <w:r>
+        <w:rPr>
+          <w:sz w:val="28"/>
+          <w:szCs w:val="28"/>
+          <w:lang w:val="en-US"/>
+        </w:rPr>
+        <w:t>salida</w:t>
+      </w:r>
+      <w:proofErr w:type="spellEnd"/>
+      <w:r>
+        <w:rPr>
+          <w:sz w:val="28"/>
+          <w:szCs w:val="28"/>
+          <w:lang w:val="en-US"/>
+        </w:rPr>
+        <w:t>);</w:t>
       </w:r>
     </w:p>
     <w:p>
@@ -6339,6 +6411,1633 @@
         </w:rPr>
         <w:t xml:space="preserve">  </w:t>
       </w:r>
+      <w:proofErr w:type="spellStart"/>
+      <w:r>
+        <w:rPr>
+          <w:sz w:val="28"/>
+          <w:szCs w:val="28"/>
+          <w:lang w:val="en-US"/>
+        </w:rPr>
+        <w:t>pinMode</w:t>
+      </w:r>
+      <w:proofErr w:type="spellEnd"/>
+      <w:r>
+        <w:rPr>
+          <w:sz w:val="28"/>
+          <w:szCs w:val="28"/>
+          <w:lang w:val="en-US"/>
+        </w:rPr>
+        <w:t>(SER, OUTPUT);</w:t>
+      </w:r>
+    </w:p>
+    <w:p>
+      <w:pPr>
+        <w:rPr>
+          <w:sz w:val="28"/>
+          <w:szCs w:val="28"/>
+          <w:lang w:val="en-US"/>
+        </w:rPr>
+      </w:pPr>
+      <w:r>
+        <w:rPr>
+          <w:sz w:val="28"/>
+          <w:szCs w:val="28"/>
+          <w:lang w:val="en-US"/>
+        </w:rPr>
+        <w:t xml:space="preserve">  </w:t>
+      </w:r>
+      <w:proofErr w:type="spellStart"/>
+      <w:r>
+        <w:rPr>
+          <w:sz w:val="28"/>
+          <w:szCs w:val="28"/>
+          <w:lang w:val="en-US"/>
+        </w:rPr>
+        <w:t>pinMode</w:t>
+      </w:r>
+      <w:proofErr w:type="spellEnd"/>
+      <w:r>
+        <w:rPr>
+          <w:sz w:val="28"/>
+          <w:szCs w:val="28"/>
+          <w:lang w:val="en-US"/>
+        </w:rPr>
+        <w:t>(RCLK, OUTPUT);</w:t>
+      </w:r>
+    </w:p>
+    <w:p>
+      <w:pPr>
+        <w:rPr>
+          <w:sz w:val="28"/>
+          <w:szCs w:val="28"/>
+        </w:rPr>
+      </w:pPr>
+      <w:r>
+        <w:rPr>
+          <w:sz w:val="28"/>
+          <w:szCs w:val="28"/>
+          <w:lang w:val="en-US"/>
+        </w:rPr>
+        <w:t xml:space="preserve">  </w:t>
+      </w:r>
+      <w:proofErr w:type="spellStart"/>
+      <w:r>
+        <w:rPr>
+          <w:sz w:val="28"/>
+          <w:szCs w:val="28"/>
+        </w:rPr>
+        <w:t>pinMode</w:t>
+      </w:r>
+      <w:proofErr w:type="spellEnd"/>
+      <w:r>
+        <w:rPr>
+          <w:sz w:val="28"/>
+          <w:szCs w:val="28"/>
+        </w:rPr>
+        <w:t>(SRCLK, OUTPUT);</w:t>
+      </w:r>
+    </w:p>
+    <w:p>
+      <w:pPr>
+        <w:rPr>
+          <w:sz w:val="28"/>
+          <w:szCs w:val="28"/>
+        </w:rPr>
+      </w:pPr>
+      <w:r>
+        <w:rPr>
+          <w:sz w:val="28"/>
+          <w:szCs w:val="28"/>
+        </w:rPr>
+        <w:t xml:space="preserve">  </w:t>
+      </w:r>
+    </w:p>
+    <w:p>
+      <w:pPr>
+        <w:rPr>
+          <w:sz w:val="28"/>
+          <w:szCs w:val="28"/>
+        </w:rPr>
+      </w:pPr>
+      <w:r>
+        <w:rPr>
+          <w:sz w:val="28"/>
+          <w:szCs w:val="28"/>
+        </w:rPr>
+        <w:t xml:space="preserve">  //Inicializar la entrada serial y los relojes en bajo</w:t>
+      </w:r>
+    </w:p>
+    <w:p>
+      <w:pPr>
+        <w:rPr>
+          <w:sz w:val="28"/>
+          <w:szCs w:val="28"/>
+        </w:rPr>
+      </w:pPr>
+      <w:r>
+        <w:rPr>
+          <w:sz w:val="28"/>
+          <w:szCs w:val="28"/>
+        </w:rPr>
+        <w:t xml:space="preserve">  </w:t>
+      </w:r>
+      <w:proofErr w:type="spellStart"/>
+      <w:r>
+        <w:rPr>
+          <w:sz w:val="28"/>
+          <w:szCs w:val="28"/>
+        </w:rPr>
+        <w:t>digitalWrite</w:t>
+      </w:r>
+      <w:proofErr w:type="spellEnd"/>
+      <w:r>
+        <w:rPr>
+          <w:sz w:val="28"/>
+          <w:szCs w:val="28"/>
+        </w:rPr>
+        <w:t>(SER, 0);</w:t>
+      </w:r>
+    </w:p>
+    <w:p>
+      <w:pPr>
+        <w:rPr>
+          <w:sz w:val="28"/>
+          <w:szCs w:val="28"/>
+        </w:rPr>
+      </w:pPr>
+      <w:r>
+        <w:rPr>
+          <w:sz w:val="28"/>
+          <w:szCs w:val="28"/>
+        </w:rPr>
+        <w:t xml:space="preserve">  </w:t>
+      </w:r>
+      <w:proofErr w:type="spellStart"/>
+      <w:r>
+        <w:rPr>
+          <w:sz w:val="28"/>
+          <w:szCs w:val="28"/>
+        </w:rPr>
+        <w:t>digitalWrite</w:t>
+      </w:r>
+      <w:proofErr w:type="spellEnd"/>
+      <w:r>
+        <w:rPr>
+          <w:sz w:val="28"/>
+          <w:szCs w:val="28"/>
+        </w:rPr>
+        <w:t>(RCLK, 0);</w:t>
+      </w:r>
+    </w:p>
+    <w:p>
+      <w:pPr>
+        <w:rPr>
+          <w:sz w:val="28"/>
+          <w:szCs w:val="28"/>
+        </w:rPr>
+      </w:pPr>
+      <w:r>
+        <w:rPr>
+          <w:sz w:val="28"/>
+          <w:szCs w:val="28"/>
+        </w:rPr>
+        <w:t xml:space="preserve">  </w:t>
+      </w:r>
+      <w:proofErr w:type="spellStart"/>
+      <w:r>
+        <w:rPr>
+          <w:sz w:val="28"/>
+          <w:szCs w:val="28"/>
+        </w:rPr>
+        <w:t>digitalWrite</w:t>
+      </w:r>
+      <w:proofErr w:type="spellEnd"/>
+      <w:r>
+        <w:rPr>
+          <w:sz w:val="28"/>
+          <w:szCs w:val="28"/>
+        </w:rPr>
+        <w:t>(SRCLK, 0);</w:t>
+      </w:r>
+    </w:p>
+    <w:p>
+      <w:pPr>
+        <w:rPr>
+          <w:sz w:val="28"/>
+          <w:szCs w:val="28"/>
+        </w:rPr>
+      </w:pPr>
+      <w:r>
+        <w:rPr>
+          <w:sz w:val="28"/>
+          <w:szCs w:val="28"/>
+        </w:rPr>
+        <w:t xml:space="preserve">  </w:t>
+      </w:r>
+    </w:p>
+    <w:p>
+      <w:pPr>
+        <w:rPr>
+          <w:sz w:val="28"/>
+          <w:szCs w:val="28"/>
+          <w:lang w:val="en-US"/>
+        </w:rPr>
+      </w:pPr>
+      <w:r>
+        <w:rPr>
+          <w:sz w:val="28"/>
+          <w:szCs w:val="28"/>
+        </w:rPr>
+        <w:t xml:space="preserve">  </w:t>
+      </w:r>
+      <w:r>
+        <w:rPr>
+          <w:sz w:val="28"/>
+          <w:szCs w:val="28"/>
+          <w:lang w:val="en-US"/>
+        </w:rPr>
+        <w:t xml:space="preserve">for(int </w:t>
+      </w:r>
+      <w:proofErr w:type="spellStart"/>
+      <w:r>
+        <w:rPr>
+          <w:sz w:val="28"/>
+          <w:szCs w:val="28"/>
+          <w:lang w:val="en-US"/>
+        </w:rPr>
+        <w:t>i</w:t>
+      </w:r>
+      <w:proofErr w:type="spellEnd"/>
+      <w:r>
+        <w:rPr>
+          <w:sz w:val="28"/>
+          <w:szCs w:val="28"/>
+          <w:lang w:val="en-US"/>
+        </w:rPr>
+        <w:t xml:space="preserve"> = 1; </w:t>
+      </w:r>
+      <w:proofErr w:type="spellStart"/>
+      <w:r>
+        <w:rPr>
+          <w:sz w:val="28"/>
+          <w:szCs w:val="28"/>
+          <w:lang w:val="en-US"/>
+        </w:rPr>
+        <w:t>i</w:t>
+      </w:r>
+      <w:proofErr w:type="spellEnd"/>
+      <w:r>
+        <w:rPr>
+          <w:sz w:val="28"/>
+          <w:szCs w:val="28"/>
+          <w:lang w:val="en-US"/>
+        </w:rPr>
+        <w:t xml:space="preserve">&lt;=65; </w:t>
+      </w:r>
+      <w:proofErr w:type="spellStart"/>
+      <w:r>
+        <w:rPr>
+          <w:sz w:val="28"/>
+          <w:szCs w:val="28"/>
+          <w:lang w:val="en-US"/>
+        </w:rPr>
+        <w:t>i</w:t>
+      </w:r>
+      <w:proofErr w:type="spellEnd"/>
+      <w:r>
+        <w:rPr>
+          <w:sz w:val="28"/>
+          <w:szCs w:val="28"/>
+          <w:lang w:val="en-US"/>
+        </w:rPr>
+        <w:t>++)</w:t>
+      </w:r>
+    </w:p>
+    <w:p>
+      <w:pPr>
+        <w:rPr>
+          <w:sz w:val="28"/>
+          <w:szCs w:val="28"/>
+          <w:lang w:val="en-US"/>
+        </w:rPr>
+      </w:pPr>
+      <w:r>
+        <w:rPr>
+          <w:sz w:val="28"/>
+          <w:szCs w:val="28"/>
+          <w:lang w:val="en-US"/>
+        </w:rPr>
+        <w:t xml:space="preserve">  {</w:t>
+      </w:r>
+    </w:p>
+    <w:p>
+      <w:pPr>
+        <w:rPr>
+          <w:sz w:val="28"/>
+          <w:szCs w:val="28"/>
+          <w:lang w:val="en-US"/>
+        </w:rPr>
+      </w:pPr>
+      <w:r>
+        <w:rPr>
+          <w:sz w:val="28"/>
+          <w:szCs w:val="28"/>
+          <w:lang w:val="en-US"/>
+        </w:rPr>
+        <w:lastRenderedPageBreak/>
+        <w:t xml:space="preserve">    </w:t>
+      </w:r>
+      <w:proofErr w:type="spellStart"/>
+      <w:r>
+        <w:rPr>
+          <w:sz w:val="28"/>
+          <w:szCs w:val="28"/>
+          <w:lang w:val="en-US"/>
+        </w:rPr>
+        <w:t>Verificacion</w:t>
+      </w:r>
+      <w:proofErr w:type="spellEnd"/>
+      <w:r>
+        <w:rPr>
+          <w:sz w:val="28"/>
+          <w:szCs w:val="28"/>
+          <w:lang w:val="en-US"/>
+        </w:rPr>
+        <w:t>(</w:t>
+      </w:r>
+      <w:proofErr w:type="spellStart"/>
+      <w:r>
+        <w:rPr>
+          <w:sz w:val="28"/>
+          <w:szCs w:val="28"/>
+          <w:lang w:val="en-US"/>
+        </w:rPr>
+        <w:t>i,SER,RCLK,SRCLK</w:t>
+      </w:r>
+      <w:proofErr w:type="spellEnd"/>
+      <w:r>
+        <w:rPr>
+          <w:sz w:val="28"/>
+          <w:szCs w:val="28"/>
+          <w:lang w:val="en-US"/>
+        </w:rPr>
+        <w:t xml:space="preserve">);    </w:t>
+      </w:r>
+    </w:p>
+    <w:p>
+      <w:pPr>
+        <w:rPr>
+          <w:sz w:val="28"/>
+          <w:szCs w:val="28"/>
+          <w:lang w:val="en-US"/>
+        </w:rPr>
+      </w:pPr>
+      <w:r>
+        <w:rPr>
+          <w:sz w:val="28"/>
+          <w:szCs w:val="28"/>
+          <w:lang w:val="en-US"/>
+        </w:rPr>
+        <w:t xml:space="preserve">  } </w:t>
+      </w:r>
+    </w:p>
+    <w:p>
+      <w:pPr>
+        <w:rPr>
+          <w:sz w:val="28"/>
+          <w:szCs w:val="28"/>
+          <w:lang w:val="en-US"/>
+        </w:rPr>
+      </w:pPr>
+      <w:r>
+        <w:rPr>
+          <w:sz w:val="28"/>
+          <w:szCs w:val="28"/>
+          <w:lang w:val="en-US"/>
+        </w:rPr>
+        <w:t>}</w:t>
+      </w:r>
+    </w:p>
+    <w:p>
+      <w:pPr>
+        <w:rPr>
+          <w:sz w:val="28"/>
+          <w:szCs w:val="28"/>
+          <w:lang w:val="en-US"/>
+        </w:rPr>
+      </w:pPr>
+    </w:p>
+    <w:p>
+      <w:pPr>
+        <w:rPr>
+          <w:sz w:val="28"/>
+          <w:szCs w:val="28"/>
+          <w:lang w:val="en-US"/>
+        </w:rPr>
+      </w:pPr>
+      <w:r>
+        <w:rPr>
+          <w:sz w:val="28"/>
+          <w:szCs w:val="28"/>
+          <w:lang w:val="en-US"/>
+        </w:rPr>
+        <w:t>void loop()</w:t>
+      </w:r>
+    </w:p>
+    <w:p>
+      <w:pPr>
+        <w:rPr>
+          <w:sz w:val="28"/>
+          <w:szCs w:val="28"/>
+          <w:lang w:val="en-US"/>
+        </w:rPr>
+      </w:pPr>
+      <w:r>
+        <w:rPr>
+          <w:sz w:val="28"/>
+          <w:szCs w:val="28"/>
+          <w:lang w:val="en-US"/>
+        </w:rPr>
+        <w:t xml:space="preserve">{   </w:t>
+      </w:r>
+    </w:p>
+    <w:p>
+      <w:pPr>
+        <w:rPr>
+          <w:sz w:val="28"/>
+          <w:szCs w:val="28"/>
+          <w:lang w:val="en-US"/>
+        </w:rPr>
+      </w:pPr>
+    </w:p>
+    <w:p>
+      <w:pPr>
+        <w:rPr>
+          <w:sz w:val="28"/>
+          <w:szCs w:val="28"/>
+          <w:lang w:val="en-US"/>
+        </w:rPr>
+      </w:pPr>
+      <w:r>
+        <w:rPr>
+          <w:sz w:val="28"/>
+          <w:szCs w:val="28"/>
+          <w:lang w:val="en-US"/>
+        </w:rPr>
+        <w:t>}</w:t>
+      </w:r>
+    </w:p>
+    <w:p>
+      <w:pPr>
+        <w:rPr>
+          <w:sz w:val="28"/>
+          <w:szCs w:val="28"/>
+          <w:lang w:val="en-US"/>
+        </w:rPr>
+      </w:pPr>
+    </w:p>
+    <w:p>
+      <w:pPr>
+        <w:rPr>
+          <w:sz w:val="28"/>
+          <w:szCs w:val="28"/>
+          <w:lang w:val="en-US"/>
+        </w:rPr>
+      </w:pPr>
+      <w:r>
+        <w:rPr>
+          <w:sz w:val="28"/>
+          <w:szCs w:val="28"/>
+          <w:lang w:val="en-US"/>
+        </w:rPr>
+        <w:t xml:space="preserve">void </w:t>
+      </w:r>
+      <w:proofErr w:type="spellStart"/>
+      <w:r>
+        <w:rPr>
+          <w:sz w:val="28"/>
+          <w:szCs w:val="28"/>
+          <w:lang w:val="en-US"/>
+        </w:rPr>
+        <w:t>Verificacion</w:t>
+      </w:r>
+      <w:proofErr w:type="spellEnd"/>
+      <w:r>
+        <w:rPr>
+          <w:sz w:val="28"/>
+          <w:szCs w:val="28"/>
+          <w:lang w:val="en-US"/>
+        </w:rPr>
+        <w:t xml:space="preserve">(int num, int serial ,int </w:t>
+      </w:r>
+      <w:proofErr w:type="spellStart"/>
+      <w:r>
+        <w:rPr>
+          <w:sz w:val="28"/>
+          <w:szCs w:val="28"/>
+          <w:lang w:val="en-US"/>
+        </w:rPr>
+        <w:t>dezpla,int</w:t>
+      </w:r>
+      <w:proofErr w:type="spellEnd"/>
+      <w:r>
+        <w:rPr>
+          <w:sz w:val="28"/>
+          <w:szCs w:val="28"/>
+          <w:lang w:val="en-US"/>
+        </w:rPr>
+        <w:t xml:space="preserve"> </w:t>
+      </w:r>
+      <w:proofErr w:type="spellStart"/>
+      <w:r>
+        <w:rPr>
+          <w:sz w:val="28"/>
+          <w:szCs w:val="28"/>
+          <w:lang w:val="en-US"/>
+        </w:rPr>
+        <w:t>salida</w:t>
+      </w:r>
+      <w:proofErr w:type="spellEnd"/>
+      <w:r>
+        <w:rPr>
+          <w:sz w:val="28"/>
+          <w:szCs w:val="28"/>
+          <w:lang w:val="en-US"/>
+        </w:rPr>
+        <w:t>)</w:t>
+      </w:r>
+    </w:p>
+    <w:p>
+      <w:pPr>
+        <w:rPr>
+          <w:sz w:val="28"/>
+          <w:szCs w:val="28"/>
+        </w:rPr>
+      </w:pPr>
+      <w:r>
+        <w:rPr>
+          <w:sz w:val="28"/>
+          <w:szCs w:val="28"/>
+        </w:rPr>
+        <w:t>{</w:t>
+      </w:r>
+    </w:p>
+    <w:p>
+      <w:pPr>
+        <w:rPr>
+          <w:sz w:val="28"/>
+          <w:szCs w:val="28"/>
+        </w:rPr>
+      </w:pPr>
+      <w:r>
+        <w:rPr>
+          <w:sz w:val="28"/>
+          <w:szCs w:val="28"/>
+        </w:rPr>
+        <w:t xml:space="preserve">  </w:t>
+      </w:r>
+      <w:proofErr w:type="spellStart"/>
+      <w:r>
+        <w:rPr>
+          <w:sz w:val="28"/>
+          <w:szCs w:val="28"/>
+        </w:rPr>
+        <w:t>digitalWrite</w:t>
+      </w:r>
+      <w:proofErr w:type="spellEnd"/>
+      <w:r>
+        <w:rPr>
+          <w:sz w:val="28"/>
+          <w:szCs w:val="28"/>
+        </w:rPr>
+        <w:t xml:space="preserve">(serial, </w:t>
+      </w:r>
+      <w:proofErr w:type="spellStart"/>
+      <w:r>
+        <w:rPr>
+          <w:sz w:val="28"/>
+          <w:szCs w:val="28"/>
+        </w:rPr>
+        <w:t>num</w:t>
+      </w:r>
+      <w:proofErr w:type="spellEnd"/>
+      <w:r>
+        <w:rPr>
+          <w:sz w:val="28"/>
+          <w:szCs w:val="28"/>
+        </w:rPr>
+        <w:t xml:space="preserve">);//se le da el valor para al serial el cual pasara el numero </w:t>
+      </w:r>
+    </w:p>
+    <w:p>
+      <w:pPr>
+        <w:rPr>
+          <w:sz w:val="28"/>
+          <w:szCs w:val="28"/>
+        </w:rPr>
+      </w:pPr>
+      <w:r>
+        <w:rPr>
+          <w:sz w:val="28"/>
+          <w:szCs w:val="28"/>
+        </w:rPr>
+        <w:t xml:space="preserve">  </w:t>
+      </w:r>
+    </w:p>
+    <w:p>
+      <w:pPr>
+        <w:rPr>
+          <w:sz w:val="28"/>
+          <w:szCs w:val="28"/>
+        </w:rPr>
+      </w:pPr>
+      <w:r>
+        <w:rPr>
+          <w:sz w:val="28"/>
+          <w:szCs w:val="28"/>
+        </w:rPr>
+        <w:t xml:space="preserve">  </w:t>
+      </w:r>
+      <w:proofErr w:type="spellStart"/>
+      <w:r>
+        <w:rPr>
+          <w:sz w:val="28"/>
+          <w:szCs w:val="28"/>
+        </w:rPr>
+        <w:t>digitalWrite</w:t>
+      </w:r>
+      <w:proofErr w:type="spellEnd"/>
+      <w:r>
+        <w:rPr>
+          <w:sz w:val="28"/>
+          <w:szCs w:val="28"/>
+        </w:rPr>
+        <w:t>(salida, 0);</w:t>
+      </w:r>
+    </w:p>
+    <w:p>
+      <w:pPr>
+        <w:rPr>
+          <w:sz w:val="28"/>
+          <w:szCs w:val="28"/>
+        </w:rPr>
+      </w:pPr>
+      <w:r>
+        <w:rPr>
+          <w:sz w:val="28"/>
+          <w:szCs w:val="28"/>
+        </w:rPr>
+        <w:t xml:space="preserve">  </w:t>
+      </w:r>
+      <w:proofErr w:type="spellStart"/>
+      <w:r>
+        <w:rPr>
+          <w:sz w:val="28"/>
+          <w:szCs w:val="28"/>
+        </w:rPr>
+        <w:t>digitalWrite</w:t>
+      </w:r>
+      <w:proofErr w:type="spellEnd"/>
+      <w:r>
+        <w:rPr>
+          <w:sz w:val="28"/>
+          <w:szCs w:val="28"/>
+        </w:rPr>
+        <w:t>(salida, 1);</w:t>
+      </w:r>
+    </w:p>
+    <w:p>
+      <w:pPr>
+        <w:rPr>
+          <w:sz w:val="28"/>
+          <w:szCs w:val="28"/>
+        </w:rPr>
+      </w:pPr>
+      <w:r>
+        <w:rPr>
+          <w:sz w:val="28"/>
+          <w:szCs w:val="28"/>
+        </w:rPr>
+        <w:t xml:space="preserve">  </w:t>
+      </w:r>
+      <w:proofErr w:type="spellStart"/>
+      <w:r>
+        <w:rPr>
+          <w:sz w:val="28"/>
+          <w:szCs w:val="28"/>
+        </w:rPr>
+        <w:t>digitalWrite</w:t>
+      </w:r>
+      <w:proofErr w:type="spellEnd"/>
+      <w:r>
+        <w:rPr>
+          <w:sz w:val="28"/>
+          <w:szCs w:val="28"/>
+        </w:rPr>
+        <w:t>(salida, 0);</w:t>
+      </w:r>
+    </w:p>
+    <w:p>
+      <w:pPr>
+        <w:rPr>
+          <w:sz w:val="28"/>
+          <w:szCs w:val="28"/>
+        </w:rPr>
+      </w:pPr>
+      <w:r>
+        <w:rPr>
+          <w:sz w:val="28"/>
+          <w:szCs w:val="28"/>
+        </w:rPr>
+        <w:t xml:space="preserve">  </w:t>
+      </w:r>
+    </w:p>
+    <w:p>
+      <w:pPr>
+        <w:rPr>
+          <w:sz w:val="28"/>
+          <w:szCs w:val="28"/>
+        </w:rPr>
+      </w:pPr>
+      <w:r>
+        <w:rPr>
+          <w:sz w:val="28"/>
+          <w:szCs w:val="28"/>
+        </w:rPr>
+        <w:t xml:space="preserve">  </w:t>
+      </w:r>
+      <w:proofErr w:type="spellStart"/>
+      <w:r>
+        <w:rPr>
+          <w:sz w:val="28"/>
+          <w:szCs w:val="28"/>
+        </w:rPr>
+        <w:t>digitalWrite</w:t>
+      </w:r>
+      <w:proofErr w:type="spellEnd"/>
+      <w:r>
+        <w:rPr>
+          <w:sz w:val="28"/>
+          <w:szCs w:val="28"/>
+        </w:rPr>
+        <w:t>(</w:t>
+      </w:r>
+      <w:proofErr w:type="spellStart"/>
+      <w:r>
+        <w:rPr>
+          <w:sz w:val="28"/>
+          <w:szCs w:val="28"/>
+        </w:rPr>
+        <w:t>dezpla</w:t>
+      </w:r>
+      <w:proofErr w:type="spellEnd"/>
+      <w:r>
+        <w:rPr>
+          <w:sz w:val="28"/>
+          <w:szCs w:val="28"/>
+        </w:rPr>
+        <w:t>, 0);</w:t>
+      </w:r>
+    </w:p>
+    <w:p>
+      <w:pPr>
+        <w:rPr>
+          <w:sz w:val="28"/>
+          <w:szCs w:val="28"/>
+        </w:rPr>
+      </w:pPr>
+      <w:r>
+        <w:rPr>
+          <w:sz w:val="28"/>
+          <w:szCs w:val="28"/>
+        </w:rPr>
+        <w:t xml:space="preserve">  </w:t>
+      </w:r>
+      <w:proofErr w:type="spellStart"/>
+      <w:r>
+        <w:rPr>
+          <w:sz w:val="28"/>
+          <w:szCs w:val="28"/>
+        </w:rPr>
+        <w:t>digitalWrite</w:t>
+      </w:r>
+      <w:proofErr w:type="spellEnd"/>
+      <w:r>
+        <w:rPr>
+          <w:sz w:val="28"/>
+          <w:szCs w:val="28"/>
+        </w:rPr>
+        <w:t>(</w:t>
+      </w:r>
+      <w:proofErr w:type="spellStart"/>
+      <w:r>
+        <w:rPr>
+          <w:sz w:val="28"/>
+          <w:szCs w:val="28"/>
+        </w:rPr>
+        <w:t>dezpla</w:t>
+      </w:r>
+      <w:proofErr w:type="spellEnd"/>
+      <w:r>
+        <w:rPr>
+          <w:sz w:val="28"/>
+          <w:szCs w:val="28"/>
+        </w:rPr>
+        <w:t>, 1);</w:t>
+      </w:r>
+    </w:p>
+    <w:p>
+      <w:pPr>
+        <w:rPr>
+          <w:sz w:val="28"/>
+          <w:szCs w:val="28"/>
+        </w:rPr>
+      </w:pPr>
+      <w:r>
+        <w:rPr>
+          <w:sz w:val="28"/>
+          <w:szCs w:val="28"/>
+        </w:rPr>
+        <w:t xml:space="preserve">  </w:t>
+      </w:r>
+      <w:proofErr w:type="spellStart"/>
+      <w:r>
+        <w:rPr>
+          <w:sz w:val="28"/>
+          <w:szCs w:val="28"/>
+        </w:rPr>
+        <w:t>digitalWrite</w:t>
+      </w:r>
+      <w:proofErr w:type="spellEnd"/>
+      <w:r>
+        <w:rPr>
+          <w:sz w:val="28"/>
+          <w:szCs w:val="28"/>
+        </w:rPr>
+        <w:t>(</w:t>
+      </w:r>
+      <w:proofErr w:type="spellStart"/>
+      <w:r>
+        <w:rPr>
+          <w:sz w:val="28"/>
+          <w:szCs w:val="28"/>
+        </w:rPr>
+        <w:t>dezpla</w:t>
+      </w:r>
+      <w:proofErr w:type="spellEnd"/>
+      <w:r>
+        <w:rPr>
+          <w:sz w:val="28"/>
+          <w:szCs w:val="28"/>
+        </w:rPr>
+        <w:t>, 0);</w:t>
+      </w:r>
+    </w:p>
+    <w:p>
+      <w:pPr>
+        <w:rPr>
+          <w:sz w:val="28"/>
+          <w:szCs w:val="28"/>
+        </w:rPr>
+      </w:pPr>
+      <w:r>
+        <w:rPr>
+          <w:sz w:val="28"/>
+          <w:szCs w:val="28"/>
+        </w:rPr>
+        <w:t xml:space="preserve">  </w:t>
+      </w:r>
+    </w:p>
+    <w:p>
+      <w:pPr>
+        <w:rPr>
+          <w:sz w:val="28"/>
+          <w:szCs w:val="28"/>
+        </w:rPr>
+      </w:pPr>
+    </w:p>
+    <w:p>
+      <w:pPr>
+        <w:rPr>
+          <w:sz w:val="28"/>
+          <w:szCs w:val="28"/>
+        </w:rPr>
+      </w:pPr>
+      <w:r>
+        <w:rPr>
+          <w:sz w:val="28"/>
+          <w:szCs w:val="28"/>
+        </w:rPr>
+        <w:t xml:space="preserve">  </w:t>
+      </w:r>
+    </w:p>
+    <w:p>
+      <w:pPr>
+        <w:rPr>
+          <w:sz w:val="28"/>
+          <w:szCs w:val="28"/>
+        </w:rPr>
+      </w:pPr>
+      <w:r>
+        <w:rPr>
+          <w:sz w:val="28"/>
+          <w:szCs w:val="28"/>
+        </w:rPr>
+        <w:t>}</w:t>
+      </w:r>
+    </w:p>
+    <w:p>
+      <w:pPr>
+        <w:rPr>
+          <w:sz w:val="28"/>
+          <w:szCs w:val="28"/>
+        </w:rPr>
+      </w:pPr>
+      <w:r>
+        <w:rPr>
+          <w:sz w:val="28"/>
+          <w:szCs w:val="28"/>
+        </w:rPr>
+        <w:lastRenderedPageBreak/>
+        <w:t>PRIMERA IDEA CON AVANCE DE LA FUNCIÓN IMAGEN</w:t>
+      </w:r>
+    </w:p>
+    <w:p>
+      <w:pPr>
+        <w:rPr>
+          <w:sz w:val="28"/>
+          <w:szCs w:val="28"/>
+        </w:rPr>
+      </w:pPr>
+      <w:r>
+        <w:rPr>
+          <w:sz w:val="28"/>
+          <w:szCs w:val="28"/>
+        </w:rPr>
+        <w:t>Se va a implementar un doble puntero que permita recorrer un arreglo de ocho elementos, cada uno a su vez con ocho elementos. Inicialmente estos van a ser todos ceros y se le va a pedir al usuario decir cuales posiciones de LED deben activarse para formar su “imagen” deseada.</w:t>
+      </w:r>
+    </w:p>
+    <w:p>
+      <w:pPr>
+        <w:rPr>
+          <w:sz w:val="28"/>
+          <w:szCs w:val="28"/>
+        </w:rPr>
+      </w:pPr>
+    </w:p>
+    <w:p>
+      <w:pPr>
+        <w:rPr>
+          <w:sz w:val="28"/>
+          <w:szCs w:val="28"/>
+        </w:rPr>
+      </w:pPr>
+      <w:r>
+        <w:rPr>
+          <w:sz w:val="28"/>
+          <w:szCs w:val="28"/>
+        </w:rPr>
+        <w:t>#define SER 2</w:t>
+      </w:r>
+      <w:r>
+        <w:rPr>
+          <w:sz w:val="28"/>
+          <w:szCs w:val="28"/>
+        </w:rPr>
+        <w:tab/>
+        <w:t>//PUERTO SERIAL</w:t>
+      </w:r>
+    </w:p>
+    <w:p>
+      <w:pPr>
+        <w:rPr>
+          <w:sz w:val="28"/>
+          <w:szCs w:val="28"/>
+        </w:rPr>
+      </w:pPr>
+      <w:r>
+        <w:rPr>
+          <w:sz w:val="28"/>
+          <w:szCs w:val="28"/>
+        </w:rPr>
+        <w:t>#define RCLK 3</w:t>
+      </w:r>
+      <w:r>
+        <w:rPr>
+          <w:sz w:val="28"/>
+          <w:szCs w:val="28"/>
+        </w:rPr>
+        <w:tab/>
+        <w:t>//RELOJ DE REGISTRO DESPLAZAMIENTO</w:t>
+      </w:r>
+    </w:p>
+    <w:p>
+      <w:pPr>
+        <w:rPr>
+          <w:sz w:val="28"/>
+          <w:szCs w:val="28"/>
+        </w:rPr>
+      </w:pPr>
+      <w:r>
+        <w:rPr>
+          <w:sz w:val="28"/>
+          <w:szCs w:val="28"/>
+        </w:rPr>
+        <w:t>#define SRCLK 4  //RELOJ DE REGISTRO DE SALIDA</w:t>
+      </w:r>
+    </w:p>
+    <w:p>
+      <w:pPr>
+        <w:rPr>
+          <w:sz w:val="28"/>
+          <w:szCs w:val="28"/>
+        </w:rPr>
+      </w:pPr>
+    </w:p>
+    <w:p>
+      <w:pPr>
+        <w:rPr>
+          <w:sz w:val="28"/>
+          <w:szCs w:val="28"/>
+        </w:rPr>
+      </w:pPr>
+      <w:proofErr w:type="spellStart"/>
+      <w:r>
+        <w:rPr>
+          <w:sz w:val="28"/>
+          <w:szCs w:val="28"/>
+        </w:rPr>
+        <w:t>int</w:t>
+      </w:r>
+      <w:proofErr w:type="spellEnd"/>
+      <w:r>
+        <w:rPr>
+          <w:sz w:val="28"/>
+          <w:szCs w:val="28"/>
+        </w:rPr>
+        <w:t xml:space="preserve"> *</w:t>
+      </w:r>
+      <w:proofErr w:type="spellStart"/>
+      <w:r>
+        <w:rPr>
+          <w:sz w:val="28"/>
+          <w:szCs w:val="28"/>
+        </w:rPr>
+        <w:t>pmatriz</w:t>
+      </w:r>
+      <w:proofErr w:type="spellEnd"/>
+      <w:r>
+        <w:rPr>
+          <w:sz w:val="28"/>
+          <w:szCs w:val="28"/>
+        </w:rPr>
+        <w:t>, filas[8], columnas[8] = {0,0,0,0,0,0,0,0};</w:t>
+      </w:r>
+    </w:p>
+    <w:p>
+      <w:pPr>
+        <w:rPr>
+          <w:sz w:val="28"/>
+          <w:szCs w:val="28"/>
+        </w:rPr>
+      </w:pPr>
+    </w:p>
+    <w:p>
+      <w:pPr>
+        <w:rPr>
+          <w:sz w:val="28"/>
+          <w:szCs w:val="28"/>
+        </w:rPr>
+      </w:pPr>
+      <w:proofErr w:type="spellStart"/>
+      <w:r>
+        <w:rPr>
+          <w:sz w:val="28"/>
+          <w:szCs w:val="28"/>
+        </w:rPr>
+        <w:t>void</w:t>
+      </w:r>
+      <w:proofErr w:type="spellEnd"/>
+      <w:r>
+        <w:rPr>
+          <w:sz w:val="28"/>
+          <w:szCs w:val="28"/>
+        </w:rPr>
+        <w:t xml:space="preserve"> </w:t>
+      </w:r>
+      <w:proofErr w:type="spellStart"/>
+      <w:r>
+        <w:rPr>
+          <w:sz w:val="28"/>
+          <w:szCs w:val="28"/>
+        </w:rPr>
+        <w:t>Matrizcero</w:t>
+      </w:r>
+      <w:proofErr w:type="spellEnd"/>
+      <w:r>
+        <w:rPr>
+          <w:sz w:val="28"/>
+          <w:szCs w:val="28"/>
+        </w:rPr>
+        <w:t>(){</w:t>
+      </w:r>
+    </w:p>
+    <w:p>
+      <w:pPr>
+        <w:rPr>
+          <w:sz w:val="28"/>
+          <w:szCs w:val="28"/>
+        </w:rPr>
+      </w:pPr>
+      <w:r>
+        <w:rPr>
+          <w:sz w:val="28"/>
+          <w:szCs w:val="28"/>
+        </w:rPr>
+        <w:t xml:space="preserve">  </w:t>
+      </w:r>
+    </w:p>
+    <w:p>
+      <w:pPr>
+        <w:rPr>
+          <w:sz w:val="28"/>
+          <w:szCs w:val="28"/>
+          <w:lang w:val="en-US"/>
+        </w:rPr>
+      </w:pPr>
+      <w:r>
+        <w:rPr>
+          <w:sz w:val="28"/>
+          <w:szCs w:val="28"/>
+        </w:rPr>
+        <w:t xml:space="preserve">  </w:t>
+      </w:r>
+      <w:r>
+        <w:rPr>
+          <w:sz w:val="28"/>
+          <w:szCs w:val="28"/>
+          <w:lang w:val="en-US"/>
+        </w:rPr>
+        <w:t>pmatriz = filas;</w:t>
+      </w:r>
+    </w:p>
+    <w:p>
+      <w:pPr>
+        <w:rPr>
+          <w:sz w:val="28"/>
+          <w:szCs w:val="28"/>
+          <w:lang w:val="en-US"/>
+        </w:rPr>
+      </w:pPr>
+      <w:r>
+        <w:rPr>
+          <w:sz w:val="28"/>
+          <w:szCs w:val="28"/>
+          <w:lang w:val="en-US"/>
+        </w:rPr>
+        <w:t xml:space="preserve">  for(int i = 0 ; i&lt;8 ; i++){</w:t>
+      </w:r>
+    </w:p>
+    <w:p>
+      <w:pPr>
+        <w:rPr>
+          <w:sz w:val="28"/>
+          <w:szCs w:val="28"/>
+          <w:lang w:val="en-US"/>
+        </w:rPr>
+      </w:pPr>
+      <w:r>
+        <w:rPr>
+          <w:sz w:val="28"/>
+          <w:szCs w:val="28"/>
+          <w:lang w:val="en-US"/>
+        </w:rPr>
+        <w:t xml:space="preserve">    pmatriz[i] = columnas;</w:t>
+      </w:r>
+    </w:p>
+    <w:p>
+      <w:pPr>
+        <w:rPr>
+          <w:sz w:val="28"/>
+          <w:szCs w:val="28"/>
+          <w:lang w:val="en-US"/>
+        </w:rPr>
+      </w:pPr>
+      <w:r>
+        <w:rPr>
+          <w:sz w:val="28"/>
+          <w:szCs w:val="28"/>
+          <w:lang w:val="en-US"/>
+        </w:rPr>
+        <w:t xml:space="preserve">    </w:t>
+      </w:r>
+    </w:p>
+    <w:p>
+      <w:pPr>
+        <w:rPr>
+          <w:sz w:val="28"/>
+          <w:szCs w:val="28"/>
+          <w:lang w:val="en-US"/>
+        </w:rPr>
+      </w:pPr>
+      <w:r>
+        <w:rPr>
+          <w:sz w:val="28"/>
+          <w:szCs w:val="28"/>
+          <w:lang w:val="en-US"/>
+        </w:rPr>
+        <w:t xml:space="preserve">  }</w:t>
+      </w:r>
+    </w:p>
+    <w:p>
+      <w:pPr>
+        <w:rPr>
+          <w:sz w:val="28"/>
+          <w:szCs w:val="28"/>
+          <w:lang w:val="en-US"/>
+        </w:rPr>
+      </w:pPr>
+      <w:r>
+        <w:rPr>
+          <w:sz w:val="28"/>
+          <w:szCs w:val="28"/>
+          <w:lang w:val="en-US"/>
+        </w:rPr>
+        <w:t xml:space="preserve">  </w:t>
+      </w:r>
+    </w:p>
+    <w:p>
+      <w:pPr>
+        <w:rPr>
+          <w:sz w:val="28"/>
+          <w:szCs w:val="28"/>
+          <w:lang w:val="en-US"/>
+        </w:rPr>
+      </w:pPr>
+      <w:r>
+        <w:rPr>
+          <w:sz w:val="28"/>
+          <w:szCs w:val="28"/>
+          <w:lang w:val="en-US"/>
+        </w:rPr>
+        <w:t xml:space="preserve">  </w:t>
+      </w:r>
+    </w:p>
+    <w:p>
+      <w:pPr>
+        <w:rPr>
+          <w:sz w:val="28"/>
+          <w:szCs w:val="28"/>
+          <w:lang w:val="en-US"/>
+        </w:rPr>
+      </w:pPr>
+      <w:r>
+        <w:rPr>
+          <w:sz w:val="28"/>
+          <w:szCs w:val="28"/>
+          <w:lang w:val="en-US"/>
+        </w:rPr>
+        <w:t>}</w:t>
+      </w:r>
+    </w:p>
+    <w:p>
+      <w:pPr>
+        <w:rPr>
+          <w:sz w:val="28"/>
+          <w:szCs w:val="28"/>
+          <w:lang w:val="en-US"/>
+        </w:rPr>
+      </w:pPr>
+    </w:p>
+    <w:p>
+      <w:pPr>
+        <w:rPr>
+          <w:sz w:val="28"/>
+          <w:szCs w:val="28"/>
+          <w:lang w:val="en-US"/>
+        </w:rPr>
+      </w:pPr>
+      <w:r>
+        <w:rPr>
+          <w:sz w:val="28"/>
+          <w:szCs w:val="28"/>
+          <w:lang w:val="en-US"/>
+        </w:rPr>
+        <w:t>void Mostrar (){</w:t>
+      </w:r>
+    </w:p>
+    <w:p>
+      <w:pPr>
+        <w:rPr>
+          <w:sz w:val="28"/>
+          <w:szCs w:val="28"/>
+          <w:lang w:val="en-US"/>
+        </w:rPr>
+      </w:pPr>
+      <w:r>
+        <w:rPr>
+          <w:sz w:val="28"/>
+          <w:szCs w:val="28"/>
+          <w:lang w:val="en-US"/>
+        </w:rPr>
+        <w:t xml:space="preserve">  for(int f = 0 ; f&lt;8 ; f++){</w:t>
+      </w:r>
+    </w:p>
+    <w:p>
+      <w:pPr>
+        <w:rPr>
+          <w:sz w:val="28"/>
+          <w:szCs w:val="28"/>
+          <w:lang w:val="en-US"/>
+        </w:rPr>
+      </w:pPr>
+      <w:r>
+        <w:rPr>
+          <w:sz w:val="28"/>
+          <w:szCs w:val="28"/>
+          <w:lang w:val="en-US"/>
+        </w:rPr>
+        <w:lastRenderedPageBreak/>
+        <w:t xml:space="preserve">    for(int c = 0 ; c&lt;8 ; c++){</w:t>
+      </w:r>
+    </w:p>
+    <w:p>
+      <w:pPr>
+        <w:rPr>
+          <w:sz w:val="28"/>
+          <w:szCs w:val="28"/>
+          <w:lang w:val="en-US"/>
+        </w:rPr>
+      </w:pPr>
+      <w:r>
+        <w:rPr>
+          <w:sz w:val="28"/>
+          <w:szCs w:val="28"/>
+          <w:lang w:val="en-US"/>
+        </w:rPr>
+        <w:t xml:space="preserve">      Serial.print(*((*(pmatriz+f))+c));</w:t>
+      </w:r>
+    </w:p>
+    <w:p>
+      <w:pPr>
+        <w:rPr>
+          <w:sz w:val="28"/>
+          <w:szCs w:val="28"/>
+          <w:lang w:val="en-US"/>
+        </w:rPr>
+      </w:pPr>
+      <w:r>
+        <w:rPr>
+          <w:sz w:val="28"/>
+          <w:szCs w:val="28"/>
+          <w:lang w:val="en-US"/>
+        </w:rPr>
+        <w:t xml:space="preserve">      Serial.print(" ");</w:t>
+      </w:r>
+    </w:p>
+    <w:p>
+      <w:pPr>
+        <w:rPr>
+          <w:sz w:val="28"/>
+          <w:szCs w:val="28"/>
+          <w:lang w:val="en-US"/>
+        </w:rPr>
+      </w:pPr>
+      <w:r>
+        <w:rPr>
+          <w:sz w:val="28"/>
+          <w:szCs w:val="28"/>
+          <w:lang w:val="en-US"/>
+        </w:rPr>
+        <w:t xml:space="preserve">    }</w:t>
+      </w:r>
+    </w:p>
+    <w:p>
+      <w:pPr>
+        <w:rPr>
+          <w:sz w:val="28"/>
+          <w:szCs w:val="28"/>
+          <w:lang w:val="en-US"/>
+        </w:rPr>
+      </w:pPr>
+      <w:r>
+        <w:rPr>
+          <w:sz w:val="28"/>
+          <w:szCs w:val="28"/>
+          <w:lang w:val="en-US"/>
+        </w:rPr>
+        <w:t xml:space="preserve">    Serial.print("\n");</w:t>
+      </w:r>
+    </w:p>
+    <w:p>
+      <w:pPr>
+        <w:rPr>
+          <w:sz w:val="28"/>
+          <w:szCs w:val="28"/>
+        </w:rPr>
+      </w:pPr>
+      <w:r>
+        <w:rPr>
+          <w:sz w:val="28"/>
+          <w:szCs w:val="28"/>
+          <w:lang w:val="en-US"/>
+        </w:rPr>
+        <w:t xml:space="preserve">  </w:t>
+      </w:r>
+      <w:r>
+        <w:rPr>
+          <w:sz w:val="28"/>
+          <w:szCs w:val="28"/>
+        </w:rPr>
+        <w:t>}</w:t>
+      </w:r>
+    </w:p>
+    <w:p>
+      <w:pPr>
+        <w:rPr>
+          <w:sz w:val="28"/>
+          <w:szCs w:val="28"/>
+        </w:rPr>
+      </w:pPr>
+      <w:r>
+        <w:rPr>
+          <w:sz w:val="28"/>
+          <w:szCs w:val="28"/>
+        </w:rPr>
+        <w:t>}</w:t>
+      </w:r>
+    </w:p>
+    <w:p>
+      <w:pPr>
+        <w:rPr>
+          <w:sz w:val="28"/>
+          <w:szCs w:val="28"/>
+        </w:rPr>
+      </w:pPr>
+    </w:p>
+    <w:p>
+      <w:pPr>
+        <w:rPr>
+          <w:sz w:val="28"/>
+          <w:szCs w:val="28"/>
+        </w:rPr>
+      </w:pPr>
+      <w:proofErr w:type="spellStart"/>
+      <w:r>
+        <w:rPr>
+          <w:sz w:val="28"/>
+          <w:szCs w:val="28"/>
+        </w:rPr>
+        <w:t>void</w:t>
+      </w:r>
+      <w:proofErr w:type="spellEnd"/>
+      <w:r>
+        <w:rPr>
+          <w:sz w:val="28"/>
+          <w:szCs w:val="28"/>
+        </w:rPr>
+        <w:t xml:space="preserve"> </w:t>
+      </w:r>
+      <w:proofErr w:type="spellStart"/>
+      <w:r>
+        <w:rPr>
+          <w:sz w:val="28"/>
+          <w:szCs w:val="28"/>
+        </w:rPr>
+        <w:t>setup</w:t>
+      </w:r>
+      <w:proofErr w:type="spellEnd"/>
+      <w:r>
+        <w:rPr>
+          <w:sz w:val="28"/>
+          <w:szCs w:val="28"/>
+        </w:rPr>
+        <w:t>()</w:t>
+      </w:r>
+    </w:p>
+    <w:p>
+      <w:pPr>
+        <w:rPr>
+          <w:sz w:val="28"/>
+          <w:szCs w:val="28"/>
+        </w:rPr>
+      </w:pPr>
+      <w:r>
+        <w:rPr>
+          <w:sz w:val="28"/>
+          <w:szCs w:val="28"/>
+        </w:rPr>
+        <w:t>{</w:t>
+      </w:r>
+    </w:p>
+    <w:p>
+      <w:pPr>
+        <w:rPr>
+          <w:sz w:val="28"/>
+          <w:szCs w:val="28"/>
+        </w:rPr>
+      </w:pPr>
+      <w:r>
+        <w:rPr>
+          <w:sz w:val="28"/>
+          <w:szCs w:val="28"/>
+        </w:rPr>
+        <w:t xml:space="preserve">  //</w:t>
+      </w:r>
+      <w:proofErr w:type="spellStart"/>
+      <w:r>
+        <w:rPr>
+          <w:sz w:val="28"/>
+          <w:szCs w:val="28"/>
+        </w:rPr>
+        <w:t>Inclizamos</w:t>
+      </w:r>
+      <w:proofErr w:type="spellEnd"/>
+      <w:r>
+        <w:rPr>
+          <w:sz w:val="28"/>
+          <w:szCs w:val="28"/>
+        </w:rPr>
+        <w:t xml:space="preserve"> el serial para poder recibir datos por consola.</w:t>
+      </w:r>
+    </w:p>
+    <w:p>
+      <w:pPr>
+        <w:rPr>
+          <w:sz w:val="28"/>
+          <w:szCs w:val="28"/>
+        </w:rPr>
+      </w:pPr>
+      <w:r>
+        <w:rPr>
+          <w:sz w:val="28"/>
+          <w:szCs w:val="28"/>
+        </w:rPr>
+        <w:t xml:space="preserve">  </w:t>
+      </w:r>
+      <w:proofErr w:type="spellStart"/>
+      <w:r>
+        <w:rPr>
+          <w:sz w:val="28"/>
+          <w:szCs w:val="28"/>
+        </w:rPr>
+        <w:t>Serial.begin</w:t>
+      </w:r>
+      <w:proofErr w:type="spellEnd"/>
+      <w:r>
+        <w:rPr>
+          <w:sz w:val="28"/>
+          <w:szCs w:val="28"/>
+        </w:rPr>
+        <w:t>(9600);</w:t>
+      </w:r>
+    </w:p>
+    <w:p>
+      <w:pPr>
+        <w:rPr>
+          <w:sz w:val="28"/>
+          <w:szCs w:val="28"/>
+        </w:rPr>
+      </w:pPr>
+      <w:r>
+        <w:rPr>
+          <w:sz w:val="28"/>
+          <w:szCs w:val="28"/>
+        </w:rPr>
+        <w:t xml:space="preserve">  //</w:t>
+      </w:r>
+      <w:proofErr w:type="spellStart"/>
+      <w:r>
+        <w:rPr>
+          <w:sz w:val="28"/>
+          <w:szCs w:val="28"/>
+        </w:rPr>
+        <w:t>configuracion</w:t>
+      </w:r>
+      <w:proofErr w:type="spellEnd"/>
+      <w:r>
+        <w:rPr>
+          <w:sz w:val="28"/>
+          <w:szCs w:val="28"/>
+        </w:rPr>
+        <w:t xml:space="preserve"> de puertos digitales</w:t>
+      </w:r>
+    </w:p>
+    <w:p>
+      <w:pPr>
+        <w:rPr>
+          <w:sz w:val="28"/>
+          <w:szCs w:val="28"/>
+          <w:lang w:val="en-US"/>
+        </w:rPr>
+      </w:pPr>
+      <w:r>
+        <w:rPr>
+          <w:sz w:val="28"/>
+          <w:szCs w:val="28"/>
+        </w:rPr>
+        <w:t xml:space="preserve">  </w:t>
+      </w:r>
       <w:r>
         <w:rPr>
           <w:sz w:val="28"/>
@@ -6424,7 +8123,7 @@
           <w:sz w:val="28"/>
           <w:szCs w:val="28"/>
         </w:rPr>
-        <w:t xml:space="preserve">  //Inicializar la entrada serial y los relojes en bajo</w:t>
+        <w:t xml:space="preserve">  //Se inicializa el serial y los relojes en LOW.</w:t>
       </w:r>
     </w:p>
     <w:p>
@@ -6532,99 +8231,6 @@
           <w:sz w:val="28"/>
           <w:szCs w:val="28"/>
         </w:rPr>
-        <w:t xml:space="preserve">  </w:t>
-      </w:r>
-    </w:p>
-    <w:p>
-      <w:pPr>
-        <w:rPr>
-          <w:sz w:val="28"/>
-          <w:szCs w:val="28"/>
-          <w:lang w:val="en-US"/>
-        </w:rPr>
-      </w:pPr>
-      <w:r>
-        <w:rPr>
-          <w:sz w:val="28"/>
-          <w:szCs w:val="28"/>
-        </w:rPr>
-        <w:t xml:space="preserve">  </w:t>
-      </w:r>
-      <w:r>
-        <w:rPr>
-          <w:sz w:val="28"/>
-          <w:szCs w:val="28"/>
-          <w:lang w:val="en-US"/>
-        </w:rPr>
-        <w:t>for(int i = 1; i&lt;=65; i++)</w:t>
-      </w:r>
-    </w:p>
-    <w:p>
-      <w:pPr>
-        <w:rPr>
-          <w:sz w:val="28"/>
-          <w:szCs w:val="28"/>
-          <w:lang w:val="en-US"/>
-        </w:rPr>
-      </w:pPr>
-      <w:r>
-        <w:rPr>
-          <w:sz w:val="28"/>
-          <w:szCs w:val="28"/>
-          <w:lang w:val="en-US"/>
-        </w:rPr>
-        <w:t xml:space="preserve">  {</w:t>
-      </w:r>
-    </w:p>
-    <w:p>
-      <w:pPr>
-        <w:rPr>
-          <w:sz w:val="28"/>
-          <w:szCs w:val="28"/>
-          <w:lang w:val="en-US"/>
-        </w:rPr>
-      </w:pPr>
-      <w:r>
-        <w:rPr>
-          <w:sz w:val="28"/>
-          <w:szCs w:val="28"/>
-          <w:lang w:val="en-US"/>
-        </w:rPr>
-        <w:lastRenderedPageBreak/>
-        <w:t xml:space="preserve">    Verificacion(i,SER,RCLK,SRCLK);    </w:t>
-      </w:r>
-    </w:p>
-    <w:p>
-      <w:pPr>
-        <w:rPr>
-          <w:sz w:val="28"/>
-          <w:szCs w:val="28"/>
-          <w:lang w:val="en-US"/>
-        </w:rPr>
-      </w:pPr>
-      <w:r>
-        <w:rPr>
-          <w:sz w:val="28"/>
-          <w:szCs w:val="28"/>
-          <w:lang w:val="en-US"/>
-        </w:rPr>
-        <w:t xml:space="preserve">  } </w:t>
-      </w:r>
-    </w:p>
-    <w:p>
-      <w:pPr>
-        <w:rPr>
-          <w:sz w:val="28"/>
-          <w:szCs w:val="28"/>
-          <w:lang w:val="en-US"/>
-        </w:rPr>
-      </w:pPr>
-      <w:r>
-        <w:rPr>
-          <w:sz w:val="28"/>
-          <w:szCs w:val="28"/>
-          <w:lang w:val="en-US"/>
-        </w:rPr>
         <w:t>}</w:t>
       </w:r>
     </w:p>
@@ -6633,458 +8239,132 @@
         <w:rPr>
           <w:sz w:val="28"/>
           <w:szCs w:val="28"/>
-          <w:lang w:val="en-US"/>
-        </w:rPr>
-      </w:pPr>
-    </w:p>
-    <w:p>
-      <w:pPr>
-        <w:rPr>
-          <w:sz w:val="28"/>
-          <w:szCs w:val="28"/>
-          <w:lang w:val="en-US"/>
-        </w:rPr>
-      </w:pPr>
-      <w:r>
-        <w:rPr>
-          <w:sz w:val="28"/>
-          <w:szCs w:val="28"/>
-          <w:lang w:val="en-US"/>
-        </w:rPr>
-        <w:t>void loop()</w:t>
-      </w:r>
-    </w:p>
-    <w:p>
-      <w:pPr>
-        <w:rPr>
-          <w:sz w:val="28"/>
-          <w:szCs w:val="28"/>
-          <w:lang w:val="en-US"/>
-        </w:rPr>
-      </w:pPr>
-      <w:r>
-        <w:rPr>
-          <w:sz w:val="28"/>
-          <w:szCs w:val="28"/>
-          <w:lang w:val="en-US"/>
-        </w:rPr>
-        <w:t xml:space="preserve">{   </w:t>
-      </w:r>
-    </w:p>
-    <w:p>
-      <w:pPr>
-        <w:rPr>
-          <w:sz w:val="28"/>
-          <w:szCs w:val="28"/>
-          <w:lang w:val="en-US"/>
-        </w:rPr>
-      </w:pPr>
-    </w:p>
-    <w:p>
-      <w:pPr>
-        <w:rPr>
-          <w:sz w:val="28"/>
-          <w:szCs w:val="28"/>
-          <w:lang w:val="en-US"/>
-        </w:rPr>
-      </w:pPr>
-      <w:r>
-        <w:rPr>
-          <w:sz w:val="28"/>
-          <w:szCs w:val="28"/>
-          <w:lang w:val="en-US"/>
-        </w:rPr>
-        <w:t>}</w:t>
-      </w:r>
-    </w:p>
-    <w:p>
-      <w:pPr>
-        <w:rPr>
-          <w:sz w:val="28"/>
-          <w:szCs w:val="28"/>
-          <w:lang w:val="en-US"/>
-        </w:rPr>
-      </w:pPr>
-    </w:p>
-    <w:p>
-      <w:pPr>
-        <w:rPr>
-          <w:sz w:val="28"/>
-          <w:szCs w:val="28"/>
-          <w:lang w:val="en-US"/>
-        </w:rPr>
-      </w:pPr>
-      <w:r>
-        <w:rPr>
-          <w:sz w:val="28"/>
-          <w:szCs w:val="28"/>
-          <w:lang w:val="en-US"/>
-        </w:rPr>
-        <w:t>void Verificacion(int num, int serial ,int dezpla,int salida)</w:t>
-      </w:r>
-    </w:p>
-    <w:p>
-      <w:pPr>
-        <w:rPr>
-          <w:sz w:val="28"/>
-          <w:szCs w:val="28"/>
-        </w:rPr>
-      </w:pPr>
-      <w:r>
-        <w:rPr>
-          <w:sz w:val="28"/>
-          <w:szCs w:val="28"/>
-        </w:rPr>
-        <w:t>{</w:t>
-      </w:r>
-    </w:p>
-    <w:p>
-      <w:pPr>
-        <w:rPr>
-          <w:sz w:val="28"/>
-          <w:szCs w:val="28"/>
-        </w:rPr>
-      </w:pPr>
-      <w:r>
-        <w:rPr>
-          <w:sz w:val="28"/>
-          <w:szCs w:val="28"/>
-        </w:rPr>
-        <w:t xml:space="preserve">  </w:t>
-      </w:r>
-      <w:proofErr w:type="spellStart"/>
-      <w:r>
-        <w:rPr>
-          <w:sz w:val="28"/>
-          <w:szCs w:val="28"/>
-        </w:rPr>
-        <w:t>digitalWrite</w:t>
-      </w:r>
-      <w:proofErr w:type="spellEnd"/>
-      <w:r>
-        <w:rPr>
-          <w:sz w:val="28"/>
-          <w:szCs w:val="28"/>
-        </w:rPr>
-        <w:t xml:space="preserve">(serial, </w:t>
-      </w:r>
-      <w:proofErr w:type="spellStart"/>
-      <w:r>
-        <w:rPr>
-          <w:sz w:val="28"/>
-          <w:szCs w:val="28"/>
-        </w:rPr>
-        <w:t>num</w:t>
-      </w:r>
-      <w:proofErr w:type="spellEnd"/>
-      <w:r>
-        <w:rPr>
-          <w:sz w:val="28"/>
-          <w:szCs w:val="28"/>
-        </w:rPr>
-        <w:t xml:space="preserve">);//se le da el valor para al serial el cual pasara el numero </w:t>
-      </w:r>
-    </w:p>
-    <w:p>
-      <w:pPr>
-        <w:rPr>
-          <w:sz w:val="28"/>
-          <w:szCs w:val="28"/>
-        </w:rPr>
-      </w:pPr>
-      <w:r>
-        <w:rPr>
-          <w:sz w:val="28"/>
-          <w:szCs w:val="28"/>
-        </w:rPr>
-        <w:t xml:space="preserve">  </w:t>
-      </w:r>
-    </w:p>
-    <w:p>
-      <w:pPr>
-        <w:rPr>
-          <w:sz w:val="28"/>
-          <w:szCs w:val="28"/>
-        </w:rPr>
-      </w:pPr>
-      <w:r>
-        <w:rPr>
-          <w:sz w:val="28"/>
-          <w:szCs w:val="28"/>
-        </w:rPr>
-        <w:t xml:space="preserve">  </w:t>
-      </w:r>
-      <w:proofErr w:type="spellStart"/>
-      <w:r>
-        <w:rPr>
-          <w:sz w:val="28"/>
-          <w:szCs w:val="28"/>
-        </w:rPr>
-        <w:t>digitalWrite</w:t>
-      </w:r>
-      <w:proofErr w:type="spellEnd"/>
-      <w:r>
-        <w:rPr>
-          <w:sz w:val="28"/>
-          <w:szCs w:val="28"/>
-        </w:rPr>
-        <w:t>(salida, 0);</w:t>
-      </w:r>
-    </w:p>
-    <w:p>
-      <w:pPr>
-        <w:rPr>
-          <w:sz w:val="28"/>
-          <w:szCs w:val="28"/>
-        </w:rPr>
-      </w:pPr>
-      <w:r>
-        <w:rPr>
-          <w:sz w:val="28"/>
-          <w:szCs w:val="28"/>
-        </w:rPr>
-        <w:t xml:space="preserve">  </w:t>
-      </w:r>
-      <w:proofErr w:type="spellStart"/>
-      <w:r>
-        <w:rPr>
-          <w:sz w:val="28"/>
-          <w:szCs w:val="28"/>
-        </w:rPr>
-        <w:t>digitalWrite</w:t>
-      </w:r>
-      <w:proofErr w:type="spellEnd"/>
-      <w:r>
-        <w:rPr>
-          <w:sz w:val="28"/>
-          <w:szCs w:val="28"/>
-        </w:rPr>
-        <w:t>(salida, 1);</w:t>
-      </w:r>
-    </w:p>
-    <w:p>
-      <w:pPr>
-        <w:rPr>
-          <w:sz w:val="28"/>
-          <w:szCs w:val="28"/>
-        </w:rPr>
-      </w:pPr>
-      <w:r>
-        <w:rPr>
-          <w:sz w:val="28"/>
-          <w:szCs w:val="28"/>
-        </w:rPr>
-        <w:t xml:space="preserve">  </w:t>
-      </w:r>
-      <w:proofErr w:type="spellStart"/>
-      <w:r>
-        <w:rPr>
-          <w:sz w:val="28"/>
-          <w:szCs w:val="28"/>
-        </w:rPr>
-        <w:t>digitalWrite</w:t>
-      </w:r>
-      <w:proofErr w:type="spellEnd"/>
-      <w:r>
-        <w:rPr>
-          <w:sz w:val="28"/>
-          <w:szCs w:val="28"/>
-        </w:rPr>
-        <w:t>(salida, 0);</w:t>
-      </w:r>
-    </w:p>
-    <w:p>
-      <w:pPr>
-        <w:rPr>
-          <w:sz w:val="28"/>
-          <w:szCs w:val="28"/>
-        </w:rPr>
-      </w:pPr>
-      <w:r>
-        <w:rPr>
-          <w:sz w:val="28"/>
-          <w:szCs w:val="28"/>
-        </w:rPr>
-        <w:t xml:space="preserve">  </w:t>
-      </w:r>
-    </w:p>
-    <w:p>
-      <w:pPr>
-        <w:rPr>
-          <w:sz w:val="28"/>
-          <w:szCs w:val="28"/>
-        </w:rPr>
-      </w:pPr>
-      <w:r>
-        <w:rPr>
-          <w:sz w:val="28"/>
-          <w:szCs w:val="28"/>
-        </w:rPr>
-        <w:t xml:space="preserve">  </w:t>
-      </w:r>
-      <w:proofErr w:type="spellStart"/>
-      <w:r>
-        <w:rPr>
-          <w:sz w:val="28"/>
-          <w:szCs w:val="28"/>
-        </w:rPr>
-        <w:t>digitalWrite</w:t>
-      </w:r>
-      <w:proofErr w:type="spellEnd"/>
-      <w:r>
-        <w:rPr>
-          <w:sz w:val="28"/>
-          <w:szCs w:val="28"/>
-        </w:rPr>
-        <w:t>(</w:t>
-      </w:r>
-      <w:proofErr w:type="spellStart"/>
-      <w:r>
-        <w:rPr>
-          <w:sz w:val="28"/>
-          <w:szCs w:val="28"/>
-        </w:rPr>
-        <w:t>dezpla</w:t>
-      </w:r>
-      <w:proofErr w:type="spellEnd"/>
-      <w:r>
-        <w:rPr>
-          <w:sz w:val="28"/>
-          <w:szCs w:val="28"/>
-        </w:rPr>
-        <w:t>, 0);</w:t>
-      </w:r>
-    </w:p>
-    <w:p>
-      <w:pPr>
-        <w:rPr>
-          <w:sz w:val="28"/>
-          <w:szCs w:val="28"/>
-        </w:rPr>
-      </w:pPr>
-      <w:r>
-        <w:rPr>
-          <w:sz w:val="28"/>
-          <w:szCs w:val="28"/>
-        </w:rPr>
-        <w:t xml:space="preserve">  </w:t>
-      </w:r>
-      <w:proofErr w:type="spellStart"/>
-      <w:r>
-        <w:rPr>
-          <w:sz w:val="28"/>
-          <w:szCs w:val="28"/>
-        </w:rPr>
-        <w:t>digitalWrite</w:t>
-      </w:r>
-      <w:proofErr w:type="spellEnd"/>
-      <w:r>
-        <w:rPr>
-          <w:sz w:val="28"/>
-          <w:szCs w:val="28"/>
-        </w:rPr>
-        <w:t>(</w:t>
-      </w:r>
-      <w:proofErr w:type="spellStart"/>
-      <w:r>
-        <w:rPr>
-          <w:sz w:val="28"/>
-          <w:szCs w:val="28"/>
-        </w:rPr>
-        <w:t>dezpla</w:t>
-      </w:r>
-      <w:proofErr w:type="spellEnd"/>
-      <w:r>
-        <w:rPr>
-          <w:sz w:val="28"/>
-          <w:szCs w:val="28"/>
-        </w:rPr>
-        <w:t>, 1);</w:t>
-      </w:r>
-    </w:p>
-    <w:p>
-      <w:pPr>
-        <w:rPr>
-          <w:sz w:val="28"/>
-          <w:szCs w:val="28"/>
-        </w:rPr>
-      </w:pPr>
-      <w:r>
-        <w:rPr>
-          <w:sz w:val="28"/>
-          <w:szCs w:val="28"/>
-        </w:rPr>
-        <w:t xml:space="preserve">  </w:t>
-      </w:r>
-      <w:proofErr w:type="spellStart"/>
-      <w:r>
-        <w:rPr>
-          <w:sz w:val="28"/>
-          <w:szCs w:val="28"/>
-        </w:rPr>
-        <w:t>digitalWrite</w:t>
-      </w:r>
-      <w:proofErr w:type="spellEnd"/>
-      <w:r>
-        <w:rPr>
-          <w:sz w:val="28"/>
-          <w:szCs w:val="28"/>
-        </w:rPr>
-        <w:t>(</w:t>
-      </w:r>
-      <w:proofErr w:type="spellStart"/>
-      <w:r>
-        <w:rPr>
-          <w:sz w:val="28"/>
-          <w:szCs w:val="28"/>
-        </w:rPr>
-        <w:t>dezpla</w:t>
-      </w:r>
-      <w:proofErr w:type="spellEnd"/>
-      <w:r>
-        <w:rPr>
-          <w:sz w:val="28"/>
-          <w:szCs w:val="28"/>
-        </w:rPr>
-        <w:t>, 0);</w:t>
-      </w:r>
-    </w:p>
-    <w:p>
-      <w:pPr>
-        <w:rPr>
-          <w:sz w:val="28"/>
-          <w:szCs w:val="28"/>
-        </w:rPr>
-      </w:pPr>
-      <w:r>
-        <w:rPr>
-          <w:sz w:val="28"/>
-          <w:szCs w:val="28"/>
-        </w:rPr>
-        <w:t xml:space="preserve">  </w:t>
-      </w:r>
-    </w:p>
-    <w:p>
-      <w:pPr>
-        <w:rPr>
-          <w:sz w:val="28"/>
-          <w:szCs w:val="28"/>
-        </w:rPr>
-      </w:pPr>
-    </w:p>
-    <w:p>
-      <w:pPr>
-        <w:rPr>
-          <w:sz w:val="28"/>
-          <w:szCs w:val="28"/>
-        </w:rPr>
-      </w:pPr>
-      <w:r>
-        <w:rPr>
-          <w:sz w:val="28"/>
-          <w:szCs w:val="28"/>
-        </w:rPr>
-        <w:t xml:space="preserve">  </w:t>
+        </w:rPr>
+      </w:pPr>
+    </w:p>
+    <w:p>
+      <w:pPr>
+        <w:rPr>
+          <w:sz w:val="28"/>
+          <w:szCs w:val="28"/>
+        </w:rPr>
+      </w:pPr>
+    </w:p>
+    <w:p>
+      <w:pPr>
+        <w:rPr>
+          <w:sz w:val="28"/>
+          <w:szCs w:val="28"/>
+        </w:rPr>
+      </w:pPr>
+    </w:p>
+    <w:p>
+      <w:pPr>
+        <w:rPr>
+          <w:sz w:val="28"/>
+          <w:szCs w:val="28"/>
+        </w:rPr>
+      </w:pPr>
+    </w:p>
+    <w:p>
+      <w:pPr>
+        <w:rPr>
+          <w:sz w:val="28"/>
+          <w:szCs w:val="28"/>
+        </w:rPr>
+      </w:pPr>
+      <w:proofErr w:type="spellStart"/>
+      <w:r>
+        <w:rPr>
+          <w:sz w:val="28"/>
+          <w:szCs w:val="28"/>
+        </w:rPr>
+        <w:t>void</w:t>
+      </w:r>
+      <w:proofErr w:type="spellEnd"/>
+      <w:r>
+        <w:rPr>
+          <w:sz w:val="28"/>
+          <w:szCs w:val="28"/>
+        </w:rPr>
+        <w:t xml:space="preserve"> </w:t>
+      </w:r>
+      <w:proofErr w:type="spellStart"/>
+      <w:r>
+        <w:rPr>
+          <w:sz w:val="28"/>
+          <w:szCs w:val="28"/>
+        </w:rPr>
+        <w:t>loop</w:t>
+      </w:r>
+      <w:proofErr w:type="spellEnd"/>
+      <w:r>
+        <w:rPr>
+          <w:sz w:val="28"/>
+          <w:szCs w:val="28"/>
+        </w:rPr>
+        <w:t>()</w:t>
+      </w:r>
+    </w:p>
+    <w:p>
+      <w:pPr>
+        <w:rPr>
+          <w:sz w:val="28"/>
+          <w:szCs w:val="28"/>
+        </w:rPr>
+      </w:pPr>
+      <w:r>
+        <w:rPr>
+          <w:sz w:val="28"/>
+          <w:szCs w:val="28"/>
+        </w:rPr>
+        <w:t xml:space="preserve">{  </w:t>
+      </w:r>
+    </w:p>
+    <w:p>
+      <w:pPr>
+        <w:rPr>
+          <w:sz w:val="28"/>
+          <w:szCs w:val="28"/>
+        </w:rPr>
+      </w:pPr>
+      <w:r>
+        <w:rPr>
+          <w:sz w:val="28"/>
+          <w:szCs w:val="28"/>
+        </w:rPr>
+        <w:t xml:space="preserve"> </w:t>
+      </w:r>
+      <w:proofErr w:type="spellStart"/>
+      <w:r>
+        <w:rPr>
+          <w:sz w:val="28"/>
+          <w:szCs w:val="28"/>
+        </w:rPr>
+        <w:t>Matrizcero</w:t>
+      </w:r>
+      <w:proofErr w:type="spellEnd"/>
+      <w:r>
+        <w:rPr>
+          <w:sz w:val="28"/>
+          <w:szCs w:val="28"/>
+        </w:rPr>
+        <w:t>();</w:t>
+      </w:r>
+    </w:p>
+    <w:p>
+      <w:pPr>
+        <w:rPr>
+          <w:sz w:val="28"/>
+          <w:szCs w:val="28"/>
+        </w:rPr>
+      </w:pPr>
+      <w:r>
+        <w:rPr>
+          <w:sz w:val="28"/>
+          <w:szCs w:val="28"/>
+        </w:rPr>
+        <w:t xml:space="preserve"> Mostrar();</w:t>
       </w:r>
     </w:p>
     <w:p>

</xml_diff>

<commit_message>
Version 2 - funcion Verificacion
</commit_message>
<xml_diff>
--- a/Primera ideas.docx
+++ b/Primera ideas.docx
@@ -7572,47 +7572,112 @@
         </w:rPr>
         <w:t xml:space="preserve">  </w:t>
       </w:r>
-      <w:r>
-        <w:rPr>
-          <w:sz w:val="28"/>
-          <w:szCs w:val="28"/>
-          <w:lang w:val="en-US"/>
-        </w:rPr>
-        <w:t>pmatriz = filas;</w:t>
-      </w:r>
-    </w:p>
-    <w:p>
-      <w:pPr>
-        <w:rPr>
-          <w:sz w:val="28"/>
-          <w:szCs w:val="28"/>
-          <w:lang w:val="en-US"/>
-        </w:rPr>
-      </w:pPr>
-      <w:r>
-        <w:rPr>
-          <w:sz w:val="28"/>
-          <w:szCs w:val="28"/>
-          <w:lang w:val="en-US"/>
-        </w:rPr>
-        <w:t xml:space="preserve">  for(int i = 0 ; i&lt;8 ; i++){</w:t>
-      </w:r>
-    </w:p>
-    <w:p>
-      <w:pPr>
-        <w:rPr>
-          <w:sz w:val="28"/>
-          <w:szCs w:val="28"/>
-          <w:lang w:val="en-US"/>
-        </w:rPr>
-      </w:pPr>
-      <w:r>
-        <w:rPr>
-          <w:sz w:val="28"/>
-          <w:szCs w:val="28"/>
-          <w:lang w:val="en-US"/>
-        </w:rPr>
-        <w:t xml:space="preserve">    pmatriz[i] = columnas;</w:t>
+      <w:proofErr w:type="spellStart"/>
+      <w:r>
+        <w:rPr>
+          <w:sz w:val="28"/>
+          <w:szCs w:val="28"/>
+          <w:lang w:val="en-US"/>
+        </w:rPr>
+        <w:t>pmatriz</w:t>
+      </w:r>
+      <w:proofErr w:type="spellEnd"/>
+      <w:r>
+        <w:rPr>
+          <w:sz w:val="28"/>
+          <w:szCs w:val="28"/>
+          <w:lang w:val="en-US"/>
+        </w:rPr>
+        <w:t xml:space="preserve"> = </w:t>
+      </w:r>
+      <w:proofErr w:type="spellStart"/>
+      <w:r>
+        <w:rPr>
+          <w:sz w:val="28"/>
+          <w:szCs w:val="28"/>
+          <w:lang w:val="en-US"/>
+        </w:rPr>
+        <w:t>filas</w:t>
+      </w:r>
+      <w:proofErr w:type="spellEnd"/>
+      <w:r>
+        <w:rPr>
+          <w:sz w:val="28"/>
+          <w:szCs w:val="28"/>
+          <w:lang w:val="en-US"/>
+        </w:rPr>
+        <w:t>;</w:t>
+      </w:r>
+    </w:p>
+    <w:p>
+      <w:pPr>
+        <w:rPr>
+          <w:sz w:val="28"/>
+          <w:szCs w:val="28"/>
+          <w:lang w:val="en-US"/>
+        </w:rPr>
+      </w:pPr>
+      <w:r>
+        <w:rPr>
+          <w:sz w:val="28"/>
+          <w:szCs w:val="28"/>
+          <w:lang w:val="en-US"/>
+        </w:rPr>
+        <w:t xml:space="preserve">  for(int </w:t>
+      </w:r>
+      <w:proofErr w:type="spellStart"/>
+      <w:r>
+        <w:rPr>
+          <w:sz w:val="28"/>
+          <w:szCs w:val="28"/>
+          <w:lang w:val="en-US"/>
+        </w:rPr>
+        <w:t>i</w:t>
+      </w:r>
+      <w:proofErr w:type="spellEnd"/>
+      <w:r>
+        <w:rPr>
+          <w:sz w:val="28"/>
+          <w:szCs w:val="28"/>
+          <w:lang w:val="en-US"/>
+        </w:rPr>
+        <w:t xml:space="preserve"> = 0 ; </w:t>
+      </w:r>
+      <w:proofErr w:type="spellStart"/>
+      <w:r>
+        <w:rPr>
+          <w:sz w:val="28"/>
+          <w:szCs w:val="28"/>
+          <w:lang w:val="en-US"/>
+        </w:rPr>
+        <w:t>i</w:t>
+      </w:r>
+      <w:proofErr w:type="spellEnd"/>
+      <w:r>
+        <w:rPr>
+          <w:sz w:val="28"/>
+          <w:szCs w:val="28"/>
+          <w:lang w:val="en-US"/>
+        </w:rPr>
+        <w:t xml:space="preserve">&lt;8 ; </w:t>
+      </w:r>
+      <w:proofErr w:type="spellStart"/>
+      <w:r>
+        <w:rPr>
+          <w:sz w:val="28"/>
+          <w:szCs w:val="28"/>
+          <w:lang w:val="en-US"/>
+        </w:rPr>
+        <w:t>i</w:t>
+      </w:r>
+      <w:proofErr w:type="spellEnd"/>
+      <w:r>
+        <w:rPr>
+          <w:sz w:val="28"/>
+          <w:szCs w:val="28"/>
+          <w:lang w:val="en-US"/>
+        </w:rPr>
+        <w:t>++){</w:t>
       </w:r>
     </w:p>
     <w:p>
@@ -7631,6 +7696,77 @@
         </w:rPr>
         <w:t xml:space="preserve">    </w:t>
       </w:r>
+      <w:proofErr w:type="spellStart"/>
+      <w:r>
+        <w:rPr>
+          <w:sz w:val="28"/>
+          <w:szCs w:val="28"/>
+          <w:lang w:val="en-US"/>
+        </w:rPr>
+        <w:t>pmatriz</w:t>
+      </w:r>
+      <w:proofErr w:type="spellEnd"/>
+      <w:r>
+        <w:rPr>
+          <w:sz w:val="28"/>
+          <w:szCs w:val="28"/>
+          <w:lang w:val="en-US"/>
+        </w:rPr>
+        <w:t>[</w:t>
+      </w:r>
+      <w:proofErr w:type="spellStart"/>
+      <w:r>
+        <w:rPr>
+          <w:sz w:val="28"/>
+          <w:szCs w:val="28"/>
+          <w:lang w:val="en-US"/>
+        </w:rPr>
+        <w:t>i</w:t>
+      </w:r>
+      <w:proofErr w:type="spellEnd"/>
+      <w:r>
+        <w:rPr>
+          <w:sz w:val="28"/>
+          <w:szCs w:val="28"/>
+          <w:lang w:val="en-US"/>
+        </w:rPr>
+        <w:t xml:space="preserve">] = </w:t>
+      </w:r>
+      <w:proofErr w:type="spellStart"/>
+      <w:r>
+        <w:rPr>
+          <w:sz w:val="28"/>
+          <w:szCs w:val="28"/>
+          <w:lang w:val="en-US"/>
+        </w:rPr>
+        <w:t>columnas</w:t>
+      </w:r>
+      <w:proofErr w:type="spellEnd"/>
+      <w:r>
+        <w:rPr>
+          <w:sz w:val="28"/>
+          <w:szCs w:val="28"/>
+          <w:lang w:val="en-US"/>
+        </w:rPr>
+        <w:t>;</w:t>
+      </w:r>
+    </w:p>
+    <w:p>
+      <w:pPr>
+        <w:rPr>
+          <w:sz w:val="28"/>
+          <w:szCs w:val="28"/>
+          <w:lang w:val="en-US"/>
+        </w:rPr>
+      </w:pPr>
+      <w:r>
+        <w:rPr>
+          <w:sz w:val="28"/>
+          <w:szCs w:val="28"/>
+          <w:lang w:val="en-US"/>
+        </w:rPr>
+        <w:t xml:space="preserve">    </w:t>
+      </w:r>
     </w:p>
     <w:p>
       <w:pPr>
@@ -7723,7 +7859,25 @@
           <w:szCs w:val="28"/>
           <w:lang w:val="en-US"/>
         </w:rPr>
-        <w:t>void Mostrar (){</w:t>
+        <w:t xml:space="preserve">void </w:t>
+      </w:r>
+      <w:proofErr w:type="spellStart"/>
+      <w:r>
+        <w:rPr>
+          <w:sz w:val="28"/>
+          <w:szCs w:val="28"/>
+          <w:lang w:val="en-US"/>
+        </w:rPr>
+        <w:t>Mostrar</w:t>
+      </w:r>
+      <w:proofErr w:type="spellEnd"/>
+      <w:r>
+        <w:rPr>
+          <w:sz w:val="28"/>
+          <w:szCs w:val="28"/>
+          <w:lang w:val="en-US"/>
+        </w:rPr>
+        <w:t xml:space="preserve"> (){</w:t>
       </w:r>
     </w:p>
     <w:p>
@@ -7758,41 +7912,113 @@
           <w:lang w:val="en-US"/>
         </w:rPr>
         <w:lastRenderedPageBreak/>
-        <w:t xml:space="preserve">    for(int c = 0 ; c&lt;8 ; c++){</w:t>
-      </w:r>
-    </w:p>
-    <w:p>
-      <w:pPr>
-        <w:rPr>
-          <w:sz w:val="28"/>
-          <w:szCs w:val="28"/>
-          <w:lang w:val="en-US"/>
-        </w:rPr>
-      </w:pPr>
-      <w:r>
-        <w:rPr>
-          <w:sz w:val="28"/>
-          <w:szCs w:val="28"/>
-          <w:lang w:val="en-US"/>
-        </w:rPr>
-        <w:t xml:space="preserve">      Serial.print(*((*(pmatriz+f))+c));</w:t>
-      </w:r>
-    </w:p>
-    <w:p>
-      <w:pPr>
-        <w:rPr>
-          <w:sz w:val="28"/>
-          <w:szCs w:val="28"/>
-          <w:lang w:val="en-US"/>
-        </w:rPr>
-      </w:pPr>
-      <w:r>
-        <w:rPr>
-          <w:sz w:val="28"/>
-          <w:szCs w:val="28"/>
-          <w:lang w:val="en-US"/>
-        </w:rPr>
-        <w:t xml:space="preserve">      Serial.print(" ");</w:t>
+        <w:t xml:space="preserve">    for(int c = 0 ; c&lt;8 ; </w:t>
+      </w:r>
+      <w:proofErr w:type="spellStart"/>
+      <w:r>
+        <w:rPr>
+          <w:sz w:val="28"/>
+          <w:szCs w:val="28"/>
+          <w:lang w:val="en-US"/>
+        </w:rPr>
+        <w:t>c++</w:t>
+      </w:r>
+      <w:proofErr w:type="spellEnd"/>
+      <w:r>
+        <w:rPr>
+          <w:sz w:val="28"/>
+          <w:szCs w:val="28"/>
+          <w:lang w:val="en-US"/>
+        </w:rPr>
+        <w:t>){</w:t>
+      </w:r>
+    </w:p>
+    <w:p>
+      <w:pPr>
+        <w:rPr>
+          <w:sz w:val="28"/>
+          <w:szCs w:val="28"/>
+          <w:lang w:val="en-US"/>
+        </w:rPr>
+      </w:pPr>
+      <w:r>
+        <w:rPr>
+          <w:sz w:val="28"/>
+          <w:szCs w:val="28"/>
+          <w:lang w:val="en-US"/>
+        </w:rPr>
+        <w:t xml:space="preserve">      </w:t>
+      </w:r>
+      <w:proofErr w:type="spellStart"/>
+      <w:r>
+        <w:rPr>
+          <w:sz w:val="28"/>
+          <w:szCs w:val="28"/>
+          <w:lang w:val="en-US"/>
+        </w:rPr>
+        <w:t>Serial.print</w:t>
+      </w:r>
+      <w:proofErr w:type="spellEnd"/>
+      <w:r>
+        <w:rPr>
+          <w:sz w:val="28"/>
+          <w:szCs w:val="28"/>
+          <w:lang w:val="en-US"/>
+        </w:rPr>
+        <w:t>(*((*(</w:t>
+      </w:r>
+      <w:proofErr w:type="spellStart"/>
+      <w:r>
+        <w:rPr>
+          <w:sz w:val="28"/>
+          <w:szCs w:val="28"/>
+          <w:lang w:val="en-US"/>
+        </w:rPr>
+        <w:t>pmatriz+f</w:t>
+      </w:r>
+      <w:proofErr w:type="spellEnd"/>
+      <w:r>
+        <w:rPr>
+          <w:sz w:val="28"/>
+          <w:szCs w:val="28"/>
+          <w:lang w:val="en-US"/>
+        </w:rPr>
+        <w:t>))+c));</w:t>
+      </w:r>
+    </w:p>
+    <w:p>
+      <w:pPr>
+        <w:rPr>
+          <w:sz w:val="28"/>
+          <w:szCs w:val="28"/>
+          <w:lang w:val="en-US"/>
+        </w:rPr>
+      </w:pPr>
+      <w:r>
+        <w:rPr>
+          <w:sz w:val="28"/>
+          <w:szCs w:val="28"/>
+          <w:lang w:val="en-US"/>
+        </w:rPr>
+        <w:t xml:space="preserve">      </w:t>
+      </w:r>
+      <w:proofErr w:type="spellStart"/>
+      <w:r>
+        <w:rPr>
+          <w:sz w:val="28"/>
+          <w:szCs w:val="28"/>
+          <w:lang w:val="en-US"/>
+        </w:rPr>
+        <w:t>Serial.print</w:t>
+      </w:r>
+      <w:proofErr w:type="spellEnd"/>
+      <w:r>
+        <w:rPr>
+          <w:sz w:val="28"/>
+          <w:szCs w:val="28"/>
+          <w:lang w:val="en-US"/>
+        </w:rPr>
+        <w:t>(" ");</w:t>
       </w:r>
     </w:p>
     <w:p>
@@ -7826,7 +8052,25 @@
           <w:szCs w:val="28"/>
           <w:lang w:val="en-US"/>
         </w:rPr>
-        <w:t xml:space="preserve">    Serial.print("\n");</w:t>
+        <w:t xml:space="preserve">    </w:t>
+      </w:r>
+      <w:proofErr w:type="spellStart"/>
+      <w:r>
+        <w:rPr>
+          <w:sz w:val="28"/>
+          <w:szCs w:val="28"/>
+          <w:lang w:val="en-US"/>
+        </w:rPr>
+        <w:t>Serial.print</w:t>
+      </w:r>
+      <w:proofErr w:type="spellEnd"/>
+      <w:r>
+        <w:rPr>
+          <w:sz w:val="28"/>
+          <w:szCs w:val="28"/>
+          <w:lang w:val="en-US"/>
+        </w:rPr>
+        <w:t>("\n");</w:t>
       </w:r>
     </w:p>
     <w:p>
@@ -8038,6 +8282,1819 @@
         </w:rPr>
         <w:t xml:space="preserve">  </w:t>
       </w:r>
+      <w:proofErr w:type="spellStart"/>
+      <w:r>
+        <w:rPr>
+          <w:sz w:val="28"/>
+          <w:szCs w:val="28"/>
+          <w:lang w:val="en-US"/>
+        </w:rPr>
+        <w:t>pinMode</w:t>
+      </w:r>
+      <w:proofErr w:type="spellEnd"/>
+      <w:r>
+        <w:rPr>
+          <w:sz w:val="28"/>
+          <w:szCs w:val="28"/>
+          <w:lang w:val="en-US"/>
+        </w:rPr>
+        <w:t>(SER, OUTPUT);</w:t>
+      </w:r>
+    </w:p>
+    <w:p>
+      <w:pPr>
+        <w:rPr>
+          <w:sz w:val="28"/>
+          <w:szCs w:val="28"/>
+          <w:lang w:val="en-US"/>
+        </w:rPr>
+      </w:pPr>
+      <w:r>
+        <w:rPr>
+          <w:sz w:val="28"/>
+          <w:szCs w:val="28"/>
+          <w:lang w:val="en-US"/>
+        </w:rPr>
+        <w:t xml:space="preserve">  </w:t>
+      </w:r>
+      <w:proofErr w:type="spellStart"/>
+      <w:r>
+        <w:rPr>
+          <w:sz w:val="28"/>
+          <w:szCs w:val="28"/>
+          <w:lang w:val="en-US"/>
+        </w:rPr>
+        <w:t>pinMode</w:t>
+      </w:r>
+      <w:proofErr w:type="spellEnd"/>
+      <w:r>
+        <w:rPr>
+          <w:sz w:val="28"/>
+          <w:szCs w:val="28"/>
+          <w:lang w:val="en-US"/>
+        </w:rPr>
+        <w:t>(RCLK, OUTPUT);</w:t>
+      </w:r>
+    </w:p>
+    <w:p>
+      <w:pPr>
+        <w:rPr>
+          <w:sz w:val="28"/>
+          <w:szCs w:val="28"/>
+        </w:rPr>
+      </w:pPr>
+      <w:r>
+        <w:rPr>
+          <w:sz w:val="28"/>
+          <w:szCs w:val="28"/>
+          <w:lang w:val="en-US"/>
+        </w:rPr>
+        <w:t xml:space="preserve">  </w:t>
+      </w:r>
+      <w:proofErr w:type="spellStart"/>
+      <w:r>
+        <w:rPr>
+          <w:sz w:val="28"/>
+          <w:szCs w:val="28"/>
+        </w:rPr>
+        <w:t>pinMode</w:t>
+      </w:r>
+      <w:proofErr w:type="spellEnd"/>
+      <w:r>
+        <w:rPr>
+          <w:sz w:val="28"/>
+          <w:szCs w:val="28"/>
+        </w:rPr>
+        <w:t>(SRCLK, OUTPUT);</w:t>
+      </w:r>
+    </w:p>
+    <w:p>
+      <w:pPr>
+        <w:rPr>
+          <w:sz w:val="28"/>
+          <w:szCs w:val="28"/>
+        </w:rPr>
+      </w:pPr>
+      <w:r>
+        <w:rPr>
+          <w:sz w:val="28"/>
+          <w:szCs w:val="28"/>
+        </w:rPr>
+        <w:t xml:space="preserve">  </w:t>
+      </w:r>
+    </w:p>
+    <w:p>
+      <w:pPr>
+        <w:rPr>
+          <w:sz w:val="28"/>
+          <w:szCs w:val="28"/>
+        </w:rPr>
+      </w:pPr>
+      <w:r>
+        <w:rPr>
+          <w:sz w:val="28"/>
+          <w:szCs w:val="28"/>
+        </w:rPr>
+        <w:t xml:space="preserve">  //Se inicializa el serial y los relojes en LOW.</w:t>
+      </w:r>
+    </w:p>
+    <w:p>
+      <w:pPr>
+        <w:rPr>
+          <w:sz w:val="28"/>
+          <w:szCs w:val="28"/>
+        </w:rPr>
+      </w:pPr>
+      <w:r>
+        <w:rPr>
+          <w:sz w:val="28"/>
+          <w:szCs w:val="28"/>
+        </w:rPr>
+        <w:t xml:space="preserve">  </w:t>
+      </w:r>
+      <w:proofErr w:type="spellStart"/>
+      <w:r>
+        <w:rPr>
+          <w:sz w:val="28"/>
+          <w:szCs w:val="28"/>
+        </w:rPr>
+        <w:t>digitalWrite</w:t>
+      </w:r>
+      <w:proofErr w:type="spellEnd"/>
+      <w:r>
+        <w:rPr>
+          <w:sz w:val="28"/>
+          <w:szCs w:val="28"/>
+        </w:rPr>
+        <w:t>(SER, 0);</w:t>
+      </w:r>
+    </w:p>
+    <w:p>
+      <w:pPr>
+        <w:rPr>
+          <w:sz w:val="28"/>
+          <w:szCs w:val="28"/>
+        </w:rPr>
+      </w:pPr>
+      <w:r>
+        <w:rPr>
+          <w:sz w:val="28"/>
+          <w:szCs w:val="28"/>
+        </w:rPr>
+        <w:t xml:space="preserve">  </w:t>
+      </w:r>
+      <w:proofErr w:type="spellStart"/>
+      <w:r>
+        <w:rPr>
+          <w:sz w:val="28"/>
+          <w:szCs w:val="28"/>
+        </w:rPr>
+        <w:t>digitalWrite</w:t>
+      </w:r>
+      <w:proofErr w:type="spellEnd"/>
+      <w:r>
+        <w:rPr>
+          <w:sz w:val="28"/>
+          <w:szCs w:val="28"/>
+        </w:rPr>
+        <w:t>(RCLK, 0);</w:t>
+      </w:r>
+    </w:p>
+    <w:p>
+      <w:pPr>
+        <w:rPr>
+          <w:sz w:val="28"/>
+          <w:szCs w:val="28"/>
+        </w:rPr>
+      </w:pPr>
+      <w:r>
+        <w:rPr>
+          <w:sz w:val="28"/>
+          <w:szCs w:val="28"/>
+        </w:rPr>
+        <w:t xml:space="preserve">  </w:t>
+      </w:r>
+      <w:proofErr w:type="spellStart"/>
+      <w:r>
+        <w:rPr>
+          <w:sz w:val="28"/>
+          <w:szCs w:val="28"/>
+        </w:rPr>
+        <w:t>digitalWrite</w:t>
+      </w:r>
+      <w:proofErr w:type="spellEnd"/>
+      <w:r>
+        <w:rPr>
+          <w:sz w:val="28"/>
+          <w:szCs w:val="28"/>
+        </w:rPr>
+        <w:t>(SRCLK, 0);</w:t>
+      </w:r>
+    </w:p>
+    <w:p>
+      <w:pPr>
+        <w:rPr>
+          <w:sz w:val="28"/>
+          <w:szCs w:val="28"/>
+        </w:rPr>
+      </w:pPr>
+      <w:r>
+        <w:rPr>
+          <w:sz w:val="28"/>
+          <w:szCs w:val="28"/>
+        </w:rPr>
+        <w:t>}</w:t>
+      </w:r>
+    </w:p>
+    <w:p>
+      <w:pPr>
+        <w:rPr>
+          <w:sz w:val="28"/>
+          <w:szCs w:val="28"/>
+        </w:rPr>
+      </w:pPr>
+    </w:p>
+    <w:p>
+      <w:pPr>
+        <w:rPr>
+          <w:sz w:val="28"/>
+          <w:szCs w:val="28"/>
+        </w:rPr>
+      </w:pPr>
+    </w:p>
+    <w:p>
+      <w:pPr>
+        <w:rPr>
+          <w:sz w:val="28"/>
+          <w:szCs w:val="28"/>
+        </w:rPr>
+      </w:pPr>
+    </w:p>
+    <w:p>
+      <w:pPr>
+        <w:rPr>
+          <w:sz w:val="28"/>
+          <w:szCs w:val="28"/>
+        </w:rPr>
+      </w:pPr>
+    </w:p>
+    <w:p>
+      <w:pPr>
+        <w:rPr>
+          <w:sz w:val="28"/>
+          <w:szCs w:val="28"/>
+        </w:rPr>
+      </w:pPr>
+      <w:proofErr w:type="spellStart"/>
+      <w:r>
+        <w:rPr>
+          <w:sz w:val="28"/>
+          <w:szCs w:val="28"/>
+        </w:rPr>
+        <w:t>void</w:t>
+      </w:r>
+      <w:proofErr w:type="spellEnd"/>
+      <w:r>
+        <w:rPr>
+          <w:sz w:val="28"/>
+          <w:szCs w:val="28"/>
+        </w:rPr>
+        <w:t xml:space="preserve"> </w:t>
+      </w:r>
+      <w:proofErr w:type="spellStart"/>
+      <w:r>
+        <w:rPr>
+          <w:sz w:val="28"/>
+          <w:szCs w:val="28"/>
+        </w:rPr>
+        <w:t>loop</w:t>
+      </w:r>
+      <w:proofErr w:type="spellEnd"/>
+      <w:r>
+        <w:rPr>
+          <w:sz w:val="28"/>
+          <w:szCs w:val="28"/>
+        </w:rPr>
+        <w:t>()</w:t>
+      </w:r>
+    </w:p>
+    <w:p>
+      <w:pPr>
+        <w:rPr>
+          <w:sz w:val="28"/>
+          <w:szCs w:val="28"/>
+        </w:rPr>
+      </w:pPr>
+      <w:r>
+        <w:rPr>
+          <w:sz w:val="28"/>
+          <w:szCs w:val="28"/>
+        </w:rPr>
+        <w:t xml:space="preserve">{  </w:t>
+      </w:r>
+    </w:p>
+    <w:p>
+      <w:pPr>
+        <w:rPr>
+          <w:sz w:val="28"/>
+          <w:szCs w:val="28"/>
+        </w:rPr>
+      </w:pPr>
+      <w:r>
+        <w:rPr>
+          <w:sz w:val="28"/>
+          <w:szCs w:val="28"/>
+        </w:rPr>
+        <w:t xml:space="preserve"> </w:t>
+      </w:r>
+      <w:proofErr w:type="spellStart"/>
+      <w:r>
+        <w:rPr>
+          <w:sz w:val="28"/>
+          <w:szCs w:val="28"/>
+        </w:rPr>
+        <w:t>Matrizcero</w:t>
+      </w:r>
+      <w:proofErr w:type="spellEnd"/>
+      <w:r>
+        <w:rPr>
+          <w:sz w:val="28"/>
+          <w:szCs w:val="28"/>
+        </w:rPr>
+        <w:t>();</w:t>
+      </w:r>
+    </w:p>
+    <w:p>
+      <w:pPr>
+        <w:rPr>
+          <w:sz w:val="28"/>
+          <w:szCs w:val="28"/>
+        </w:rPr>
+      </w:pPr>
+      <w:r>
+        <w:rPr>
+          <w:sz w:val="28"/>
+          <w:szCs w:val="28"/>
+        </w:rPr>
+        <w:t xml:space="preserve"> Mostrar();</w:t>
+      </w:r>
+    </w:p>
+    <w:p>
+      <w:pPr>
+        <w:rPr>
+          <w:sz w:val="28"/>
+          <w:szCs w:val="28"/>
+        </w:rPr>
+      </w:pPr>
+      <w:r>
+        <w:rPr>
+          <w:sz w:val="28"/>
+          <w:szCs w:val="28"/>
+        </w:rPr>
+        <w:t>}</w:t>
+      </w:r>
+    </w:p>
+    <w:p>
+      <w:pPr>
+        <w:rPr>
+          <w:sz w:val="28"/>
+          <w:szCs w:val="28"/>
+        </w:rPr>
+      </w:pPr>
+    </w:p>
+    <w:p>
+      <w:pPr>
+        <w:rPr>
+          <w:color w:val="FF0000"/>
+          <w:sz w:val="28"/>
+          <w:szCs w:val="28"/>
+        </w:rPr>
+      </w:pPr>
+      <w:r>
+        <w:rPr>
+          <w:color w:val="FF0000"/>
+          <w:sz w:val="28"/>
+          <w:szCs w:val="28"/>
+        </w:rPr>
+        <w:t>VERSION 2</w:t>
+      </w:r>
+    </w:p>
+    <w:p>
+      <w:pPr>
+        <w:rPr>
+          <w:sz w:val="28"/>
+          <w:szCs w:val="28"/>
+        </w:rPr>
+      </w:pPr>
+    </w:p>
+    <w:p>
+      <w:pPr>
+        <w:rPr>
+          <w:sz w:val="28"/>
+          <w:szCs w:val="28"/>
+        </w:rPr>
+      </w:pPr>
+      <w:r>
+        <w:rPr>
+          <w:sz w:val="28"/>
+          <w:szCs w:val="28"/>
+        </w:rPr>
+        <w:t>#define SER 2</w:t>
+      </w:r>
+      <w:r>
+        <w:rPr>
+          <w:sz w:val="28"/>
+          <w:szCs w:val="28"/>
+        </w:rPr>
+        <w:tab/>
+        <w:t>//PUERTO SERIAL</w:t>
+      </w:r>
+    </w:p>
+    <w:p>
+      <w:pPr>
+        <w:rPr>
+          <w:sz w:val="28"/>
+          <w:szCs w:val="28"/>
+        </w:rPr>
+      </w:pPr>
+      <w:r>
+        <w:rPr>
+          <w:sz w:val="28"/>
+          <w:szCs w:val="28"/>
+        </w:rPr>
+        <w:t>#define RCLK 3</w:t>
+      </w:r>
+      <w:r>
+        <w:rPr>
+          <w:sz w:val="28"/>
+          <w:szCs w:val="28"/>
+        </w:rPr>
+        <w:tab/>
+        <w:t>//RELOJ DE REGISTRO DESPLAZAMIENTO</w:t>
+      </w:r>
+    </w:p>
+    <w:p>
+      <w:pPr>
+        <w:rPr>
+          <w:sz w:val="28"/>
+          <w:szCs w:val="28"/>
+        </w:rPr>
+      </w:pPr>
+      <w:r>
+        <w:rPr>
+          <w:sz w:val="28"/>
+          <w:szCs w:val="28"/>
+        </w:rPr>
+        <w:t>#define SRCLK 4  //RELOJ DE REGISTRO DE SALIDA</w:t>
+      </w:r>
+    </w:p>
+    <w:p>
+      <w:pPr>
+        <w:rPr>
+          <w:sz w:val="28"/>
+          <w:szCs w:val="28"/>
+        </w:rPr>
+      </w:pPr>
+    </w:p>
+    <w:p>
+      <w:pPr>
+        <w:rPr>
+          <w:sz w:val="28"/>
+          <w:szCs w:val="28"/>
+        </w:rPr>
+      </w:pPr>
+    </w:p>
+    <w:p>
+      <w:pPr>
+        <w:rPr>
+          <w:sz w:val="28"/>
+          <w:szCs w:val="28"/>
+        </w:rPr>
+      </w:pPr>
+      <w:proofErr w:type="spellStart"/>
+      <w:r>
+        <w:rPr>
+          <w:sz w:val="28"/>
+          <w:szCs w:val="28"/>
+        </w:rPr>
+        <w:t>int</w:t>
+      </w:r>
+      <w:proofErr w:type="spellEnd"/>
+      <w:r>
+        <w:rPr>
+          <w:sz w:val="28"/>
+          <w:szCs w:val="28"/>
+        </w:rPr>
+        <w:t xml:space="preserve"> **</w:t>
+      </w:r>
+      <w:proofErr w:type="spellStart"/>
+      <w:r>
+        <w:rPr>
+          <w:sz w:val="28"/>
+          <w:szCs w:val="28"/>
+        </w:rPr>
+        <w:t>matrizCero</w:t>
+      </w:r>
+      <w:proofErr w:type="spellEnd"/>
+      <w:r>
+        <w:rPr>
+          <w:sz w:val="28"/>
+          <w:szCs w:val="28"/>
+        </w:rPr>
+        <w:t xml:space="preserve">;//Puntero doble que me </w:t>
+      </w:r>
+      <w:proofErr w:type="spellStart"/>
+      <w:r>
+        <w:rPr>
+          <w:sz w:val="28"/>
+          <w:szCs w:val="28"/>
+        </w:rPr>
+        <w:t>recorrela</w:t>
+      </w:r>
+      <w:proofErr w:type="spellEnd"/>
+      <w:r>
+        <w:rPr>
+          <w:sz w:val="28"/>
+          <w:szCs w:val="28"/>
+        </w:rPr>
+        <w:t xml:space="preserve"> matriz</w:t>
+      </w:r>
+    </w:p>
+    <w:p>
+      <w:pPr>
+        <w:rPr>
+          <w:sz w:val="28"/>
+          <w:szCs w:val="28"/>
+        </w:rPr>
+      </w:pPr>
+      <w:r>
+        <w:rPr>
+          <w:sz w:val="28"/>
+          <w:szCs w:val="28"/>
+        </w:rPr>
+        <w:t xml:space="preserve">    </w:t>
+      </w:r>
+    </w:p>
+    <w:p>
+      <w:pPr>
+        <w:rPr>
+          <w:sz w:val="28"/>
+          <w:szCs w:val="28"/>
+        </w:rPr>
+      </w:pPr>
+      <w:r>
+        <w:rPr>
+          <w:sz w:val="28"/>
+          <w:szCs w:val="28"/>
+        </w:rPr>
+        <w:t xml:space="preserve">  </w:t>
+      </w:r>
+      <w:proofErr w:type="spellStart"/>
+      <w:r>
+        <w:rPr>
+          <w:sz w:val="28"/>
+          <w:szCs w:val="28"/>
+        </w:rPr>
+        <w:t>matrizCero</w:t>
+      </w:r>
+      <w:proofErr w:type="spellEnd"/>
+      <w:r>
+        <w:rPr>
+          <w:sz w:val="28"/>
+          <w:szCs w:val="28"/>
+        </w:rPr>
+        <w:t xml:space="preserve"> = new </w:t>
+      </w:r>
+      <w:proofErr w:type="spellStart"/>
+      <w:r>
+        <w:rPr>
+          <w:sz w:val="28"/>
+          <w:szCs w:val="28"/>
+        </w:rPr>
+        <w:t>int</w:t>
+      </w:r>
+      <w:proofErr w:type="spellEnd"/>
+      <w:r>
+        <w:rPr>
+          <w:sz w:val="28"/>
+          <w:szCs w:val="28"/>
+        </w:rPr>
+        <w:t>*[8]; // Hice que el puntero tome un arreglo de 8 punteros(que serán las filas)</w:t>
+      </w:r>
+    </w:p>
+    <w:p>
+      <w:pPr>
+        <w:rPr>
+          <w:sz w:val="28"/>
+          <w:szCs w:val="28"/>
+        </w:rPr>
+      </w:pPr>
+      <w:proofErr w:type="spellStart"/>
+      <w:r>
+        <w:rPr>
+          <w:sz w:val="28"/>
+          <w:szCs w:val="28"/>
+        </w:rPr>
+        <w:t>for</w:t>
+      </w:r>
+      <w:proofErr w:type="spellEnd"/>
+      <w:r>
+        <w:rPr>
+          <w:sz w:val="28"/>
+          <w:szCs w:val="28"/>
+        </w:rPr>
+        <w:t xml:space="preserve"> (</w:t>
+      </w:r>
+      <w:proofErr w:type="spellStart"/>
+      <w:r>
+        <w:rPr>
+          <w:sz w:val="28"/>
+          <w:szCs w:val="28"/>
+        </w:rPr>
+        <w:t>int</w:t>
+      </w:r>
+      <w:proofErr w:type="spellEnd"/>
+      <w:r>
+        <w:rPr>
+          <w:sz w:val="28"/>
+          <w:szCs w:val="28"/>
+        </w:rPr>
+        <w:t xml:space="preserve"> f = 0; f &lt; 8; f++)</w:t>
+      </w:r>
+    </w:p>
+    <w:p>
+      <w:pPr>
+        <w:rPr>
+          <w:sz w:val="28"/>
+          <w:szCs w:val="28"/>
+        </w:rPr>
+      </w:pPr>
+      <w:r>
+        <w:rPr>
+          <w:sz w:val="28"/>
+          <w:szCs w:val="28"/>
+        </w:rPr>
+        <w:t xml:space="preserve">  </w:t>
+      </w:r>
+      <w:proofErr w:type="spellStart"/>
+      <w:r>
+        <w:rPr>
+          <w:sz w:val="28"/>
+          <w:szCs w:val="28"/>
+        </w:rPr>
+        <w:t>matrizCero</w:t>
+      </w:r>
+      <w:proofErr w:type="spellEnd"/>
+      <w:r>
+        <w:rPr>
+          <w:sz w:val="28"/>
+          <w:szCs w:val="28"/>
+        </w:rPr>
+        <w:t xml:space="preserve">[f] = new </w:t>
+      </w:r>
+      <w:proofErr w:type="spellStart"/>
+      <w:r>
+        <w:rPr>
+          <w:sz w:val="28"/>
+          <w:szCs w:val="28"/>
+        </w:rPr>
+        <w:t>int</w:t>
+      </w:r>
+      <w:proofErr w:type="spellEnd"/>
+      <w:r>
+        <w:rPr>
+          <w:sz w:val="28"/>
+          <w:szCs w:val="28"/>
+        </w:rPr>
+        <w:t>[8]; // Los 8 elementos serán las filas</w:t>
+      </w:r>
+    </w:p>
+    <w:p>
+      <w:pPr>
+        <w:rPr>
+          <w:sz w:val="28"/>
+          <w:szCs w:val="28"/>
+        </w:rPr>
+      </w:pPr>
+      <w:r>
+        <w:rPr>
+          <w:sz w:val="28"/>
+          <w:szCs w:val="28"/>
+        </w:rPr>
+        <w:t xml:space="preserve">        </w:t>
+      </w:r>
+    </w:p>
+    <w:p>
+      <w:pPr>
+        <w:rPr>
+          <w:sz w:val="28"/>
+          <w:szCs w:val="28"/>
+        </w:rPr>
+      </w:pPr>
+      <w:r>
+        <w:rPr>
+          <w:sz w:val="28"/>
+          <w:szCs w:val="28"/>
+        </w:rPr>
+        <w:t xml:space="preserve">    </w:t>
+      </w:r>
+    </w:p>
+    <w:p>
+      <w:pPr>
+        <w:rPr>
+          <w:sz w:val="28"/>
+          <w:szCs w:val="28"/>
+        </w:rPr>
+      </w:pPr>
+      <w:r>
+        <w:rPr>
+          <w:sz w:val="28"/>
+          <w:szCs w:val="28"/>
+        </w:rPr>
+        <w:t xml:space="preserve">    </w:t>
+      </w:r>
+    </w:p>
+    <w:p>
+      <w:pPr>
+        <w:rPr>
+          <w:sz w:val="28"/>
+          <w:szCs w:val="28"/>
+        </w:rPr>
+      </w:pPr>
+      <w:r>
+        <w:rPr>
+          <w:sz w:val="28"/>
+          <w:szCs w:val="28"/>
+        </w:rPr>
+        <w:t xml:space="preserve">    </w:t>
+      </w:r>
+    </w:p>
+    <w:p>
+      <w:pPr>
+        <w:rPr>
+          <w:sz w:val="28"/>
+          <w:szCs w:val="28"/>
+        </w:rPr>
+      </w:pPr>
+      <w:proofErr w:type="spellStart"/>
+      <w:r>
+        <w:rPr>
+          <w:sz w:val="28"/>
+          <w:szCs w:val="28"/>
+        </w:rPr>
+        <w:lastRenderedPageBreak/>
+        <w:t>void</w:t>
+      </w:r>
+      <w:proofErr w:type="spellEnd"/>
+      <w:r>
+        <w:rPr>
+          <w:sz w:val="28"/>
+          <w:szCs w:val="28"/>
+        </w:rPr>
+        <w:t xml:space="preserve"> Imagen (){</w:t>
+      </w:r>
+    </w:p>
+    <w:p>
+      <w:pPr>
+        <w:rPr>
+          <w:sz w:val="28"/>
+          <w:szCs w:val="28"/>
+        </w:rPr>
+      </w:pPr>
+      <w:r>
+        <w:rPr>
+          <w:sz w:val="28"/>
+          <w:szCs w:val="28"/>
+        </w:rPr>
+        <w:t xml:space="preserve">  //Le pido al usuario que me diga cuales led prender y cuales no</w:t>
+      </w:r>
+    </w:p>
+    <w:p>
+      <w:pPr>
+        <w:rPr>
+          <w:sz w:val="28"/>
+          <w:szCs w:val="28"/>
+          <w:lang w:val="en-US"/>
+        </w:rPr>
+      </w:pPr>
+      <w:r>
+        <w:rPr>
+          <w:sz w:val="28"/>
+          <w:szCs w:val="28"/>
+        </w:rPr>
+        <w:t xml:space="preserve">  </w:t>
+      </w:r>
+      <w:r>
+        <w:rPr>
+          <w:sz w:val="28"/>
+          <w:szCs w:val="28"/>
+          <w:lang w:val="en-US"/>
+        </w:rPr>
+        <w:t>for (int fila = 0; fila&lt;8; fila++){</w:t>
+      </w:r>
+    </w:p>
+    <w:p>
+      <w:pPr>
+        <w:rPr>
+          <w:sz w:val="28"/>
+          <w:szCs w:val="28"/>
+          <w:lang w:val="en-US"/>
+        </w:rPr>
+      </w:pPr>
+      <w:r>
+        <w:rPr>
+          <w:sz w:val="28"/>
+          <w:szCs w:val="28"/>
+          <w:lang w:val="en-US"/>
+        </w:rPr>
+        <w:t xml:space="preserve">    for (int columna = 0; columna&lt;8; columna++){</w:t>
+      </w:r>
+    </w:p>
+    <w:p>
+      <w:pPr>
+        <w:rPr>
+          <w:sz w:val="28"/>
+          <w:szCs w:val="28"/>
+          <w:lang w:val="en-US"/>
+        </w:rPr>
+      </w:pPr>
+      <w:r>
+        <w:rPr>
+          <w:sz w:val="28"/>
+          <w:szCs w:val="28"/>
+          <w:lang w:val="en-US"/>
+        </w:rPr>
+        <w:t xml:space="preserve">      Serial.print("\n");</w:t>
+      </w:r>
+    </w:p>
+    <w:p>
+      <w:pPr>
+        <w:rPr>
+          <w:sz w:val="28"/>
+          <w:szCs w:val="28"/>
+          <w:lang w:val="en-US"/>
+        </w:rPr>
+      </w:pPr>
+      <w:r>
+        <w:rPr>
+          <w:sz w:val="28"/>
+          <w:szCs w:val="28"/>
+          <w:lang w:val="en-US"/>
+        </w:rPr>
+        <w:t xml:space="preserve">      Serial.print("Fila: ");</w:t>
+      </w:r>
+    </w:p>
+    <w:p>
+      <w:pPr>
+        <w:rPr>
+          <w:sz w:val="28"/>
+          <w:szCs w:val="28"/>
+          <w:lang w:val="en-US"/>
+        </w:rPr>
+      </w:pPr>
+      <w:r>
+        <w:rPr>
+          <w:sz w:val="28"/>
+          <w:szCs w:val="28"/>
+          <w:lang w:val="en-US"/>
+        </w:rPr>
+        <w:t xml:space="preserve">      Serial.print(fila-'0');</w:t>
+      </w:r>
+    </w:p>
+    <w:p>
+      <w:pPr>
+        <w:rPr>
+          <w:sz w:val="28"/>
+          <w:szCs w:val="28"/>
+          <w:lang w:val="en-US"/>
+        </w:rPr>
+      </w:pPr>
+      <w:r>
+        <w:rPr>
+          <w:sz w:val="28"/>
+          <w:szCs w:val="28"/>
+          <w:lang w:val="en-US"/>
+        </w:rPr>
+        <w:t xml:space="preserve">      Serial.print("\n");</w:t>
+      </w:r>
+    </w:p>
+    <w:p>
+      <w:pPr>
+        <w:rPr>
+          <w:sz w:val="28"/>
+          <w:szCs w:val="28"/>
+          <w:lang w:val="en-US"/>
+        </w:rPr>
+      </w:pPr>
+      <w:r>
+        <w:rPr>
+          <w:sz w:val="28"/>
+          <w:szCs w:val="28"/>
+          <w:lang w:val="en-US"/>
+        </w:rPr>
+        <w:t xml:space="preserve">      Serial.print("Columna: ");</w:t>
+      </w:r>
+    </w:p>
+    <w:p>
+      <w:pPr>
+        <w:rPr>
+          <w:sz w:val="28"/>
+          <w:szCs w:val="28"/>
+        </w:rPr>
+      </w:pPr>
+      <w:r>
+        <w:rPr>
+          <w:sz w:val="28"/>
+          <w:szCs w:val="28"/>
+          <w:lang w:val="en-US"/>
+        </w:rPr>
+        <w:t xml:space="preserve">      </w:t>
+      </w:r>
+      <w:proofErr w:type="spellStart"/>
+      <w:r>
+        <w:rPr>
+          <w:sz w:val="28"/>
+          <w:szCs w:val="28"/>
+        </w:rPr>
+        <w:t>Serial.print</w:t>
+      </w:r>
+      <w:proofErr w:type="spellEnd"/>
+      <w:r>
+        <w:rPr>
+          <w:sz w:val="28"/>
+          <w:szCs w:val="28"/>
+        </w:rPr>
+        <w:t>(columna-'0');</w:t>
+      </w:r>
+    </w:p>
+    <w:p>
+      <w:pPr>
+        <w:rPr>
+          <w:sz w:val="28"/>
+          <w:szCs w:val="28"/>
+        </w:rPr>
+      </w:pPr>
+      <w:r>
+        <w:rPr>
+          <w:sz w:val="28"/>
+          <w:szCs w:val="28"/>
+        </w:rPr>
+        <w:t xml:space="preserve">      </w:t>
+      </w:r>
+      <w:proofErr w:type="spellStart"/>
+      <w:r>
+        <w:rPr>
+          <w:sz w:val="28"/>
+          <w:szCs w:val="28"/>
+        </w:rPr>
+        <w:t>Serial.print</w:t>
+      </w:r>
+      <w:proofErr w:type="spellEnd"/>
+      <w:r>
+        <w:rPr>
+          <w:sz w:val="28"/>
+          <w:szCs w:val="28"/>
+        </w:rPr>
+        <w:t>("Ingrese 1 si el led debe prenderse y 0 si no:  ");</w:t>
+      </w:r>
+    </w:p>
+    <w:p>
+      <w:pPr>
+        <w:rPr>
+          <w:sz w:val="28"/>
+          <w:szCs w:val="28"/>
+          <w:lang w:val="en-US"/>
+        </w:rPr>
+      </w:pPr>
+      <w:r>
+        <w:rPr>
+          <w:sz w:val="28"/>
+          <w:szCs w:val="28"/>
+        </w:rPr>
+        <w:t xml:space="preserve">      </w:t>
+      </w:r>
+      <w:r>
+        <w:rPr>
+          <w:sz w:val="28"/>
+          <w:szCs w:val="28"/>
+          <w:lang w:val="en-US"/>
+        </w:rPr>
+        <w:t>int dato = Serial.parseInt();</w:t>
+      </w:r>
+    </w:p>
+    <w:p>
+      <w:pPr>
+        <w:rPr>
+          <w:sz w:val="28"/>
+          <w:szCs w:val="28"/>
+          <w:lang w:val="en-US"/>
+        </w:rPr>
+      </w:pPr>
+      <w:r>
+        <w:rPr>
+          <w:sz w:val="28"/>
+          <w:szCs w:val="28"/>
+          <w:lang w:val="en-US"/>
+        </w:rPr>
+        <w:t xml:space="preserve">      delay(3000);</w:t>
+      </w:r>
+    </w:p>
+    <w:p>
+      <w:pPr>
+        <w:rPr>
+          <w:sz w:val="28"/>
+          <w:szCs w:val="28"/>
+        </w:rPr>
+      </w:pPr>
+      <w:r>
+        <w:rPr>
+          <w:sz w:val="28"/>
+          <w:szCs w:val="28"/>
+          <w:lang w:val="en-US"/>
+        </w:rPr>
+        <w:t xml:space="preserve">      </w:t>
+      </w:r>
+      <w:proofErr w:type="spellStart"/>
+      <w:r>
+        <w:rPr>
+          <w:sz w:val="28"/>
+          <w:szCs w:val="28"/>
+        </w:rPr>
+        <w:t>matrizCero</w:t>
+      </w:r>
+      <w:proofErr w:type="spellEnd"/>
+      <w:r>
+        <w:rPr>
+          <w:sz w:val="28"/>
+          <w:szCs w:val="28"/>
+        </w:rPr>
+        <w:t>[fila][</w:t>
+      </w:r>
+      <w:proofErr w:type="spellStart"/>
+      <w:r>
+        <w:rPr>
+          <w:sz w:val="28"/>
+          <w:szCs w:val="28"/>
+        </w:rPr>
+        <w:t>columa</w:t>
+      </w:r>
+      <w:proofErr w:type="spellEnd"/>
+      <w:r>
+        <w:rPr>
+          <w:sz w:val="28"/>
+          <w:szCs w:val="28"/>
+        </w:rPr>
+        <w:t>]=dato;</w:t>
+      </w:r>
+    </w:p>
+    <w:p>
+      <w:pPr>
+        <w:rPr>
+          <w:sz w:val="28"/>
+          <w:szCs w:val="28"/>
+        </w:rPr>
+      </w:pPr>
+      <w:r>
+        <w:rPr>
+          <w:sz w:val="28"/>
+          <w:szCs w:val="28"/>
+        </w:rPr>
+        <w:t xml:space="preserve">    }</w:t>
+      </w:r>
+    </w:p>
+    <w:p>
+      <w:pPr>
+        <w:rPr>
+          <w:sz w:val="28"/>
+          <w:szCs w:val="28"/>
+        </w:rPr>
+      </w:pPr>
+      <w:r>
+        <w:rPr>
+          <w:sz w:val="28"/>
+          <w:szCs w:val="28"/>
+        </w:rPr>
+        <w:t xml:space="preserve">}    </w:t>
+      </w:r>
+    </w:p>
+    <w:p>
+      <w:pPr>
+        <w:rPr>
+          <w:sz w:val="28"/>
+          <w:szCs w:val="28"/>
+        </w:rPr>
+      </w:pPr>
+    </w:p>
+    <w:p>
+      <w:pPr>
+        <w:rPr>
+          <w:sz w:val="28"/>
+          <w:szCs w:val="28"/>
+        </w:rPr>
+      </w:pPr>
+      <w:proofErr w:type="spellStart"/>
+      <w:r>
+        <w:rPr>
+          <w:sz w:val="28"/>
+          <w:szCs w:val="28"/>
+        </w:rPr>
+        <w:t>void</w:t>
+      </w:r>
+      <w:proofErr w:type="spellEnd"/>
+      <w:r>
+        <w:rPr>
+          <w:sz w:val="28"/>
+          <w:szCs w:val="28"/>
+        </w:rPr>
+        <w:t xml:space="preserve"> </w:t>
+      </w:r>
+      <w:proofErr w:type="spellStart"/>
+      <w:r>
+        <w:rPr>
+          <w:sz w:val="28"/>
+          <w:szCs w:val="28"/>
+        </w:rPr>
+        <w:t>EjecutarImagen</w:t>
+      </w:r>
+      <w:proofErr w:type="spellEnd"/>
+      <w:r>
+        <w:rPr>
+          <w:sz w:val="28"/>
+          <w:szCs w:val="28"/>
+        </w:rPr>
+        <w:t>(</w:t>
+      </w:r>
+      <w:proofErr w:type="spellStart"/>
+      <w:r>
+        <w:rPr>
+          <w:sz w:val="28"/>
+          <w:szCs w:val="28"/>
+        </w:rPr>
+        <w:t>matrizCero</w:t>
+      </w:r>
+      <w:proofErr w:type="spellEnd"/>
+      <w:r>
+        <w:rPr>
+          <w:sz w:val="28"/>
+          <w:szCs w:val="28"/>
+        </w:rPr>
+        <w:t>);{</w:t>
+      </w:r>
+    </w:p>
+    <w:p>
+      <w:pPr>
+        <w:rPr>
+          <w:sz w:val="28"/>
+          <w:szCs w:val="28"/>
+        </w:rPr>
+      </w:pPr>
+      <w:r>
+        <w:rPr>
+          <w:sz w:val="28"/>
+          <w:szCs w:val="28"/>
+        </w:rPr>
+        <w:t xml:space="preserve">  </w:t>
+      </w:r>
+    </w:p>
+    <w:p>
+      <w:pPr>
+        <w:rPr>
+          <w:sz w:val="28"/>
+          <w:szCs w:val="28"/>
+          <w:lang w:val="en-US"/>
+        </w:rPr>
+      </w:pPr>
+      <w:r>
+        <w:rPr>
+          <w:sz w:val="28"/>
+          <w:szCs w:val="28"/>
+        </w:rPr>
+        <w:t xml:space="preserve">  </w:t>
+      </w:r>
+      <w:r>
+        <w:rPr>
+          <w:sz w:val="28"/>
+          <w:szCs w:val="28"/>
+          <w:lang w:val="en-US"/>
+        </w:rPr>
+        <w:t>for (int fila = 0; fila&lt;8; fila++){</w:t>
+      </w:r>
+    </w:p>
+    <w:p>
+      <w:pPr>
+        <w:rPr>
+          <w:sz w:val="28"/>
+          <w:szCs w:val="28"/>
+        </w:rPr>
+      </w:pPr>
+      <w:r>
+        <w:rPr>
+          <w:sz w:val="28"/>
+          <w:szCs w:val="28"/>
+          <w:lang w:val="en-US"/>
+        </w:rPr>
+        <w:t xml:space="preserve">    </w:t>
+      </w:r>
+      <w:proofErr w:type="spellStart"/>
+      <w:r>
+        <w:rPr>
+          <w:sz w:val="28"/>
+          <w:szCs w:val="28"/>
+        </w:rPr>
+        <w:t>for</w:t>
+      </w:r>
+      <w:proofErr w:type="spellEnd"/>
+      <w:r>
+        <w:rPr>
+          <w:sz w:val="28"/>
+          <w:szCs w:val="28"/>
+        </w:rPr>
+        <w:t xml:space="preserve"> (</w:t>
+      </w:r>
+      <w:proofErr w:type="spellStart"/>
+      <w:r>
+        <w:rPr>
+          <w:sz w:val="28"/>
+          <w:szCs w:val="28"/>
+        </w:rPr>
+        <w:t>int</w:t>
+      </w:r>
+      <w:proofErr w:type="spellEnd"/>
+      <w:r>
+        <w:rPr>
+          <w:sz w:val="28"/>
+          <w:szCs w:val="28"/>
+        </w:rPr>
+        <w:t xml:space="preserve"> columna = 0; columna&lt;8; columna++){</w:t>
+      </w:r>
+    </w:p>
+    <w:p>
+      <w:pPr>
+        <w:rPr>
+          <w:sz w:val="28"/>
+          <w:szCs w:val="28"/>
+        </w:rPr>
+      </w:pPr>
+      <w:r>
+        <w:rPr>
+          <w:sz w:val="28"/>
+          <w:szCs w:val="28"/>
+        </w:rPr>
+        <w:t xml:space="preserve">    </w:t>
+      </w:r>
+    </w:p>
+    <w:p>
+      <w:pPr>
+        <w:rPr>
+          <w:sz w:val="28"/>
+          <w:szCs w:val="28"/>
+        </w:rPr>
+      </w:pPr>
+      <w:r>
+        <w:rPr>
+          <w:sz w:val="28"/>
+          <w:szCs w:val="28"/>
+        </w:rPr>
+        <w:t xml:space="preserve">    ingreso = *(*(</w:t>
+      </w:r>
+      <w:proofErr w:type="spellStart"/>
+      <w:r>
+        <w:rPr>
+          <w:sz w:val="28"/>
+          <w:szCs w:val="28"/>
+        </w:rPr>
+        <w:t>matrizCero+fila</w:t>
+      </w:r>
+      <w:proofErr w:type="spellEnd"/>
+      <w:r>
+        <w:rPr>
+          <w:sz w:val="28"/>
+          <w:szCs w:val="28"/>
+        </w:rPr>
+        <w:t>)+columna) ;</w:t>
+      </w:r>
+    </w:p>
+    <w:p>
+      <w:pPr>
+        <w:rPr>
+          <w:sz w:val="28"/>
+          <w:szCs w:val="28"/>
+        </w:rPr>
+      </w:pPr>
+      <w:r>
+        <w:rPr>
+          <w:sz w:val="28"/>
+          <w:szCs w:val="28"/>
+        </w:rPr>
+        <w:t xml:space="preserve">    </w:t>
+      </w:r>
+    </w:p>
+    <w:p>
+      <w:pPr>
+        <w:rPr>
+          <w:sz w:val="28"/>
+          <w:szCs w:val="28"/>
+        </w:rPr>
+      </w:pPr>
+      <w:r>
+        <w:rPr>
+          <w:sz w:val="28"/>
+          <w:szCs w:val="28"/>
+        </w:rPr>
+        <w:lastRenderedPageBreak/>
+        <w:t xml:space="preserve">    </w:t>
+      </w:r>
+      <w:proofErr w:type="spellStart"/>
+      <w:r>
+        <w:rPr>
+          <w:sz w:val="28"/>
+          <w:szCs w:val="28"/>
+        </w:rPr>
+        <w:t>digitalWrite</w:t>
+      </w:r>
+      <w:proofErr w:type="spellEnd"/>
+      <w:r>
+        <w:rPr>
+          <w:sz w:val="28"/>
+          <w:szCs w:val="28"/>
+        </w:rPr>
+        <w:t xml:space="preserve">(serial, ingreso);//Se le da el valor al serial, que es el que va pasando los </w:t>
+      </w:r>
+      <w:proofErr w:type="spellStart"/>
+      <w:r>
+        <w:rPr>
+          <w:sz w:val="28"/>
+          <w:szCs w:val="28"/>
+        </w:rPr>
+        <w:t>numeros</w:t>
+      </w:r>
+      <w:proofErr w:type="spellEnd"/>
+      <w:r>
+        <w:rPr>
+          <w:sz w:val="28"/>
+          <w:szCs w:val="28"/>
+        </w:rPr>
+        <w:t>.</w:t>
+      </w:r>
+    </w:p>
+    <w:p>
+      <w:pPr>
+        <w:rPr>
+          <w:sz w:val="28"/>
+          <w:szCs w:val="28"/>
+        </w:rPr>
+      </w:pPr>
+      <w:r>
+        <w:rPr>
+          <w:sz w:val="28"/>
+          <w:szCs w:val="28"/>
+        </w:rPr>
+        <w:t xml:space="preserve">  </w:t>
+      </w:r>
+    </w:p>
+    <w:p>
+      <w:pPr>
+        <w:rPr>
+          <w:sz w:val="28"/>
+          <w:szCs w:val="28"/>
+        </w:rPr>
+      </w:pPr>
+      <w:r>
+        <w:rPr>
+          <w:sz w:val="28"/>
+          <w:szCs w:val="28"/>
+        </w:rPr>
+        <w:t xml:space="preserve">    </w:t>
+      </w:r>
+      <w:proofErr w:type="spellStart"/>
+      <w:r>
+        <w:rPr>
+          <w:sz w:val="28"/>
+          <w:szCs w:val="28"/>
+        </w:rPr>
+        <w:t>digitalWrite</w:t>
+      </w:r>
+      <w:proofErr w:type="spellEnd"/>
+      <w:r>
+        <w:rPr>
+          <w:sz w:val="28"/>
+          <w:szCs w:val="28"/>
+        </w:rPr>
+        <w:t>(salida, 0);</w:t>
+      </w:r>
+    </w:p>
+    <w:p>
+      <w:pPr>
+        <w:rPr>
+          <w:sz w:val="28"/>
+          <w:szCs w:val="28"/>
+        </w:rPr>
+      </w:pPr>
+      <w:r>
+        <w:rPr>
+          <w:sz w:val="28"/>
+          <w:szCs w:val="28"/>
+        </w:rPr>
+        <w:t xml:space="preserve">    </w:t>
+      </w:r>
+      <w:proofErr w:type="spellStart"/>
+      <w:r>
+        <w:rPr>
+          <w:sz w:val="28"/>
+          <w:szCs w:val="28"/>
+        </w:rPr>
+        <w:t>digitalWrite</w:t>
+      </w:r>
+      <w:proofErr w:type="spellEnd"/>
+      <w:r>
+        <w:rPr>
+          <w:sz w:val="28"/>
+          <w:szCs w:val="28"/>
+        </w:rPr>
+        <w:t>(salida, 1);</w:t>
+      </w:r>
+    </w:p>
+    <w:p>
+      <w:pPr>
+        <w:rPr>
+          <w:sz w:val="28"/>
+          <w:szCs w:val="28"/>
+        </w:rPr>
+      </w:pPr>
+      <w:r>
+        <w:rPr>
+          <w:sz w:val="28"/>
+          <w:szCs w:val="28"/>
+        </w:rPr>
+        <w:t xml:space="preserve">    </w:t>
+      </w:r>
+      <w:proofErr w:type="spellStart"/>
+      <w:r>
+        <w:rPr>
+          <w:sz w:val="28"/>
+          <w:szCs w:val="28"/>
+        </w:rPr>
+        <w:t>digitalWrite</w:t>
+      </w:r>
+      <w:proofErr w:type="spellEnd"/>
+      <w:r>
+        <w:rPr>
+          <w:sz w:val="28"/>
+          <w:szCs w:val="28"/>
+        </w:rPr>
+        <w:t>(salida, 0);</w:t>
+      </w:r>
+    </w:p>
+    <w:p>
+      <w:pPr>
+        <w:rPr>
+          <w:sz w:val="28"/>
+          <w:szCs w:val="28"/>
+        </w:rPr>
+      </w:pPr>
+      <w:r>
+        <w:rPr>
+          <w:sz w:val="28"/>
+          <w:szCs w:val="28"/>
+        </w:rPr>
+        <w:t>}</w:t>
+      </w:r>
+    </w:p>
+    <w:p>
+      <w:pPr>
+        <w:rPr>
+          <w:sz w:val="28"/>
+          <w:szCs w:val="28"/>
+        </w:rPr>
+      </w:pPr>
+      <w:r>
+        <w:rPr>
+          <w:sz w:val="28"/>
+          <w:szCs w:val="28"/>
+        </w:rPr>
+        <w:t xml:space="preserve">  </w:t>
+      </w:r>
+      <w:proofErr w:type="spellStart"/>
+      <w:r>
+        <w:rPr>
+          <w:sz w:val="28"/>
+          <w:szCs w:val="28"/>
+        </w:rPr>
+        <w:t>digitalWrite</w:t>
+      </w:r>
+      <w:proofErr w:type="spellEnd"/>
+      <w:r>
+        <w:rPr>
+          <w:sz w:val="28"/>
+          <w:szCs w:val="28"/>
+        </w:rPr>
+        <w:t>(</w:t>
+      </w:r>
+      <w:proofErr w:type="spellStart"/>
+      <w:r>
+        <w:rPr>
+          <w:sz w:val="28"/>
+          <w:szCs w:val="28"/>
+        </w:rPr>
+        <w:t>dezpla</w:t>
+      </w:r>
+      <w:proofErr w:type="spellEnd"/>
+      <w:r>
+        <w:rPr>
+          <w:sz w:val="28"/>
+          <w:szCs w:val="28"/>
+        </w:rPr>
+        <w:t>, 0);</w:t>
+      </w:r>
+    </w:p>
+    <w:p>
+      <w:pPr>
+        <w:rPr>
+          <w:sz w:val="28"/>
+          <w:szCs w:val="28"/>
+        </w:rPr>
+      </w:pPr>
+      <w:r>
+        <w:rPr>
+          <w:sz w:val="28"/>
+          <w:szCs w:val="28"/>
+        </w:rPr>
+        <w:t xml:space="preserve">  </w:t>
+      </w:r>
+      <w:proofErr w:type="spellStart"/>
+      <w:r>
+        <w:rPr>
+          <w:sz w:val="28"/>
+          <w:szCs w:val="28"/>
+        </w:rPr>
+        <w:t>digitalWrite</w:t>
+      </w:r>
+      <w:proofErr w:type="spellEnd"/>
+      <w:r>
+        <w:rPr>
+          <w:sz w:val="28"/>
+          <w:szCs w:val="28"/>
+        </w:rPr>
+        <w:t>(</w:t>
+      </w:r>
+      <w:proofErr w:type="spellStart"/>
+      <w:r>
+        <w:rPr>
+          <w:sz w:val="28"/>
+          <w:szCs w:val="28"/>
+        </w:rPr>
+        <w:t>dezpla</w:t>
+      </w:r>
+      <w:proofErr w:type="spellEnd"/>
+      <w:r>
+        <w:rPr>
+          <w:sz w:val="28"/>
+          <w:szCs w:val="28"/>
+        </w:rPr>
+        <w:t>, 1);</w:t>
+      </w:r>
+    </w:p>
+    <w:p>
+      <w:pPr>
+        <w:rPr>
+          <w:sz w:val="28"/>
+          <w:szCs w:val="28"/>
+        </w:rPr>
+      </w:pPr>
+      <w:r>
+        <w:rPr>
+          <w:sz w:val="28"/>
+          <w:szCs w:val="28"/>
+        </w:rPr>
+        <w:t xml:space="preserve">  </w:t>
+      </w:r>
+      <w:proofErr w:type="spellStart"/>
+      <w:r>
+        <w:rPr>
+          <w:sz w:val="28"/>
+          <w:szCs w:val="28"/>
+        </w:rPr>
+        <w:t>digitalWrite</w:t>
+      </w:r>
+      <w:proofErr w:type="spellEnd"/>
+      <w:r>
+        <w:rPr>
+          <w:sz w:val="28"/>
+          <w:szCs w:val="28"/>
+        </w:rPr>
+        <w:t>(</w:t>
+      </w:r>
+      <w:proofErr w:type="spellStart"/>
+      <w:r>
+        <w:rPr>
+          <w:sz w:val="28"/>
+          <w:szCs w:val="28"/>
+        </w:rPr>
+        <w:t>dezpla</w:t>
+      </w:r>
+      <w:proofErr w:type="spellEnd"/>
+      <w:r>
+        <w:rPr>
+          <w:sz w:val="28"/>
+          <w:szCs w:val="28"/>
+        </w:rPr>
+        <w:t>, 0);</w:t>
+      </w:r>
+    </w:p>
+    <w:p>
+      <w:pPr>
+        <w:rPr>
+          <w:sz w:val="28"/>
+          <w:szCs w:val="28"/>
+        </w:rPr>
+      </w:pPr>
+    </w:p>
+    <w:p>
+      <w:pPr>
+        <w:rPr>
+          <w:sz w:val="28"/>
+          <w:szCs w:val="28"/>
+        </w:rPr>
+      </w:pPr>
+      <w:r>
+        <w:rPr>
+          <w:sz w:val="28"/>
+          <w:szCs w:val="28"/>
+        </w:rPr>
+        <w:t>}</w:t>
+      </w:r>
+    </w:p>
+    <w:p>
+      <w:pPr>
+        <w:rPr>
+          <w:sz w:val="28"/>
+          <w:szCs w:val="28"/>
+        </w:rPr>
+      </w:pPr>
+    </w:p>
+    <w:p>
+      <w:pPr>
+        <w:rPr>
+          <w:sz w:val="28"/>
+          <w:szCs w:val="28"/>
+        </w:rPr>
+      </w:pPr>
+      <w:proofErr w:type="spellStart"/>
+      <w:r>
+        <w:rPr>
+          <w:sz w:val="28"/>
+          <w:szCs w:val="28"/>
+        </w:rPr>
+        <w:t>void</w:t>
+      </w:r>
+      <w:proofErr w:type="spellEnd"/>
+      <w:r>
+        <w:rPr>
+          <w:sz w:val="28"/>
+          <w:szCs w:val="28"/>
+        </w:rPr>
+        <w:t xml:space="preserve"> </w:t>
+      </w:r>
+      <w:proofErr w:type="spellStart"/>
+      <w:r>
+        <w:rPr>
+          <w:sz w:val="28"/>
+          <w:szCs w:val="28"/>
+        </w:rPr>
+        <w:t>setup</w:t>
+      </w:r>
+      <w:proofErr w:type="spellEnd"/>
+      <w:r>
+        <w:rPr>
+          <w:sz w:val="28"/>
+          <w:szCs w:val="28"/>
+        </w:rPr>
+        <w:t>()</w:t>
+      </w:r>
+    </w:p>
+    <w:p>
+      <w:pPr>
+        <w:rPr>
+          <w:sz w:val="28"/>
+          <w:szCs w:val="28"/>
+        </w:rPr>
+      </w:pPr>
+      <w:r>
+        <w:rPr>
+          <w:sz w:val="28"/>
+          <w:szCs w:val="28"/>
+        </w:rPr>
+        <w:t>{</w:t>
+      </w:r>
+    </w:p>
+    <w:p>
+      <w:pPr>
+        <w:rPr>
+          <w:sz w:val="28"/>
+          <w:szCs w:val="28"/>
+        </w:rPr>
+      </w:pPr>
+      <w:r>
+        <w:rPr>
+          <w:sz w:val="28"/>
+          <w:szCs w:val="28"/>
+        </w:rPr>
+        <w:t xml:space="preserve">  //</w:t>
+      </w:r>
+      <w:proofErr w:type="spellStart"/>
+      <w:r>
+        <w:rPr>
+          <w:sz w:val="28"/>
+          <w:szCs w:val="28"/>
+        </w:rPr>
+        <w:t>Inclizamos</w:t>
+      </w:r>
+      <w:proofErr w:type="spellEnd"/>
+      <w:r>
+        <w:rPr>
+          <w:sz w:val="28"/>
+          <w:szCs w:val="28"/>
+        </w:rPr>
+        <w:t xml:space="preserve"> el serial para poder recibir datos por consola.</w:t>
+      </w:r>
+    </w:p>
+    <w:p>
+      <w:pPr>
+        <w:rPr>
+          <w:sz w:val="28"/>
+          <w:szCs w:val="28"/>
+        </w:rPr>
+      </w:pPr>
+      <w:r>
+        <w:rPr>
+          <w:sz w:val="28"/>
+          <w:szCs w:val="28"/>
+        </w:rPr>
+        <w:t xml:space="preserve">  </w:t>
+      </w:r>
+      <w:proofErr w:type="spellStart"/>
+      <w:r>
+        <w:rPr>
+          <w:sz w:val="28"/>
+          <w:szCs w:val="28"/>
+        </w:rPr>
+        <w:t>Serial.begin</w:t>
+      </w:r>
+      <w:proofErr w:type="spellEnd"/>
+      <w:r>
+        <w:rPr>
+          <w:sz w:val="28"/>
+          <w:szCs w:val="28"/>
+        </w:rPr>
+        <w:t>(9600);</w:t>
+      </w:r>
+    </w:p>
+    <w:p>
+      <w:pPr>
+        <w:rPr>
+          <w:sz w:val="28"/>
+          <w:szCs w:val="28"/>
+        </w:rPr>
+      </w:pPr>
+      <w:r>
+        <w:rPr>
+          <w:sz w:val="28"/>
+          <w:szCs w:val="28"/>
+        </w:rPr>
+        <w:t xml:space="preserve">  //</w:t>
+      </w:r>
+      <w:proofErr w:type="spellStart"/>
+      <w:r>
+        <w:rPr>
+          <w:sz w:val="28"/>
+          <w:szCs w:val="28"/>
+        </w:rPr>
+        <w:t>configuracion</w:t>
+      </w:r>
+      <w:proofErr w:type="spellEnd"/>
+      <w:r>
+        <w:rPr>
+          <w:sz w:val="28"/>
+          <w:szCs w:val="28"/>
+        </w:rPr>
+        <w:t xml:space="preserve"> de puertos digitales</w:t>
+      </w:r>
+    </w:p>
+    <w:p>
+      <w:pPr>
+        <w:rPr>
+          <w:sz w:val="28"/>
+          <w:szCs w:val="28"/>
+          <w:lang w:val="en-US"/>
+        </w:rPr>
+      </w:pPr>
+      <w:r>
+        <w:rPr>
+          <w:sz w:val="28"/>
+          <w:szCs w:val="28"/>
+        </w:rPr>
+        <w:t xml:space="preserve">  </w:t>
+      </w:r>
       <w:r>
         <w:rPr>
           <w:sz w:val="28"/>
@@ -8200,6 +10257,7 @@
           <w:sz w:val="28"/>
           <w:szCs w:val="28"/>
         </w:rPr>
+        <w:lastRenderedPageBreak/>
         <w:t xml:space="preserve">  </w:t>
       </w:r>
       <w:proofErr w:type="spellStart"/>
@@ -8224,12 +10282,14 @@
         <w:rPr>
           <w:sz w:val="28"/>
           <w:szCs w:val="28"/>
-        </w:rPr>
-      </w:pPr>
-      <w:r>
-        <w:rPr>
-          <w:sz w:val="28"/>
-          <w:szCs w:val="28"/>
+          <w:lang w:val="en-US"/>
+        </w:rPr>
+      </w:pPr>
+      <w:r>
+        <w:rPr>
+          <w:sz w:val="28"/>
+          <w:szCs w:val="28"/>
+          <w:lang w:val="en-US"/>
         </w:rPr>
         <w:t>}</w:t>
       </w:r>
@@ -8239,71 +10299,93 @@
         <w:rPr>
           <w:sz w:val="28"/>
           <w:szCs w:val="28"/>
-        </w:rPr>
-      </w:pPr>
-    </w:p>
-    <w:p>
-      <w:pPr>
-        <w:rPr>
-          <w:sz w:val="28"/>
-          <w:szCs w:val="28"/>
-        </w:rPr>
-      </w:pPr>
-    </w:p>
-    <w:p>
-      <w:pPr>
-        <w:rPr>
-          <w:sz w:val="28"/>
-          <w:szCs w:val="28"/>
-        </w:rPr>
-      </w:pPr>
-    </w:p>
-    <w:p>
-      <w:pPr>
-        <w:rPr>
-          <w:sz w:val="28"/>
-          <w:szCs w:val="28"/>
-        </w:rPr>
-      </w:pPr>
-    </w:p>
-    <w:p>
-      <w:pPr>
-        <w:rPr>
-          <w:sz w:val="28"/>
-          <w:szCs w:val="28"/>
-        </w:rPr>
-      </w:pPr>
-      <w:proofErr w:type="spellStart"/>
-      <w:r>
-        <w:rPr>
-          <w:sz w:val="28"/>
-          <w:szCs w:val="28"/>
-        </w:rPr>
-        <w:t>void</w:t>
-      </w:r>
-      <w:proofErr w:type="spellEnd"/>
-      <w:r>
-        <w:rPr>
-          <w:sz w:val="28"/>
-          <w:szCs w:val="28"/>
-        </w:rPr>
-        <w:t xml:space="preserve"> </w:t>
-      </w:r>
-      <w:proofErr w:type="spellStart"/>
-      <w:r>
-        <w:rPr>
-          <w:sz w:val="28"/>
-          <w:szCs w:val="28"/>
-        </w:rPr>
-        <w:t>loop</w:t>
-      </w:r>
-      <w:proofErr w:type="spellEnd"/>
-      <w:r>
-        <w:rPr>
-          <w:sz w:val="28"/>
-          <w:szCs w:val="28"/>
-        </w:rPr>
-        <w:t>()</w:t>
+          <w:lang w:val="en-US"/>
+        </w:rPr>
+      </w:pPr>
+    </w:p>
+    <w:p>
+      <w:pPr>
+        <w:rPr>
+          <w:sz w:val="28"/>
+          <w:szCs w:val="28"/>
+          <w:lang w:val="en-US"/>
+        </w:rPr>
+      </w:pPr>
+      <w:r>
+        <w:rPr>
+          <w:sz w:val="28"/>
+          <w:szCs w:val="28"/>
+          <w:lang w:val="en-US"/>
+        </w:rPr>
+        <w:t>int main(){</w:t>
+      </w:r>
+    </w:p>
+    <w:p>
+      <w:pPr>
+        <w:rPr>
+          <w:sz w:val="28"/>
+          <w:szCs w:val="28"/>
+          <w:lang w:val="en-US"/>
+        </w:rPr>
+      </w:pPr>
+      <w:r>
+        <w:rPr>
+          <w:sz w:val="28"/>
+          <w:szCs w:val="28"/>
+          <w:lang w:val="en-US"/>
+        </w:rPr>
+        <w:t xml:space="preserve">  Imagen();</w:t>
+      </w:r>
+    </w:p>
+    <w:p>
+      <w:pPr>
+        <w:rPr>
+          <w:sz w:val="28"/>
+          <w:szCs w:val="28"/>
+          <w:lang w:val="en-US"/>
+        </w:rPr>
+      </w:pPr>
+      <w:r>
+        <w:rPr>
+          <w:sz w:val="28"/>
+          <w:szCs w:val="28"/>
+          <w:lang w:val="en-US"/>
+        </w:rPr>
+        <w:t xml:space="preserve">  </w:t>
+      </w:r>
+    </w:p>
+    <w:p>
+      <w:pPr>
+        <w:rPr>
+          <w:sz w:val="28"/>
+          <w:szCs w:val="28"/>
+          <w:lang w:val="en-US"/>
+        </w:rPr>
+      </w:pPr>
+      <w:r>
+        <w:rPr>
+          <w:sz w:val="28"/>
+          <w:szCs w:val="28"/>
+          <w:lang w:val="en-US"/>
+        </w:rPr>
+        <w:t>}</w:t>
+      </w:r>
+    </w:p>
+    <w:p>
+      <w:pPr>
+        <w:rPr>
+          <w:sz w:val="28"/>
+          <w:szCs w:val="28"/>
+          <w:lang w:val="en-US"/>
+        </w:rPr>
+      </w:pPr>
+      <w:r>
+        <w:rPr>
+          <w:sz w:val="28"/>
+          <w:szCs w:val="28"/>
+          <w:lang w:val="en-US"/>
+        </w:rPr>
+        <w:t>void loop()</w:t>
       </w:r>
     </w:p>
     <w:p>
@@ -8328,44 +10410,6 @@
           <w:szCs w:val="28"/>
         </w:rPr>
       </w:pPr>
-      <w:r>
-        <w:rPr>
-          <w:sz w:val="28"/>
-          <w:szCs w:val="28"/>
-        </w:rPr>
-        <w:t xml:space="preserve"> </w:t>
-      </w:r>
-      <w:proofErr w:type="spellStart"/>
-      <w:r>
-        <w:rPr>
-          <w:sz w:val="28"/>
-          <w:szCs w:val="28"/>
-        </w:rPr>
-        <w:t>Matrizcero</w:t>
-      </w:r>
-      <w:proofErr w:type="spellEnd"/>
-      <w:r>
-        <w:rPr>
-          <w:sz w:val="28"/>
-          <w:szCs w:val="28"/>
-        </w:rPr>
-        <w:t>();</w:t>
-      </w:r>
-    </w:p>
-    <w:p>
-      <w:pPr>
-        <w:rPr>
-          <w:sz w:val="28"/>
-          <w:szCs w:val="28"/>
-        </w:rPr>
-      </w:pPr>
-      <w:r>
-        <w:rPr>
-          <w:sz w:val="28"/>
-          <w:szCs w:val="28"/>
-        </w:rPr>
-        <w:t xml:space="preserve"> Mostrar();</w:t>
-      </w:r>
     </w:p>
     <w:p>
       <w:pPr>

</xml_diff>